<commit_message>
Update Undergraduate Thesis Proposal.docx
</commit_message>
<xml_diff>
--- a/Undergraduate Thesis Proposal.docx
+++ b/Undergraduate Thesis Proposal.docx
@@ -2754,6 +2754,12 @@
           <w:rFonts w:ascii="Times New Roman" w:hAnsi="Times New Roman" w:cs="Times New Roman"/>
         </w:rPr>
       </w:pPr>
+      <w:r>
+        <w:rPr>
+          <w:rFonts w:ascii="Times New Roman" w:hAnsi="Times New Roman" w:cs="Times New Roman"/>
+        </w:rPr>
+        <w:t>- An overview of the proposed research, encapsulating the research question, methodology, and expected outcomes.</w:t>
+      </w:r>
     </w:p>
     <w:p>
       <w:pPr>
@@ -2777,6 +2783,230 @@
           <w:rFonts w:ascii="Times New Roman" w:hAnsi="Times New Roman" w:cs="Times New Roman"/>
         </w:rPr>
       </w:pPr>
+      <w:r>
+        <w:rPr>
+          <w:rFonts w:ascii="Times New Roman" w:hAnsi="Times New Roman" w:cs="Times New Roman"/>
+        </w:rPr>
+        <w:t xml:space="preserve"> - Present the research topic, its background, and s</w:t>
+      </w:r>
+      <w:r>
+        <w:rPr>
+          <w:rFonts w:ascii="Times New Roman" w:hAnsi="Times New Roman" w:cs="Times New Roman"/>
+        </w:rPr>
+        <w:t>ignificance.</w:t>
+      </w:r>
+    </w:p>
+    <w:p>
+      <w:pPr>
+        <w:rPr>
+          <w:rFonts w:ascii="Times New Roman" w:hAnsi="Times New Roman" w:cs="Times New Roman"/>
+        </w:rPr>
+      </w:pPr>
+      <w:r>
+        <w:rPr>
+          <w:rFonts w:ascii="Times New Roman" w:hAnsi="Times New Roman" w:cs="Times New Roman"/>
+        </w:rPr>
+        <w:t xml:space="preserve"> </w:t>
+      </w:r>
+    </w:p>
+    <w:p>
+      <w:pPr>
+        <w:rPr>
+          <w:rFonts w:ascii="Times New Roman" w:hAnsi="Times New Roman" w:cs="Times New Roman"/>
+        </w:rPr>
+      </w:pPr>
+    </w:p>
+    <w:p>
+      <w:pPr>
+        <w:rPr>
+          <w:rFonts w:ascii="Times New Roman" w:hAnsi="Times New Roman" w:cs="Times New Roman"/>
+          <w:lang w:val="en-US"/>
+        </w:rPr>
+      </w:pPr>
+      <w:r>
+        <w:rPr>
+          <w:rFonts w:ascii="Times New Roman" w:hAnsi="Times New Roman" w:cs="Times New Roman"/>
+          <w:lang w:val="en-US"/>
+        </w:rPr>
+        <w:t>The research question driving the thesis is “</w:t>
+      </w:r>
+      <w:r>
+        <w:rPr>
+          <w:rFonts w:ascii="Times New Roman" w:hAnsi="Times New Roman" w:cs="Times New Roman"/>
+          <w:lang w:val="en-US"/>
+        </w:rPr>
+        <w:t xml:space="preserve">How </w:t>
+      </w:r>
+      <w:r>
+        <w:rPr>
+          <w:rFonts w:ascii="Times New Roman" w:hAnsi="Times New Roman" w:cs="Times New Roman"/>
+          <w:lang w:val="en-US"/>
+        </w:rPr>
+        <w:t xml:space="preserve">does input </w:t>
+      </w:r>
+      <w:r>
+        <w:rPr>
+          <w:rFonts w:ascii="Times New Roman" w:hAnsi="Times New Roman" w:cs="Times New Roman"/>
+          <w:lang w:val="en-US"/>
+        </w:rPr>
+        <w:t>size</w:t>
+      </w:r>
+      <w:r>
+        <w:rPr>
+          <w:rFonts w:ascii="Times New Roman" w:hAnsi="Times New Roman" w:cs="Times New Roman"/>
+          <w:lang w:val="en-US"/>
+        </w:rPr>
+        <w:t xml:space="preserve">, hidden state </w:t>
+      </w:r>
+      <w:r>
+        <w:rPr>
+          <w:rFonts w:ascii="Times New Roman" w:hAnsi="Times New Roman" w:cs="Times New Roman"/>
+          <w:lang w:val="en-US"/>
+        </w:rPr>
+        <w:t>size</w:t>
+      </w:r>
+      <w:r>
+        <w:rPr>
+          <w:rFonts w:ascii="Times New Roman" w:hAnsi="Times New Roman" w:cs="Times New Roman"/>
+          <w:lang w:val="en-US"/>
+        </w:rPr>
+        <w:t xml:space="preserve">, word size, and the usage of shift-and-add multiplication </w:t>
+      </w:r>
+      <w:r>
+        <w:rPr>
+          <w:rFonts w:ascii="Times New Roman" w:hAnsi="Times New Roman" w:cs="Times New Roman"/>
+          <w:lang w:val="en-US"/>
+        </w:rPr>
+        <w:t xml:space="preserve">affect </w:t>
+      </w:r>
+      <w:r>
+        <w:rPr>
+          <w:rFonts w:ascii="Times New Roman" w:hAnsi="Times New Roman" w:cs="Times New Roman"/>
+          <w:lang w:val="en-US"/>
+        </w:rPr>
+        <w:t xml:space="preserve">resource usage, </w:t>
+      </w:r>
+      <w:r>
+        <w:rPr>
+          <w:rFonts w:ascii="Times New Roman" w:hAnsi="Times New Roman" w:cs="Times New Roman"/>
+          <w:lang w:val="en-US"/>
+        </w:rPr>
+        <w:t>inference time, power consumption, and accuracy</w:t>
+      </w:r>
+      <w:r>
+        <w:rPr>
+          <w:rFonts w:ascii="Times New Roman" w:hAnsi="Times New Roman" w:cs="Times New Roman"/>
+          <w:lang w:val="en-US"/>
+        </w:rPr>
+        <w:t xml:space="preserve"> of </w:t>
+      </w:r>
+      <w:r>
+        <w:rPr>
+          <w:rFonts w:ascii="Times New Roman" w:hAnsi="Times New Roman" w:cs="Times New Roman"/>
+          <w:lang w:val="en-US"/>
+        </w:rPr>
+        <w:t xml:space="preserve">brain-computer interface </w:t>
+      </w:r>
+      <w:r>
+        <w:rPr>
+          <w:rFonts w:ascii="Times New Roman" w:hAnsi="Times New Roman" w:cs="Times New Roman"/>
+          <w:lang w:val="en-US"/>
+        </w:rPr>
+        <w:t xml:space="preserve">gated recurrent unit </w:t>
+      </w:r>
+      <w:r>
+        <w:rPr>
+          <w:rFonts w:ascii="Times New Roman" w:hAnsi="Times New Roman" w:cs="Times New Roman"/>
+          <w:lang w:val="en-US"/>
+        </w:rPr>
+        <w:t>machine learning models deployed on field-programmable gate arrays compar</w:t>
+      </w:r>
+      <w:r>
+        <w:rPr>
+          <w:rFonts w:ascii="Times New Roman" w:hAnsi="Times New Roman" w:cs="Times New Roman"/>
+          <w:lang w:val="en-US"/>
+        </w:rPr>
+        <w:t xml:space="preserve">ed </w:t>
+      </w:r>
+      <w:r>
+        <w:rPr>
+          <w:rFonts w:ascii="Times New Roman" w:hAnsi="Times New Roman" w:cs="Times New Roman"/>
+          <w:lang w:val="en-US"/>
+        </w:rPr>
+        <w:t>to current hardware and software implementations?</w:t>
+      </w:r>
+      <w:r>
+        <w:rPr>
+          <w:rFonts w:ascii="Times New Roman" w:hAnsi="Times New Roman" w:cs="Times New Roman"/>
+          <w:lang w:val="en-US"/>
+        </w:rPr>
+        <w:t>”</w:t>
+      </w:r>
+    </w:p>
+    <w:p>
+      <w:pPr>
+        <w:rPr>
+          <w:rFonts w:ascii="Times New Roman" w:hAnsi="Times New Roman" w:cs="Times New Roman"/>
+          <w:lang w:val="en-US"/>
+        </w:rPr>
+      </w:pPr>
+      <w:r>
+        <w:rPr>
+          <w:rFonts w:ascii="Times New Roman" w:hAnsi="Times New Roman" w:cs="Times New Roman"/>
+          <w:lang w:val="en-US"/>
+        </w:rPr>
+        <w:t>This research question defines input size, hidden state size, word size, and the usage of shift-and-add multiplication as independent variables that will affect the dependent variables, namely resource usage, inference time, power consumption, and accuracy.</w:t>
+      </w:r>
+      <w:r>
+        <w:rPr>
+          <w:rFonts w:ascii="Times New Roman" w:hAnsi="Times New Roman" w:cs="Times New Roman"/>
+          <w:lang w:val="en-US"/>
+        </w:rPr>
+        <w:t xml:space="preserve"> The research question also defines the type of machine learning model used as a gated recurrent unit (GRU). Further, it specifies the GRU will be deployed on a </w:t>
+      </w:r>
+      <w:r>
+        <w:rPr>
+          <w:rFonts w:ascii="Times New Roman" w:hAnsi="Times New Roman" w:cs="Times New Roman"/>
+          <w:lang w:val="en-US"/>
+        </w:rPr>
+        <w:t>field-programmable gate array</w:t>
+      </w:r>
+      <w:r>
+        <w:rPr>
+          <w:rFonts w:ascii="Times New Roman" w:hAnsi="Times New Roman" w:cs="Times New Roman"/>
+          <w:lang w:val="en-US"/>
+        </w:rPr>
+        <w:t xml:space="preserve"> (FPGA). Finally, the deployment will specifically be analyzed in a brain-computer interface (BCI) context. The results of this research will be compared to past research on FPGA-based GRU implementations.</w:t>
+      </w:r>
+    </w:p>
+    <w:p>
+      <w:pPr>
+        <w:rPr>
+          <w:rFonts w:ascii="Times New Roman" w:hAnsi="Times New Roman" w:cs="Times New Roman"/>
+          <w:lang w:val="en-US"/>
+        </w:rPr>
+      </w:pPr>
+      <w:r>
+        <w:rPr>
+          <w:rFonts w:ascii="Times New Roman" w:hAnsi="Times New Roman" w:cs="Times New Roman"/>
+          <w:lang w:val="en-US"/>
+        </w:rPr>
+        <w:t>The objective of this research is to…</w:t>
+      </w:r>
+    </w:p>
+    <w:p>
+      <w:pPr>
+        <w:rPr>
+          <w:rFonts w:ascii="Times New Roman" w:hAnsi="Times New Roman" w:cs="Times New Roman"/>
+        </w:rPr>
+      </w:pPr>
+      <w:r>
+        <w:rPr>
+          <w:rFonts w:ascii="Times New Roman" w:hAnsi="Times New Roman" w:cs="Times New Roman"/>
+          <w:lang w:val="en-US"/>
+        </w:rPr>
+        <w:t>The scope of this research is restricted to…</w:t>
+      </w:r>
     </w:p>
     <w:p>
       <w:pPr>
@@ -2853,8 +3083,8 @@
         </w:rPr>
       </w:pPr>
       <w:bookmarkStart w:id="5" w:name="_Toc211253405"/>
-      <w:bookmarkStart w:id="6" w:name="_Hlk209638841"/>
-      <w:bookmarkStart w:id="7" w:name="_Toc214911103"/>
+      <w:bookmarkStart w:id="6" w:name="_Toc214911103"/>
+      <w:bookmarkStart w:id="7" w:name="_Hlk209638841"/>
       <w:r>
         <w:rPr>
           <w:rFonts w:ascii="Times New Roman" w:hAnsi="Times New Roman" w:cs="Times New Roman"/>
@@ -2862,7 +3092,7 @@
         <w:t>Basic Architecture of a Brain-Computer Interface (BCI) System</w:t>
       </w:r>
       <w:bookmarkEnd w:id="5"/>
-      <w:bookmarkEnd w:id="7"/>
+      <w:bookmarkEnd w:id="6"/>
     </w:p>
     <w:p>
       <w:pPr>
@@ -2889,6 +3119,7 @@
           <w:rFonts w:ascii="Times New Roman" w:hAnsi="Times New Roman" w:cs="Times New Roman"/>
           <w:noProof/>
         </w:rPr>
+        <w:lastRenderedPageBreak/>
         <w:drawing>
           <wp:inline distT="0" distB="0" distL="0" distR="0" wp14:anchorId="1708A279" wp14:editId="414DB521">
             <wp:extent cx="4589335" cy="3016409"/>
@@ -2956,7 +3187,6 @@
         <w:rPr>
           <w:rFonts w:ascii="Times New Roman" w:hAnsi="Times New Roman" w:cs="Times New Roman"/>
         </w:rPr>
-        <w:lastRenderedPageBreak/>
         <w:t>Signal Acquisition: Captures brain activity and may also perform noise reduction or artifact processing. This is often done via non-invasive electroencephalography (EEG) by putting electrodes on the scalp to gather electrical signals.</w:t>
       </w:r>
     </w:p>
@@ -3047,7 +3277,14 @@
         <w:rPr>
           <w:rFonts w:ascii="Times New Roman" w:hAnsi="Times New Roman" w:cs="Times New Roman"/>
         </w:rPr>
-        <w:t xml:space="preserve">Machine learning can be used to perform feature extraction and classification from BCI signals [2]. Due to BCI signals being time-dependent, a machine learning algorithm that can do temporal modeling is required. Feedforward neural networks (FNNs) can struggle with this due to them treating inputs independently [3]. To deal with this, Jordan et al. developed recurrent neural networks (RNNs), which are designed to do temporal modeling. Unlike Feedforward Neural Networks (FNNs), where each node passes information only to the next layer, RNNs also feed information back into previous nodes, allowing them to capture and retain temporal dependencies [4]. However, simple RNNs suffer from vanishing and exploding gradient problems, making them struggle to learn long-term dependencies [5]. To address this, Hochreiter et al. proposed Long Short-Term Memory (LSTM) units. LSTMs use gates to selectively retain, update, and output information, solving the vanishing gradient problem while still allowing temporal dependencies to be learned [6]. </w:t>
+        <w:t xml:space="preserve">Machine learning can be used to perform feature extraction and classification from BCI signals [2]. Due to BCI signals being time-dependent, a machine learning algorithm that can do temporal modeling is required. Feedforward neural networks (FNNs) can struggle with this due to them treating inputs independently [3]. To deal with this, Jordan et al. developed recurrent neural networks (RNNs), which are designed to do temporal modeling. Unlike Feedforward Neural Networks (FNNs), where each node passes information only to the next layer, RNNs also feed information back into previous nodes, allowing them to capture and retain temporal dependencies [4]. However, simple RNNs suffer from vanishing and exploding gradient problems, making them struggle to learn long-term dependencies [5]. To address this, Hochreiter et al. proposed Long Short-Term Memory (LSTM) units. LSTMs use gates to selectively </w:t>
+      </w:r>
+      <w:r>
+        <w:rPr>
+          <w:rFonts w:ascii="Times New Roman" w:hAnsi="Times New Roman" w:cs="Times New Roman"/>
+        </w:rPr>
+        <w:lastRenderedPageBreak/>
+        <w:t xml:space="preserve">retain, update, and output information, solving the vanishing gradient problem while still allowing temporal dependencies to be learned [6]. </w:t>
       </w:r>
     </w:p>
     <w:p>
@@ -3155,7 +3392,6 @@
         <w:rPr>
           <w:rFonts w:ascii="Times New Roman" w:hAnsi="Times New Roman" w:cs="Times New Roman"/>
         </w:rPr>
-        <w:lastRenderedPageBreak/>
         <w:t>Fig. 2. Diagrams of different sequence models: RNN, LSTM, GRU [8].</w:t>
       </w:r>
     </w:p>
@@ -4686,6 +4922,7 @@
         <w:rPr>
           <w:rFonts w:ascii="Times New Roman" w:hAnsi="Times New Roman" w:cs="Times New Roman"/>
         </w:rPr>
+        <w:lastRenderedPageBreak/>
         <w:t xml:space="preserve">Despite similar performance, GRUs have a smaller design architecture and fewer computations, shown in Fig. 2. This allows them to be easier to implement in hardware than an LSTM. However, the first hardware implementation of a GRU was not presented until 2021 by Zaghloul et al. [11] </w:t>
       </w:r>
     </w:p>
@@ -5329,7 +5566,6 @@
                 <w:b/>
                 <w:bCs/>
               </w:rPr>
-              <w:lastRenderedPageBreak/>
               <w:t>Metric</w:t>
             </w:r>
           </w:p>
@@ -5807,6 +6043,7 @@
                 <w:rFonts w:ascii="Times New Roman" w:hAnsi="Times New Roman" w:cs="Times New Roman"/>
                 <w:lang w:eastAsia="en-CA"/>
               </w:rPr>
+              <w:lastRenderedPageBreak/>
               <w:t>Mature software ecosystem.</w:t>
             </w:r>
           </w:p>
@@ -5827,6 +6064,7 @@
                 <w:rFonts w:ascii="Times New Roman" w:hAnsi="Times New Roman" w:cs="Times New Roman"/>
                 <w:lang w:eastAsia="en-CA"/>
               </w:rPr>
+              <w:lastRenderedPageBreak/>
               <w:t>High power consumption, critical for embedded systems.</w:t>
             </w:r>
           </w:p>
@@ -5858,6 +6096,7 @@
                 <w:rFonts w:ascii="Times New Roman" w:hAnsi="Times New Roman" w:cs="Times New Roman"/>
                 <w:lang w:eastAsia="en-CA"/>
               </w:rPr>
+              <w:lastRenderedPageBreak/>
               <w:br/>
               <w:t>Lower parallelism.</w:t>
             </w:r>
@@ -5888,6 +6127,7 @@
                 <w:iCs/>
                 <w:lang w:eastAsia="en-CA"/>
               </w:rPr>
+              <w:lastRenderedPageBreak/>
               <w:t>GPU</w:t>
             </w:r>
           </w:p>
@@ -6188,60 +6428,54 @@
         <w:rPr>
           <w:rFonts w:ascii="Times New Roman" w:hAnsi="Times New Roman" w:cs="Times New Roman"/>
         </w:rPr>
-        <w:t xml:space="preserve">FPGAs are well-suited for BCI systems because their reconfigurability allows for flexible deployment and updating of different BCI machine learning models, while their high performance and low power consumption make them ideal for edge deployment close to users. Although they are more complex to </w:t>
-      </w:r>
+        <w:t xml:space="preserve">FPGAs are well-suited for BCI systems because their reconfigurability allows for flexible deployment and updating of different BCI machine learning models, while their high performance and low power consumption make them ideal for edge deployment close to users. Although they are more complex to program than CPUs or GPUs, continued research into FPGA-based BCI solutions can help overcome this issue. </w:t>
+      </w:r>
+    </w:p>
+    <w:p>
+      <w:pPr>
+        <w:rPr>
+          <w:rFonts w:ascii="Times New Roman" w:hAnsi="Times New Roman" w:cs="Times New Roman"/>
+        </w:rPr>
+      </w:pPr>
+      <w:r>
+        <w:rPr>
+          <w:rFonts w:ascii="Times New Roman" w:hAnsi="Times New Roman" w:cs="Times New Roman"/>
+        </w:rPr>
+        <w:t>An FPGA is a type of integrated circuit that can perform digital logic and algorithms. It contains reprogrammable configurable logic blocks and, unlike Application Specific Integrated Circuits (ASICs) that perform a single function, FPGAs can be reprogrammed to perform different algorithms. FPGAs have several upsides. Their ability to be reprogrammed allows for flexibility in their application. Further, FPGAs can often offer a large performance boost to algorithms compared to software implementations, especially for algorithms with integer or fixed-point data with a high degree of parallelism. Finally, FPGAs have a lower development cost than ASICs while providing similar functionality at a lower speed. However, FPGAs also have downsides. Their flexibility also increases the complexity of programming it, which must be weighed against potential algorithm speed improvements. Due to FPGAs implementing digital logic, they struggle with floating-point intensive applications due to the large amount of logic required for dealing with floating-point arithmetic. FPGAs will also not offer a large amount of speed gain for heavily sequential algorithms. Finally, FPGAs have a high barrier to use properly due to their complexity, resulting in hardware designers needing a significant amount of knowledge and experience in digital circuit design to get the most out of FPGAs [15].</w:t>
+      </w:r>
+      <w:bookmarkEnd w:id="7"/>
+      <w:r>
+        <w:rPr>
+          <w:rFonts w:ascii="Times New Roman" w:hAnsi="Times New Roman" w:cs="Times New Roman"/>
+        </w:rPr>
+        <w:t xml:space="preserve"> </w:t>
+      </w:r>
+    </w:p>
+    <w:p>
+      <w:pPr>
+        <w:rPr>
+          <w:rFonts w:ascii="Times New Roman" w:hAnsi="Times New Roman" w:cs="Times New Roman"/>
+        </w:rPr>
+      </w:pPr>
+      <w:r>
+        <w:rPr>
+          <w:rFonts w:ascii="Times New Roman" w:hAnsi="Times New Roman" w:cs="Times New Roman"/>
+        </w:rPr>
+        <w:t>Due to FPGAs being able to process the large amount of data that BCI outputs more efficiently than software-based systems, they seem well positioned to assist BCI systems [16-17]. In 2021, Cai et al. implemented an epilepsy detection algorithm on an FPGA, which improved classification performance and reduced power consumption compared to software implementations of the algorithm. As shown in Table 5, Cai et al. found that FPGA based BCI tended to have a higher accuracy than software-based implementations. This shows how FPGA deployment of algorithms can be more efficient compared to their software counterparts [18].</w:t>
+      </w:r>
+    </w:p>
+    <w:p>
+      <w:pPr>
+        <w:jc w:val="center"/>
+        <w:rPr>
+          <w:rFonts w:ascii="Times New Roman" w:hAnsi="Times New Roman" w:cs="Times New Roman"/>
+        </w:rPr>
+      </w:pPr>
       <w:r>
         <w:rPr>
           <w:rFonts w:ascii="Times New Roman" w:hAnsi="Times New Roman" w:cs="Times New Roman"/>
         </w:rPr>
         <w:lastRenderedPageBreak/>
-        <w:t xml:space="preserve">program than CPUs or GPUs, continued research into FPGA-based BCI solutions can help overcome this issue. </w:t>
-      </w:r>
-    </w:p>
-    <w:p>
-      <w:pPr>
-        <w:rPr>
-          <w:rFonts w:ascii="Times New Roman" w:hAnsi="Times New Roman" w:cs="Times New Roman"/>
-        </w:rPr>
-      </w:pPr>
-      <w:r>
-        <w:rPr>
-          <w:rFonts w:ascii="Times New Roman" w:hAnsi="Times New Roman" w:cs="Times New Roman"/>
-        </w:rPr>
-        <w:t>An FPGA is a type of integrated circuit that can perform digital logic and algorithms. It contains reprogrammable configurable logic blocks and, unlike Application Specific Integrated Circuits (ASICs) that perform a single function, FPGAs can be reprogrammed to perform different algorithms. FPGAs have several upsides. Their ability to be reprogrammed allows for flexibility in their application. Further, FPGAs can often offer a large performance boost to algorithms compared to software implementations, especially for algorithms with integer or fixed-point data with a high degree of parallelism. Finally, FPGAs have a lower development cost than ASICs while providing similar functionality at a lower speed. However, FPGAs also have downsides. Their flexibility also increases the complexity of programming it, which must be weighed against potential algorithm speed improvements. Due to FPGAs implementing digital logic, they struggle with floating-point intensive applications due to the large amount of logic required for dealing with floating-point arithmetic. FPGAs will also not offer a large amount of speed gain for heavily sequential algorithms. Finally, FPGAs have a high barrier to use properly due to their complexity, resulting in hardware designers needing a significant amount of knowledge and experience in digital circuit design to get the most out of FPGAs [15].</w:t>
-      </w:r>
-      <w:bookmarkEnd w:id="6"/>
-      <w:r>
-        <w:rPr>
-          <w:rFonts w:ascii="Times New Roman" w:hAnsi="Times New Roman" w:cs="Times New Roman"/>
-        </w:rPr>
-        <w:t xml:space="preserve"> </w:t>
-      </w:r>
-    </w:p>
-    <w:p>
-      <w:pPr>
-        <w:rPr>
-          <w:rFonts w:ascii="Times New Roman" w:hAnsi="Times New Roman" w:cs="Times New Roman"/>
-        </w:rPr>
-      </w:pPr>
-      <w:r>
-        <w:rPr>
-          <w:rFonts w:ascii="Times New Roman" w:hAnsi="Times New Roman" w:cs="Times New Roman"/>
-        </w:rPr>
-        <w:t>Due to FPGAs being able to process the large amount of data that BCI outputs more efficiently than software-based systems, they seem well positioned to assist BCI systems [16-17]. In 2021, Cai et al. implemented an epilepsy detection algorithm on an FPGA, which improved classification performance and reduced power consumption compared to software implementations of the algorithm. As shown in Table 5, Cai et al. found that FPGA based BCI tended to have a higher accuracy than software-based implementations. This shows how FPGA deployment of algorithms can be more efficient compared to their software counterparts [18].</w:t>
-      </w:r>
-    </w:p>
-    <w:p>
-      <w:pPr>
-        <w:jc w:val="center"/>
-        <w:rPr>
-          <w:rFonts w:ascii="Times New Roman" w:hAnsi="Times New Roman" w:cs="Times New Roman"/>
-        </w:rPr>
-      </w:pPr>
-      <w:r>
-        <w:rPr>
-          <w:rFonts w:ascii="Times New Roman" w:hAnsi="Times New Roman" w:cs="Times New Roman"/>
-        </w:rPr>
         <w:t>Table 5</w:t>
       </w:r>
       <w:r>
@@ -6781,14 +7015,7 @@
         <w:rPr>
           <w:rFonts w:ascii="Times New Roman" w:hAnsi="Times New Roman" w:cs="Times New Roman"/>
         </w:rPr>
-        <w:t xml:space="preserve">EEG signals used in BCI are often lengthy, one-dimensional, complicated, and nonlinear time sequence signals. Due to these signal characteristics, RNNs are often used to model this data. However, due to gradient explosion or gradient disappearance that RNNs can be prone to, LSTMs or GRUs are preferred compared to RNNs [24]. Rivas et al. compared GRUs and LSTMs and found their performance is </w:t>
-      </w:r>
-      <w:r>
-        <w:rPr>
-          <w:rFonts w:ascii="Times New Roman" w:hAnsi="Times New Roman" w:cs="Times New Roman"/>
-        </w:rPr>
-        <w:lastRenderedPageBreak/>
-        <w:t xml:space="preserve">comparable over several evaluation metrics, Root Mean Square Error (RMSE), Mean Square Error (MSE), Mean Average Error (MAE), and Symmetric Mean Absolute Percentage Error (SMAPE), thus both architectures can predict and classify EEG signals to reasonable accuracy. It was found that GRUs are more computationally efficient compared to LSTMs due to their smaller architecture. However, GRUs have a smaller memory capacity compared to LSTMs, leading them to struggle with long-term information, and they can struggle to generalize in some cases [25]. </w:t>
+        <w:t xml:space="preserve">EEG signals used in BCI are often lengthy, one-dimensional, complicated, and nonlinear time sequence signals. Due to these signal characteristics, RNNs are often used to model this data. However, due to gradient explosion or gradient disappearance that RNNs can be prone to, LSTMs or GRUs are preferred compared to RNNs [24]. Rivas et al. compared GRUs and LSTMs and found their performance is comparable over several evaluation metrics, Root Mean Square Error (RMSE), Mean Square Error (MSE), Mean Average Error (MAE), and Symmetric Mean Absolute Percentage Error (SMAPE), thus both architectures can predict and classify EEG signals to reasonable accuracy. It was found that GRUs are more computationally efficient compared to LSTMs due to their smaller architecture. However, GRUs have a smaller memory capacity compared to LSTMs, leading them to struggle with long-term information, and they can struggle to generalize in some cases [25]. </w:t>
       </w:r>
     </w:p>
     <w:p>
@@ -7604,6 +7831,7 @@
               <w:rPr>
                 <w:rFonts w:ascii="Times New Roman" w:hAnsi="Times New Roman" w:cs="Times New Roman"/>
               </w:rPr>
+              <w:lastRenderedPageBreak/>
               <w:t>Better reflects median performance than extreme cases.</w:t>
             </w:r>
           </w:p>
@@ -7624,6 +7852,7 @@
               <w:rPr>
                 <w:rFonts w:ascii="Times New Roman" w:hAnsi="Times New Roman" w:cs="Times New Roman"/>
               </w:rPr>
+              <w:lastRenderedPageBreak/>
               <w:t>SMAPE</w:t>
             </w:r>
           </w:p>
@@ -8278,7 +8507,6 @@
         <w:rPr>
           <w:rFonts w:ascii="Times New Roman" w:hAnsi="Times New Roman" w:cs="Times New Roman"/>
         </w:rPr>
-        <w:lastRenderedPageBreak/>
         <w:t>Gated Recurrent Units (GRUs)</w:t>
       </w:r>
       <w:bookmarkEnd w:id="16"/>
@@ -10240,6 +10468,7 @@
         <w:rPr>
           <w:rFonts w:ascii="Times New Roman" w:hAnsi="Times New Roman" w:cs="Times New Roman"/>
         </w:rPr>
+        <w:lastRenderedPageBreak/>
         <w:t>Where:</w:t>
       </w:r>
     </w:p>
@@ -12551,7 +12780,14 @@
         <w:rPr>
           <w:rFonts w:ascii="Times New Roman" w:hAnsi="Times New Roman" w:cs="Times New Roman"/>
         </w:rPr>
-        <w:t xml:space="preserve"> et al. in 2021 [11] and reimplemented by Rizwan et al. in 2025 [33]. Table 8 shows implementation metrics from the model proposed by Rizwan et al., where N/W size refers to the number of RNN neurons, W refers to the size of the input, U refers to the size of the hidden state, and DSPS refers to the number of DSP Slices.</w:t>
+        <w:t xml:space="preserve"> et al. in 2021 [11] and reimplemented by Rizwan et al. in 2025 [33]. Table 8 shows implementation metrics from the model proposed by Rizwan et al., </w:t>
+      </w:r>
+      <w:r>
+        <w:rPr>
+          <w:rFonts w:ascii="Times New Roman" w:hAnsi="Times New Roman" w:cs="Times New Roman"/>
+        </w:rPr>
+        <w:lastRenderedPageBreak/>
+        <w:t>where N/W size refers to the number of RNN neurons, W refers to the size of the input, U refers to the size of the hidden state, and DSPS refers to the number of DSP Slices.</w:t>
       </w:r>
     </w:p>
     <w:p>
@@ -13736,7 +13972,6 @@
               <w:rPr>
                 <w:rFonts w:ascii="Times New Roman" w:hAnsi="Times New Roman" w:cs="Times New Roman"/>
               </w:rPr>
-              <w:lastRenderedPageBreak/>
               <w:t>DSPS: -</w:t>
             </w:r>
           </w:p>
@@ -13850,7 +14085,14 @@
         <w:rPr>
           <w:rFonts w:ascii="Times New Roman" w:hAnsi="Times New Roman" w:cs="Times New Roman"/>
         </w:rPr>
-        <w:t>The gate module implements the reset gate, update gate, and an activation function. It consists of two Multiply-and-Accumulate (MAC) units that are summed. The summation is passed into a sigmoid activation function or tanh activation function and output. An example of the gate module can is seen in Fig. 4.</w:t>
+        <w:t xml:space="preserve">The gate module implements the reset gate, update gate, and an activation function. It consists of two Multiply-and-Accumulate (MAC) units that are summed. The summation is passed into a sigmoid </w:t>
+      </w:r>
+      <w:r>
+        <w:rPr>
+          <w:rFonts w:ascii="Times New Roman" w:hAnsi="Times New Roman" w:cs="Times New Roman"/>
+        </w:rPr>
+        <w:lastRenderedPageBreak/>
+        <w:t>activation function or tanh activation function and output. An example of the gate module can is seen in Fig. 4.</w:t>
       </w:r>
     </w:p>
     <w:p>
@@ -13947,7 +14189,6 @@
           <w:rFonts w:ascii="Times New Roman" w:hAnsi="Times New Roman" w:cs="Times New Roman"/>
           <w:noProof/>
         </w:rPr>
-        <w:lastRenderedPageBreak/>
         <w:drawing>
           <wp:inline distT="0" distB="0" distL="0" distR="0" wp14:anchorId="759A28AA" wp14:editId="3616F9DE">
             <wp:extent cx="1759040" cy="1397072"/>
@@ -14030,6 +14271,7 @@
           <w:rFonts w:ascii="Times New Roman" w:hAnsi="Times New Roman" w:cs="Times New Roman"/>
           <w:noProof/>
         </w:rPr>
+        <w:lastRenderedPageBreak/>
         <w:drawing>
           <wp:inline distT="0" distB="0" distL="0" distR="0" wp14:anchorId="2A7C9A15" wp14:editId="092FE8B4">
             <wp:extent cx="5943600" cy="2900045"/>
@@ -14336,7 +14578,6 @@
             <w:rPr>
               <w:rFonts w:ascii="Cambria Math" w:hAnsi="Cambria Math" w:cs="Times New Roman"/>
             </w:rPr>
-            <w:lastRenderedPageBreak/>
             <m:t>tanh</m:t>
           </m:r>
           <m:d>
@@ -14497,6 +14738,7 @@
         <w:rPr>
           <w:rFonts w:ascii="Times New Roman" w:hAnsi="Times New Roman" w:cs="Times New Roman"/>
         </w:rPr>
+        <w:lastRenderedPageBreak/>
         <w:t>Shift-And-Add Multiplication</w:t>
       </w:r>
       <w:bookmarkEnd w:id="24"/>
@@ -15049,28 +15291,22 @@
         <w:rPr>
           <w:rFonts w:ascii="Times New Roman" w:hAnsi="Times New Roman" w:cs="Times New Roman"/>
         </w:rPr>
-        <w:t xml:space="preserve">Using shift-and-add with CSD representation provides a hardware-efficient way to perform the multiplications required by GRUs at each timestep [35-36]. As shown in Fig. 7, CSD shift-and-add multiplication is not optimal, although it outperforms binary shift-and-add multiplication. This is due to CSD only considering one type of graph topology for shift-and-add combinations. To find the most </w:t>
-      </w:r>
-      <w:r>
-        <w:rPr>
-          <w:rFonts w:ascii="Times New Roman" w:hAnsi="Times New Roman" w:cs="Times New Roman"/>
+        <w:t>Using shift-and-add with CSD representation provides a hardware-efficient way to perform the multiplications required by GRUs at each timestep [35-36]. As shown in Fig. 7, CSD shift-and-add multiplication is not optimal, although it outperforms binary shift-and-add multiplication. This is due to CSD only considering one type of graph topology for shift-and-add combinations. To find the most optimal solution, an exhaustive search is used to consider all possible graph topologies [36]. However, this can be difficult to perform and CSD still offers a substantial improvement over binary representation.</w:t>
+      </w:r>
+    </w:p>
+    <w:p>
+      <w:pPr>
+        <w:jc w:val="center"/>
+        <w:rPr>
+          <w:rFonts w:ascii="Times New Roman" w:hAnsi="Times New Roman" w:cs="Times New Roman"/>
+        </w:rPr>
+      </w:pPr>
+      <w:r>
+        <w:rPr>
+          <w:rFonts w:ascii="Times New Roman" w:hAnsi="Times New Roman" w:cs="Times New Roman"/>
+          <w:noProof/>
         </w:rPr>
         <w:lastRenderedPageBreak/>
-        <w:t>optimal solution, an exhaustive search is used to consider all possible graph topologies [36]. However, this can be difficult to perform and CSD still offers a substantial improvement over binary representation.</w:t>
-      </w:r>
-    </w:p>
-    <w:p>
-      <w:pPr>
-        <w:jc w:val="center"/>
-        <w:rPr>
-          <w:rFonts w:ascii="Times New Roman" w:hAnsi="Times New Roman" w:cs="Times New Roman"/>
-        </w:rPr>
-      </w:pPr>
-      <w:r>
-        <w:rPr>
-          <w:rFonts w:ascii="Times New Roman" w:hAnsi="Times New Roman" w:cs="Times New Roman"/>
-          <w:noProof/>
-        </w:rPr>
         <w:drawing>
           <wp:inline distT="0" distB="0" distL="0" distR="0" wp14:anchorId="0DFF0966" wp14:editId="0C1856E3">
             <wp:extent cx="4562508" cy="3562376"/>
@@ -15370,14 +15606,7 @@
         <w:rPr>
           <w:rFonts w:ascii="Times New Roman" w:hAnsi="Times New Roman" w:cs="Times New Roman"/>
         </w:rPr>
-        <w:t xml:space="preserve">BCI systems typically sample in the Hz range [39], while FPGAs operate at speeds in the MHz range. This means that an FPGA can run around a million cycles between each set of new data from a BCI. To take advantage of how much faster an FPGA runs, bit serial structures can be used [40]. While they take </w:t>
-      </w:r>
-      <w:r>
-        <w:rPr>
-          <w:rFonts w:ascii="Times New Roman" w:hAnsi="Times New Roman" w:cs="Times New Roman"/>
-        </w:rPr>
-        <w:lastRenderedPageBreak/>
-        <w:t xml:space="preserve">longer to compute a result, they take up much less hardware, allowing for smaller hardware deployments. It would help keep the deployment hardware small while ensuring maximum utilization of the hardware. </w:t>
+        <w:t xml:space="preserve">BCI systems typically sample in the Hz range [39], while FPGAs operate at speeds in the MHz range. This means that an FPGA can run around a million cycles between each set of new data from a BCI. To take advantage of how much faster an FPGA runs, bit serial structures can be used [40]. While they take longer to compute a result, they take up much less hardware, allowing for smaller hardware deployments. It would help keep the deployment hardware small while ensuring maximum utilization of the hardware. </w:t>
       </w:r>
     </w:p>
     <w:p>
@@ -15400,6 +15629,7 @@
         <w:rPr>
           <w:rFonts w:ascii="Times New Roman" w:hAnsi="Times New Roman" w:cs="Times New Roman"/>
         </w:rPr>
+        <w:lastRenderedPageBreak/>
         <w:t>Distributed Arithmetic</w:t>
       </w:r>
       <w:bookmarkEnd w:id="28"/>
@@ -17024,7 +17254,6 @@
               <w:rPr>
                 <w:rFonts w:ascii="Times New Roman" w:hAnsi="Times New Roman" w:cs="Times New Roman"/>
               </w:rPr>
-              <w:lastRenderedPageBreak/>
               <w:t>CORDIC</w:t>
             </w:r>
           </w:p>
@@ -17201,6 +17430,7 @@
         <w:rPr>
           <w:rFonts w:ascii="Times New Roman" w:hAnsi="Times New Roman" w:cs="Times New Roman"/>
         </w:rPr>
+        <w:lastRenderedPageBreak/>
         <w:t>Table 10</w:t>
       </w:r>
       <w:r>
@@ -21445,19 +21675,7 @@
         <w:rPr>
           <w:rFonts w:ascii="Times New Roman" w:hAnsi="Times New Roman" w:cs="Times New Roman"/>
         </w:rPr>
-        <w:t>RMSE</w:t>
-      </w:r>
-      <w:r>
-        <w:rPr>
-          <w:rFonts w:ascii="Times New Roman" w:hAnsi="Times New Roman" w:cs="Times New Roman"/>
-        </w:rPr>
-        <w:t xml:space="preserve">: </w:t>
-      </w:r>
-      <w:r>
-        <w:rPr>
-          <w:rFonts w:ascii="Times New Roman" w:hAnsi="Times New Roman" w:cs="Times New Roman"/>
-        </w:rPr>
-        <w:t xml:space="preserve">Root Mean Squared </w:t>
+        <w:t xml:space="preserve">RMSE: Root Mean Squared </w:t>
       </w:r>
       <w:r>
         <w:rPr>
@@ -21469,13 +21687,7 @@
         <w:rPr>
           <w:rFonts w:ascii="Times New Roman" w:hAnsi="Times New Roman" w:cs="Times New Roman"/>
         </w:rPr>
-        <w:t xml:space="preserve">. </w:t>
-      </w:r>
-      <w:r>
-        <w:rPr>
-          <w:rFonts w:ascii="Times New Roman" w:hAnsi="Times New Roman" w:cs="Times New Roman"/>
-        </w:rPr>
-        <w:t>Will be c</w:t>
+        <w:t>. Will be c</w:t>
       </w:r>
       <w:r>
         <w:rPr>
@@ -21561,23 +21773,20 @@
         <w:rPr>
           <w:rFonts w:ascii="Times New Roman" w:hAnsi="Times New Roman" w:cs="Times New Roman"/>
         </w:rPr>
-        <w:t>. This ensures the LUTs</w:t>
-      </w:r>
-      <w:r>
-        <w:rPr>
-          <w:rFonts w:ascii="Times New Roman" w:hAnsi="Times New Roman" w:cs="Times New Roman"/>
-        </w:rPr>
-        <w:t xml:space="preserve"> have a consistent size and there is a constant amount of LUTs per slice. These are both factors that can affect the final design according to Yan et al. </w:t>
-      </w:r>
-      <w:hyperlink r:id="rId14" w:history="1">
-        <w:r>
-          <w:rPr>
-            <w:rStyle w:val="Hyperlink"/>
-            <w:rFonts w:ascii="Times New Roman" w:hAnsi="Times New Roman" w:cs="Times New Roman"/>
-          </w:rPr>
-          <w:t>https://courses.cs.washington.edu/courses/cse591n/11sp/papers/Yan02_sensitivity.pdf</w:t>
-        </w:r>
-      </w:hyperlink>
+        <w:t xml:space="preserve">. This ensures the LUTs have a consistent size and there is a constant amount of LUTs per slice. These are both factors that can affect the final design according to Yan et al. </w:t>
+      </w:r>
+      <w:r>
+        <w:rPr>
+          <w:rFonts w:ascii="Times New Roman" w:hAnsi="Times New Roman" w:cs="Times New Roman"/>
+        </w:rPr>
+        <w:t>[45]</w:t>
+      </w:r>
+      <w:r>
+        <w:rPr>
+          <w:rFonts w:ascii="Times New Roman" w:hAnsi="Times New Roman" w:cs="Times New Roman"/>
+        </w:rPr>
+        <w:t xml:space="preserve"> </w:t>
+      </w:r>
     </w:p>
     <w:p>
       <w:pPr>
@@ -21626,17 +21835,32 @@
         <w:rPr>
           <w:rFonts w:ascii="Times New Roman" w:hAnsi="Times New Roman" w:cs="Times New Roman"/>
         </w:rPr>
-        <w:t xml:space="preserve">Vivado Version: Fixed to 2024.1. According to Yan et al., the CAD Tool can affect the final design. </w:t>
-      </w:r>
-      <w:hyperlink r:id="rId15" w:history="1">
-        <w:r>
-          <w:rPr>
-            <w:rStyle w:val="Hyperlink"/>
-            <w:rFonts w:ascii="Times New Roman" w:hAnsi="Times New Roman" w:cs="Times New Roman"/>
-          </w:rPr>
-          <w:t>https://courses.cs.washington.edu/courses/cse591n/11sp/papers/Yan02_sensitivity.pdf</w:t>
-        </w:r>
-      </w:hyperlink>
+        <w:t>Vivado Version: Fixed to 2024.1. According to Yan et al., the CAD Tool can affect the final design</w:t>
+      </w:r>
+      <w:r>
+        <w:rPr>
+          <w:rFonts w:ascii="Times New Roman" w:hAnsi="Times New Roman" w:cs="Times New Roman"/>
+        </w:rPr>
+        <w:t xml:space="preserve"> </w:t>
+      </w:r>
+      <w:r>
+        <w:rPr>
+          <w:rFonts w:ascii="Times New Roman" w:hAnsi="Times New Roman" w:cs="Times New Roman"/>
+        </w:rPr>
+        <w:t>[45]</w:t>
+      </w:r>
+      <w:r>
+        <w:rPr>
+          <w:rFonts w:ascii="Times New Roman" w:hAnsi="Times New Roman" w:cs="Times New Roman"/>
+        </w:rPr>
+        <w:t>.</w:t>
+      </w:r>
+      <w:r>
+        <w:rPr>
+          <w:rFonts w:ascii="Times New Roman" w:hAnsi="Times New Roman" w:cs="Times New Roman"/>
+        </w:rPr>
+        <w:t xml:space="preserve"> </w:t>
+      </w:r>
     </w:p>
     <w:p>
       <w:pPr>
@@ -21988,13 +22212,7 @@
         <w:rPr>
           <w:rFonts w:ascii="Times New Roman" w:hAnsi="Times New Roman" w:cs="Times New Roman"/>
         </w:rPr>
-        <w:t>Clarifies which parameters most strongly influence each hardware metric</w:t>
-      </w:r>
-      <w:r>
-        <w:rPr>
-          <w:rFonts w:ascii="Times New Roman" w:hAnsi="Times New Roman" w:cs="Times New Roman"/>
-        </w:rPr>
-        <w:t>.</w:t>
+        <w:t>Clarifies which parameters most strongly influence each hardware metric.</w:t>
       </w:r>
     </w:p>
     <w:p>
@@ -22012,13 +22230,7 @@
         <w:rPr>
           <w:rFonts w:ascii="Times New Roman" w:hAnsi="Times New Roman" w:cs="Times New Roman"/>
         </w:rPr>
-        <w:t>Supports identification of the dominant factors in the accuracy-resource trade-off</w:t>
-      </w:r>
-      <w:r>
-        <w:rPr>
-          <w:rFonts w:ascii="Times New Roman" w:hAnsi="Times New Roman" w:cs="Times New Roman"/>
-        </w:rPr>
-        <w:t>.</w:t>
+        <w:t>Supports identification of the dominant factors in the accuracy-resource trade-off.</w:t>
       </w:r>
     </w:p>
     <w:p>
@@ -22036,13 +22248,7 @@
         <w:rPr>
           <w:rFonts w:ascii="Times New Roman" w:hAnsi="Times New Roman" w:cs="Times New Roman"/>
         </w:rPr>
-        <w:t>Provides quantitative evidence for claims about parameter sensitivity</w:t>
-      </w:r>
-      <w:r>
-        <w:rPr>
-          <w:rFonts w:ascii="Times New Roman" w:hAnsi="Times New Roman" w:cs="Times New Roman"/>
-        </w:rPr>
-        <w:t>.</w:t>
+        <w:t>Provides quantitative evidence for claims about parameter sensitivity.</w:t>
       </w:r>
     </w:p>
     <w:p>
@@ -22060,13 +22266,7 @@
         <w:rPr>
           <w:rFonts w:ascii="Times New Roman" w:hAnsi="Times New Roman" w:cs="Times New Roman"/>
         </w:rPr>
-        <w:t>Facilitates comparison with theoretical predictions from the literature</w:t>
-      </w:r>
-      <w:r>
-        <w:rPr>
-          <w:rFonts w:ascii="Times New Roman" w:hAnsi="Times New Roman" w:cs="Times New Roman"/>
-        </w:rPr>
-        <w:t>.</w:t>
+        <w:t>Facilitates comparison with theoretical predictions from the literature.</w:t>
       </w:r>
     </w:p>
     <w:p>
@@ -22196,13 +22396,7 @@
         <w:rPr>
           <w:rFonts w:ascii="Times New Roman" w:hAnsi="Times New Roman" w:cs="Times New Roman"/>
         </w:rPr>
-        <w:t>Reveals non-linear relationships that correlation coefficients might underestimate</w:t>
-      </w:r>
-      <w:r>
-        <w:rPr>
-          <w:rFonts w:ascii="Times New Roman" w:hAnsi="Times New Roman" w:cs="Times New Roman"/>
-        </w:rPr>
-        <w:t>.</w:t>
+        <w:t>Reveals non-linear relationships that correlation coefficients might underestimate.</w:t>
       </w:r>
     </w:p>
     <w:p>
@@ -22220,13 +22414,7 @@
         <w:rPr>
           <w:rFonts w:ascii="Times New Roman" w:hAnsi="Times New Roman" w:cs="Times New Roman"/>
         </w:rPr>
-        <w:t>Exposes potential threshold effects where metrics change abruptly</w:t>
-      </w:r>
-      <w:r>
-        <w:rPr>
-          <w:rFonts w:ascii="Times New Roman" w:hAnsi="Times New Roman" w:cs="Times New Roman"/>
-        </w:rPr>
-        <w:t>.</w:t>
+        <w:t>Exposes potential threshold effects where metrics change abruptly.</w:t>
       </w:r>
     </w:p>
     <w:p>
@@ -22244,13 +22432,7 @@
         <w:rPr>
           <w:rFonts w:ascii="Times New Roman" w:hAnsi="Times New Roman" w:cs="Times New Roman"/>
         </w:rPr>
-        <w:t>Supports hypothesis generation for further targeted analysis</w:t>
-      </w:r>
-      <w:r>
-        <w:rPr>
-          <w:rFonts w:ascii="Times New Roman" w:hAnsi="Times New Roman" w:cs="Times New Roman"/>
-        </w:rPr>
-        <w:t>.</w:t>
+        <w:t>Supports hypothesis generation for further targeted analysis.</w:t>
       </w:r>
     </w:p>
     <w:p>
@@ -23109,10 +23291,8 @@
       <w:r>
         <w:rPr>
           <w:rFonts w:ascii="Times New Roman" w:hAnsi="Times New Roman" w:cs="Times New Roman"/>
-          <w:b/>
-          <w:bCs/>
-        </w:rPr>
-        <w:t>XXX</w:t>
+        </w:rPr>
+        <w:t>13</w:t>
       </w:r>
       <w:r>
         <w:rPr>
@@ -23123,16 +23303,14 @@
       <w:r>
         <w:rPr>
           <w:rFonts w:ascii="Times New Roman" w:hAnsi="Times New Roman" w:cs="Times New Roman"/>
-          <w:b/>
-          <w:bCs/>
-        </w:rPr>
-        <w:t>XXX</w:t>
-      </w:r>
-      <w:r>
-        <w:rPr>
-          <w:rFonts w:ascii="Times New Roman" w:hAnsi="Times New Roman" w:cs="Times New Roman"/>
-        </w:rPr>
-        <w:t xml:space="preserve"> show results on GRUs evaluated across the following design space:</w:t>
+        </w:rPr>
+        <w:t xml:space="preserve">16 </w:t>
+      </w:r>
+      <w:r>
+        <w:rPr>
+          <w:rFonts w:ascii="Times New Roman" w:hAnsi="Times New Roman" w:cs="Times New Roman"/>
+        </w:rPr>
+        <w:t>show results on GRUs evaluated across the following design space:</w:t>
       </w:r>
     </w:p>
     <w:p>
@@ -23221,6 +23399,53 @@
     </w:p>
     <w:p>
       <w:pPr>
+        <w:jc w:val="center"/>
+        <w:rPr>
+          <w:rFonts w:ascii="Times New Roman" w:hAnsi="Times New Roman" w:cs="Times New Roman"/>
+        </w:rPr>
+      </w:pPr>
+    </w:p>
+    <w:p>
+      <w:pPr>
+        <w:jc w:val="center"/>
+        <w:rPr>
+          <w:rFonts w:ascii="Times New Roman" w:hAnsi="Times New Roman" w:cs="Times New Roman"/>
+        </w:rPr>
+      </w:pPr>
+    </w:p>
+    <w:p>
+      <w:pPr>
+        <w:jc w:val="center"/>
+        <w:rPr>
+          <w:rFonts w:ascii="Times New Roman" w:hAnsi="Times New Roman" w:cs="Times New Roman"/>
+        </w:rPr>
+      </w:pPr>
+    </w:p>
+    <w:p>
+      <w:pPr>
+        <w:jc w:val="center"/>
+        <w:rPr>
+          <w:rFonts w:ascii="Times New Roman" w:hAnsi="Times New Roman" w:cs="Times New Roman"/>
+        </w:rPr>
+      </w:pPr>
+      <w:r>
+        <w:rPr>
+          <w:rFonts w:ascii="Times New Roman" w:hAnsi="Times New Roman" w:cs="Times New Roman"/>
+        </w:rPr>
+        <w:lastRenderedPageBreak/>
+        <w:t>Table 13</w:t>
+      </w:r>
+      <w:r>
+        <w:rPr>
+          <w:rFonts w:ascii="Times New Roman" w:hAnsi="Times New Roman" w:cs="Times New Roman"/>
+        </w:rPr>
+        <w:br/>
+        <w:t>Experimental Results 0 to 19</w:t>
+      </w:r>
+    </w:p>
+    <w:p>
+      <w:pPr>
+        <w:jc w:val="center"/>
         <w:rPr>
           <w:rFonts w:ascii="Times New Roman" w:hAnsi="Times New Roman" w:cs="Times New Roman"/>
         </w:rPr>
@@ -23230,11 +23455,10 @@
           <w:rFonts w:ascii="Times New Roman" w:hAnsi="Times New Roman" w:cs="Times New Roman"/>
           <w:noProof/>
         </w:rPr>
-        <w:lastRenderedPageBreak/>
         <w:drawing>
-          <wp:inline distT="0" distB="0" distL="0" distR="0" wp14:anchorId="13426FF3" wp14:editId="7E56A835">
-            <wp:extent cx="5937885" cy="3710305"/>
-            <wp:effectExtent l="0" t="0" r="5715" b="4445"/>
+          <wp:inline distT="0" distB="0" distL="0" distR="0" wp14:anchorId="13426FF3" wp14:editId="38FBB6FA">
+            <wp:extent cx="5400000" cy="3374206"/>
+            <wp:effectExtent l="0" t="0" r="0" b="0"/>
             <wp:docPr id="1719534285" name="Picture 1"/>
             <wp:cNvGraphicFramePr>
               <a:graphicFrameLocks xmlns:a="http://schemas.openxmlformats.org/drawingml/2006/main" noChangeAspect="1"/>
@@ -23244,6 +23468,241 @@
                 <pic:pic xmlns:pic="http://schemas.openxmlformats.org/drawingml/2006/picture">
                   <pic:nvPicPr>
                     <pic:cNvPr id="0" name="Picture 1"/>
+                    <pic:cNvPicPr>
+                      <a:picLocks noChangeAspect="1" noChangeArrowheads="1"/>
+                    </pic:cNvPicPr>
+                  </pic:nvPicPr>
+                  <pic:blipFill>
+                    <a:blip r:embed="rId14">
+                      <a:extLst>
+                        <a:ext uri="{28A0092B-C50C-407E-A947-70E740481C1C}">
+                          <a14:useLocalDpi xmlns:a14="http://schemas.microsoft.com/office/drawing/2010/main" val="0"/>
+                        </a:ext>
+                      </a:extLst>
+                    </a:blip>
+                    <a:srcRect/>
+                    <a:stretch>
+                      <a:fillRect/>
+                    </a:stretch>
+                  </pic:blipFill>
+                  <pic:spPr bwMode="auto">
+                    <a:xfrm>
+                      <a:off x="0" y="0"/>
+                      <a:ext cx="5400000" cy="3374206"/>
+                    </a:xfrm>
+                    <a:prstGeom prst="rect">
+                      <a:avLst/>
+                    </a:prstGeom>
+                    <a:noFill/>
+                    <a:ln>
+                      <a:noFill/>
+                    </a:ln>
+                  </pic:spPr>
+                </pic:pic>
+              </a:graphicData>
+            </a:graphic>
+          </wp:inline>
+        </w:drawing>
+      </w:r>
+    </w:p>
+    <w:p>
+      <w:pPr>
+        <w:jc w:val="center"/>
+        <w:rPr>
+          <w:rFonts w:ascii="Times New Roman" w:hAnsi="Times New Roman" w:cs="Times New Roman"/>
+        </w:rPr>
+      </w:pPr>
+    </w:p>
+    <w:p>
+      <w:pPr>
+        <w:jc w:val="center"/>
+        <w:rPr>
+          <w:rFonts w:ascii="Times New Roman" w:hAnsi="Times New Roman" w:cs="Times New Roman"/>
+        </w:rPr>
+      </w:pPr>
+      <w:r>
+        <w:rPr>
+          <w:rFonts w:ascii="Times New Roman" w:hAnsi="Times New Roman" w:cs="Times New Roman"/>
+        </w:rPr>
+        <w:t>Table 1</w:t>
+      </w:r>
+      <w:r>
+        <w:rPr>
+          <w:rFonts w:ascii="Times New Roman" w:hAnsi="Times New Roman" w:cs="Times New Roman"/>
+        </w:rPr>
+        <w:t>4</w:t>
+      </w:r>
+      <w:r>
+        <w:rPr>
+          <w:rFonts w:ascii="Times New Roman" w:hAnsi="Times New Roman" w:cs="Times New Roman"/>
+        </w:rPr>
+        <w:br/>
+        <w:t xml:space="preserve">Experimental Results </w:t>
+      </w:r>
+      <w:r>
+        <w:rPr>
+          <w:rFonts w:ascii="Times New Roman" w:hAnsi="Times New Roman" w:cs="Times New Roman"/>
+        </w:rPr>
+        <w:t>2</w:t>
+      </w:r>
+      <w:r>
+        <w:rPr>
+          <w:rFonts w:ascii="Times New Roman" w:hAnsi="Times New Roman" w:cs="Times New Roman"/>
+        </w:rPr>
+        <w:t xml:space="preserve">0 to </w:t>
+      </w:r>
+      <w:r>
+        <w:rPr>
+          <w:rFonts w:ascii="Times New Roman" w:hAnsi="Times New Roman" w:cs="Times New Roman"/>
+        </w:rPr>
+        <w:t>3</w:t>
+      </w:r>
+      <w:r>
+        <w:rPr>
+          <w:rFonts w:ascii="Times New Roman" w:hAnsi="Times New Roman" w:cs="Times New Roman"/>
+        </w:rPr>
+        <w:t>9</w:t>
+      </w:r>
+    </w:p>
+    <w:p>
+      <w:pPr>
+        <w:jc w:val="center"/>
+        <w:rPr>
+          <w:rFonts w:ascii="Times New Roman" w:hAnsi="Times New Roman" w:cs="Times New Roman"/>
+        </w:rPr>
+      </w:pPr>
+      <w:r>
+        <w:rPr>
+          <w:rFonts w:ascii="Times New Roman" w:hAnsi="Times New Roman" w:cs="Times New Roman"/>
+          <w:noProof/>
+        </w:rPr>
+        <w:drawing>
+          <wp:inline distT="0" distB="0" distL="0" distR="0" wp14:anchorId="36BB9469" wp14:editId="792F8049">
+            <wp:extent cx="5400000" cy="3374206"/>
+            <wp:effectExtent l="0" t="0" r="0" b="0"/>
+            <wp:docPr id="1093872204" name="Picture 2"/>
+            <wp:cNvGraphicFramePr>
+              <a:graphicFrameLocks xmlns:a="http://schemas.openxmlformats.org/drawingml/2006/main" noChangeAspect="1"/>
+            </wp:cNvGraphicFramePr>
+            <a:graphic xmlns:a="http://schemas.openxmlformats.org/drawingml/2006/main">
+              <a:graphicData uri="http://schemas.openxmlformats.org/drawingml/2006/picture">
+                <pic:pic xmlns:pic="http://schemas.openxmlformats.org/drawingml/2006/picture">
+                  <pic:nvPicPr>
+                    <pic:cNvPr id="0" name="Picture 2"/>
+                    <pic:cNvPicPr>
+                      <a:picLocks noChangeAspect="1" noChangeArrowheads="1"/>
+                    </pic:cNvPicPr>
+                  </pic:nvPicPr>
+                  <pic:blipFill>
+                    <a:blip r:embed="rId15">
+                      <a:extLst>
+                        <a:ext uri="{28A0092B-C50C-407E-A947-70E740481C1C}">
+                          <a14:useLocalDpi xmlns:a14="http://schemas.microsoft.com/office/drawing/2010/main" val="0"/>
+                        </a:ext>
+                      </a:extLst>
+                    </a:blip>
+                    <a:srcRect/>
+                    <a:stretch>
+                      <a:fillRect/>
+                    </a:stretch>
+                  </pic:blipFill>
+                  <pic:spPr bwMode="auto">
+                    <a:xfrm>
+                      <a:off x="0" y="0"/>
+                      <a:ext cx="5400000" cy="3374206"/>
+                    </a:xfrm>
+                    <a:prstGeom prst="rect">
+                      <a:avLst/>
+                    </a:prstGeom>
+                    <a:noFill/>
+                    <a:ln>
+                      <a:noFill/>
+                    </a:ln>
+                  </pic:spPr>
+                </pic:pic>
+              </a:graphicData>
+            </a:graphic>
+          </wp:inline>
+        </w:drawing>
+      </w:r>
+    </w:p>
+    <w:p>
+      <w:pPr>
+        <w:jc w:val="center"/>
+        <w:rPr>
+          <w:rFonts w:ascii="Times New Roman" w:hAnsi="Times New Roman" w:cs="Times New Roman"/>
+        </w:rPr>
+      </w:pPr>
+      <w:r>
+        <w:rPr>
+          <w:rFonts w:ascii="Times New Roman" w:hAnsi="Times New Roman" w:cs="Times New Roman"/>
+        </w:rPr>
+        <w:lastRenderedPageBreak/>
+        <w:t>Table 1</w:t>
+      </w:r>
+      <w:r>
+        <w:rPr>
+          <w:rFonts w:ascii="Times New Roman" w:hAnsi="Times New Roman" w:cs="Times New Roman"/>
+        </w:rPr>
+        <w:t>5</w:t>
+      </w:r>
+      <w:r>
+        <w:rPr>
+          <w:rFonts w:ascii="Times New Roman" w:hAnsi="Times New Roman" w:cs="Times New Roman"/>
+        </w:rPr>
+        <w:br/>
+        <w:t xml:space="preserve">Experimental Results </w:t>
+      </w:r>
+      <w:r>
+        <w:rPr>
+          <w:rFonts w:ascii="Times New Roman" w:hAnsi="Times New Roman" w:cs="Times New Roman"/>
+        </w:rPr>
+        <w:t>4</w:t>
+      </w:r>
+      <w:r>
+        <w:rPr>
+          <w:rFonts w:ascii="Times New Roman" w:hAnsi="Times New Roman" w:cs="Times New Roman"/>
+        </w:rPr>
+        <w:t xml:space="preserve">0 to </w:t>
+      </w:r>
+      <w:r>
+        <w:rPr>
+          <w:rFonts w:ascii="Times New Roman" w:hAnsi="Times New Roman" w:cs="Times New Roman"/>
+        </w:rPr>
+        <w:t>5</w:t>
+      </w:r>
+      <w:r>
+        <w:rPr>
+          <w:rFonts w:ascii="Times New Roman" w:hAnsi="Times New Roman" w:cs="Times New Roman"/>
+        </w:rPr>
+        <w:t>9</w:t>
+      </w:r>
+    </w:p>
+    <w:p>
+      <w:pPr>
+        <w:jc w:val="center"/>
+        <w:rPr>
+          <w:rFonts w:ascii="Times New Roman" w:hAnsi="Times New Roman" w:cs="Times New Roman"/>
+        </w:rPr>
+      </w:pPr>
+      <w:r>
+        <w:rPr>
+          <w:rFonts w:ascii="Times New Roman" w:hAnsi="Times New Roman" w:cs="Times New Roman"/>
+          <w:noProof/>
+        </w:rPr>
+        <w:drawing>
+          <wp:inline distT="0" distB="0" distL="0" distR="0" wp14:anchorId="5BFFC7F9" wp14:editId="676D5943">
+            <wp:extent cx="5400000" cy="3374206"/>
+            <wp:effectExtent l="0" t="0" r="0" b="0"/>
+            <wp:docPr id="2027295623" name="Picture 3"/>
+            <wp:cNvGraphicFramePr>
+              <a:graphicFrameLocks xmlns:a="http://schemas.openxmlformats.org/drawingml/2006/main" noChangeAspect="1"/>
+            </wp:cNvGraphicFramePr>
+            <a:graphic xmlns:a="http://schemas.openxmlformats.org/drawingml/2006/main">
+              <a:graphicData uri="http://schemas.openxmlformats.org/drawingml/2006/picture">
+                <pic:pic xmlns:pic="http://schemas.openxmlformats.org/drawingml/2006/picture">
+                  <pic:nvPicPr>
+                    <pic:cNvPr id="0" name="Picture 3"/>
                     <pic:cNvPicPr>
                       <a:picLocks noChangeAspect="1" noChangeArrowheads="1"/>
                     </pic:cNvPicPr>
@@ -23264,7 +23723,7 @@
                   <pic:spPr bwMode="auto">
                     <a:xfrm>
                       <a:off x="0" y="0"/>
-                      <a:ext cx="5937885" cy="3710305"/>
+                      <a:ext cx="5400000" cy="3374206"/>
                     </a:xfrm>
                     <a:prstGeom prst="rect">
                       <a:avLst/>
@@ -23283,13 +23742,66 @@
     </w:p>
     <w:p>
       <w:pPr>
-        <w:rPr>
-          <w:rFonts w:ascii="Times New Roman" w:hAnsi="Times New Roman" w:cs="Times New Roman"/>
-        </w:rPr>
-      </w:pPr>
-    </w:p>
-    <w:p>
-      <w:pPr>
+        <w:jc w:val="center"/>
+        <w:rPr>
+          <w:rFonts w:ascii="Times New Roman" w:hAnsi="Times New Roman" w:cs="Times New Roman"/>
+        </w:rPr>
+      </w:pPr>
+    </w:p>
+    <w:p>
+      <w:pPr>
+        <w:jc w:val="center"/>
+        <w:rPr>
+          <w:rFonts w:ascii="Times New Roman" w:hAnsi="Times New Roman" w:cs="Times New Roman"/>
+        </w:rPr>
+      </w:pPr>
+      <w:r>
+        <w:rPr>
+          <w:rFonts w:ascii="Times New Roman" w:hAnsi="Times New Roman" w:cs="Times New Roman"/>
+        </w:rPr>
+        <w:t>Table 1</w:t>
+      </w:r>
+      <w:r>
+        <w:rPr>
+          <w:rFonts w:ascii="Times New Roman" w:hAnsi="Times New Roman" w:cs="Times New Roman"/>
+        </w:rPr>
+        <w:t>6</w:t>
+      </w:r>
+      <w:r>
+        <w:rPr>
+          <w:rFonts w:ascii="Times New Roman" w:hAnsi="Times New Roman" w:cs="Times New Roman"/>
+        </w:rPr>
+        <w:br/>
+        <w:t xml:space="preserve">Experimental Results </w:t>
+      </w:r>
+      <w:r>
+        <w:rPr>
+          <w:rFonts w:ascii="Times New Roman" w:hAnsi="Times New Roman" w:cs="Times New Roman"/>
+        </w:rPr>
+        <w:t>6</w:t>
+      </w:r>
+      <w:r>
+        <w:rPr>
+          <w:rFonts w:ascii="Times New Roman" w:hAnsi="Times New Roman" w:cs="Times New Roman"/>
+        </w:rPr>
+        <w:t xml:space="preserve">0 to </w:t>
+      </w:r>
+      <w:r>
+        <w:rPr>
+          <w:rFonts w:ascii="Times New Roman" w:hAnsi="Times New Roman" w:cs="Times New Roman"/>
+        </w:rPr>
+        <w:t>7</w:t>
+      </w:r>
+      <w:r>
+        <w:rPr>
+          <w:rFonts w:ascii="Times New Roman" w:hAnsi="Times New Roman" w:cs="Times New Roman"/>
+        </w:rPr>
+        <w:t>9</w:t>
+      </w:r>
+    </w:p>
+    <w:p>
+      <w:pPr>
+        <w:jc w:val="center"/>
         <w:rPr>
           <w:rFonts w:ascii="Times New Roman" w:hAnsi="Times New Roman" w:cs="Times New Roman"/>
         </w:rPr>
@@ -23300,10 +23812,10 @@
           <w:noProof/>
         </w:rPr>
         <w:drawing>
-          <wp:inline distT="0" distB="0" distL="0" distR="0" wp14:anchorId="36BB9469" wp14:editId="5093F712">
-            <wp:extent cx="5937885" cy="3710305"/>
-            <wp:effectExtent l="0" t="0" r="5715" b="4445"/>
-            <wp:docPr id="1093872204" name="Picture 2"/>
+          <wp:inline distT="0" distB="0" distL="0" distR="0" wp14:anchorId="48B0E0AA" wp14:editId="28E6C24B">
+            <wp:extent cx="5400000" cy="3374206"/>
+            <wp:effectExtent l="0" t="0" r="0" b="0"/>
+            <wp:docPr id="1792877401" name="Picture 4"/>
             <wp:cNvGraphicFramePr>
               <a:graphicFrameLocks xmlns:a="http://schemas.openxmlformats.org/drawingml/2006/main" noChangeAspect="1"/>
             </wp:cNvGraphicFramePr>
@@ -23311,7 +23823,7 @@
               <a:graphicData uri="http://schemas.openxmlformats.org/drawingml/2006/picture">
                 <pic:pic xmlns:pic="http://schemas.openxmlformats.org/drawingml/2006/picture">
                   <pic:nvPicPr>
-                    <pic:cNvPr id="0" name="Picture 2"/>
+                    <pic:cNvPr id="0" name="Picture 4"/>
                     <pic:cNvPicPr>
                       <a:picLocks noChangeAspect="1" noChangeArrowheads="1"/>
                     </pic:cNvPicPr>
@@ -23332,7 +23844,7 @@
                   <pic:spPr bwMode="auto">
                     <a:xfrm>
                       <a:off x="0" y="0"/>
-                      <a:ext cx="5937885" cy="3710305"/>
+                      <a:ext cx="5400000" cy="3374206"/>
                     </a:xfrm>
                     <a:prstGeom prst="rect">
                       <a:avLst/>
@@ -23355,169 +23867,18 @@
           <w:rFonts w:ascii="Times New Roman" w:hAnsi="Times New Roman" w:cs="Times New Roman"/>
         </w:rPr>
       </w:pPr>
-    </w:p>
-    <w:p>
-      <w:pPr>
-        <w:rPr>
-          <w:rFonts w:ascii="Times New Roman" w:hAnsi="Times New Roman" w:cs="Times New Roman"/>
-        </w:rPr>
-      </w:pPr>
-    </w:p>
-    <w:p>
-      <w:pPr>
-        <w:rPr>
-          <w:rFonts w:ascii="Times New Roman" w:hAnsi="Times New Roman" w:cs="Times New Roman"/>
-        </w:rPr>
-      </w:pPr>
-      <w:r>
-        <w:rPr>
-          <w:rFonts w:ascii="Times New Roman" w:hAnsi="Times New Roman" w:cs="Times New Roman"/>
-          <w:noProof/>
-        </w:rPr>
-        <w:drawing>
-          <wp:inline distT="0" distB="0" distL="0" distR="0" wp14:anchorId="5BFFC7F9" wp14:editId="3A93768C">
-            <wp:extent cx="5937885" cy="3710305"/>
-            <wp:effectExtent l="0" t="0" r="5715" b="4445"/>
-            <wp:docPr id="2027295623" name="Picture 3"/>
-            <wp:cNvGraphicFramePr>
-              <a:graphicFrameLocks xmlns:a="http://schemas.openxmlformats.org/drawingml/2006/main" noChangeAspect="1"/>
-            </wp:cNvGraphicFramePr>
-            <a:graphic xmlns:a="http://schemas.openxmlformats.org/drawingml/2006/main">
-              <a:graphicData uri="http://schemas.openxmlformats.org/drawingml/2006/picture">
-                <pic:pic xmlns:pic="http://schemas.openxmlformats.org/drawingml/2006/picture">
-                  <pic:nvPicPr>
-                    <pic:cNvPr id="0" name="Picture 3"/>
-                    <pic:cNvPicPr>
-                      <a:picLocks noChangeAspect="1" noChangeArrowheads="1"/>
-                    </pic:cNvPicPr>
-                  </pic:nvPicPr>
-                  <pic:blipFill>
-                    <a:blip r:embed="rId18">
-                      <a:extLst>
-                        <a:ext uri="{28A0092B-C50C-407E-A947-70E740481C1C}">
-                          <a14:useLocalDpi xmlns:a14="http://schemas.microsoft.com/office/drawing/2010/main" val="0"/>
-                        </a:ext>
-                      </a:extLst>
-                    </a:blip>
-                    <a:srcRect/>
-                    <a:stretch>
-                      <a:fillRect/>
-                    </a:stretch>
-                  </pic:blipFill>
-                  <pic:spPr bwMode="auto">
-                    <a:xfrm>
-                      <a:off x="0" y="0"/>
-                      <a:ext cx="5937885" cy="3710305"/>
-                    </a:xfrm>
-                    <a:prstGeom prst="rect">
-                      <a:avLst/>
-                    </a:prstGeom>
-                    <a:noFill/>
-                    <a:ln>
-                      <a:noFill/>
-                    </a:ln>
-                  </pic:spPr>
-                </pic:pic>
-              </a:graphicData>
-            </a:graphic>
-          </wp:inline>
-        </w:drawing>
-      </w:r>
-    </w:p>
-    <w:p>
-      <w:pPr>
-        <w:rPr>
-          <w:rFonts w:ascii="Times New Roman" w:hAnsi="Times New Roman" w:cs="Times New Roman"/>
-        </w:rPr>
-      </w:pPr>
-    </w:p>
-    <w:p>
-      <w:pPr>
-        <w:rPr>
-          <w:rFonts w:ascii="Times New Roman" w:hAnsi="Times New Roman" w:cs="Times New Roman"/>
-        </w:rPr>
-      </w:pPr>
-      <w:r>
-        <w:rPr>
-          <w:rFonts w:ascii="Times New Roman" w:hAnsi="Times New Roman" w:cs="Times New Roman"/>
-          <w:noProof/>
-        </w:rPr>
-        <w:drawing>
-          <wp:inline distT="0" distB="0" distL="0" distR="0" wp14:anchorId="48B0E0AA" wp14:editId="2C380B66">
-            <wp:extent cx="5937885" cy="3710305"/>
-            <wp:effectExtent l="0" t="0" r="5715" b="4445"/>
-            <wp:docPr id="1792877401" name="Picture 4"/>
-            <wp:cNvGraphicFramePr>
-              <a:graphicFrameLocks xmlns:a="http://schemas.openxmlformats.org/drawingml/2006/main" noChangeAspect="1"/>
-            </wp:cNvGraphicFramePr>
-            <a:graphic xmlns:a="http://schemas.openxmlformats.org/drawingml/2006/main">
-              <a:graphicData uri="http://schemas.openxmlformats.org/drawingml/2006/picture">
-                <pic:pic xmlns:pic="http://schemas.openxmlformats.org/drawingml/2006/picture">
-                  <pic:nvPicPr>
-                    <pic:cNvPr id="0" name="Picture 4"/>
-                    <pic:cNvPicPr>
-                      <a:picLocks noChangeAspect="1" noChangeArrowheads="1"/>
-                    </pic:cNvPicPr>
-                  </pic:nvPicPr>
-                  <pic:blipFill>
-                    <a:blip r:embed="rId19">
-                      <a:extLst>
-                        <a:ext uri="{28A0092B-C50C-407E-A947-70E740481C1C}">
-                          <a14:useLocalDpi xmlns:a14="http://schemas.microsoft.com/office/drawing/2010/main" val="0"/>
-                        </a:ext>
-                      </a:extLst>
-                    </a:blip>
-                    <a:srcRect/>
-                    <a:stretch>
-                      <a:fillRect/>
-                    </a:stretch>
-                  </pic:blipFill>
-                  <pic:spPr bwMode="auto">
-                    <a:xfrm>
-                      <a:off x="0" y="0"/>
-                      <a:ext cx="5937885" cy="3710305"/>
-                    </a:xfrm>
-                    <a:prstGeom prst="rect">
-                      <a:avLst/>
-                    </a:prstGeom>
-                    <a:noFill/>
-                    <a:ln>
-                      <a:noFill/>
-                    </a:ln>
-                  </pic:spPr>
-                </pic:pic>
-              </a:graphicData>
-            </a:graphic>
-          </wp:inline>
-        </w:drawing>
-      </w:r>
-    </w:p>
-    <w:p>
-      <w:pPr>
-        <w:rPr>
-          <w:rFonts w:ascii="Times New Roman" w:hAnsi="Times New Roman" w:cs="Times New Roman"/>
-        </w:rPr>
-      </w:pPr>
-    </w:p>
-    <w:p>
-      <w:pPr>
-        <w:rPr>
-          <w:rFonts w:ascii="Times New Roman" w:hAnsi="Times New Roman" w:cs="Times New Roman"/>
-        </w:rPr>
-      </w:pPr>
-      <w:r>
-        <w:rPr>
-          <w:rFonts w:ascii="Times New Roman" w:hAnsi="Times New Roman" w:cs="Times New Roman"/>
-        </w:rPr>
+      <w:r>
+        <w:rPr>
+          <w:rFonts w:ascii="Times New Roman" w:hAnsi="Times New Roman" w:cs="Times New Roman"/>
+        </w:rPr>
+        <w:lastRenderedPageBreak/>
         <w:t xml:space="preserve">Table </w:t>
       </w:r>
       <w:r>
         <w:rPr>
           <w:rFonts w:ascii="Times New Roman" w:hAnsi="Times New Roman" w:cs="Times New Roman"/>
-          <w:b/>
-          <w:bCs/>
-        </w:rPr>
-        <w:t>XXX</w:t>
+        </w:rPr>
+        <w:t>17</w:t>
       </w:r>
       <w:r>
         <w:rPr>
@@ -23566,6 +23927,39 @@
           <w:rFonts w:ascii="Times New Roman" w:hAnsi="Times New Roman" w:cs="Times New Roman"/>
         </w:rPr>
         <w:t>.4%. This suggests that error is accumulating throughout the design due to fixed point numbers.</w:t>
+      </w:r>
+    </w:p>
+    <w:p>
+      <w:pPr>
+        <w:jc w:val="center"/>
+        <w:rPr>
+          <w:rFonts w:ascii="Times New Roman" w:hAnsi="Times New Roman" w:cs="Times New Roman"/>
+        </w:rPr>
+      </w:pPr>
+      <w:r>
+        <w:rPr>
+          <w:rFonts w:ascii="Times New Roman" w:hAnsi="Times New Roman" w:cs="Times New Roman"/>
+        </w:rPr>
+        <w:t>Table 1</w:t>
+      </w:r>
+      <w:r>
+        <w:rPr>
+          <w:rFonts w:ascii="Times New Roman" w:hAnsi="Times New Roman" w:cs="Times New Roman"/>
+        </w:rPr>
+        <w:t>7</w:t>
+      </w:r>
+      <w:r>
+        <w:rPr>
+          <w:rFonts w:ascii="Times New Roman" w:hAnsi="Times New Roman" w:cs="Times New Roman"/>
+        </w:rPr>
+        <w:br/>
+        <w:t xml:space="preserve">Experimental Results </w:t>
+      </w:r>
+      <w:r>
+        <w:rPr>
+          <w:rFonts w:ascii="Times New Roman" w:hAnsi="Times New Roman" w:cs="Times New Roman"/>
+        </w:rPr>
+        <w:t>Description</w:t>
       </w:r>
     </w:p>
     <w:p>
@@ -23597,7 +23991,7 @@
                     </pic:cNvPicPr>
                   </pic:nvPicPr>
                   <pic:blipFill>
-                    <a:blip r:embed="rId20">
+                    <a:blip r:embed="rId18">
                       <a:extLst>
                         <a:ext uri="{28A0092B-C50C-407E-A947-70E740481C1C}">
                           <a14:useLocalDpi xmlns:a14="http://schemas.microsoft.com/office/drawing/2010/main" val="0"/>
@@ -23651,10 +24045,8 @@
       <w:r>
         <w:rPr>
           <w:rFonts w:ascii="Times New Roman" w:hAnsi="Times New Roman" w:cs="Times New Roman"/>
-          <w:b/>
-          <w:bCs/>
-        </w:rPr>
-        <w:t>XXX</w:t>
+        </w:rPr>
+        <w:t>9</w:t>
       </w:r>
       <w:r>
         <w:rPr>
@@ -23718,7 +24110,7 @@
                     </pic:cNvPicPr>
                   </pic:nvPicPr>
                   <pic:blipFill>
-                    <a:blip r:embed="rId21" cstate="print">
+                    <a:blip r:embed="rId19" cstate="print">
                       <a:extLst>
                         <a:ext uri="{28A0092B-C50C-407E-A947-70E740481C1C}">
                           <a14:useLocalDpi xmlns:a14="http://schemas.microsoft.com/office/drawing/2010/main" val="0"/>
@@ -23752,42 +24144,16 @@
     </w:p>
     <w:p>
       <w:pPr>
-        <w:rPr>
-          <w:rFonts w:ascii="Times New Roman" w:hAnsi="Times New Roman" w:cs="Times New Roman"/>
-        </w:rPr>
-      </w:pPr>
-    </w:p>
-    <w:p>
-      <w:pPr>
-        <w:rPr>
-          <w:rFonts w:ascii="Times New Roman" w:hAnsi="Times New Roman" w:cs="Times New Roman"/>
-        </w:rPr>
-      </w:pPr>
-    </w:p>
-    <w:p>
-      <w:pPr>
-        <w:rPr>
-          <w:rFonts w:ascii="Times New Roman" w:hAnsi="Times New Roman" w:cs="Times New Roman"/>
-        </w:rPr>
-      </w:pPr>
-      <w:r>
-        <w:rPr>
-          <w:rFonts w:ascii="Times New Roman" w:hAnsi="Times New Roman" w:cs="Times New Roman"/>
-        </w:rPr>
-        <w:br/>
-      </w:r>
-    </w:p>
-    <w:p>
-      <w:pPr>
-        <w:rPr>
-          <w:rFonts w:ascii="Times New Roman" w:hAnsi="Times New Roman" w:cs="Times New Roman"/>
-        </w:rPr>
-      </w:pPr>
-      <w:r>
-        <w:rPr>
-          <w:rFonts w:ascii="Times New Roman" w:hAnsi="Times New Roman" w:cs="Times New Roman"/>
-        </w:rPr>
-        <w:br w:type="page"/>
+        <w:jc w:val="center"/>
+        <w:rPr>
+          <w:rFonts w:ascii="Times New Roman" w:hAnsi="Times New Roman" w:cs="Times New Roman"/>
+        </w:rPr>
+      </w:pPr>
+      <w:r>
+        <w:rPr>
+          <w:rFonts w:ascii="Times New Roman" w:hAnsi="Times New Roman" w:cs="Times New Roman"/>
+        </w:rPr>
+        <w:t>Fig. 9. Reduced Correlation Matrix</w:t>
       </w:r>
     </w:p>
     <w:p>
@@ -23802,22 +24168,74 @@
         <w:rPr>
           <w:rFonts w:ascii="Times New Roman" w:hAnsi="Times New Roman" w:cs="Times New Roman"/>
         </w:rPr>
+        <w:t>Project Timeline and Milestones</w:t>
+      </w:r>
+      <w:bookmarkEnd w:id="53"/>
+    </w:p>
+    <w:p>
+      <w:pPr>
+        <w:rPr>
+          <w:rFonts w:ascii="Times New Roman" w:hAnsi="Times New Roman" w:cs="Times New Roman"/>
+        </w:rPr>
+      </w:pPr>
+      <w:r>
+        <w:rPr>
+          <w:rFonts w:ascii="Times New Roman" w:hAnsi="Times New Roman" w:cs="Times New Roman"/>
+        </w:rPr>
+        <w:t>Rerun simulation with bigger action space</w:t>
+      </w:r>
+      <w:r>
+        <w:rPr>
+          <w:rFonts w:ascii="Times New Roman" w:hAnsi="Times New Roman" w:cs="Times New Roman"/>
+        </w:rPr>
+        <w:t xml:space="preserve"> - </w:t>
+      </w:r>
+      <w:r>
+        <w:rPr>
+          <w:rFonts w:ascii="Times New Roman" w:hAnsi="Times New Roman" w:cs="Times New Roman"/>
+        </w:rPr>
+        <w:t>December 16</w:t>
+      </w:r>
+      <w:r>
+        <w:rPr>
+          <w:rFonts w:ascii="Times New Roman" w:hAnsi="Times New Roman" w:cs="Times New Roman"/>
+          <w:vertAlign w:val="superscript"/>
+        </w:rPr>
+        <w:t>th</w:t>
+      </w:r>
+    </w:p>
+    <w:p>
+      <w:pPr>
+        <w:rPr>
+          <w:rFonts w:ascii="Times New Roman" w:hAnsi="Times New Roman" w:cs="Times New Roman"/>
+        </w:rPr>
+      </w:pPr>
+      <w:r>
+        <w:rPr>
+          <w:rFonts w:ascii="Times New Roman" w:hAnsi="Times New Roman" w:cs="Times New Roman"/>
+        </w:rPr>
+        <w:t>Run the current simulation that tests the effect of D, H, and word length with a bigger, more complete action space that what was currently ran. This should give more complete results.</w:t>
+      </w:r>
+    </w:p>
+    <w:p>
+      <w:pPr>
+        <w:rPr>
+          <w:rFonts w:ascii="Times New Roman" w:hAnsi="Times New Roman" w:cs="Times New Roman"/>
+        </w:rPr>
+      </w:pPr>
+    </w:p>
+    <w:p>
+      <w:pPr>
+        <w:rPr>
+          <w:rFonts w:ascii="Times New Roman" w:hAnsi="Times New Roman" w:cs="Times New Roman"/>
+        </w:rPr>
+      </w:pPr>
+      <w:r>
+        <w:rPr>
+          <w:rFonts w:ascii="Times New Roman" w:hAnsi="Times New Roman" w:cs="Times New Roman"/>
+        </w:rPr>
         <w:lastRenderedPageBreak/>
-        <w:t>Project Timeline and Milestones</w:t>
-      </w:r>
-      <w:bookmarkEnd w:id="53"/>
-    </w:p>
-    <w:p>
-      <w:pPr>
-        <w:rPr>
-          <w:rFonts w:ascii="Times New Roman" w:hAnsi="Times New Roman" w:cs="Times New Roman"/>
-        </w:rPr>
-      </w:pPr>
-      <w:r>
-        <w:rPr>
-          <w:rFonts w:ascii="Times New Roman" w:hAnsi="Times New Roman" w:cs="Times New Roman"/>
-        </w:rPr>
-        <w:t>Rerun simulation with bigger action space</w:t>
+        <w:t>Analyze Results</w:t>
       </w:r>
       <w:r>
         <w:rPr>
@@ -23829,7 +24247,7 @@
         <w:rPr>
           <w:rFonts w:ascii="Times New Roman" w:hAnsi="Times New Roman" w:cs="Times New Roman"/>
         </w:rPr>
-        <w:t>December 16</w:t>
+        <w:t>December 18</w:t>
       </w:r>
       <w:r>
         <w:rPr>
@@ -23838,38 +24256,51 @@
         </w:rPr>
         <w:t>th</w:t>
       </w:r>
-    </w:p>
-    <w:p>
-      <w:pPr>
-        <w:rPr>
-          <w:rFonts w:ascii="Times New Roman" w:hAnsi="Times New Roman" w:cs="Times New Roman"/>
-        </w:rPr>
-      </w:pPr>
-      <w:r>
-        <w:rPr>
-          <w:rFonts w:ascii="Times New Roman" w:hAnsi="Times New Roman" w:cs="Times New Roman"/>
-        </w:rPr>
-        <w:t>Run the current simulation that tests the effect of D, H, and word length with a bigger, more complete action space that what was currently ran. This should give more complete results.</w:t>
-      </w:r>
-    </w:p>
-    <w:p>
-      <w:pPr>
-        <w:rPr>
-          <w:rFonts w:ascii="Times New Roman" w:hAnsi="Times New Roman" w:cs="Times New Roman"/>
-        </w:rPr>
-      </w:pPr>
-    </w:p>
-    <w:p>
-      <w:pPr>
-        <w:rPr>
-          <w:rFonts w:ascii="Times New Roman" w:hAnsi="Times New Roman" w:cs="Times New Roman"/>
-        </w:rPr>
-      </w:pPr>
-      <w:r>
-        <w:rPr>
-          <w:rFonts w:ascii="Times New Roman" w:hAnsi="Times New Roman" w:cs="Times New Roman"/>
-        </w:rPr>
-        <w:t>Analyze Results</w:t>
+      <w:r>
+        <w:rPr>
+          <w:rFonts w:ascii="Times New Roman" w:hAnsi="Times New Roman" w:cs="Times New Roman"/>
+        </w:rPr>
+        <w:t xml:space="preserve"> </w:t>
+      </w:r>
+    </w:p>
+    <w:p>
+      <w:pPr>
+        <w:rPr>
+          <w:rFonts w:ascii="Times New Roman" w:hAnsi="Times New Roman" w:cs="Times New Roman"/>
+        </w:rPr>
+      </w:pPr>
+      <w:r>
+        <w:rPr>
+          <w:rFonts w:ascii="Times New Roman" w:hAnsi="Times New Roman" w:cs="Times New Roman"/>
+        </w:rPr>
+        <w:t>Analyze the results from the simulation. This includes making a correlation matrix, analyzing scatter plots, and other methods to give a complete insight on the data.</w:t>
+      </w:r>
+    </w:p>
+    <w:p>
+      <w:pPr>
+        <w:rPr>
+          <w:rFonts w:ascii="Times New Roman" w:hAnsi="Times New Roman" w:cs="Times New Roman"/>
+        </w:rPr>
+      </w:pPr>
+    </w:p>
+    <w:p>
+      <w:pPr>
+        <w:rPr>
+          <w:rFonts w:ascii="Times New Roman" w:hAnsi="Times New Roman" w:cs="Times New Roman"/>
+        </w:rPr>
+      </w:pPr>
+      <w:r>
+        <w:rPr>
+          <w:rFonts w:ascii="Times New Roman" w:hAnsi="Times New Roman" w:cs="Times New Roman"/>
+        </w:rPr>
+        <w:t xml:space="preserve">Write conference paper for The </w:t>
+      </w:r>
+      <w:r>
+        <w:rPr>
+          <w:rFonts w:ascii="Times New Roman" w:hAnsi="Times New Roman" w:cs="Times New Roman"/>
+          <w:lang w:val="en-US"/>
+        </w:rPr>
+        <w:t>Annual International Conference of the IEEE Engineering in Medicine and Biology Society</w:t>
       </w:r>
       <w:r>
         <w:rPr>
@@ -23881,7 +24312,7 @@
         <w:rPr>
           <w:rFonts w:ascii="Times New Roman" w:hAnsi="Times New Roman" w:cs="Times New Roman"/>
         </w:rPr>
-        <w:t>December 18</w:t>
+        <w:t>January 20</w:t>
       </w:r>
       <w:r>
         <w:rPr>
@@ -23907,33 +24338,27 @@
         <w:rPr>
           <w:rFonts w:ascii="Times New Roman" w:hAnsi="Times New Roman" w:cs="Times New Roman"/>
         </w:rPr>
-        <w:t>Analyze the results from the simulation. This includes making a correlation matrix, analyzing scatter plots, and other methods to give a complete insight on the data.</w:t>
-      </w:r>
-    </w:p>
-    <w:p>
-      <w:pPr>
-        <w:rPr>
-          <w:rFonts w:ascii="Times New Roman" w:hAnsi="Times New Roman" w:cs="Times New Roman"/>
-        </w:rPr>
-      </w:pPr>
-    </w:p>
-    <w:p>
-      <w:pPr>
-        <w:rPr>
-          <w:rFonts w:ascii="Times New Roman" w:hAnsi="Times New Roman" w:cs="Times New Roman"/>
-        </w:rPr>
-      </w:pPr>
-      <w:r>
-        <w:rPr>
-          <w:rFonts w:ascii="Times New Roman" w:hAnsi="Times New Roman" w:cs="Times New Roman"/>
-        </w:rPr>
-        <w:t xml:space="preserve">Write conference paper for </w:t>
-      </w:r>
-      <w:r>
-        <w:rPr>
-          <w:rFonts w:ascii="Times New Roman" w:hAnsi="Times New Roman" w:cs="Times New Roman"/>
-        </w:rPr>
-        <w:t xml:space="preserve">The </w:t>
+        <w:t>Combine the methodology and findings so far with the background research done into a paper for EMBC 2026.The due date being towards the end of January should avoid the hectic start of semester while still giving a few days for final edits before the submission deadline.</w:t>
+      </w:r>
+    </w:p>
+    <w:p>
+      <w:pPr>
+        <w:rPr>
+          <w:rFonts w:ascii="Times New Roman" w:hAnsi="Times New Roman" w:cs="Times New Roman"/>
+        </w:rPr>
+      </w:pPr>
+    </w:p>
+    <w:p>
+      <w:pPr>
+        <w:rPr>
+          <w:rFonts w:ascii="Times New Roman" w:hAnsi="Times New Roman" w:cs="Times New Roman"/>
+        </w:rPr>
+      </w:pPr>
+      <w:r>
+        <w:rPr>
+          <w:rFonts w:ascii="Times New Roman" w:hAnsi="Times New Roman" w:cs="Times New Roman"/>
+        </w:rPr>
+        <w:t xml:space="preserve">Submit to The </w:t>
       </w:r>
       <w:r>
         <w:rPr>
@@ -23952,15 +24377,268 @@
         <w:rPr>
           <w:rFonts w:ascii="Times New Roman" w:hAnsi="Times New Roman" w:cs="Times New Roman"/>
         </w:rPr>
-        <w:t>January 20</w:t>
+        <w:t>January 23</w:t>
       </w:r>
       <w:r>
         <w:rPr>
           <w:rFonts w:ascii="Times New Roman" w:hAnsi="Times New Roman" w:cs="Times New Roman"/>
           <w:vertAlign w:val="superscript"/>
         </w:rPr>
+        <w:t>rd</w:t>
+      </w:r>
+      <w:r>
+        <w:rPr>
+          <w:rFonts w:ascii="Times New Roman" w:hAnsi="Times New Roman" w:cs="Times New Roman"/>
+        </w:rPr>
+        <w:t xml:space="preserve"> </w:t>
+      </w:r>
+    </w:p>
+    <w:p>
+      <w:pPr>
+        <w:rPr>
+          <w:rFonts w:ascii="Times New Roman" w:hAnsi="Times New Roman" w:cs="Times New Roman"/>
+        </w:rPr>
+      </w:pPr>
+      <w:r>
+        <w:rPr>
+          <w:rFonts w:ascii="Times New Roman" w:hAnsi="Times New Roman" w:cs="Times New Roman"/>
+        </w:rPr>
+        <w:t>According to the EMBC 2026 website, January 23</w:t>
+      </w:r>
+      <w:r>
+        <w:rPr>
+          <w:rFonts w:ascii="Times New Roman" w:hAnsi="Times New Roman" w:cs="Times New Roman"/>
+          <w:vertAlign w:val="superscript"/>
+        </w:rPr>
+        <w:t>rd</w:t>
+      </w:r>
+      <w:r>
+        <w:rPr>
+          <w:rFonts w:ascii="Times New Roman" w:hAnsi="Times New Roman" w:cs="Times New Roman"/>
+        </w:rPr>
+        <w:t xml:space="preserve"> is the submission deadline for papers.</w:t>
+      </w:r>
+    </w:p>
+    <w:p>
+      <w:pPr>
+        <w:rPr>
+          <w:rFonts w:ascii="Times New Roman" w:hAnsi="Times New Roman" w:cs="Times New Roman"/>
+        </w:rPr>
+      </w:pPr>
+    </w:p>
+    <w:p>
+      <w:pPr>
+        <w:rPr>
+          <w:rFonts w:ascii="Times New Roman" w:hAnsi="Times New Roman" w:cs="Times New Roman"/>
+        </w:rPr>
+      </w:pPr>
+      <w:r>
+        <w:rPr>
+          <w:rFonts w:ascii="Times New Roman" w:hAnsi="Times New Roman" w:cs="Times New Roman"/>
+        </w:rPr>
+        <w:t>Implement Shift-Add Multiplication</w:t>
+      </w:r>
+      <w:r>
+        <w:rPr>
+          <w:rFonts w:ascii="Times New Roman" w:hAnsi="Times New Roman" w:cs="Times New Roman"/>
+        </w:rPr>
+        <w:t xml:space="preserve"> - </w:t>
+      </w:r>
+      <w:r>
+        <w:rPr>
+          <w:rFonts w:ascii="Times New Roman" w:hAnsi="Times New Roman" w:cs="Times New Roman"/>
+        </w:rPr>
+        <w:t>February 13</w:t>
+      </w:r>
+      <w:r>
+        <w:rPr>
+          <w:rFonts w:ascii="Times New Roman" w:hAnsi="Times New Roman" w:cs="Times New Roman"/>
+          <w:vertAlign w:val="superscript"/>
+        </w:rPr>
         <w:t>th</w:t>
       </w:r>
+    </w:p>
+    <w:p>
+      <w:pPr>
+        <w:rPr>
+          <w:rFonts w:ascii="Times New Roman" w:hAnsi="Times New Roman" w:cs="Times New Roman"/>
+        </w:rPr>
+      </w:pPr>
+      <w:r>
+        <w:rPr>
+          <w:rFonts w:ascii="Times New Roman" w:hAnsi="Times New Roman" w:cs="Times New Roman"/>
+        </w:rPr>
+        <w:t xml:space="preserve">Add the usage of shift-add multiplication as an input design parameter. Hindsight on how the prototype was made reveals that this will require a very substantial rewrite of the prototype, thus justifying three weeks. However, this rewrite </w:t>
+      </w:r>
+      <w:r>
+        <w:rPr>
+          <w:rFonts w:ascii="Times New Roman" w:hAnsi="Times New Roman" w:cs="Times New Roman"/>
+        </w:rPr>
+        <w:t>should make implementing other hardware optimizations in the future much easier.</w:t>
+      </w:r>
+    </w:p>
+    <w:p>
+      <w:pPr>
+        <w:rPr>
+          <w:rFonts w:ascii="Times New Roman" w:hAnsi="Times New Roman" w:cs="Times New Roman"/>
+        </w:rPr>
+      </w:pPr>
+    </w:p>
+    <w:p>
+      <w:pPr>
+        <w:rPr>
+          <w:rFonts w:ascii="Times New Roman" w:hAnsi="Times New Roman" w:cs="Times New Roman"/>
+        </w:rPr>
+      </w:pPr>
+      <w:r>
+        <w:rPr>
+          <w:rFonts w:ascii="Times New Roman" w:hAnsi="Times New Roman" w:cs="Times New Roman"/>
+        </w:rPr>
+        <w:t>Conduct Simulation</w:t>
+      </w:r>
+      <w:r>
+        <w:rPr>
+          <w:rFonts w:ascii="Times New Roman" w:hAnsi="Times New Roman" w:cs="Times New Roman"/>
+        </w:rPr>
+        <w:t xml:space="preserve"> -</w:t>
+      </w:r>
+      <w:r>
+        <w:rPr>
+          <w:rFonts w:ascii="Times New Roman" w:hAnsi="Times New Roman" w:cs="Times New Roman"/>
+        </w:rPr>
+        <w:t xml:space="preserve"> February 20</w:t>
+      </w:r>
+      <w:r>
+        <w:rPr>
+          <w:rFonts w:ascii="Times New Roman" w:hAnsi="Times New Roman" w:cs="Times New Roman"/>
+          <w:vertAlign w:val="superscript"/>
+        </w:rPr>
+        <w:t>th</w:t>
+      </w:r>
+    </w:p>
+    <w:p>
+      <w:pPr>
+        <w:rPr>
+          <w:rFonts w:ascii="Times New Roman" w:hAnsi="Times New Roman" w:cs="Times New Roman"/>
+        </w:rPr>
+      </w:pPr>
+      <w:r>
+        <w:rPr>
+          <w:rFonts w:ascii="Times New Roman" w:hAnsi="Times New Roman" w:cs="Times New Roman"/>
+        </w:rPr>
+        <w:t xml:space="preserve">Given the long runtime of the simulation, a week has been set aside to run the prototype and </w:t>
+      </w:r>
+      <w:proofErr w:type="gramStart"/>
+      <w:r>
+        <w:rPr>
+          <w:rFonts w:ascii="Times New Roman" w:hAnsi="Times New Roman" w:cs="Times New Roman"/>
+        </w:rPr>
+        <w:t>all of</w:t>
+      </w:r>
+      <w:proofErr w:type="gramEnd"/>
+      <w:r>
+        <w:rPr>
+          <w:rFonts w:ascii="Times New Roman" w:hAnsi="Times New Roman" w:cs="Times New Roman"/>
+        </w:rPr>
+        <w:t xml:space="preserve"> its simulations.</w:t>
+      </w:r>
+    </w:p>
+    <w:p>
+      <w:pPr>
+        <w:rPr>
+          <w:rFonts w:ascii="Times New Roman" w:hAnsi="Times New Roman" w:cs="Times New Roman"/>
+        </w:rPr>
+      </w:pPr>
+    </w:p>
+    <w:p>
+      <w:pPr>
+        <w:rPr>
+          <w:rFonts w:ascii="Times New Roman" w:hAnsi="Times New Roman" w:cs="Times New Roman"/>
+        </w:rPr>
+      </w:pPr>
+      <w:r>
+        <w:rPr>
+          <w:rFonts w:ascii="Times New Roman" w:hAnsi="Times New Roman" w:cs="Times New Roman"/>
+        </w:rPr>
+        <w:t>Analyze Data</w:t>
+      </w:r>
+      <w:r>
+        <w:rPr>
+          <w:rFonts w:ascii="Times New Roman" w:hAnsi="Times New Roman" w:cs="Times New Roman"/>
+        </w:rPr>
+        <w:t xml:space="preserve"> - </w:t>
+      </w:r>
+      <w:r>
+        <w:rPr>
+          <w:rFonts w:ascii="Times New Roman" w:hAnsi="Times New Roman" w:cs="Times New Roman"/>
+        </w:rPr>
+        <w:t>March 2</w:t>
+      </w:r>
+      <w:r>
+        <w:rPr>
+          <w:rFonts w:ascii="Times New Roman" w:hAnsi="Times New Roman" w:cs="Times New Roman"/>
+          <w:vertAlign w:val="superscript"/>
+        </w:rPr>
+        <w:t>nd</w:t>
+      </w:r>
+      <w:r>
+        <w:rPr>
+          <w:rFonts w:ascii="Times New Roman" w:hAnsi="Times New Roman" w:cs="Times New Roman"/>
+        </w:rPr>
+        <w:t xml:space="preserve">  </w:t>
+      </w:r>
+    </w:p>
+    <w:p>
+      <w:pPr>
+        <w:rPr>
+          <w:rFonts w:ascii="Times New Roman" w:hAnsi="Times New Roman" w:cs="Times New Roman"/>
+        </w:rPr>
+      </w:pPr>
+      <w:r>
+        <w:rPr>
+          <w:rFonts w:ascii="Times New Roman" w:hAnsi="Times New Roman" w:cs="Times New Roman"/>
+        </w:rPr>
+        <w:t>Analyze the results from the simulation. This includes making a correlation matrix, analyzing scatter plots, and other methods to give a complete insight on the data. Emphasis will be places on comparing designs with shift-add multiplication compared to those without.</w:t>
+      </w:r>
+    </w:p>
+    <w:p>
+      <w:pPr>
+        <w:rPr>
+          <w:rFonts w:ascii="Times New Roman" w:hAnsi="Times New Roman" w:cs="Times New Roman"/>
+        </w:rPr>
+      </w:pPr>
+    </w:p>
+    <w:p>
+      <w:pPr>
+        <w:rPr>
+          <w:rFonts w:ascii="Times New Roman" w:hAnsi="Times New Roman" w:cs="Times New Roman"/>
+        </w:rPr>
+      </w:pPr>
+      <w:r>
+        <w:rPr>
+          <w:rFonts w:ascii="Times New Roman" w:hAnsi="Times New Roman" w:cs="Times New Roman"/>
+        </w:rPr>
+        <w:t>Write Thesis</w:t>
+      </w:r>
+      <w:r>
+        <w:rPr>
+          <w:rFonts w:ascii="Times New Roman" w:hAnsi="Times New Roman" w:cs="Times New Roman"/>
+        </w:rPr>
+        <w:t xml:space="preserve"> - </w:t>
+      </w:r>
+      <w:r>
+        <w:rPr>
+          <w:rFonts w:ascii="Times New Roman" w:hAnsi="Times New Roman" w:cs="Times New Roman"/>
+        </w:rPr>
+        <w:t>April 2</w:t>
+      </w:r>
+      <w:r>
+        <w:rPr>
+          <w:rFonts w:ascii="Times New Roman" w:hAnsi="Times New Roman" w:cs="Times New Roman"/>
+          <w:vertAlign w:val="superscript"/>
+        </w:rPr>
+        <w:t>nd</w:t>
+      </w:r>
       <w:r>
         <w:rPr>
           <w:rFonts w:ascii="Times New Roman" w:hAnsi="Times New Roman" w:cs="Times New Roman"/>
@@ -23978,40 +24656,27 @@
         <w:rPr>
           <w:rFonts w:ascii="Times New Roman" w:hAnsi="Times New Roman" w:cs="Times New Roman"/>
         </w:rPr>
-        <w:t>Combine the methodology and findings so far with the background research done into a paper for EMBC 2026.The due date being towards the end of January should avoid the hectic start of semester while still giving a few days for final edits before the submission deadline.</w:t>
-      </w:r>
-    </w:p>
-    <w:p>
-      <w:pPr>
-        <w:rPr>
-          <w:rFonts w:ascii="Times New Roman" w:hAnsi="Times New Roman" w:cs="Times New Roman"/>
-        </w:rPr>
-      </w:pPr>
-    </w:p>
-    <w:p>
-      <w:pPr>
-        <w:rPr>
-          <w:rFonts w:ascii="Times New Roman" w:hAnsi="Times New Roman" w:cs="Times New Roman"/>
-        </w:rPr>
-      </w:pPr>
-      <w:r>
-        <w:rPr>
-          <w:rFonts w:ascii="Times New Roman" w:hAnsi="Times New Roman" w:cs="Times New Roman"/>
-        </w:rPr>
-        <w:t xml:space="preserve">Submit to </w:t>
-      </w:r>
-      <w:r>
-        <w:rPr>
-          <w:rFonts w:ascii="Times New Roman" w:hAnsi="Times New Roman" w:cs="Times New Roman"/>
-        </w:rPr>
-        <w:t xml:space="preserve">The </w:t>
-      </w:r>
-      <w:r>
-        <w:rPr>
-          <w:rFonts w:ascii="Times New Roman" w:hAnsi="Times New Roman" w:cs="Times New Roman"/>
-          <w:lang w:val="en-US"/>
-        </w:rPr>
-        <w:t>Annual International Conference of the IEEE Engineering in Medicine and Biology Society</w:t>
+        <w:t>This step entails writing the entire thesis, as outlined in Proposed Chapter Headings for the Thesis. Due to the scope of this step, a month was allocated.</w:t>
+      </w:r>
+    </w:p>
+    <w:p>
+      <w:pPr>
+        <w:rPr>
+          <w:rFonts w:ascii="Times New Roman" w:hAnsi="Times New Roman" w:cs="Times New Roman"/>
+        </w:rPr>
+      </w:pPr>
+    </w:p>
+    <w:p>
+      <w:pPr>
+        <w:rPr>
+          <w:rFonts w:ascii="Times New Roman" w:hAnsi="Times New Roman" w:cs="Times New Roman"/>
+        </w:rPr>
+      </w:pPr>
+      <w:r>
+        <w:rPr>
+          <w:rFonts w:ascii="Times New Roman" w:hAnsi="Times New Roman" w:cs="Times New Roman"/>
+        </w:rPr>
+        <w:t>Present Thesis</w:t>
       </w:r>
       <w:r>
         <w:rPr>
@@ -24023,14 +24688,14 @@
         <w:rPr>
           <w:rFonts w:ascii="Times New Roman" w:hAnsi="Times New Roman" w:cs="Times New Roman"/>
         </w:rPr>
-        <w:t>January 23</w:t>
+        <w:t>April 14</w:t>
       </w:r>
       <w:r>
         <w:rPr>
           <w:rFonts w:ascii="Times New Roman" w:hAnsi="Times New Roman" w:cs="Times New Roman"/>
           <w:vertAlign w:val="superscript"/>
         </w:rPr>
-        <w:t>rd</w:t>
+        <w:t>th</w:t>
       </w:r>
       <w:r>
         <w:rPr>
@@ -24049,40 +24714,86 @@
         <w:rPr>
           <w:rFonts w:ascii="Times New Roman" w:hAnsi="Times New Roman" w:cs="Times New Roman"/>
         </w:rPr>
-        <w:t>According to the EMBC 2026 website, January 23</w:t>
+        <w:lastRenderedPageBreak/>
+        <w:t>A final presentation on the thesis, important results, notable challenges, etc. will be done towards the end of the semester. It will be a presentation version of the thesis document.</w:t>
+      </w:r>
+    </w:p>
+    <w:p>
+      <w:pPr>
+        <w:rPr>
+          <w:rFonts w:ascii="Times New Roman" w:hAnsi="Times New Roman" w:cs="Times New Roman"/>
+        </w:rPr>
+      </w:pPr>
+    </w:p>
+    <w:p>
+      <w:pPr>
+        <w:rPr>
+          <w:rFonts w:ascii="Times New Roman" w:hAnsi="Times New Roman" w:cs="Times New Roman"/>
+        </w:rPr>
+      </w:pPr>
+      <w:r>
+        <w:rPr>
+          <w:rFonts w:ascii="Times New Roman" w:hAnsi="Times New Roman" w:cs="Times New Roman"/>
+        </w:rPr>
+        <w:t>Find Conference to Submit To</w:t>
+      </w:r>
+      <w:r>
+        <w:rPr>
+          <w:rFonts w:ascii="Times New Roman" w:hAnsi="Times New Roman" w:cs="Times New Roman"/>
+        </w:rPr>
+        <w:t xml:space="preserve"> - </w:t>
+      </w:r>
+      <w:r>
+        <w:rPr>
+          <w:rFonts w:ascii="Times New Roman" w:hAnsi="Times New Roman" w:cs="Times New Roman"/>
+        </w:rPr>
+        <w:t>April 14</w:t>
       </w:r>
       <w:r>
         <w:rPr>
           <w:rFonts w:ascii="Times New Roman" w:hAnsi="Times New Roman" w:cs="Times New Roman"/>
           <w:vertAlign w:val="superscript"/>
         </w:rPr>
-        <w:t>rd</w:t>
-      </w:r>
-      <w:r>
-        <w:rPr>
-          <w:rFonts w:ascii="Times New Roman" w:hAnsi="Times New Roman" w:cs="Times New Roman"/>
-        </w:rPr>
-        <w:t xml:space="preserve"> is the submission deadline for papers.</w:t>
-      </w:r>
-    </w:p>
-    <w:p>
-      <w:pPr>
-        <w:rPr>
-          <w:rFonts w:ascii="Times New Roman" w:hAnsi="Times New Roman" w:cs="Times New Roman"/>
-        </w:rPr>
-      </w:pPr>
-    </w:p>
-    <w:p>
-      <w:pPr>
-        <w:rPr>
-          <w:rFonts w:ascii="Times New Roman" w:hAnsi="Times New Roman" w:cs="Times New Roman"/>
-        </w:rPr>
-      </w:pPr>
-      <w:r>
-        <w:rPr>
-          <w:rFonts w:ascii="Times New Roman" w:hAnsi="Times New Roman" w:cs="Times New Roman"/>
-        </w:rPr>
-        <w:t>Implement Shift-Add Multiplication</w:t>
+        <w:t>th</w:t>
+      </w:r>
+      <w:r>
+        <w:rPr>
+          <w:rFonts w:ascii="Times New Roman" w:hAnsi="Times New Roman" w:cs="Times New Roman"/>
+        </w:rPr>
+        <w:t xml:space="preserve"> </w:t>
+      </w:r>
+    </w:p>
+    <w:p>
+      <w:pPr>
+        <w:rPr>
+          <w:rFonts w:ascii="Times New Roman" w:hAnsi="Times New Roman" w:cs="Times New Roman"/>
+        </w:rPr>
+      </w:pPr>
+      <w:r>
+        <w:rPr>
+          <w:rFonts w:ascii="Times New Roman" w:hAnsi="Times New Roman" w:cs="Times New Roman"/>
+        </w:rPr>
+        <w:t>Find a conference to submit a reformatted version of the thesis to submit to.</w:t>
+      </w:r>
+    </w:p>
+    <w:p>
+      <w:pPr>
+        <w:rPr>
+          <w:rFonts w:ascii="Times New Roman" w:hAnsi="Times New Roman" w:cs="Times New Roman"/>
+        </w:rPr>
+      </w:pPr>
+    </w:p>
+    <w:p>
+      <w:pPr>
+        <w:rPr>
+          <w:rFonts w:ascii="Times New Roman" w:hAnsi="Times New Roman" w:cs="Times New Roman"/>
+        </w:rPr>
+      </w:pPr>
+      <w:r>
+        <w:rPr>
+          <w:rFonts w:ascii="Times New Roman" w:hAnsi="Times New Roman" w:cs="Times New Roman"/>
+        </w:rPr>
+        <w:t>Submit To Conference</w:t>
       </w:r>
       <w:r>
         <w:rPr>
@@ -24094,7 +24805,7 @@
         <w:rPr>
           <w:rFonts w:ascii="Times New Roman" w:hAnsi="Times New Roman" w:cs="Times New Roman"/>
         </w:rPr>
-        <w:t>February 13</w:t>
+        <w:t>April 30</w:t>
       </w:r>
       <w:r>
         <w:rPr>
@@ -24103,168 +24814,226 @@
         </w:rPr>
         <w:t>th</w:t>
       </w:r>
-    </w:p>
-    <w:p>
-      <w:pPr>
-        <w:rPr>
-          <w:rFonts w:ascii="Times New Roman" w:hAnsi="Times New Roman" w:cs="Times New Roman"/>
-        </w:rPr>
-      </w:pPr>
-      <w:r>
-        <w:rPr>
-          <w:rFonts w:ascii="Times New Roman" w:hAnsi="Times New Roman" w:cs="Times New Roman"/>
-        </w:rPr>
-        <w:t xml:space="preserve">Add the usage of shift-add multiplication as an input design parameter. Hindsight on how the prototype was made reveals that this will require a very substantial rewrite of the prototype, thus justifying three weeks. However, this rewrite </w:t>
-      </w:r>
-      <w:r>
-        <w:rPr>
-          <w:rFonts w:ascii="Times New Roman" w:hAnsi="Times New Roman" w:cs="Times New Roman"/>
-        </w:rPr>
-        <w:t>should make implementing other hardware optimizations in the future much easier.</w:t>
-      </w:r>
-    </w:p>
-    <w:p>
-      <w:pPr>
-        <w:rPr>
-          <w:rFonts w:ascii="Times New Roman" w:hAnsi="Times New Roman" w:cs="Times New Roman"/>
-        </w:rPr>
-      </w:pPr>
-    </w:p>
-    <w:p>
-      <w:pPr>
-        <w:rPr>
-          <w:rFonts w:ascii="Times New Roman" w:hAnsi="Times New Roman" w:cs="Times New Roman"/>
-        </w:rPr>
-      </w:pPr>
-      <w:r>
-        <w:rPr>
-          <w:rFonts w:ascii="Times New Roman" w:hAnsi="Times New Roman" w:cs="Times New Roman"/>
-        </w:rPr>
-        <w:t>Conduct Simulation</w:t>
-      </w:r>
-      <w:r>
-        <w:rPr>
-          <w:rFonts w:ascii="Times New Roman" w:hAnsi="Times New Roman" w:cs="Times New Roman"/>
-        </w:rPr>
-        <w:t xml:space="preserve"> -</w:t>
-      </w:r>
       <w:r>
         <w:rPr>
           <w:rFonts w:ascii="Times New Roman" w:hAnsi="Times New Roman" w:cs="Times New Roman"/>
         </w:rPr>
         <w:t xml:space="preserve"> </w:t>
       </w:r>
-      <w:r>
-        <w:rPr>
-          <w:rFonts w:ascii="Times New Roman" w:hAnsi="Times New Roman" w:cs="Times New Roman"/>
-        </w:rPr>
-        <w:t>February 20</w:t>
-      </w:r>
-      <w:r>
-        <w:rPr>
-          <w:rFonts w:ascii="Times New Roman" w:hAnsi="Times New Roman" w:cs="Times New Roman"/>
-          <w:vertAlign w:val="superscript"/>
-        </w:rPr>
-        <w:t>th</w:t>
-      </w:r>
-    </w:p>
-    <w:p>
-      <w:pPr>
-        <w:rPr>
-          <w:rFonts w:ascii="Times New Roman" w:hAnsi="Times New Roman" w:cs="Times New Roman"/>
-        </w:rPr>
-      </w:pPr>
-      <w:r>
-        <w:rPr>
-          <w:rFonts w:ascii="Times New Roman" w:hAnsi="Times New Roman" w:cs="Times New Roman"/>
-        </w:rPr>
-        <w:t xml:space="preserve">Given the long runtime of the simulation, a week has been set aside to run the prototype and </w:t>
-      </w:r>
-      <w:proofErr w:type="gramStart"/>
-      <w:r>
-        <w:rPr>
-          <w:rFonts w:ascii="Times New Roman" w:hAnsi="Times New Roman" w:cs="Times New Roman"/>
-        </w:rPr>
-        <w:t>all of</w:t>
-      </w:r>
-      <w:proofErr w:type="gramEnd"/>
-      <w:r>
-        <w:rPr>
-          <w:rFonts w:ascii="Times New Roman" w:hAnsi="Times New Roman" w:cs="Times New Roman"/>
-        </w:rPr>
-        <w:t xml:space="preserve"> its simulations.</w:t>
-      </w:r>
-    </w:p>
-    <w:p>
-      <w:pPr>
-        <w:rPr>
-          <w:rFonts w:ascii="Times New Roman" w:hAnsi="Times New Roman" w:cs="Times New Roman"/>
-        </w:rPr>
-      </w:pPr>
-    </w:p>
-    <w:p>
-      <w:pPr>
-        <w:rPr>
-          <w:rFonts w:ascii="Times New Roman" w:hAnsi="Times New Roman" w:cs="Times New Roman"/>
-        </w:rPr>
-      </w:pPr>
-      <w:r>
-        <w:rPr>
-          <w:rFonts w:ascii="Times New Roman" w:hAnsi="Times New Roman" w:cs="Times New Roman"/>
-        </w:rPr>
-        <w:t>Analyze Data</w:t>
-      </w:r>
-      <w:r>
-        <w:rPr>
-          <w:rFonts w:ascii="Times New Roman" w:hAnsi="Times New Roman" w:cs="Times New Roman"/>
-        </w:rPr>
-        <w:t xml:space="preserve"> - </w:t>
-      </w:r>
-      <w:r>
-        <w:rPr>
-          <w:rFonts w:ascii="Times New Roman" w:hAnsi="Times New Roman" w:cs="Times New Roman"/>
-        </w:rPr>
-        <w:t>March 2</w:t>
-      </w:r>
-      <w:r>
-        <w:rPr>
-          <w:rFonts w:ascii="Times New Roman" w:hAnsi="Times New Roman" w:cs="Times New Roman"/>
-          <w:vertAlign w:val="superscript"/>
-        </w:rPr>
-        <w:t>nd</w:t>
-      </w:r>
-      <w:r>
-        <w:rPr>
-          <w:rFonts w:ascii="Times New Roman" w:hAnsi="Times New Roman" w:cs="Times New Roman"/>
-        </w:rPr>
-        <w:t xml:space="preserve">  </w:t>
-      </w:r>
-    </w:p>
-    <w:p>
-      <w:pPr>
-        <w:rPr>
-          <w:rFonts w:ascii="Times New Roman" w:hAnsi="Times New Roman" w:cs="Times New Roman"/>
-        </w:rPr>
-      </w:pPr>
-      <w:r>
-        <w:rPr>
-          <w:rFonts w:ascii="Times New Roman" w:hAnsi="Times New Roman" w:cs="Times New Roman"/>
-        </w:rPr>
-        <w:t>Analyze the results from the simulation. This includes making a correlation matrix, analyzing scatter plots, and other methods to give a complete insight on the data.</w:t>
-      </w:r>
-      <w:r>
-        <w:rPr>
-          <w:rFonts w:ascii="Times New Roman" w:hAnsi="Times New Roman" w:cs="Times New Roman"/>
-        </w:rPr>
-        <w:t xml:space="preserve"> Emphasis will be places on comparing designs with shift-add multiplication compared to those without.</w:t>
-      </w:r>
-    </w:p>
-    <w:p>
-      <w:pPr>
-        <w:rPr>
-          <w:rFonts w:ascii="Times New Roman" w:hAnsi="Times New Roman" w:cs="Times New Roman"/>
-        </w:rPr>
-      </w:pPr>
+    </w:p>
+    <w:p>
+      <w:pPr>
+        <w:rPr>
+          <w:rFonts w:ascii="Times New Roman" w:hAnsi="Times New Roman" w:cs="Times New Roman"/>
+        </w:rPr>
+      </w:pPr>
+      <w:r>
+        <w:rPr>
+          <w:rFonts w:ascii="Times New Roman" w:hAnsi="Times New Roman" w:cs="Times New Roman"/>
+        </w:rPr>
+        <w:t>According to the conference’s submission deadline, modify the thesis and submit it to said conference.</w:t>
+      </w:r>
+    </w:p>
+    <w:p>
+      <w:pPr>
+        <w:rPr>
+          <w:rFonts w:ascii="Times New Roman" w:hAnsi="Times New Roman" w:cs="Times New Roman"/>
+        </w:rPr>
+      </w:pPr>
+    </w:p>
+    <w:p>
+      <w:pPr>
+        <w:pStyle w:val="Heading1"/>
+        <w:rPr>
+          <w:rFonts w:ascii="Times New Roman" w:hAnsi="Times New Roman" w:cs="Times New Roman"/>
+        </w:rPr>
+      </w:pPr>
+      <w:bookmarkStart w:id="54" w:name="_Toc214911132"/>
+      <w:r>
+        <w:rPr>
+          <w:rFonts w:ascii="Times New Roman" w:hAnsi="Times New Roman" w:cs="Times New Roman"/>
+        </w:rPr>
+        <w:t>Proposed Chapter Headings for the Thesis</w:t>
+      </w:r>
+      <w:bookmarkEnd w:id="54"/>
+    </w:p>
+    <w:p>
+      <w:pPr>
+        <w:rPr>
+          <w:rFonts w:ascii="Times New Roman" w:hAnsi="Times New Roman" w:cs="Times New Roman"/>
+        </w:rPr>
+      </w:pPr>
+      <w:r>
+        <w:rPr>
+          <w:rFonts w:ascii="Times New Roman" w:hAnsi="Times New Roman" w:cs="Times New Roman"/>
+        </w:rPr>
+        <w:t>Chapter 1: Abstract</w:t>
+      </w:r>
+    </w:p>
+    <w:p>
+      <w:pPr>
+        <w:rPr>
+          <w:rFonts w:ascii="Times New Roman" w:hAnsi="Times New Roman" w:cs="Times New Roman"/>
+        </w:rPr>
+      </w:pPr>
+      <w:r>
+        <w:rPr>
+          <w:rFonts w:ascii="Times New Roman" w:hAnsi="Times New Roman" w:cs="Times New Roman"/>
+        </w:rPr>
+        <w:t>A concise summary of the research problem, methodology, key findings, and major conclusions. This chapter will provide a quick overview of the study’s purpose and outcomes.</w:t>
+      </w:r>
+    </w:p>
+    <w:p>
+      <w:pPr>
+        <w:rPr>
+          <w:rFonts w:ascii="Times New Roman" w:hAnsi="Times New Roman" w:cs="Times New Roman"/>
+        </w:rPr>
+      </w:pPr>
+    </w:p>
+    <w:p>
+      <w:pPr>
+        <w:rPr>
+          <w:rFonts w:ascii="Times New Roman" w:hAnsi="Times New Roman" w:cs="Times New Roman"/>
+        </w:rPr>
+      </w:pPr>
+      <w:r>
+        <w:rPr>
+          <w:rFonts w:ascii="Times New Roman" w:hAnsi="Times New Roman" w:cs="Times New Roman"/>
+        </w:rPr>
+        <w:t>Chapter 2: Introduction</w:t>
+      </w:r>
+    </w:p>
+    <w:p>
+      <w:pPr>
+        <w:rPr>
+          <w:rFonts w:ascii="Times New Roman" w:hAnsi="Times New Roman" w:cs="Times New Roman"/>
+        </w:rPr>
+      </w:pPr>
+      <w:r>
+        <w:rPr>
+          <w:rFonts w:ascii="Times New Roman" w:hAnsi="Times New Roman" w:cs="Times New Roman"/>
+        </w:rPr>
+        <w:t>Introduces the research topic, establishes the context and motivation, outlines the problem statement, and defines the study’s objectives and scope. It frames why the research is relevant and what questions it seeks to answer.</w:t>
+      </w:r>
+    </w:p>
+    <w:p>
+      <w:pPr>
+        <w:rPr>
+          <w:rFonts w:ascii="Times New Roman" w:hAnsi="Times New Roman" w:cs="Times New Roman"/>
+        </w:rPr>
+      </w:pPr>
+    </w:p>
+    <w:p>
+      <w:pPr>
+        <w:rPr>
+          <w:rFonts w:ascii="Times New Roman" w:hAnsi="Times New Roman" w:cs="Times New Roman"/>
+        </w:rPr>
+      </w:pPr>
+      <w:r>
+        <w:rPr>
+          <w:rFonts w:ascii="Times New Roman" w:hAnsi="Times New Roman" w:cs="Times New Roman"/>
+        </w:rPr>
+        <w:t>Chapter 3: Literature Review</w:t>
+      </w:r>
+    </w:p>
+    <w:p>
+      <w:pPr>
+        <w:rPr>
+          <w:rFonts w:ascii="Times New Roman" w:hAnsi="Times New Roman" w:cs="Times New Roman"/>
+        </w:rPr>
+      </w:pPr>
+      <w:r>
+        <w:rPr>
+          <w:rFonts w:ascii="Times New Roman" w:hAnsi="Times New Roman" w:cs="Times New Roman"/>
+        </w:rPr>
+        <w:t>Surveys and synthesizes existing academic work related to the topic. This chapter identifies gaps, trends, and theoretical foundations that inform the research design and justify the study’s contribution.</w:t>
+      </w:r>
+    </w:p>
+    <w:p>
+      <w:pPr>
+        <w:rPr>
+          <w:rFonts w:ascii="Times New Roman" w:hAnsi="Times New Roman" w:cs="Times New Roman"/>
+        </w:rPr>
+      </w:pPr>
+    </w:p>
+    <w:p>
+      <w:pPr>
+        <w:rPr>
+          <w:rFonts w:ascii="Times New Roman" w:hAnsi="Times New Roman" w:cs="Times New Roman"/>
+        </w:rPr>
+      </w:pPr>
+      <w:r>
+        <w:rPr>
+          <w:rFonts w:ascii="Times New Roman" w:hAnsi="Times New Roman" w:cs="Times New Roman"/>
+        </w:rPr>
+        <w:t>Chapter 4: Methodology</w:t>
+      </w:r>
+    </w:p>
+    <w:p>
+      <w:pPr>
+        <w:rPr>
+          <w:rFonts w:ascii="Times New Roman" w:hAnsi="Times New Roman" w:cs="Times New Roman"/>
+        </w:rPr>
+      </w:pPr>
+      <w:r>
+        <w:rPr>
+          <w:rFonts w:ascii="Times New Roman" w:hAnsi="Times New Roman" w:cs="Times New Roman"/>
+        </w:rPr>
+        <w:t>Describes the research approach, data collection methods, experimental setup, and analytical techniques. It explains how the study was conducted and why particular methods were chosen.</w:t>
+      </w:r>
+    </w:p>
+    <w:p>
+      <w:pPr>
+        <w:rPr>
+          <w:rFonts w:ascii="Times New Roman" w:hAnsi="Times New Roman" w:cs="Times New Roman"/>
+        </w:rPr>
+      </w:pPr>
+    </w:p>
+    <w:p>
+      <w:pPr>
+        <w:rPr>
+          <w:rFonts w:ascii="Times New Roman" w:hAnsi="Times New Roman" w:cs="Times New Roman"/>
+        </w:rPr>
+      </w:pPr>
+      <w:r>
+        <w:rPr>
+          <w:rFonts w:ascii="Times New Roman" w:hAnsi="Times New Roman" w:cs="Times New Roman"/>
+        </w:rPr>
+        <w:t>Chapter 5: Results</w:t>
+      </w:r>
+    </w:p>
+    <w:p>
+      <w:pPr>
+        <w:rPr>
+          <w:rFonts w:ascii="Times New Roman" w:hAnsi="Times New Roman" w:cs="Times New Roman"/>
+        </w:rPr>
+      </w:pPr>
+      <w:r>
+        <w:rPr>
+          <w:rFonts w:ascii="Times New Roman" w:hAnsi="Times New Roman" w:cs="Times New Roman"/>
+        </w:rPr>
+        <w:t>Presents the findings of the study clearly and objectively, often using tables, figures, or statistical summaries. This chapter focuses on reporting outcomes without interpretation.</w:t>
+      </w:r>
+    </w:p>
+    <w:p>
+      <w:pPr>
+        <w:rPr>
+          <w:rFonts w:ascii="Times New Roman" w:hAnsi="Times New Roman" w:cs="Times New Roman"/>
+        </w:rPr>
+      </w:pPr>
+    </w:p>
+    <w:p>
+      <w:pPr>
+        <w:rPr>
+          <w:rFonts w:ascii="Times New Roman" w:hAnsi="Times New Roman" w:cs="Times New Roman"/>
+        </w:rPr>
+      </w:pPr>
+      <w:r>
+        <w:rPr>
+          <w:rFonts w:ascii="Times New Roman" w:hAnsi="Times New Roman" w:cs="Times New Roman"/>
+        </w:rPr>
+        <w:t>Chapter 6: Discussion</w:t>
+      </w:r>
     </w:p>
     <w:p>
       <w:pPr>
@@ -24277,457 +25046,6 @@
           <w:rFonts w:ascii="Times New Roman" w:hAnsi="Times New Roman" w:cs="Times New Roman"/>
         </w:rPr>
         <w:lastRenderedPageBreak/>
-        <w:t>Write Thesis</w:t>
-      </w:r>
-      <w:r>
-        <w:rPr>
-          <w:rFonts w:ascii="Times New Roman" w:hAnsi="Times New Roman" w:cs="Times New Roman"/>
-        </w:rPr>
-        <w:t xml:space="preserve"> - </w:t>
-      </w:r>
-      <w:r>
-        <w:rPr>
-          <w:rFonts w:ascii="Times New Roman" w:hAnsi="Times New Roman" w:cs="Times New Roman"/>
-        </w:rPr>
-        <w:t>April 2</w:t>
-      </w:r>
-      <w:r>
-        <w:rPr>
-          <w:rFonts w:ascii="Times New Roman" w:hAnsi="Times New Roman" w:cs="Times New Roman"/>
-          <w:vertAlign w:val="superscript"/>
-        </w:rPr>
-        <w:t>nd</w:t>
-      </w:r>
-      <w:r>
-        <w:rPr>
-          <w:rFonts w:ascii="Times New Roman" w:hAnsi="Times New Roman" w:cs="Times New Roman"/>
-        </w:rPr>
-        <w:t xml:space="preserve"> </w:t>
-      </w:r>
-    </w:p>
-    <w:p>
-      <w:pPr>
-        <w:rPr>
-          <w:rFonts w:ascii="Times New Roman" w:hAnsi="Times New Roman" w:cs="Times New Roman"/>
-        </w:rPr>
-      </w:pPr>
-      <w:r>
-        <w:rPr>
-          <w:rFonts w:ascii="Times New Roman" w:hAnsi="Times New Roman" w:cs="Times New Roman"/>
-        </w:rPr>
-        <w:t xml:space="preserve">This step entails writing the entire thesis, as outlined in </w:t>
-      </w:r>
-      <w:r>
-        <w:rPr>
-          <w:rFonts w:ascii="Times New Roman" w:hAnsi="Times New Roman" w:cs="Times New Roman"/>
-        </w:rPr>
-        <w:t>Proposed Chapter Headings for the Thesis</w:t>
-      </w:r>
-      <w:r>
-        <w:rPr>
-          <w:rFonts w:ascii="Times New Roman" w:hAnsi="Times New Roman" w:cs="Times New Roman"/>
-        </w:rPr>
-        <w:t>. Due to the scope of this step, a month was allocated.</w:t>
-      </w:r>
-    </w:p>
-    <w:p>
-      <w:pPr>
-        <w:rPr>
-          <w:rFonts w:ascii="Times New Roman" w:hAnsi="Times New Roman" w:cs="Times New Roman"/>
-        </w:rPr>
-      </w:pPr>
-    </w:p>
-    <w:p>
-      <w:pPr>
-        <w:rPr>
-          <w:rFonts w:ascii="Times New Roman" w:hAnsi="Times New Roman" w:cs="Times New Roman"/>
-        </w:rPr>
-      </w:pPr>
-      <w:r>
-        <w:rPr>
-          <w:rFonts w:ascii="Times New Roman" w:hAnsi="Times New Roman" w:cs="Times New Roman"/>
-        </w:rPr>
-        <w:t>Present Thesis</w:t>
-      </w:r>
-      <w:r>
-        <w:rPr>
-          <w:rFonts w:ascii="Times New Roman" w:hAnsi="Times New Roman" w:cs="Times New Roman"/>
-        </w:rPr>
-        <w:t xml:space="preserve"> - </w:t>
-      </w:r>
-      <w:r>
-        <w:rPr>
-          <w:rFonts w:ascii="Times New Roman" w:hAnsi="Times New Roman" w:cs="Times New Roman"/>
-        </w:rPr>
-        <w:t>April 14</w:t>
-      </w:r>
-      <w:r>
-        <w:rPr>
-          <w:rFonts w:ascii="Times New Roman" w:hAnsi="Times New Roman" w:cs="Times New Roman"/>
-          <w:vertAlign w:val="superscript"/>
-        </w:rPr>
-        <w:t>th</w:t>
-      </w:r>
-      <w:r>
-        <w:rPr>
-          <w:rFonts w:ascii="Times New Roman" w:hAnsi="Times New Roman" w:cs="Times New Roman"/>
-        </w:rPr>
-        <w:t xml:space="preserve"> </w:t>
-      </w:r>
-    </w:p>
-    <w:p>
-      <w:pPr>
-        <w:rPr>
-          <w:rFonts w:ascii="Times New Roman" w:hAnsi="Times New Roman" w:cs="Times New Roman"/>
-        </w:rPr>
-      </w:pPr>
-      <w:r>
-        <w:rPr>
-          <w:rFonts w:ascii="Times New Roman" w:hAnsi="Times New Roman" w:cs="Times New Roman"/>
-        </w:rPr>
-        <w:t>A final presentation on the thesis, important results, notable challenges, etc. will be done towards the end of the semester. It will be a presentation version of the thesis document.</w:t>
-      </w:r>
-    </w:p>
-    <w:p>
-      <w:pPr>
-        <w:rPr>
-          <w:rFonts w:ascii="Times New Roman" w:hAnsi="Times New Roman" w:cs="Times New Roman"/>
-        </w:rPr>
-      </w:pPr>
-    </w:p>
-    <w:p>
-      <w:pPr>
-        <w:rPr>
-          <w:rFonts w:ascii="Times New Roman" w:hAnsi="Times New Roman" w:cs="Times New Roman"/>
-        </w:rPr>
-      </w:pPr>
-      <w:r>
-        <w:rPr>
-          <w:rFonts w:ascii="Times New Roman" w:hAnsi="Times New Roman" w:cs="Times New Roman"/>
-        </w:rPr>
-        <w:t>Find Conference to Submit To</w:t>
-      </w:r>
-      <w:r>
-        <w:rPr>
-          <w:rFonts w:ascii="Times New Roman" w:hAnsi="Times New Roman" w:cs="Times New Roman"/>
-        </w:rPr>
-        <w:t xml:space="preserve"> - </w:t>
-      </w:r>
-      <w:r>
-        <w:rPr>
-          <w:rFonts w:ascii="Times New Roman" w:hAnsi="Times New Roman" w:cs="Times New Roman"/>
-        </w:rPr>
-        <w:t>April 14</w:t>
-      </w:r>
-      <w:r>
-        <w:rPr>
-          <w:rFonts w:ascii="Times New Roman" w:hAnsi="Times New Roman" w:cs="Times New Roman"/>
-          <w:vertAlign w:val="superscript"/>
-        </w:rPr>
-        <w:t>th</w:t>
-      </w:r>
-      <w:r>
-        <w:rPr>
-          <w:rFonts w:ascii="Times New Roman" w:hAnsi="Times New Roman" w:cs="Times New Roman"/>
-        </w:rPr>
-        <w:t xml:space="preserve"> </w:t>
-      </w:r>
-    </w:p>
-    <w:p>
-      <w:pPr>
-        <w:rPr>
-          <w:rFonts w:ascii="Times New Roman" w:hAnsi="Times New Roman" w:cs="Times New Roman"/>
-        </w:rPr>
-      </w:pPr>
-      <w:r>
-        <w:rPr>
-          <w:rFonts w:ascii="Times New Roman" w:hAnsi="Times New Roman" w:cs="Times New Roman"/>
-        </w:rPr>
-        <w:t>Find a conference to submit a reformatted version of the thesis to submit to.</w:t>
-      </w:r>
-    </w:p>
-    <w:p>
-      <w:pPr>
-        <w:rPr>
-          <w:rFonts w:ascii="Times New Roman" w:hAnsi="Times New Roman" w:cs="Times New Roman"/>
-        </w:rPr>
-      </w:pPr>
-    </w:p>
-    <w:p>
-      <w:pPr>
-        <w:rPr>
-          <w:rFonts w:ascii="Times New Roman" w:hAnsi="Times New Roman" w:cs="Times New Roman"/>
-        </w:rPr>
-      </w:pPr>
-      <w:r>
-        <w:rPr>
-          <w:rFonts w:ascii="Times New Roman" w:hAnsi="Times New Roman" w:cs="Times New Roman"/>
-        </w:rPr>
-        <w:t>Submit To Conference</w:t>
-      </w:r>
-      <w:r>
-        <w:rPr>
-          <w:rFonts w:ascii="Times New Roman" w:hAnsi="Times New Roman" w:cs="Times New Roman"/>
-        </w:rPr>
-        <w:t xml:space="preserve"> - </w:t>
-      </w:r>
-      <w:r>
-        <w:rPr>
-          <w:rFonts w:ascii="Times New Roman" w:hAnsi="Times New Roman" w:cs="Times New Roman"/>
-        </w:rPr>
-        <w:t>April 30</w:t>
-      </w:r>
-      <w:r>
-        <w:rPr>
-          <w:rFonts w:ascii="Times New Roman" w:hAnsi="Times New Roman" w:cs="Times New Roman"/>
-          <w:vertAlign w:val="superscript"/>
-        </w:rPr>
-        <w:t>th</w:t>
-      </w:r>
-      <w:r>
-        <w:rPr>
-          <w:rFonts w:ascii="Times New Roman" w:hAnsi="Times New Roman" w:cs="Times New Roman"/>
-        </w:rPr>
-        <w:t xml:space="preserve"> </w:t>
-      </w:r>
-    </w:p>
-    <w:p>
-      <w:pPr>
-        <w:rPr>
-          <w:rFonts w:ascii="Times New Roman" w:hAnsi="Times New Roman" w:cs="Times New Roman"/>
-        </w:rPr>
-      </w:pPr>
-      <w:r>
-        <w:rPr>
-          <w:rFonts w:ascii="Times New Roman" w:hAnsi="Times New Roman" w:cs="Times New Roman"/>
-        </w:rPr>
-        <w:t>According to the conference’s submission deadline, modify the thesis and submit it to said conference.</w:t>
-      </w:r>
-    </w:p>
-    <w:p>
-      <w:pPr>
-        <w:rPr>
-          <w:rFonts w:ascii="Times New Roman" w:hAnsi="Times New Roman" w:cs="Times New Roman"/>
-        </w:rPr>
-      </w:pPr>
-    </w:p>
-    <w:p>
-      <w:pPr>
-        <w:pStyle w:val="Heading1"/>
-        <w:rPr>
-          <w:rFonts w:ascii="Times New Roman" w:hAnsi="Times New Roman" w:cs="Times New Roman"/>
-        </w:rPr>
-      </w:pPr>
-      <w:bookmarkStart w:id="54" w:name="_Toc214911132"/>
-      <w:r>
-        <w:rPr>
-          <w:rFonts w:ascii="Times New Roman" w:hAnsi="Times New Roman" w:cs="Times New Roman"/>
-        </w:rPr>
-        <w:t>Proposed Chapter Headings for the Thesis</w:t>
-      </w:r>
-      <w:bookmarkEnd w:id="54"/>
-    </w:p>
-    <w:p>
-      <w:pPr>
-        <w:rPr>
-          <w:rFonts w:ascii="Times New Roman" w:hAnsi="Times New Roman" w:cs="Times New Roman"/>
-        </w:rPr>
-      </w:pPr>
-      <w:r>
-        <w:rPr>
-          <w:rFonts w:ascii="Times New Roman" w:hAnsi="Times New Roman" w:cs="Times New Roman"/>
-        </w:rPr>
-        <w:t>Chapter 1: Abstract</w:t>
-      </w:r>
-    </w:p>
-    <w:p>
-      <w:pPr>
-        <w:rPr>
-          <w:rFonts w:ascii="Times New Roman" w:hAnsi="Times New Roman" w:cs="Times New Roman"/>
-        </w:rPr>
-      </w:pPr>
-      <w:r>
-        <w:rPr>
-          <w:rFonts w:ascii="Times New Roman" w:hAnsi="Times New Roman" w:cs="Times New Roman"/>
-        </w:rPr>
-        <w:t xml:space="preserve">A concise summary of the research problem, methodology, key findings, and major conclusions. This chapter </w:t>
-      </w:r>
-      <w:r>
-        <w:rPr>
-          <w:rFonts w:ascii="Times New Roman" w:hAnsi="Times New Roman" w:cs="Times New Roman"/>
-        </w:rPr>
-        <w:t xml:space="preserve">will provide </w:t>
-      </w:r>
-      <w:r>
-        <w:rPr>
-          <w:rFonts w:ascii="Times New Roman" w:hAnsi="Times New Roman" w:cs="Times New Roman"/>
-        </w:rPr>
-        <w:t>a quick overview of the study’s purpose and outcomes.</w:t>
-      </w:r>
-    </w:p>
-    <w:p>
-      <w:pPr>
-        <w:rPr>
-          <w:rFonts w:ascii="Times New Roman" w:hAnsi="Times New Roman" w:cs="Times New Roman"/>
-        </w:rPr>
-      </w:pPr>
-    </w:p>
-    <w:p>
-      <w:pPr>
-        <w:rPr>
-          <w:rFonts w:ascii="Times New Roman" w:hAnsi="Times New Roman" w:cs="Times New Roman"/>
-        </w:rPr>
-      </w:pPr>
-      <w:r>
-        <w:rPr>
-          <w:rFonts w:ascii="Times New Roman" w:hAnsi="Times New Roman" w:cs="Times New Roman"/>
-        </w:rPr>
-        <w:t>Chapter 2: Introduction</w:t>
-      </w:r>
-    </w:p>
-    <w:p>
-      <w:pPr>
-        <w:rPr>
-          <w:rFonts w:ascii="Times New Roman" w:hAnsi="Times New Roman" w:cs="Times New Roman"/>
-        </w:rPr>
-      </w:pPr>
-      <w:r>
-        <w:rPr>
-          <w:rFonts w:ascii="Times New Roman" w:hAnsi="Times New Roman" w:cs="Times New Roman"/>
-        </w:rPr>
-        <w:t>Introduces the research topic, establishes the context and motivation, outlines the problem statement, and defines the study’s objectives and scope. It frames why the research is relevant and what questions it seeks to answer.</w:t>
-      </w:r>
-    </w:p>
-    <w:p>
-      <w:pPr>
-        <w:rPr>
-          <w:rFonts w:ascii="Times New Roman" w:hAnsi="Times New Roman" w:cs="Times New Roman"/>
-        </w:rPr>
-      </w:pPr>
-    </w:p>
-    <w:p>
-      <w:pPr>
-        <w:rPr>
-          <w:rFonts w:ascii="Times New Roman" w:hAnsi="Times New Roman" w:cs="Times New Roman"/>
-        </w:rPr>
-      </w:pPr>
-      <w:r>
-        <w:rPr>
-          <w:rFonts w:ascii="Times New Roman" w:hAnsi="Times New Roman" w:cs="Times New Roman"/>
-        </w:rPr>
-        <w:t>Chapter 3: Literature Review</w:t>
-      </w:r>
-    </w:p>
-    <w:p>
-      <w:pPr>
-        <w:rPr>
-          <w:rFonts w:ascii="Times New Roman" w:hAnsi="Times New Roman" w:cs="Times New Roman"/>
-        </w:rPr>
-      </w:pPr>
-      <w:r>
-        <w:rPr>
-          <w:rFonts w:ascii="Times New Roman" w:hAnsi="Times New Roman" w:cs="Times New Roman"/>
-        </w:rPr>
-        <w:t>Surveys and synthesizes existing academic work related to the topic. This chapter identifies gaps, trends, and theoretical foundations that inform the research design and justify the study’s contribution.</w:t>
-      </w:r>
-    </w:p>
-    <w:p>
-      <w:pPr>
-        <w:rPr>
-          <w:rFonts w:ascii="Times New Roman" w:hAnsi="Times New Roman" w:cs="Times New Roman"/>
-        </w:rPr>
-      </w:pPr>
-    </w:p>
-    <w:p>
-      <w:pPr>
-        <w:rPr>
-          <w:rFonts w:ascii="Times New Roman" w:hAnsi="Times New Roman" w:cs="Times New Roman"/>
-        </w:rPr>
-      </w:pPr>
-      <w:r>
-        <w:rPr>
-          <w:rFonts w:ascii="Times New Roman" w:hAnsi="Times New Roman" w:cs="Times New Roman"/>
-        </w:rPr>
-        <w:t>Chapter 4: Methodology</w:t>
-      </w:r>
-    </w:p>
-    <w:p>
-      <w:pPr>
-        <w:rPr>
-          <w:rFonts w:ascii="Times New Roman" w:hAnsi="Times New Roman" w:cs="Times New Roman"/>
-        </w:rPr>
-      </w:pPr>
-      <w:r>
-        <w:rPr>
-          <w:rFonts w:ascii="Times New Roman" w:hAnsi="Times New Roman" w:cs="Times New Roman"/>
-        </w:rPr>
-        <w:t>Describes the research approach, data collection methods, experimental setup, and analytical techniques. It explains how the study was conducted and why particular methods were chosen.</w:t>
-      </w:r>
-    </w:p>
-    <w:p>
-      <w:pPr>
-        <w:rPr>
-          <w:rFonts w:ascii="Times New Roman" w:hAnsi="Times New Roman" w:cs="Times New Roman"/>
-        </w:rPr>
-      </w:pPr>
-    </w:p>
-    <w:p>
-      <w:pPr>
-        <w:rPr>
-          <w:rFonts w:ascii="Times New Roman" w:hAnsi="Times New Roman" w:cs="Times New Roman"/>
-        </w:rPr>
-      </w:pPr>
-      <w:r>
-        <w:rPr>
-          <w:rFonts w:ascii="Times New Roman" w:hAnsi="Times New Roman" w:cs="Times New Roman"/>
-        </w:rPr>
-        <w:lastRenderedPageBreak/>
-        <w:t>Chapter 5: Results</w:t>
-      </w:r>
-    </w:p>
-    <w:p>
-      <w:pPr>
-        <w:rPr>
-          <w:rFonts w:ascii="Times New Roman" w:hAnsi="Times New Roman" w:cs="Times New Roman"/>
-        </w:rPr>
-      </w:pPr>
-      <w:r>
-        <w:rPr>
-          <w:rFonts w:ascii="Times New Roman" w:hAnsi="Times New Roman" w:cs="Times New Roman"/>
-        </w:rPr>
-        <w:t>Presents the findings of the study clearly and objectively, often using tables, figures, or statistical summaries. This chapter focuses on reporting outcomes without interpretation.</w:t>
-      </w:r>
-    </w:p>
-    <w:p>
-      <w:pPr>
-        <w:rPr>
-          <w:rFonts w:ascii="Times New Roman" w:hAnsi="Times New Roman" w:cs="Times New Roman"/>
-        </w:rPr>
-      </w:pPr>
-    </w:p>
-    <w:p>
-      <w:pPr>
-        <w:rPr>
-          <w:rFonts w:ascii="Times New Roman" w:hAnsi="Times New Roman" w:cs="Times New Roman"/>
-        </w:rPr>
-      </w:pPr>
-      <w:r>
-        <w:rPr>
-          <w:rFonts w:ascii="Times New Roman" w:hAnsi="Times New Roman" w:cs="Times New Roman"/>
-        </w:rPr>
-        <w:t>Chapter 6: Discussion</w:t>
-      </w:r>
-    </w:p>
-    <w:p>
-      <w:pPr>
-        <w:rPr>
-          <w:rFonts w:ascii="Times New Roman" w:hAnsi="Times New Roman" w:cs="Times New Roman"/>
-        </w:rPr>
-      </w:pPr>
-      <w:r>
-        <w:rPr>
-          <w:rFonts w:ascii="Times New Roman" w:hAnsi="Times New Roman" w:cs="Times New Roman"/>
-        </w:rPr>
         <w:t>Interprets the results, links them back to the research questions and literature, and explains their significance. It provides analytical insights, identifies implications, and acknowledges limitations.</w:t>
       </w:r>
     </w:p>
@@ -24827,19 +25145,7 @@
         <w:rPr>
           <w:rFonts w:ascii="Times New Roman" w:hAnsi="Times New Roman" w:cs="Times New Roman"/>
         </w:rPr>
-        <w:t xml:space="preserve">Lists all academic sources cited throughout the document, formatted according to the </w:t>
-      </w:r>
-      <w:r>
-        <w:rPr>
-          <w:rFonts w:ascii="Times New Roman" w:hAnsi="Times New Roman" w:cs="Times New Roman"/>
-        </w:rPr>
-        <w:t xml:space="preserve">IEEE </w:t>
-      </w:r>
-      <w:r>
-        <w:rPr>
-          <w:rFonts w:ascii="Times New Roman" w:hAnsi="Times New Roman" w:cs="Times New Roman"/>
-        </w:rPr>
-        <w:t>citation style.</w:t>
+        <w:t>Lists all academic sources cited throughout the document, formatted according to the IEEE citation style.</w:t>
       </w:r>
     </w:p>
     <w:p>
@@ -25109,7 +25415,6 @@
           <w:sz w:val="22"/>
           <w:szCs w:val="22"/>
         </w:rPr>
-        <w:lastRenderedPageBreak/>
         <w:t xml:space="preserve">K. Cho </w:t>
       </w:r>
       <w:r>
@@ -25253,6 +25558,7 @@
           <w:sz w:val="22"/>
           <w:szCs w:val="22"/>
         </w:rPr>
+        <w:lastRenderedPageBreak/>
         <w:t xml:space="preserve">Y. Gal and Z. Ghahramani, “Dropout as a Bayesian Approximation: Representing Model Uncertainty in Deep Learning,” </w:t>
       </w:r>
       <w:r>
@@ -25790,7 +26096,6 @@
         <w:rPr>
           <w:rFonts w:ascii="Times New Roman" w:hAnsi="Times New Roman" w:cs="Times New Roman"/>
         </w:rPr>
-        <w:lastRenderedPageBreak/>
         <w:t xml:space="preserve">M. Aravind and S. S. Babu, "Embedded implementation of brain computer interface using FPGA," 2016 International Conference on Emerging Technological Trends (ICETT), Kollam, India, 2016, pp. 1-5, </w:t>
       </w:r>
       <w:proofErr w:type="spellStart"/>
@@ -25879,6 +26184,7 @@
           <w:sz w:val="22"/>
           <w:szCs w:val="22"/>
         </w:rPr>
+        <w:lastRenderedPageBreak/>
         <w:t xml:space="preserve">F. Rivas, J. E. Sierra-Garcia, and J. M. Camara, “Comparison of LSTM- and GRU-type RNN networks for attention and meditation prediction on raw EEG data from low-cost headsets,” </w:t>
       </w:r>
       <w:r>
@@ -26613,7 +26919,6 @@
           <w:sz w:val="22"/>
           <w:szCs w:val="22"/>
         </w:rPr>
-        <w:lastRenderedPageBreak/>
         <w:t>Biocybernetics and Biomedical Engineering</w:t>
       </w:r>
       <w:r>
@@ -26703,6 +27008,7 @@
         <w:rPr>
           <w:rFonts w:ascii="Times New Roman" w:hAnsi="Times New Roman" w:cs="Times New Roman"/>
         </w:rPr>
+        <w:lastRenderedPageBreak/>
         <w:t xml:space="preserve">S. A. White, "Applications of distributed arithmetic to digital signal processing: a tutorial review," in IEEE ASSP Magazine, vol. 6, no. 3, pp. 4-19, July 1989, </w:t>
       </w:r>
       <w:proofErr w:type="spellStart"/>
@@ -26838,6 +27144,62 @@
           <w:szCs w:val="22"/>
         </w:rPr>
         <w:t xml:space="preserve">, “Different Implementation Methods of TANH on FPGAs For Neural Networks Application,” thesis, 2022 </w:t>
+      </w:r>
+    </w:p>
+    <w:p>
+      <w:pPr>
+        <w:pStyle w:val="NormalWeb"/>
+        <w:numPr>
+          <w:ilvl w:val="0"/>
+          <w:numId w:val="21"/>
+        </w:numPr>
+        <w:rPr>
+          <w:sz w:val="22"/>
+          <w:szCs w:val="22"/>
+        </w:rPr>
+      </w:pPr>
+      <w:r>
+        <w:rPr>
+          <w:sz w:val="22"/>
+          <w:szCs w:val="22"/>
+        </w:rPr>
+        <w:t xml:space="preserve">A. Yan, R. Cheng, and S. J. Wilton, “On the sensitivity of FPGA architectural conclusions to experimental assumptions, tools, and Techniques,” </w:t>
+      </w:r>
+      <w:r>
+        <w:rPr>
+          <w:i/>
+          <w:iCs/>
+          <w:sz w:val="22"/>
+          <w:szCs w:val="22"/>
+        </w:rPr>
+        <w:t xml:space="preserve">Proceedings of the 2002 ACM/SIGDA tenth international symposium on Field-programmable gate </w:t>
+      </w:r>
+      <w:proofErr w:type="gramStart"/>
+      <w:r>
+        <w:rPr>
+          <w:i/>
+          <w:iCs/>
+          <w:sz w:val="22"/>
+          <w:szCs w:val="22"/>
+        </w:rPr>
+        <w:t>arrays  -</w:t>
+      </w:r>
+      <w:proofErr w:type="gramEnd"/>
+      <w:r>
+        <w:rPr>
+          <w:i/>
+          <w:iCs/>
+          <w:sz w:val="22"/>
+          <w:szCs w:val="22"/>
+        </w:rPr>
+        <w:t xml:space="preserve"> FPGA ’02</w:t>
+      </w:r>
+      <w:r>
+        <w:rPr>
+          <w:sz w:val="22"/>
+          <w:szCs w:val="22"/>
+        </w:rPr>
+        <w:t xml:space="preserve">, 2002. doi:10.1145/503070.503071 </w:t>
       </w:r>
     </w:p>
     <w:p>

</xml_diff>

<commit_message>
Updates before the real test!!
</commit_message>
<xml_diff>
--- a/Undergraduate Thesis Proposal.docx
+++ b/Undergraduate Thesis Proposal.docx
@@ -3207,19 +3207,11 @@
         </w:rPr>
         <w:t xml:space="preserve"> </w:t>
       </w:r>
-      <w:proofErr w:type="gramStart"/>
-      <w:r>
-        <w:rPr>
-          <w:rFonts w:ascii="Times New Roman" w:hAnsi="Times New Roman" w:cs="Times New Roman"/>
-        </w:rPr>
-        <w:t>This</w:t>
-      </w:r>
-      <w:proofErr w:type="gramEnd"/>
-      <w:r>
-        <w:rPr>
-          <w:rFonts w:ascii="Times New Roman" w:hAnsi="Times New Roman" w:cs="Times New Roman"/>
-        </w:rPr>
-        <w:t xml:space="preserve"> thesis will address the following research question:</w:t>
+      <w:r>
+        <w:rPr>
+          <w:rFonts w:ascii="Times New Roman" w:hAnsi="Times New Roman" w:cs="Times New Roman"/>
+        </w:rPr>
+        <w:t>This thesis will address the following research question:</w:t>
       </w:r>
     </w:p>
     <w:p>
@@ -3696,8 +3688,8 @@
         </w:rPr>
       </w:pPr>
       <w:bookmarkStart w:id="5" w:name="_Toc211253405"/>
-      <w:bookmarkStart w:id="6" w:name="_Hlk209638841"/>
-      <w:bookmarkStart w:id="7" w:name="_Toc215006447"/>
+      <w:bookmarkStart w:id="6" w:name="_Toc215006447"/>
+      <w:bookmarkStart w:id="7" w:name="_Hlk209638841"/>
       <w:r>
         <w:rPr>
           <w:rFonts w:ascii="Times New Roman" w:hAnsi="Times New Roman" w:cs="Times New Roman"/>
@@ -3705,7 +3697,7 @@
         <w:t>Basic Architecture of a Brain-Computer Interface (BCI) System</w:t>
       </w:r>
       <w:bookmarkEnd w:id="5"/>
-      <w:bookmarkEnd w:id="7"/>
+      <w:bookmarkEnd w:id="6"/>
     </w:p>
     <w:p>
       <w:pPr>
@@ -7045,7 +7037,7 @@
         </w:rPr>
         <w:t>An FPGA is a type of integrated circuit that can perform digital logic and algorithms. It contains reprogrammable configurable logic blocks and, unlike Application Specific Integrated Circuits (ASICs) that perform a single function, FPGAs can be reprogrammed to perform different algorithms. FPGAs have several upsides. Their ability to be reprogrammed allows for flexibility in their application. Further, FPGAs can often offer a large performance boost to algorithms compared to software implementations, especially for algorithms with integer or fixed-point data with a high degree of parallelism. Finally, FPGAs have a lower development cost than ASICs while providing similar functionality at a lower speed. However, FPGAs also have downsides. Their flexibility also increases the complexity of programming it, which must be weighed against potential algorithm speed improvements. Due to FPGAs implementing digital logic, they struggle with floating-point intensive applications due to the large amount of logic required for dealing with floating-point arithmetic. FPGAs will also not offer a large amount of speed gain for heavily sequential algorithms. Finally, FPGAs have a high barrier to use properly due to their complexity, resulting in hardware designers needing a significant amount of knowledge and experience in digital circuit design to get the most out of FPGAs [15].</w:t>
       </w:r>
-      <w:bookmarkEnd w:id="6"/>
+      <w:bookmarkEnd w:id="7"/>
       <w:r>
         <w:rPr>
           <w:rFonts w:ascii="Times New Roman" w:hAnsi="Times New Roman" w:cs="Times New Roman"/>
@@ -21705,6 +21697,157 @@
         </w:rPr>
         <w:t>INT_WIDTH: Number of integer bits in fixed-point representation (excluding sign bit). Determines the range of representable values. Lower values reduce hardware cost but may cause overflow in accumulation operations.</w:t>
       </w:r>
+      <w:r>
+        <w:rPr>
+          <w:rFonts w:ascii="Times New Roman" w:hAnsi="Times New Roman" w:cs="Times New Roman"/>
+        </w:rPr>
+        <w:t xml:space="preserve"> The data ranges from -</w:t>
+      </w:r>
+      <w:r>
+        <w:rPr>
+          <w:rFonts w:ascii="Times New Roman" w:hAnsi="Times New Roman" w:cs="Times New Roman"/>
+        </w:rPr>
+        <w:t>3</w:t>
+      </w:r>
+      <w:r>
+        <w:rPr>
+          <w:rFonts w:ascii="Times New Roman" w:hAnsi="Times New Roman" w:cs="Times New Roman"/>
+        </w:rPr>
+        <w:t>.2820423132645336</w:t>
+      </w:r>
+      <w:r>
+        <w:rPr>
+          <w:rFonts w:ascii="Times New Roman" w:hAnsi="Times New Roman" w:cs="Times New Roman"/>
+        </w:rPr>
+        <w:t xml:space="preserve"> to </w:t>
+      </w:r>
+      <w:r>
+        <w:rPr>
+          <w:rFonts w:ascii="Times New Roman" w:hAnsi="Times New Roman" w:cs="Times New Roman"/>
+        </w:rPr>
+        <w:t>2.962645318506845</w:t>
+      </w:r>
+      <w:r>
+        <w:rPr>
+          <w:rFonts w:ascii="Times New Roman" w:hAnsi="Times New Roman" w:cs="Times New Roman"/>
+        </w:rPr>
+        <w:t xml:space="preserve">. </w:t>
+      </w:r>
+      <w:r>
+        <w:rPr>
+          <w:rFonts w:ascii="Times New Roman" w:hAnsi="Times New Roman" w:cs="Times New Roman"/>
+        </w:rPr>
+        <w:t xml:space="preserve">The range for </w:t>
+      </w:r>
+      <w:r>
+        <w:rPr>
+          <w:rFonts w:ascii="Times New Roman" w:hAnsi="Times New Roman" w:cs="Times New Roman"/>
+        </w:rPr>
+        <w:t xml:space="preserve">two’s compliment </w:t>
+      </w:r>
+      <w:r>
+        <w:rPr>
+          <w:rFonts w:ascii="Times New Roman" w:hAnsi="Times New Roman" w:cs="Times New Roman"/>
+        </w:rPr>
+        <w:t xml:space="preserve">is </w:t>
+      </w:r>
+      <m:oMath>
+        <m:r>
+          <w:rPr>
+            <w:rFonts w:ascii="Cambria Math" w:hAnsi="Cambria Math" w:cs="Times New Roman"/>
+          </w:rPr>
+          <m:t>-</m:t>
+        </m:r>
+        <m:sSup>
+          <m:sSupPr>
+            <m:ctrlPr>
+              <w:rPr>
+                <w:rFonts w:ascii="Cambria Math" w:hAnsi="Cambria Math" w:cs="Times New Roman"/>
+                <w:i/>
+              </w:rPr>
+            </m:ctrlPr>
+          </m:sSupPr>
+          <m:e>
+            <m:r>
+              <w:rPr>
+                <w:rFonts w:ascii="Cambria Math" w:hAnsi="Cambria Math" w:cs="Times New Roman"/>
+              </w:rPr>
+              <m:t>2</m:t>
+            </m:r>
+          </m:e>
+          <m:sup>
+            <m:r>
+              <w:rPr>
+                <w:rFonts w:ascii="Cambria Math" w:hAnsi="Cambria Math" w:cs="Times New Roman"/>
+              </w:rPr>
+              <m:t>INT_WIDTH-1</m:t>
+            </m:r>
+          </m:sup>
+        </m:sSup>
+        <m:r>
+          <w:rPr>
+            <w:rFonts w:ascii="Cambria Math" w:eastAsiaTheme="minorEastAsia" w:hAnsi="Cambria Math" w:cs="Times New Roman"/>
+          </w:rPr>
+          <m:t xml:space="preserve"> to </m:t>
+        </m:r>
+        <m:sSup>
+          <m:sSupPr>
+            <m:ctrlPr>
+              <w:rPr>
+                <w:rFonts w:ascii="Cambria Math" w:eastAsiaTheme="minorEastAsia" w:hAnsi="Cambria Math" w:cs="Times New Roman"/>
+                <w:i/>
+              </w:rPr>
+            </m:ctrlPr>
+          </m:sSupPr>
+          <m:e>
+            <m:r>
+              <w:rPr>
+                <w:rFonts w:ascii="Cambria Math" w:eastAsiaTheme="minorEastAsia" w:hAnsi="Cambria Math" w:cs="Times New Roman"/>
+              </w:rPr>
+              <m:t>2</m:t>
+            </m:r>
+          </m:e>
+          <m:sup>
+            <m:r>
+              <w:rPr>
+                <w:rFonts w:ascii="Cambria Math" w:hAnsi="Cambria Math" w:cs="Times New Roman"/>
+              </w:rPr>
+              <m:t>INT_WIDTH</m:t>
+            </m:r>
+            <m:r>
+              <w:rPr>
+                <w:rFonts w:ascii="Cambria Math" w:eastAsiaTheme="minorEastAsia" w:hAnsi="Cambria Math" w:cs="Times New Roman"/>
+              </w:rPr>
+              <m:t>-1</m:t>
+            </m:r>
+          </m:sup>
+        </m:sSup>
+        <m:r>
+          <w:rPr>
+            <w:rFonts w:ascii="Cambria Math" w:eastAsiaTheme="minorEastAsia" w:hAnsi="Cambria Math" w:cs="Times New Roman"/>
+          </w:rPr>
+          <m:t>-1</m:t>
+        </m:r>
+      </m:oMath>
+      <w:r>
+        <w:rPr>
+          <w:rFonts w:ascii="Times New Roman" w:eastAsiaTheme="minorEastAsia" w:hAnsi="Times New Roman" w:cs="Times New Roman"/>
+        </w:rPr>
+        <w:t xml:space="preserve">. </w:t>
+      </w:r>
+      <w:r>
+        <w:rPr>
+          <w:rFonts w:ascii="Times New Roman" w:eastAsiaTheme="minorEastAsia" w:hAnsi="Times New Roman" w:cs="Times New Roman"/>
+        </w:rPr>
+        <w:lastRenderedPageBreak/>
+        <w:t xml:space="preserve">Thus, to represent the data range a minimum INT_WIDTH of 3 is required. Unless there is overflow during experimentation, there is no reason to use an INT_WIDTH other than 3. </w:t>
+      </w:r>
+      <w:r>
+        <w:rPr>
+          <w:rFonts w:ascii="Times New Roman" w:eastAsiaTheme="minorEastAsia" w:hAnsi="Times New Roman" w:cs="Times New Roman"/>
+        </w:rPr>
+        <w:t>If overflow is observed during experimentation, the INT_WIDTH will be incrementally increased in discrete steps. Specifically, because INT_WIDTH is a discrete variable, the search space will be expanded by adding a new candidate value equal to one greater than the current maximum INT_WIDTH. This process will repeat until no further overflow occurs.</w:t>
+      </w:r>
     </w:p>
     <w:p>
       <w:pPr>
@@ -21721,8 +21864,28 @@
         <w:rPr>
           <w:rFonts w:ascii="Times New Roman" w:hAnsi="Times New Roman" w:cs="Times New Roman"/>
         </w:rPr>
-        <w:lastRenderedPageBreak/>
         <w:t>FRAC_WIDTH: Number of fractional bits in fixed-point representation. Determines numerical precision. Lower values reduce hardware multiplier complexity but increase quantization error.</w:t>
+      </w:r>
+      <w:r>
+        <w:rPr>
+          <w:rFonts w:ascii="Times New Roman" w:hAnsi="Times New Roman" w:cs="Times New Roman"/>
+        </w:rPr>
+        <w:t xml:space="preserve"> The maximum value for the range of tested FRAC_WIDTH values will be 53, as it will then have the same precision as floating point numbers according to IEEE standards, as discussed by Goldberg. </w:t>
+      </w:r>
+      <w:hyperlink r:id="rId14" w:history="1">
+        <w:r>
+          <w:rPr>
+            <w:rStyle w:val="Hyperlink"/>
+            <w:rFonts w:ascii="Times New Roman" w:hAnsi="Times New Roman" w:cs="Times New Roman"/>
+          </w:rPr>
+          <w:t>https://galaxy.agh.edu.pl/~amrozek/AK/goldberg-floating-point.pdf</w:t>
+        </w:r>
+      </w:hyperlink>
+      <w:r>
+        <w:rPr>
+          <w:rFonts w:ascii="Times New Roman" w:hAnsi="Times New Roman" w:cs="Times New Roman"/>
+        </w:rPr>
+        <w:t xml:space="preserve"> Due to FRAC_WIDTH being a discrete variable, every value from 1 to 53 can be tested.</w:t>
       </w:r>
     </w:p>
     <w:p>
@@ -21742,6 +21905,122 @@
         </w:rPr>
         <w:t>d: Input feature dimension. Determined by the type of BCI used.</w:t>
       </w:r>
+      <w:r>
+        <w:rPr>
+          <w:rFonts w:ascii="Times New Roman" w:hAnsi="Times New Roman" w:cs="Times New Roman"/>
+        </w:rPr>
+        <w:t xml:space="preserve"> The dataset used in from the </w:t>
+      </w:r>
+      <w:r>
+        <w:rPr>
+          <w:rFonts w:ascii="Times New Roman" w:hAnsi="Times New Roman" w:cs="Times New Roman"/>
+        </w:rPr>
+        <w:t>EEG Motor Movement/Imagery Dataset (EEG-MMIDB)</w:t>
+      </w:r>
+      <w:r>
+        <w:rPr>
+          <w:rFonts w:ascii="Times New Roman" w:hAnsi="Times New Roman" w:cs="Times New Roman"/>
+        </w:rPr>
+        <w:t xml:space="preserve"> </w:t>
+      </w:r>
+      <w:hyperlink r:id="rId15" w:history="1">
+        <w:r>
+          <w:rPr>
+            <w:rStyle w:val="Hyperlink"/>
+            <w:rFonts w:ascii="Times New Roman" w:hAnsi="Times New Roman" w:cs="Times New Roman"/>
+          </w:rPr>
+          <w:t>https://www.ahajournals.org/doi/full/10.1161/01.cir.101.23.e215</w:t>
+        </w:r>
+      </w:hyperlink>
+      <w:r>
+        <w:rPr>
+          <w:rFonts w:ascii="Times New Roman" w:hAnsi="Times New Roman" w:cs="Times New Roman"/>
+        </w:rPr>
+        <w:t xml:space="preserve"> . It contains 64 channels, thus 64 will be the upper range for parameter d. </w:t>
+      </w:r>
+      <w:proofErr w:type="spellStart"/>
+      <w:r>
+        <w:rPr>
+          <w:rFonts w:ascii="Times New Roman" w:hAnsi="Times New Roman" w:cs="Times New Roman"/>
+        </w:rPr>
+        <w:t>Özkahraman</w:t>
+      </w:r>
+      <w:proofErr w:type="spellEnd"/>
+      <w:r>
+        <w:rPr>
+          <w:rFonts w:ascii="Times New Roman" w:hAnsi="Times New Roman" w:cs="Times New Roman"/>
+        </w:rPr>
+        <w:t xml:space="preserve"> </w:t>
+      </w:r>
+      <w:r>
+        <w:rPr>
+          <w:rFonts w:ascii="Times New Roman" w:hAnsi="Times New Roman" w:cs="Times New Roman"/>
+        </w:rPr>
+        <w:t xml:space="preserve">et al. demonstrated an 83% accuracy using Motor Imager with just 6 channels, thus 6 will be the lower range for parameter d </w:t>
+      </w:r>
+      <w:hyperlink r:id="rId16" w:history="1">
+        <w:r>
+          <w:rPr>
+            <w:rStyle w:val="Hyperlink"/>
+            <w:rFonts w:ascii="Times New Roman" w:hAnsi="Times New Roman" w:cs="Times New Roman"/>
+          </w:rPr>
+          <w:t>https://pubmed-ncbi-nlm-nih-gov.ezproxy.lib.ucalgary.ca/39796911/</w:t>
+        </w:r>
+      </w:hyperlink>
+      <w:r>
+        <w:rPr>
+          <w:rFonts w:ascii="Times New Roman" w:hAnsi="Times New Roman" w:cs="Times New Roman"/>
+        </w:rPr>
+        <w:t xml:space="preserve"> .</w:t>
+      </w:r>
+      <w:r>
+        <w:rPr>
+          <w:rFonts w:ascii="Times New Roman" w:hAnsi="Times New Roman" w:cs="Times New Roman"/>
+        </w:rPr>
+        <w:t xml:space="preserve"> </w:t>
+      </w:r>
+      <w:r>
+        <w:rPr>
+          <w:rFonts w:ascii="Times New Roman" w:hAnsi="Times New Roman" w:cs="Times New Roman"/>
+        </w:rPr>
+        <w:t xml:space="preserve">Due to </w:t>
+      </w:r>
+      <w:r>
+        <w:rPr>
+          <w:rFonts w:ascii="Times New Roman" w:hAnsi="Times New Roman" w:cs="Times New Roman"/>
+        </w:rPr>
+        <w:t>d</w:t>
+      </w:r>
+      <w:r>
+        <w:rPr>
+          <w:rFonts w:ascii="Times New Roman" w:hAnsi="Times New Roman" w:cs="Times New Roman"/>
+        </w:rPr>
+        <w:t xml:space="preserve"> being a discrete variable, every value from </w:t>
+      </w:r>
+      <w:r>
+        <w:rPr>
+          <w:rFonts w:ascii="Times New Roman" w:hAnsi="Times New Roman" w:cs="Times New Roman"/>
+        </w:rPr>
+        <w:t>6</w:t>
+      </w:r>
+      <w:r>
+        <w:rPr>
+          <w:rFonts w:ascii="Times New Roman" w:hAnsi="Times New Roman" w:cs="Times New Roman"/>
+        </w:rPr>
+        <w:t xml:space="preserve"> to </w:t>
+      </w:r>
+      <w:r>
+        <w:rPr>
+          <w:rFonts w:ascii="Times New Roman" w:hAnsi="Times New Roman" w:cs="Times New Roman"/>
+        </w:rPr>
+        <w:t>64</w:t>
+      </w:r>
+      <w:r>
+        <w:rPr>
+          <w:rFonts w:ascii="Times New Roman" w:hAnsi="Times New Roman" w:cs="Times New Roman"/>
+        </w:rPr>
+        <w:t xml:space="preserve"> can be tested.</w:t>
+      </w:r>
     </w:p>
     <w:p>
       <w:pPr>
@@ -21758,24 +22037,80 @@
         <w:rPr>
           <w:rFonts w:ascii="Times New Roman" w:hAnsi="Times New Roman" w:cs="Times New Roman"/>
         </w:rPr>
-        <w:t>h: Hidden state dimension. Determined during experimentation during GRU training.</w:t>
-      </w:r>
-    </w:p>
-    <w:p>
-      <w:pPr>
-        <w:pStyle w:val="Heading3"/>
-        <w:rPr>
-          <w:rFonts w:ascii="Times New Roman" w:hAnsi="Times New Roman" w:cs="Times New Roman"/>
-        </w:rPr>
-      </w:pPr>
-      <w:bookmarkStart w:id="42" w:name="_Toc215006464"/>
-      <w:r>
-        <w:rPr>
-          <w:rFonts w:ascii="Times New Roman" w:hAnsi="Times New Roman" w:cs="Times New Roman"/>
-        </w:rPr>
-        <w:t>Dependent Variables</w:t>
-      </w:r>
-      <w:bookmarkEnd w:id="42"/>
+        <w:t xml:space="preserve">h: Hidden state dimension. </w:t>
+      </w:r>
+      <w:r>
+        <w:rPr>
+          <w:rFonts w:ascii="Times New Roman" w:hAnsi="Times New Roman" w:cs="Times New Roman"/>
+        </w:rPr>
+        <w:t>It is often regarded as a hyperparameter that is d</w:t>
+      </w:r>
+      <w:r>
+        <w:rPr>
+          <w:rFonts w:ascii="Times New Roman" w:hAnsi="Times New Roman" w:cs="Times New Roman"/>
+        </w:rPr>
+        <w:t>etermined during experimentation during GRU training</w:t>
+      </w:r>
+      <w:r>
+        <w:rPr>
+          <w:rFonts w:ascii="Times New Roman" w:hAnsi="Times New Roman" w:cs="Times New Roman"/>
+        </w:rPr>
+        <w:t>, thus there is no rule for how big h should be in reference to h</w:t>
+      </w:r>
+      <w:r>
+        <w:rPr>
+          <w:rFonts w:ascii="Times New Roman" w:hAnsi="Times New Roman" w:cs="Times New Roman"/>
+        </w:rPr>
+        <w:t>.</w:t>
+      </w:r>
+      <w:r>
+        <w:rPr>
+          <w:rFonts w:ascii="Times New Roman" w:hAnsi="Times New Roman" w:cs="Times New Roman"/>
+        </w:rPr>
+        <w:t xml:space="preserve"> During testing, it was found that the lower range for h was 4, and the upper range was 16. </w:t>
+      </w:r>
+      <w:r>
+        <w:rPr>
+          <w:rFonts w:ascii="Times New Roman" w:hAnsi="Times New Roman" w:cs="Times New Roman"/>
+        </w:rPr>
+        <w:t xml:space="preserve">Due to </w:t>
+      </w:r>
+      <w:r>
+        <w:rPr>
+          <w:rFonts w:ascii="Times New Roman" w:hAnsi="Times New Roman" w:cs="Times New Roman"/>
+        </w:rPr>
+        <w:t>h</w:t>
+      </w:r>
+      <w:r>
+        <w:rPr>
+          <w:rFonts w:ascii="Times New Roman" w:hAnsi="Times New Roman" w:cs="Times New Roman"/>
+        </w:rPr>
+        <w:t xml:space="preserve"> being a discrete variable, every value from </w:t>
+      </w:r>
+      <w:r>
+        <w:rPr>
+          <w:rFonts w:ascii="Times New Roman" w:hAnsi="Times New Roman" w:cs="Times New Roman"/>
+        </w:rPr>
+        <w:t>4</w:t>
+      </w:r>
+      <w:r>
+        <w:rPr>
+          <w:rFonts w:ascii="Times New Roman" w:hAnsi="Times New Roman" w:cs="Times New Roman"/>
+        </w:rPr>
+        <w:t xml:space="preserve"> to </w:t>
+      </w:r>
+      <w:r>
+        <w:rPr>
+          <w:rFonts w:ascii="Times New Roman" w:hAnsi="Times New Roman" w:cs="Times New Roman"/>
+        </w:rPr>
+        <w:t>16</w:t>
+      </w:r>
+      <w:r>
+        <w:rPr>
+          <w:rFonts w:ascii="Times New Roman" w:hAnsi="Times New Roman" w:cs="Times New Roman"/>
+        </w:rPr>
+        <w:t xml:space="preserve"> can be tested.</w:t>
+      </w:r>
     </w:p>
     <w:p>
       <w:pPr>
@@ -21792,8 +22127,44 @@
         <w:rPr>
           <w:rFonts w:ascii="Times New Roman" w:hAnsi="Times New Roman" w:cs="Times New Roman"/>
         </w:rPr>
-        <w:t>LUTs: Lookup Tables used for combinational logic. Extracted from utilization_report.txt using regex pattern matching for "CLB LUTs" or "Slice LUTs".</w:t>
-      </w:r>
+        <w:t xml:space="preserve">Usage of Shift-and-Add Multiplication: </w:t>
+      </w:r>
+      <w:proofErr w:type="gramStart"/>
+      <w:r>
+        <w:rPr>
+          <w:rFonts w:ascii="Times New Roman" w:hAnsi="Times New Roman" w:cs="Times New Roman"/>
+        </w:rPr>
+        <w:t>Whether or not</w:t>
+      </w:r>
+      <w:proofErr w:type="gramEnd"/>
+      <w:r>
+        <w:rPr>
+          <w:rFonts w:ascii="Times New Roman" w:hAnsi="Times New Roman" w:cs="Times New Roman"/>
+        </w:rPr>
+        <w:t xml:space="preserve"> shift-and-add multiplication is used in the design.</w:t>
+      </w:r>
+      <w:r>
+        <w:rPr>
+          <w:rFonts w:ascii="Times New Roman" w:hAnsi="Times New Roman" w:cs="Times New Roman"/>
+        </w:rPr>
+        <w:t xml:space="preserve"> It will either be 0 for no usage, or 1 for usage.</w:t>
+      </w:r>
+    </w:p>
+    <w:p>
+      <w:pPr>
+        <w:pStyle w:val="Heading3"/>
+        <w:rPr>
+          <w:rFonts w:ascii="Times New Roman" w:hAnsi="Times New Roman" w:cs="Times New Roman"/>
+        </w:rPr>
+      </w:pPr>
+      <w:bookmarkStart w:id="42" w:name="_Toc215006464"/>
+      <w:r>
+        <w:rPr>
+          <w:rFonts w:ascii="Times New Roman" w:hAnsi="Times New Roman" w:cs="Times New Roman"/>
+        </w:rPr>
+        <w:t>Dependent Variables</w:t>
+      </w:r>
+      <w:bookmarkEnd w:id="42"/>
     </w:p>
     <w:p>
       <w:pPr>
@@ -21810,7 +22181,7 @@
         <w:rPr>
           <w:rFonts w:ascii="Times New Roman" w:hAnsi="Times New Roman" w:cs="Times New Roman"/>
         </w:rPr>
-        <w:t>Registers: Flip-flops used for sequential logic. Extracted from utilization_report.txt using regex for "CLB Registers" or "Slice Registers".</w:t>
+        <w:t>LUTs: Lookup Tables used for combinational logic. Extracted from utilization_report.txt using regex pattern matching for "CLB LUTs" or "Slice LUTs".</w:t>
       </w:r>
     </w:p>
     <w:p>
@@ -21828,7 +22199,7 @@
         <w:rPr>
           <w:rFonts w:ascii="Times New Roman" w:hAnsi="Times New Roman" w:cs="Times New Roman"/>
         </w:rPr>
-        <w:t>BRAMs: Block RAM tiles used for memory. Extracted from utilization_report.txt using regex for "Block RAM Tile" or "RAMB" variants.</w:t>
+        <w:t>Registers: Flip-flops used for sequential logic. Extracted from utilization_report.txt using regex for "CLB Registers" or "Slice Registers".</w:t>
       </w:r>
     </w:p>
     <w:p>
@@ -21846,7 +22217,7 @@
         <w:rPr>
           <w:rFonts w:ascii="Times New Roman" w:hAnsi="Times New Roman" w:cs="Times New Roman"/>
         </w:rPr>
-        <w:t>DSPs: Digital Signal Processor slices (hardware multipliers). Extracted from utilization_report.txt using regex for "DSPs" or "DSP48E".</w:t>
+        <w:t>BRAMs: Block RAM tiles used for memory. Extracted from utilization_report.txt using regex for "Block RAM Tile" or "RAMB" variants.</w:t>
       </w:r>
     </w:p>
     <w:p>
@@ -21864,7 +22235,7 @@
         <w:rPr>
           <w:rFonts w:ascii="Times New Roman" w:hAnsi="Times New Roman" w:cs="Times New Roman"/>
         </w:rPr>
-        <w:t>WNS (ns): Worst Negative Slack. Extracted from timing_report.txt.</w:t>
+        <w:t>DSPs: Digital Signal Processor slices (hardware multipliers). Extracted from utilization_report.txt using regex for "DSPs" or "DSP48E".</w:t>
       </w:r>
     </w:p>
     <w:p>
@@ -21882,7 +22253,7 @@
         <w:rPr>
           <w:rFonts w:ascii="Times New Roman" w:hAnsi="Times New Roman" w:cs="Times New Roman"/>
         </w:rPr>
-        <w:t>Total Power (W): Total FPGA power consumption. Extracted from power_report.txt.</w:t>
+        <w:t>WNS (ns): Worst Negative Slack. Extracted from timing_report.txt.</w:t>
       </w:r>
     </w:p>
     <w:p>
@@ -21900,7 +22271,7 @@
         <w:rPr>
           <w:rFonts w:ascii="Times New Roman" w:hAnsi="Times New Roman" w:cs="Times New Roman"/>
         </w:rPr>
-        <w:t>Dynamic Power (W): Power consumed by switching activity. Extracted from power_report.txt.</w:t>
+        <w:t>Total Power (W): Total FPGA power consumption. Extracted from power_report.txt.</w:t>
       </w:r>
     </w:p>
     <w:p>
@@ -21918,7 +22289,7 @@
         <w:rPr>
           <w:rFonts w:ascii="Times New Roman" w:hAnsi="Times New Roman" w:cs="Times New Roman"/>
         </w:rPr>
-        <w:t>Static Power (W): Leakage power consumption. Extracted from power_report.txt.</w:t>
+        <w:t>Dynamic Power (W): Power consumed by switching activity. Extracted from power_report.txt.</w:t>
       </w:r>
     </w:p>
     <w:p>
@@ -21936,7 +22307,7 @@
         <w:rPr>
           <w:rFonts w:ascii="Times New Roman" w:hAnsi="Times New Roman" w:cs="Times New Roman"/>
         </w:rPr>
-        <w:t>Time Utilization: Fraction of clock period utilized. Calculated as (10ns - WNS) / 10ns where 10ns is the target clock period (100 MHz).</w:t>
+        <w:t>Static Power (W): Leakage power consumption. Extracted from power_report.txt.</w:t>
       </w:r>
     </w:p>
     <w:p>
@@ -21954,41 +22325,7 @@
         <w:rPr>
           <w:rFonts w:ascii="Times New Roman" w:hAnsi="Times New Roman" w:cs="Times New Roman"/>
         </w:rPr>
-        <w:t xml:space="preserve">MAE: Mean Absolute Error of outputs versus ground truth. Calculated using </w:t>
-      </w:r>
-      <w:proofErr w:type="spellStart"/>
-      <w:r>
-        <w:rPr>
-          <w:rFonts w:ascii="Times New Roman" w:hAnsi="Times New Roman" w:cs="Times New Roman"/>
-        </w:rPr>
-        <w:t>calculate_</w:t>
-      </w:r>
-      <w:proofErr w:type="gramStart"/>
-      <w:r>
-        <w:rPr>
-          <w:rFonts w:ascii="Times New Roman" w:hAnsi="Times New Roman" w:cs="Times New Roman"/>
-        </w:rPr>
-        <w:t>mae</w:t>
-      </w:r>
-      <w:proofErr w:type="spellEnd"/>
-      <w:r>
-        <w:rPr>
-          <w:rFonts w:ascii="Times New Roman" w:hAnsi="Times New Roman" w:cs="Times New Roman"/>
-        </w:rPr>
-        <w:t>(</w:t>
-      </w:r>
-      <w:proofErr w:type="gramEnd"/>
-      <w:r>
-        <w:rPr>
-          <w:rFonts w:ascii="Times New Roman" w:hAnsi="Times New Roman" w:cs="Times New Roman"/>
-        </w:rPr>
-        <w:t>) comparing outputs to highest FRAC_WIDTH configuration with matching d, h, INT_WIDTH</w:t>
-      </w:r>
-      <w:r>
-        <w:rPr>
-          <w:rFonts w:ascii="Times New Roman" w:hAnsi="Times New Roman" w:cs="Times New Roman"/>
-        </w:rPr>
-        <w:t>.</w:t>
+        <w:t>Time Utilization: Fraction of clock period utilized. Calculated as (10ns - WNS) / 10ns where 10ns is the target clock period (100 MHz).</w:t>
       </w:r>
     </w:p>
     <w:p>
@@ -22006,7 +22343,7 @@
         <w:rPr>
           <w:rFonts w:ascii="Times New Roman" w:hAnsi="Times New Roman" w:cs="Times New Roman"/>
         </w:rPr>
-        <w:t xml:space="preserve">RMSE: Root Mean Squared Error of outputs versus ground truth. Will be calculated using </w:t>
+        <w:t xml:space="preserve">MAE: Mean Absolute Error of outputs versus ground truth. Calculated using </w:t>
       </w:r>
       <w:proofErr w:type="spellStart"/>
       <w:r>
@@ -22020,7 +22357,7 @@
         <w:rPr>
           <w:rFonts w:ascii="Times New Roman" w:hAnsi="Times New Roman" w:cs="Times New Roman"/>
         </w:rPr>
-        <w:t>rmse</w:t>
+        <w:t>mae</w:t>
       </w:r>
       <w:proofErr w:type="spellEnd"/>
       <w:r>
@@ -22034,24 +22371,14 @@
         <w:rPr>
           <w:rFonts w:ascii="Times New Roman" w:hAnsi="Times New Roman" w:cs="Times New Roman"/>
         </w:rPr>
-        <w:t>) comparing outputs to highest FRAC_WIDTH configuration with matching d, h, INT_WIDTH.</w:t>
-      </w:r>
-    </w:p>
-    <w:p>
-      <w:pPr>
-        <w:pStyle w:val="Heading3"/>
-        <w:rPr>
-          <w:rFonts w:ascii="Times New Roman" w:hAnsi="Times New Roman" w:cs="Times New Roman"/>
-        </w:rPr>
-      </w:pPr>
-      <w:bookmarkStart w:id="43" w:name="_Toc215006465"/>
-      <w:r>
-        <w:rPr>
-          <w:rFonts w:ascii="Times New Roman" w:hAnsi="Times New Roman" w:cs="Times New Roman"/>
-        </w:rPr>
-        <w:t>Controlled Variables</w:t>
-      </w:r>
-      <w:bookmarkEnd w:id="43"/>
+        <w:t>) comparing outputs to highest FRAC_WIDTH configuration with matching d, h, INT_WIDTH</w:t>
+      </w:r>
+      <w:r>
+        <w:rPr>
+          <w:rFonts w:ascii="Times New Roman" w:hAnsi="Times New Roman" w:cs="Times New Roman"/>
+        </w:rPr>
+        <w:t>.</w:t>
+      </w:r>
     </w:p>
     <w:p>
       <w:pPr>
@@ -22068,14 +22395,53 @@
         <w:rPr>
           <w:rFonts w:ascii="Times New Roman" w:hAnsi="Times New Roman" w:cs="Times New Roman"/>
         </w:rPr>
-        <w:t xml:space="preserve">Target FPGA: Fixed to Artix-7 xc7a100tcsg324-1. This ensures the LUTs have a consistent size and there is a constant amount of LUTs per slice. These are both factors that can affect the final design according to Yan et al. </w:t>
-      </w:r>
-      <w:r>
-        <w:rPr>
-          <w:rFonts w:ascii="Times New Roman" w:hAnsi="Times New Roman" w:cs="Times New Roman"/>
-        </w:rPr>
-        <w:t xml:space="preserve">[45] </w:t>
-      </w:r>
+        <w:t xml:space="preserve">RMSE: Root Mean Squared Error of outputs versus ground truth. Will be calculated using </w:t>
+      </w:r>
+      <w:proofErr w:type="spellStart"/>
+      <w:r>
+        <w:rPr>
+          <w:rFonts w:ascii="Times New Roman" w:hAnsi="Times New Roman" w:cs="Times New Roman"/>
+        </w:rPr>
+        <w:t>calculate_</w:t>
+      </w:r>
+      <w:proofErr w:type="gramStart"/>
+      <w:r>
+        <w:rPr>
+          <w:rFonts w:ascii="Times New Roman" w:hAnsi="Times New Roman" w:cs="Times New Roman"/>
+        </w:rPr>
+        <w:t>rmse</w:t>
+      </w:r>
+      <w:proofErr w:type="spellEnd"/>
+      <w:r>
+        <w:rPr>
+          <w:rFonts w:ascii="Times New Roman" w:hAnsi="Times New Roman" w:cs="Times New Roman"/>
+        </w:rPr>
+        <w:t>(</w:t>
+      </w:r>
+      <w:proofErr w:type="gramEnd"/>
+      <w:r>
+        <w:rPr>
+          <w:rFonts w:ascii="Times New Roman" w:hAnsi="Times New Roman" w:cs="Times New Roman"/>
+        </w:rPr>
+        <w:t>) comparing outputs to highest FRAC_WIDTH configuration with matching d, h, INT_WIDTH.</w:t>
+      </w:r>
+    </w:p>
+    <w:p>
+      <w:pPr>
+        <w:pStyle w:val="Heading3"/>
+        <w:rPr>
+          <w:rFonts w:ascii="Times New Roman" w:hAnsi="Times New Roman" w:cs="Times New Roman"/>
+        </w:rPr>
+      </w:pPr>
+      <w:bookmarkStart w:id="43" w:name="_Toc215006465"/>
+      <w:r>
+        <w:rPr>
+          <w:rFonts w:ascii="Times New Roman" w:hAnsi="Times New Roman" w:cs="Times New Roman"/>
+        </w:rPr>
+        <w:lastRenderedPageBreak/>
+        <w:t>Controlled Variables</w:t>
+      </w:r>
+      <w:bookmarkEnd w:id="43"/>
     </w:p>
     <w:p>
       <w:pPr>
@@ -22092,21 +22458,27 @@
         <w:rPr>
           <w:rFonts w:ascii="Times New Roman" w:hAnsi="Times New Roman" w:cs="Times New Roman"/>
         </w:rPr>
-        <w:t xml:space="preserve">Clock Frequency: Fixed to 100 </w:t>
-      </w:r>
-      <w:proofErr w:type="spellStart"/>
-      <w:r>
-        <w:rPr>
-          <w:rFonts w:ascii="Times New Roman" w:hAnsi="Times New Roman" w:cs="Times New Roman"/>
-        </w:rPr>
-        <w:t>MHz.</w:t>
-      </w:r>
-      <w:proofErr w:type="spellEnd"/>
-      <w:r>
-        <w:rPr>
-          <w:rFonts w:ascii="Times New Roman" w:hAnsi="Times New Roman" w:cs="Times New Roman"/>
-        </w:rPr>
-        <w:t xml:space="preserve"> Provides a consistent timing target.</w:t>
+        <w:t xml:space="preserve">Target FPGA: Fixed to Artix-7 xc7a100tcsg324-1. This ensures the LUTs have a consistent size and there is a constant amount of LUTs per slice. These are both factors that can affect the final design according to Yan et al. </w:t>
+      </w:r>
+      <w:r>
+        <w:rPr>
+          <w:rFonts w:ascii="Times New Roman" w:hAnsi="Times New Roman" w:cs="Times New Roman"/>
+        </w:rPr>
+        <w:t>[</w:t>
+      </w:r>
+      <w:r>
+        <w:rPr>
+          <w:rFonts w:ascii="Times New Roman" w:hAnsi="Times New Roman" w:cs="Times New Roman"/>
+          <w:b/>
+          <w:bCs/>
+        </w:rPr>
+        <w:t>XXX</w:t>
+      </w:r>
+      <w:r>
+        <w:rPr>
+          <w:rFonts w:ascii="Times New Roman" w:hAnsi="Times New Roman" w:cs="Times New Roman"/>
+        </w:rPr>
+        <w:t xml:space="preserve">] </w:t>
       </w:r>
     </w:p>
     <w:p>
@@ -22124,25 +22496,21 @@
         <w:rPr>
           <w:rFonts w:ascii="Times New Roman" w:hAnsi="Times New Roman" w:cs="Times New Roman"/>
         </w:rPr>
-        <w:t>Vivado Version: Fixed to 2024.1. According to Yan et al., the CAD Tool can affect the final design</w:t>
-      </w:r>
-      <w:r>
-        <w:rPr>
-          <w:rFonts w:ascii="Times New Roman" w:hAnsi="Times New Roman" w:cs="Times New Roman"/>
-        </w:rPr>
-        <w:t xml:space="preserve"> [45]</w:t>
-      </w:r>
-      <w:r>
-        <w:rPr>
-          <w:rFonts w:ascii="Times New Roman" w:hAnsi="Times New Roman" w:cs="Times New Roman"/>
-        </w:rPr>
-        <w:t>.</w:t>
-      </w:r>
-      <w:r>
-        <w:rPr>
-          <w:rFonts w:ascii="Times New Roman" w:hAnsi="Times New Roman" w:cs="Times New Roman"/>
-        </w:rPr>
-        <w:t xml:space="preserve"> </w:t>
+        <w:t xml:space="preserve">Clock Frequency: Fixed to 100 </w:t>
+      </w:r>
+      <w:proofErr w:type="spellStart"/>
+      <w:r>
+        <w:rPr>
+          <w:rFonts w:ascii="Times New Roman" w:hAnsi="Times New Roman" w:cs="Times New Roman"/>
+        </w:rPr>
+        <w:t>MHz.</w:t>
+      </w:r>
+      <w:proofErr w:type="spellEnd"/>
+      <w:r>
+        <w:rPr>
+          <w:rFonts w:ascii="Times New Roman" w:hAnsi="Times New Roman" w:cs="Times New Roman"/>
+        </w:rPr>
+        <w:t xml:space="preserve"> Provides a consistent timing target.</w:t>
       </w:r>
     </w:p>
     <w:p>
@@ -22160,7 +22528,39 @@
         <w:rPr>
           <w:rFonts w:ascii="Times New Roman" w:hAnsi="Times New Roman" w:cs="Times New Roman"/>
         </w:rPr>
-        <w:t>Synthesis Settings: Identical optimization flags are used. This ensures fair comparison across designs.</w:t>
+        <w:t>Vivado Version: Fixed to 2024.1. According to Yan et al., the CAD Tool can affect the final design</w:t>
+      </w:r>
+      <w:r>
+        <w:rPr>
+          <w:rFonts w:ascii="Times New Roman" w:hAnsi="Times New Roman" w:cs="Times New Roman"/>
+        </w:rPr>
+        <w:t xml:space="preserve"> [</w:t>
+      </w:r>
+      <w:r>
+        <w:rPr>
+          <w:rFonts w:ascii="Times New Roman" w:hAnsi="Times New Roman" w:cs="Times New Roman"/>
+          <w:b/>
+          <w:bCs/>
+        </w:rPr>
+        <w:t>XXX</w:t>
+      </w:r>
+      <w:r>
+        <w:rPr>
+          <w:rFonts w:ascii="Times New Roman" w:hAnsi="Times New Roman" w:cs="Times New Roman"/>
+        </w:rPr>
+        <w:t>]</w:t>
+      </w:r>
+      <w:r>
+        <w:rPr>
+          <w:rFonts w:ascii="Times New Roman" w:hAnsi="Times New Roman" w:cs="Times New Roman"/>
+        </w:rPr>
+        <w:t>.</w:t>
+      </w:r>
+      <w:r>
+        <w:rPr>
+          <w:rFonts w:ascii="Times New Roman" w:hAnsi="Times New Roman" w:cs="Times New Roman"/>
+        </w:rPr>
+        <w:t xml:space="preserve"> </w:t>
       </w:r>
     </w:p>
     <w:p>
@@ -22178,7 +22578,7 @@
         <w:rPr>
           <w:rFonts w:ascii="Times New Roman" w:hAnsi="Times New Roman" w:cs="Times New Roman"/>
         </w:rPr>
-        <w:t xml:space="preserve">Test Vectors: Deterministic sine-based functions in testbench. Provides reproducible accuracy measurements without random variation. These will be switched to actual BCI signals for better academic merit. </w:t>
+        <w:t>Synthesis Settings: Identical optimization flags are used. This ensures fair comparison across designs.</w:t>
       </w:r>
     </w:p>
     <w:p>
@@ -22190,15 +22590,13 @@
         </w:numPr>
         <w:rPr>
           <w:rFonts w:ascii="Times New Roman" w:hAnsi="Times New Roman" w:cs="Times New Roman"/>
-          <w:b/>
-          <w:bCs/>
-        </w:rPr>
-      </w:pPr>
-      <w:r>
-        <w:rPr>
-          <w:rFonts w:ascii="Times New Roman" w:hAnsi="Times New Roman" w:cs="Times New Roman"/>
-        </w:rPr>
-        <w:t xml:space="preserve">Weight Values: Identical pre-initialized weights for all configurations. </w:t>
+        </w:rPr>
+      </w:pPr>
+      <w:r>
+        <w:rPr>
+          <w:rFonts w:ascii="Times New Roman" w:hAnsi="Times New Roman" w:cs="Times New Roman"/>
+        </w:rPr>
+        <w:t xml:space="preserve">Test Vectors: Deterministic sine-based functions in testbench. Provides reproducible accuracy measurements without random variation. These will be switched to actual BCI signals for better academic merit. </w:t>
       </w:r>
     </w:p>
     <w:p>
@@ -22218,206 +22616,7 @@
         <w:rPr>
           <w:rFonts w:ascii="Times New Roman" w:hAnsi="Times New Roman" w:cs="Times New Roman"/>
         </w:rPr>
-        <w:t>Generation Scripts: Although design inputs into the script are altered, the SystemVerilog generation themselves are constant.</w:t>
-      </w:r>
-    </w:p>
-    <w:p>
-      <w:pPr>
-        <w:rPr>
-          <w:rFonts w:ascii="Times New Roman" w:hAnsi="Times New Roman" w:cs="Times New Roman"/>
-          <w:b/>
-          <w:bCs/>
-        </w:rPr>
-      </w:pPr>
-    </w:p>
-    <w:p>
-      <w:pPr>
-        <w:pStyle w:val="Heading2"/>
-        <w:rPr>
-          <w:rFonts w:ascii="Times New Roman" w:hAnsi="Times New Roman" w:cs="Times New Roman"/>
-        </w:rPr>
-      </w:pPr>
-      <w:bookmarkStart w:id="44" w:name="_Toc215006466"/>
-      <w:r>
-        <w:rPr>
-          <w:rFonts w:ascii="Times New Roman" w:hAnsi="Times New Roman" w:cs="Times New Roman"/>
-        </w:rPr>
-        <w:lastRenderedPageBreak/>
-        <w:t>Data Analysis Plan</w:t>
-      </w:r>
-      <w:bookmarkEnd w:id="44"/>
-    </w:p>
-    <w:p>
-      <w:pPr>
-        <w:rPr>
-          <w:rFonts w:ascii="Times New Roman" w:hAnsi="Times New Roman" w:cs="Times New Roman"/>
-        </w:rPr>
-      </w:pPr>
-      <w:r>
-        <w:rPr>
-          <w:rFonts w:ascii="Times New Roman" w:hAnsi="Times New Roman" w:cs="Times New Roman"/>
-        </w:rPr>
-        <w:t xml:space="preserve">The experimental data is exported to a CSV file using pandas during the main.py execution phase. Post-processing and visualization are performed in a </w:t>
-      </w:r>
-      <w:proofErr w:type="spellStart"/>
-      <w:r>
-        <w:rPr>
-          <w:rFonts w:ascii="Times New Roman" w:hAnsi="Times New Roman" w:cs="Times New Roman"/>
-        </w:rPr>
-        <w:t>Jupyter</w:t>
-      </w:r>
-      <w:proofErr w:type="spellEnd"/>
-      <w:r>
-        <w:rPr>
-          <w:rFonts w:ascii="Times New Roman" w:hAnsi="Times New Roman" w:cs="Times New Roman"/>
-        </w:rPr>
-        <w:t xml:space="preserve"> notebook environment to provide interactive exploration of the multi-dimensional design space.</w:t>
-      </w:r>
-    </w:p>
-    <w:p>
-      <w:pPr>
-        <w:pStyle w:val="Heading3"/>
-        <w:rPr>
-          <w:rFonts w:ascii="Times New Roman" w:hAnsi="Times New Roman" w:cs="Times New Roman"/>
-        </w:rPr>
-      </w:pPr>
-      <w:bookmarkStart w:id="45" w:name="_Toc215006467"/>
-      <w:r>
-        <w:rPr>
-          <w:rFonts w:ascii="Times New Roman" w:hAnsi="Times New Roman" w:cs="Times New Roman"/>
-        </w:rPr>
-        <w:t>Initial Data Preparation</w:t>
-      </w:r>
-      <w:bookmarkEnd w:id="45"/>
-    </w:p>
-    <w:p>
-      <w:pPr>
-        <w:rPr>
-          <w:rFonts w:ascii="Times New Roman" w:hAnsi="Times New Roman" w:cs="Times New Roman"/>
-        </w:rPr>
-      </w:pPr>
-      <w:r>
-        <w:rPr>
-          <w:rFonts w:ascii="Times New Roman" w:hAnsi="Times New Roman" w:cs="Times New Roman"/>
-        </w:rPr>
-        <w:t>The analysis pipeline begins by loading the CSV output and performing data cleaning operations:</w:t>
-      </w:r>
-    </w:p>
-    <w:p>
-      <w:pPr>
-        <w:numPr>
-          <w:ilvl w:val="0"/>
-          <w:numId w:val="42"/>
-        </w:numPr>
-        <w:rPr>
-          <w:rFonts w:ascii="Times New Roman" w:hAnsi="Times New Roman" w:cs="Times New Roman"/>
-        </w:rPr>
-      </w:pPr>
-      <w:r>
-        <w:rPr>
-          <w:rFonts w:ascii="Times New Roman" w:hAnsi="Times New Roman" w:cs="Times New Roman"/>
-        </w:rPr>
-        <w:t>Removal of constant columns (e.g., controlled variables like FPGA target, clock frequency) to focus on variables that change across trials</w:t>
-      </w:r>
-    </w:p>
-    <w:p>
-      <w:pPr>
-        <w:numPr>
-          <w:ilvl w:val="0"/>
-          <w:numId w:val="42"/>
-        </w:numPr>
-        <w:rPr>
-          <w:rFonts w:ascii="Times New Roman" w:hAnsi="Times New Roman" w:cs="Times New Roman"/>
-        </w:rPr>
-      </w:pPr>
-      <w:r>
-        <w:rPr>
-          <w:rFonts w:ascii="Times New Roman" w:hAnsi="Times New Roman" w:cs="Times New Roman"/>
-        </w:rPr>
-        <w:t>Filtering of failed implementations (LUTs = 0) which indicate designs that exceeded resource constraints or failed placement and routing</w:t>
-      </w:r>
-    </w:p>
-    <w:p>
-      <w:pPr>
-        <w:rPr>
-          <w:rFonts w:ascii="Times New Roman" w:hAnsi="Times New Roman" w:cs="Times New Roman"/>
-        </w:rPr>
-      </w:pPr>
-      <w:r>
-        <w:rPr>
-          <w:rFonts w:ascii="Times New Roman" w:hAnsi="Times New Roman" w:cs="Times New Roman"/>
-        </w:rPr>
-        <w:t>This preprocessing ensures that subsequent analyses focus on valid, successfully implemented designs while maintaining awareness of the boundary conditions where implementations fail.</w:t>
-      </w:r>
-    </w:p>
-    <w:p>
-      <w:pPr>
-        <w:pStyle w:val="Heading3"/>
-        <w:rPr>
-          <w:rFonts w:ascii="Times New Roman" w:hAnsi="Times New Roman" w:cs="Times New Roman"/>
-        </w:rPr>
-      </w:pPr>
-      <w:bookmarkStart w:id="46" w:name="_Toc215006468"/>
-      <w:r>
-        <w:rPr>
-          <w:rFonts w:ascii="Times New Roman" w:hAnsi="Times New Roman" w:cs="Times New Roman"/>
-        </w:rPr>
-        <w:t>Visualization and Analysis</w:t>
-      </w:r>
-      <w:bookmarkEnd w:id="46"/>
-    </w:p>
-    <w:p>
-      <w:pPr>
-        <w:rPr>
-          <w:rFonts w:ascii="Times New Roman" w:hAnsi="Times New Roman" w:cs="Times New Roman"/>
-        </w:rPr>
-      </w:pPr>
-      <w:r>
-        <w:rPr>
-          <w:rFonts w:ascii="Times New Roman" w:hAnsi="Times New Roman" w:cs="Times New Roman"/>
-        </w:rPr>
-        <w:t xml:space="preserve">Three visualizations have been performed: reduced correlation matrix, descriptive statistics table, and a </w:t>
-      </w:r>
-      <w:proofErr w:type="spellStart"/>
-      <w:r>
-        <w:rPr>
-          <w:rFonts w:ascii="Times New Roman" w:hAnsi="Times New Roman" w:cs="Times New Roman"/>
-        </w:rPr>
-        <w:t>pairplot</w:t>
-      </w:r>
-      <w:proofErr w:type="spellEnd"/>
-      <w:r>
-        <w:rPr>
-          <w:rFonts w:ascii="Times New Roman" w:hAnsi="Times New Roman" w:cs="Times New Roman"/>
-        </w:rPr>
-        <w:t xml:space="preserve"> matrix. However, in the future more visualizations may be used to better understand the data.</w:t>
-      </w:r>
-    </w:p>
-    <w:p>
-      <w:pPr>
-        <w:pStyle w:val="Heading4"/>
-        <w:rPr>
-          <w:rFonts w:ascii="Times New Roman" w:hAnsi="Times New Roman" w:cs="Times New Roman"/>
-        </w:rPr>
-      </w:pPr>
-      <w:r>
-        <w:rPr>
-          <w:rFonts w:ascii="Times New Roman" w:hAnsi="Times New Roman" w:cs="Times New Roman"/>
-        </w:rPr>
-        <w:t>Reduced Correlation Matrix</w:t>
-      </w:r>
-    </w:p>
-    <w:p>
-      <w:pPr>
-        <w:rPr>
-          <w:rFonts w:ascii="Times New Roman" w:hAnsi="Times New Roman" w:cs="Times New Roman"/>
-        </w:rPr>
-      </w:pPr>
-      <w:r>
-        <w:rPr>
-          <w:rFonts w:ascii="Times New Roman" w:hAnsi="Times New Roman" w:cs="Times New Roman"/>
-        </w:rPr>
-        <w:t>A focused correlation analysis examines relationships between the primary independent variables (d, h, FRAC_WIDTH) and the key dependent variables (LUTs, Registers, DSPs, WNS, Time Utilization, MAE, Total Power, Dynamic Power). As the independent variables are expanded to include INT_WIDTH and the dependant variables are expanded to include RMSE, this correlation matrix will be updated. This visualization:</w:t>
+        <w:t xml:space="preserve">Weight Values: Identical pre-initialized weights for all configurations. </w:t>
       </w:r>
     </w:p>
     <w:p>
@@ -22429,13 +22628,213 @@
         </w:numPr>
         <w:rPr>
           <w:rFonts w:ascii="Times New Roman" w:hAnsi="Times New Roman" w:cs="Times New Roman"/>
-        </w:rPr>
-      </w:pPr>
-      <w:r>
-        <w:rPr>
-          <w:rFonts w:ascii="Times New Roman" w:hAnsi="Times New Roman" w:cs="Times New Roman"/>
-        </w:rPr>
-        <w:t>Clarifies which parameters most strongly influence each hardware metric.</w:t>
+          <w:b/>
+          <w:bCs/>
+        </w:rPr>
+      </w:pPr>
+      <w:r>
+        <w:rPr>
+          <w:rFonts w:ascii="Times New Roman" w:hAnsi="Times New Roman" w:cs="Times New Roman"/>
+        </w:rPr>
+        <w:t>Generation Scripts: Although design inputs into the script are altered, the SystemVerilog generation themselves are constant.</w:t>
+      </w:r>
+    </w:p>
+    <w:p>
+      <w:pPr>
+        <w:rPr>
+          <w:rFonts w:ascii="Times New Roman" w:hAnsi="Times New Roman" w:cs="Times New Roman"/>
+          <w:b/>
+          <w:bCs/>
+        </w:rPr>
+      </w:pPr>
+    </w:p>
+    <w:p>
+      <w:pPr>
+        <w:pStyle w:val="Heading2"/>
+        <w:rPr>
+          <w:rFonts w:ascii="Times New Roman" w:hAnsi="Times New Roman" w:cs="Times New Roman"/>
+        </w:rPr>
+      </w:pPr>
+      <w:bookmarkStart w:id="44" w:name="_Toc215006466"/>
+      <w:r>
+        <w:rPr>
+          <w:rFonts w:ascii="Times New Roman" w:hAnsi="Times New Roman" w:cs="Times New Roman"/>
+        </w:rPr>
+        <w:t>Data Analysis Plan</w:t>
+      </w:r>
+      <w:bookmarkEnd w:id="44"/>
+    </w:p>
+    <w:p>
+      <w:pPr>
+        <w:rPr>
+          <w:rFonts w:ascii="Times New Roman" w:hAnsi="Times New Roman" w:cs="Times New Roman"/>
+        </w:rPr>
+      </w:pPr>
+      <w:r>
+        <w:rPr>
+          <w:rFonts w:ascii="Times New Roman" w:hAnsi="Times New Roman" w:cs="Times New Roman"/>
+        </w:rPr>
+        <w:t xml:space="preserve">The experimental data is exported to a CSV file using pandas during the main.py execution phase. Post-processing and visualization are performed in a </w:t>
+      </w:r>
+      <w:proofErr w:type="spellStart"/>
+      <w:r>
+        <w:rPr>
+          <w:rFonts w:ascii="Times New Roman" w:hAnsi="Times New Roman" w:cs="Times New Roman"/>
+        </w:rPr>
+        <w:t>Jupyter</w:t>
+      </w:r>
+      <w:proofErr w:type="spellEnd"/>
+      <w:r>
+        <w:rPr>
+          <w:rFonts w:ascii="Times New Roman" w:hAnsi="Times New Roman" w:cs="Times New Roman"/>
+        </w:rPr>
+        <w:t xml:space="preserve"> notebook environment to provide interactive exploration of the multi-dimensional design space.</w:t>
+      </w:r>
+    </w:p>
+    <w:p>
+      <w:pPr>
+        <w:pStyle w:val="Heading3"/>
+        <w:rPr>
+          <w:rFonts w:ascii="Times New Roman" w:hAnsi="Times New Roman" w:cs="Times New Roman"/>
+        </w:rPr>
+      </w:pPr>
+      <w:bookmarkStart w:id="45" w:name="_Toc215006467"/>
+      <w:r>
+        <w:rPr>
+          <w:rFonts w:ascii="Times New Roman" w:hAnsi="Times New Roman" w:cs="Times New Roman"/>
+        </w:rPr>
+        <w:t>Initial Data Preparation</w:t>
+      </w:r>
+      <w:bookmarkEnd w:id="45"/>
+    </w:p>
+    <w:p>
+      <w:pPr>
+        <w:rPr>
+          <w:rFonts w:ascii="Times New Roman" w:hAnsi="Times New Roman" w:cs="Times New Roman"/>
+        </w:rPr>
+      </w:pPr>
+      <w:r>
+        <w:rPr>
+          <w:rFonts w:ascii="Times New Roman" w:hAnsi="Times New Roman" w:cs="Times New Roman"/>
+        </w:rPr>
+        <w:t>The analysis pipeline begins by loading the CSV output and performing data cleaning operations:</w:t>
+      </w:r>
+    </w:p>
+    <w:p>
+      <w:pPr>
+        <w:numPr>
+          <w:ilvl w:val="0"/>
+          <w:numId w:val="42"/>
+        </w:numPr>
+        <w:rPr>
+          <w:rFonts w:ascii="Times New Roman" w:hAnsi="Times New Roman" w:cs="Times New Roman"/>
+        </w:rPr>
+      </w:pPr>
+      <w:r>
+        <w:rPr>
+          <w:rFonts w:ascii="Times New Roman" w:hAnsi="Times New Roman" w:cs="Times New Roman"/>
+        </w:rPr>
+        <w:t>Removal of constant columns (e.g., controlled variables like FPGA target, clock frequency) to focus on variables that change across trials</w:t>
+      </w:r>
+    </w:p>
+    <w:p>
+      <w:pPr>
+        <w:numPr>
+          <w:ilvl w:val="0"/>
+          <w:numId w:val="42"/>
+        </w:numPr>
+        <w:rPr>
+          <w:rFonts w:ascii="Times New Roman" w:hAnsi="Times New Roman" w:cs="Times New Roman"/>
+        </w:rPr>
+      </w:pPr>
+      <w:r>
+        <w:rPr>
+          <w:rFonts w:ascii="Times New Roman" w:hAnsi="Times New Roman" w:cs="Times New Roman"/>
+        </w:rPr>
+        <w:t>Filtering of failed implementations (LUTs = 0) which indicate designs that exceeded resource constraints or failed placement and routing</w:t>
+      </w:r>
+    </w:p>
+    <w:p>
+      <w:pPr>
+        <w:rPr>
+          <w:rFonts w:ascii="Times New Roman" w:hAnsi="Times New Roman" w:cs="Times New Roman"/>
+        </w:rPr>
+      </w:pPr>
+      <w:r>
+        <w:rPr>
+          <w:rFonts w:ascii="Times New Roman" w:hAnsi="Times New Roman" w:cs="Times New Roman"/>
+        </w:rPr>
+        <w:t>This preprocessing ensures that subsequent analyses focus on valid, successfully implemented designs while maintaining awareness of the boundary conditions where implementations fail.</w:t>
+      </w:r>
+    </w:p>
+    <w:p>
+      <w:pPr>
+        <w:pStyle w:val="Heading3"/>
+        <w:rPr>
+          <w:rFonts w:ascii="Times New Roman" w:hAnsi="Times New Roman" w:cs="Times New Roman"/>
+        </w:rPr>
+      </w:pPr>
+      <w:bookmarkStart w:id="46" w:name="_Toc215006468"/>
+      <w:r>
+        <w:rPr>
+          <w:rFonts w:ascii="Times New Roman" w:hAnsi="Times New Roman" w:cs="Times New Roman"/>
+        </w:rPr>
+        <w:t>Visualization and Analysis</w:t>
+      </w:r>
+      <w:bookmarkEnd w:id="46"/>
+    </w:p>
+    <w:p>
+      <w:pPr>
+        <w:rPr>
+          <w:rFonts w:ascii="Times New Roman" w:hAnsi="Times New Roman" w:cs="Times New Roman"/>
+        </w:rPr>
+      </w:pPr>
+      <w:r>
+        <w:rPr>
+          <w:rFonts w:ascii="Times New Roman" w:hAnsi="Times New Roman" w:cs="Times New Roman"/>
+        </w:rPr>
+        <w:t xml:space="preserve">Three visualizations have been performed: reduced correlation matrix, descriptive statistics table, and a </w:t>
+      </w:r>
+      <w:proofErr w:type="spellStart"/>
+      <w:r>
+        <w:rPr>
+          <w:rFonts w:ascii="Times New Roman" w:hAnsi="Times New Roman" w:cs="Times New Roman"/>
+        </w:rPr>
+        <w:t>pairplot</w:t>
+      </w:r>
+      <w:proofErr w:type="spellEnd"/>
+      <w:r>
+        <w:rPr>
+          <w:rFonts w:ascii="Times New Roman" w:hAnsi="Times New Roman" w:cs="Times New Roman"/>
+        </w:rPr>
+        <w:t xml:space="preserve"> matrix. However, in the future more visualizations may be used to better understand the data.</w:t>
+      </w:r>
+    </w:p>
+    <w:p>
+      <w:pPr>
+        <w:pStyle w:val="Heading4"/>
+        <w:rPr>
+          <w:rFonts w:ascii="Times New Roman" w:hAnsi="Times New Roman" w:cs="Times New Roman"/>
+        </w:rPr>
+      </w:pPr>
+      <w:r>
+        <w:rPr>
+          <w:rFonts w:ascii="Times New Roman" w:hAnsi="Times New Roman" w:cs="Times New Roman"/>
+        </w:rPr>
+        <w:t>Reduced Correlation Matrix</w:t>
+      </w:r>
+    </w:p>
+    <w:p>
+      <w:pPr>
+        <w:rPr>
+          <w:rFonts w:ascii="Times New Roman" w:hAnsi="Times New Roman" w:cs="Times New Roman"/>
+        </w:rPr>
+      </w:pPr>
+      <w:r>
+        <w:rPr>
+          <w:rFonts w:ascii="Times New Roman" w:hAnsi="Times New Roman" w:cs="Times New Roman"/>
+        </w:rPr>
+        <w:t>A focused correlation analysis examines relationships between the primary independent variables (d, h, FRAC_WIDTH) and the key dependent variables (LUTs, Registers, DSPs, WNS, Time Utilization, MAE, Total Power, Dynamic Power). As the independent variables are expanded to include INT_WIDTH and the dependant variables are expanded to include RMSE, this correlation matrix will be updated. This visualization:</w:t>
       </w:r>
     </w:p>
     <w:p>
@@ -22453,7 +22852,7 @@
         <w:rPr>
           <w:rFonts w:ascii="Times New Roman" w:hAnsi="Times New Roman" w:cs="Times New Roman"/>
         </w:rPr>
-        <w:t>Supports identification of the dominant factors in the accuracy-resource trade-off.</w:t>
+        <w:t>Clarifies which parameters most strongly influence each hardware metric.</w:t>
       </w:r>
     </w:p>
     <w:p>
@@ -22471,7 +22870,7 @@
         <w:rPr>
           <w:rFonts w:ascii="Times New Roman" w:hAnsi="Times New Roman" w:cs="Times New Roman"/>
         </w:rPr>
-        <w:t>Provides quantitative evidence for claims about parameter sensitivity.</w:t>
+        <w:t>Supports identification of the dominant factors in the accuracy-resource trade-off.</w:t>
       </w:r>
     </w:p>
     <w:p>
@@ -22489,83 +22888,8 @@
         <w:rPr>
           <w:rFonts w:ascii="Times New Roman" w:hAnsi="Times New Roman" w:cs="Times New Roman"/>
         </w:rPr>
-        <w:t>Facilitates comparison with theoretical predictions from the literature.</w:t>
-      </w:r>
-    </w:p>
-    <w:p>
-      <w:pPr>
-        <w:pStyle w:val="Heading4"/>
-        <w:rPr>
-          <w:rFonts w:ascii="Times New Roman" w:hAnsi="Times New Roman" w:cs="Times New Roman"/>
-        </w:rPr>
-      </w:pPr>
-      <w:r>
-        <w:rPr>
-          <w:rFonts w:ascii="Times New Roman" w:hAnsi="Times New Roman" w:cs="Times New Roman"/>
-        </w:rPr>
-        <w:t>Descriptive Statistics Table</w:t>
-      </w:r>
-    </w:p>
-    <w:p>
-      <w:pPr>
-        <w:rPr>
-          <w:rFonts w:ascii="Times New Roman" w:hAnsi="Times New Roman" w:cs="Times New Roman"/>
-        </w:rPr>
-      </w:pPr>
-      <w:r>
-        <w:rPr>
-          <w:rFonts w:ascii="Times New Roman" w:hAnsi="Times New Roman" w:cs="Times New Roman"/>
-        </w:rPr>
-        <w:t>A descript statistics table provides summary statistics (mean, standard deviation, min/max, quartiles) for all variables. This table helps quickly characterize the data and provides context for interpreting individual data points in subsequent analyses.</w:t>
-      </w:r>
-    </w:p>
-    <w:p>
-      <w:pPr>
-        <w:pStyle w:val="Heading4"/>
-        <w:rPr>
-          <w:rFonts w:ascii="Times New Roman" w:hAnsi="Times New Roman" w:cs="Times New Roman"/>
-        </w:rPr>
-      </w:pPr>
-      <w:proofErr w:type="spellStart"/>
-      <w:r>
-        <w:rPr>
-          <w:rFonts w:ascii="Times New Roman" w:hAnsi="Times New Roman" w:cs="Times New Roman"/>
-        </w:rPr>
-        <w:t>Pairplot</w:t>
-      </w:r>
-      <w:proofErr w:type="spellEnd"/>
-      <w:r>
-        <w:rPr>
-          <w:rFonts w:ascii="Times New Roman" w:hAnsi="Times New Roman" w:cs="Times New Roman"/>
-        </w:rPr>
-        <w:t xml:space="preserve"> Matrix</w:t>
-      </w:r>
-    </w:p>
-    <w:p>
-      <w:pPr>
-        <w:rPr>
-          <w:rFonts w:ascii="Times New Roman" w:hAnsi="Times New Roman" w:cs="Times New Roman"/>
-        </w:rPr>
-      </w:pPr>
-      <w:r>
-        <w:rPr>
-          <w:rFonts w:ascii="Times New Roman" w:hAnsi="Times New Roman" w:cs="Times New Roman"/>
-        </w:rPr>
-        <w:t xml:space="preserve">The </w:t>
-      </w:r>
-      <w:proofErr w:type="spellStart"/>
-      <w:r>
-        <w:rPr>
-          <w:rFonts w:ascii="Times New Roman" w:hAnsi="Times New Roman" w:cs="Times New Roman"/>
-        </w:rPr>
-        <w:t>pairplot</w:t>
-      </w:r>
-      <w:proofErr w:type="spellEnd"/>
-      <w:r>
-        <w:rPr>
-          <w:rFonts w:ascii="Times New Roman" w:hAnsi="Times New Roman" w:cs="Times New Roman"/>
-        </w:rPr>
-        <w:t xml:space="preserve"> (pairwise scatter plots between all variables with distribution histograms on the diagonal) enables visual inspection of relationships between all variable pairs. This comprehensive visualization:</w:t>
+        <w:lastRenderedPageBreak/>
+        <w:t>Provides quantitative evidence for claims about parameter sensitivity.</w:t>
       </w:r>
     </w:p>
     <w:p>
@@ -22583,7 +22907,83 @@
         <w:rPr>
           <w:rFonts w:ascii="Times New Roman" w:hAnsi="Times New Roman" w:cs="Times New Roman"/>
         </w:rPr>
-        <w:t>Reveals non-linear relationships that correlation coefficients might underestimate.</w:t>
+        <w:t>Facilitates comparison with theoretical predictions from the literature.</w:t>
+      </w:r>
+    </w:p>
+    <w:p>
+      <w:pPr>
+        <w:pStyle w:val="Heading4"/>
+        <w:rPr>
+          <w:rFonts w:ascii="Times New Roman" w:hAnsi="Times New Roman" w:cs="Times New Roman"/>
+        </w:rPr>
+      </w:pPr>
+      <w:r>
+        <w:rPr>
+          <w:rFonts w:ascii="Times New Roman" w:hAnsi="Times New Roman" w:cs="Times New Roman"/>
+        </w:rPr>
+        <w:t>Descriptive Statistics Table</w:t>
+      </w:r>
+    </w:p>
+    <w:p>
+      <w:pPr>
+        <w:rPr>
+          <w:rFonts w:ascii="Times New Roman" w:hAnsi="Times New Roman" w:cs="Times New Roman"/>
+        </w:rPr>
+      </w:pPr>
+      <w:r>
+        <w:rPr>
+          <w:rFonts w:ascii="Times New Roman" w:hAnsi="Times New Roman" w:cs="Times New Roman"/>
+        </w:rPr>
+        <w:t>A descript statistics table provides summary statistics (mean, standard deviation, min/max, quartiles) for all variables. This table helps quickly characterize the data and provides context for interpreting individual data points in subsequent analyses.</w:t>
+      </w:r>
+    </w:p>
+    <w:p>
+      <w:pPr>
+        <w:pStyle w:val="Heading4"/>
+        <w:rPr>
+          <w:rFonts w:ascii="Times New Roman" w:hAnsi="Times New Roman" w:cs="Times New Roman"/>
+        </w:rPr>
+      </w:pPr>
+      <w:proofErr w:type="spellStart"/>
+      <w:r>
+        <w:rPr>
+          <w:rFonts w:ascii="Times New Roman" w:hAnsi="Times New Roman" w:cs="Times New Roman"/>
+        </w:rPr>
+        <w:t>Pairplot</w:t>
+      </w:r>
+      <w:proofErr w:type="spellEnd"/>
+      <w:r>
+        <w:rPr>
+          <w:rFonts w:ascii="Times New Roman" w:hAnsi="Times New Roman" w:cs="Times New Roman"/>
+        </w:rPr>
+        <w:t xml:space="preserve"> Matrix</w:t>
+      </w:r>
+    </w:p>
+    <w:p>
+      <w:pPr>
+        <w:rPr>
+          <w:rFonts w:ascii="Times New Roman" w:hAnsi="Times New Roman" w:cs="Times New Roman"/>
+        </w:rPr>
+      </w:pPr>
+      <w:r>
+        <w:rPr>
+          <w:rFonts w:ascii="Times New Roman" w:hAnsi="Times New Roman" w:cs="Times New Roman"/>
+        </w:rPr>
+        <w:t xml:space="preserve">The </w:t>
+      </w:r>
+      <w:proofErr w:type="spellStart"/>
+      <w:r>
+        <w:rPr>
+          <w:rFonts w:ascii="Times New Roman" w:hAnsi="Times New Roman" w:cs="Times New Roman"/>
+        </w:rPr>
+        <w:t>pairplot</w:t>
+      </w:r>
+      <w:proofErr w:type="spellEnd"/>
+      <w:r>
+        <w:rPr>
+          <w:rFonts w:ascii="Times New Roman" w:hAnsi="Times New Roman" w:cs="Times New Roman"/>
+        </w:rPr>
+        <w:t xml:space="preserve"> (pairwise scatter plots between all variables with distribution histograms on the diagonal) enables visual inspection of relationships between all variable pairs. This comprehensive visualization:</w:t>
       </w:r>
     </w:p>
     <w:p>
@@ -22601,7 +23001,7 @@
         <w:rPr>
           <w:rFonts w:ascii="Times New Roman" w:hAnsi="Times New Roman" w:cs="Times New Roman"/>
         </w:rPr>
-        <w:t>Exposes potential threshold effects where metrics change abruptly.</w:t>
+        <w:t>Reveals non-linear relationships that correlation coefficients might underestimate.</w:t>
       </w:r>
     </w:p>
     <w:p>
@@ -22619,34 +23019,7 @@
         <w:rPr>
           <w:rFonts w:ascii="Times New Roman" w:hAnsi="Times New Roman" w:cs="Times New Roman"/>
         </w:rPr>
-        <w:t>Supports hypothesis generation for further targeted analysis.</w:t>
-      </w:r>
-    </w:p>
-    <w:p>
-      <w:pPr>
-        <w:pStyle w:val="Heading4"/>
-        <w:rPr>
-          <w:rFonts w:ascii="Times New Roman" w:hAnsi="Times New Roman" w:cs="Times New Roman"/>
-        </w:rPr>
-      </w:pPr>
-      <w:r>
-        <w:rPr>
-          <w:rFonts w:ascii="Times New Roman" w:hAnsi="Times New Roman" w:cs="Times New Roman"/>
-        </w:rPr>
-        <w:t>Future Analysis</w:t>
-      </w:r>
-    </w:p>
-    <w:p>
-      <w:pPr>
-        <w:rPr>
-          <w:rFonts w:ascii="Times New Roman" w:hAnsi="Times New Roman" w:cs="Times New Roman"/>
-        </w:rPr>
-      </w:pPr>
-      <w:r>
-        <w:rPr>
-          <w:rFonts w:ascii="Times New Roman" w:hAnsi="Times New Roman" w:cs="Times New Roman"/>
-        </w:rPr>
-        <w:t>Analysis for the final thesis will also include the following steps, in addition to the visualizations outlined above:</w:t>
+        <w:t>Exposes potential threshold effects where metrics change abruptly.</w:t>
       </w:r>
     </w:p>
     <w:p>
@@ -22664,8 +23037,34 @@
         <w:rPr>
           <w:rFonts w:ascii="Times New Roman" w:hAnsi="Times New Roman" w:cs="Times New Roman"/>
         </w:rPr>
-        <w:lastRenderedPageBreak/>
-        <w:t>Box plots to compare distributions across different pairs of dependant and independent variables.</w:t>
+        <w:t>Supports hypothesis generation for further targeted analysis.</w:t>
+      </w:r>
+    </w:p>
+    <w:p>
+      <w:pPr>
+        <w:pStyle w:val="Heading4"/>
+        <w:rPr>
+          <w:rFonts w:ascii="Times New Roman" w:hAnsi="Times New Roman" w:cs="Times New Roman"/>
+        </w:rPr>
+      </w:pPr>
+      <w:r>
+        <w:rPr>
+          <w:rFonts w:ascii="Times New Roman" w:hAnsi="Times New Roman" w:cs="Times New Roman"/>
+        </w:rPr>
+        <w:t>Future Analysis</w:t>
+      </w:r>
+    </w:p>
+    <w:p>
+      <w:pPr>
+        <w:rPr>
+          <w:rFonts w:ascii="Times New Roman" w:hAnsi="Times New Roman" w:cs="Times New Roman"/>
+        </w:rPr>
+      </w:pPr>
+      <w:r>
+        <w:rPr>
+          <w:rFonts w:ascii="Times New Roman" w:hAnsi="Times New Roman" w:cs="Times New Roman"/>
+        </w:rPr>
+        <w:t>Analysis for the final thesis will also include the following steps, in addition to the visualizations outlined above:</w:t>
       </w:r>
     </w:p>
     <w:p>
@@ -22683,7 +23082,7 @@
         <w:rPr>
           <w:rFonts w:ascii="Times New Roman" w:hAnsi="Times New Roman" w:cs="Times New Roman"/>
         </w:rPr>
-        <w:t>Manual regression will be attempted to test if the relationship between independent variables and dependent variables can be modelled without having the simulate an entire design space.</w:t>
+        <w:t>Box plots to compare distributions across different pairs of dependant and independent variables.</w:t>
       </w:r>
     </w:p>
     <w:p>
@@ -22701,6 +23100,24 @@
         <w:rPr>
           <w:rFonts w:ascii="Times New Roman" w:hAnsi="Times New Roman" w:cs="Times New Roman"/>
         </w:rPr>
+        <w:t>Manual regression will be attempted to test if the relationship between independent variables and dependent variables can be modelled without having the simulate an entire design space.</w:t>
+      </w:r>
+    </w:p>
+    <w:p>
+      <w:pPr>
+        <w:pStyle w:val="ListParagraph"/>
+        <w:numPr>
+          <w:ilvl w:val="0"/>
+          <w:numId w:val="5"/>
+        </w:numPr>
+        <w:rPr>
+          <w:rFonts w:ascii="Times New Roman" w:hAnsi="Times New Roman" w:cs="Times New Roman"/>
+        </w:rPr>
+      </w:pPr>
+      <w:r>
+        <w:rPr>
+          <w:rFonts w:ascii="Times New Roman" w:hAnsi="Times New Roman" w:cs="Times New Roman"/>
+        </w:rPr>
         <w:t>Hypotheses will be made before simulation and answered after all data is collected. Further, an emphasis will be placed on answering why each hypothesis was correct or incorrect.</w:t>
       </w:r>
     </w:p>
@@ -22893,6 +23310,7 @@
         <w:rPr>
           <w:rFonts w:ascii="Times New Roman" w:hAnsi="Times New Roman" w:cs="Times New Roman"/>
         </w:rPr>
+        <w:lastRenderedPageBreak/>
         <w:t>TCL</w:t>
       </w:r>
     </w:p>
@@ -23073,7 +23491,6 @@
         <w:rPr>
           <w:rFonts w:ascii="Times New Roman" w:hAnsi="Times New Roman" w:cs="Times New Roman"/>
         </w:rPr>
-        <w:lastRenderedPageBreak/>
         <w:t>generate_gru_sv.py: Generates the GRU module based on the input parameters.</w:t>
       </w:r>
     </w:p>
@@ -23404,7 +23821,15 @@
           <w:rFonts w:ascii="Times New Roman" w:hAnsi="Times New Roman" w:cs="Times New Roman"/>
           <w:lang w:val="en-US"/>
         </w:rPr>
-        <w:t>he current accuracy evaluation methodology utilizes the highest-resolution fixed-point implementation as a reference baseline. More thought should be put into if using floating-point calculations as the ground truth would be better or worse.</w:t>
+        <w:t xml:space="preserve">he current accuracy evaluation methodology utilizes the highest-resolution fixed-point </w:t>
+      </w:r>
+      <w:r>
+        <w:rPr>
+          <w:rFonts w:ascii="Times New Roman" w:hAnsi="Times New Roman" w:cs="Times New Roman"/>
+          <w:lang w:val="en-US"/>
+        </w:rPr>
+        <w:lastRenderedPageBreak/>
+        <w:t>implementation as a reference baseline. More thought should be put into if using floating-point calculations as the ground truth would be better or worse.</w:t>
       </w:r>
       <w:r>
         <w:rPr>
@@ -23619,7 +24044,6 @@
         <w:rPr>
           <w:rFonts w:ascii="Times New Roman" w:hAnsi="Times New Roman" w:cs="Times New Roman"/>
         </w:rPr>
-        <w:lastRenderedPageBreak/>
         <w:t>Table 13</w:t>
       </w:r>
       <w:r>
@@ -23655,272 +24079,6 @@
                 <pic:pic xmlns:pic="http://schemas.openxmlformats.org/drawingml/2006/picture">
                   <pic:nvPicPr>
                     <pic:cNvPr id="0" name="Picture 1"/>
-                    <pic:cNvPicPr>
-                      <a:picLocks noChangeAspect="1" noChangeArrowheads="1"/>
-                    </pic:cNvPicPr>
-                  </pic:nvPicPr>
-                  <pic:blipFill>
-                    <a:blip r:embed="rId14">
-                      <a:extLst>
-                        <a:ext uri="{28A0092B-C50C-407E-A947-70E740481C1C}">
-                          <a14:useLocalDpi xmlns:a14="http://schemas.microsoft.com/office/drawing/2010/main" val="0"/>
-                        </a:ext>
-                      </a:extLst>
-                    </a:blip>
-                    <a:srcRect/>
-                    <a:stretch>
-                      <a:fillRect/>
-                    </a:stretch>
-                  </pic:blipFill>
-                  <pic:spPr bwMode="auto">
-                    <a:xfrm>
-                      <a:off x="0" y="0"/>
-                      <a:ext cx="5400000" cy="3374206"/>
-                    </a:xfrm>
-                    <a:prstGeom prst="rect">
-                      <a:avLst/>
-                    </a:prstGeom>
-                    <a:noFill/>
-                    <a:ln>
-                      <a:noFill/>
-                    </a:ln>
-                  </pic:spPr>
-                </pic:pic>
-              </a:graphicData>
-            </a:graphic>
-          </wp:inline>
-        </w:drawing>
-      </w:r>
-    </w:p>
-    <w:p>
-      <w:pPr>
-        <w:jc w:val="center"/>
-        <w:rPr>
-          <w:rFonts w:ascii="Times New Roman" w:hAnsi="Times New Roman" w:cs="Times New Roman"/>
-        </w:rPr>
-      </w:pPr>
-    </w:p>
-    <w:p>
-      <w:pPr>
-        <w:jc w:val="center"/>
-        <w:rPr>
-          <w:rFonts w:ascii="Times New Roman" w:hAnsi="Times New Roman" w:cs="Times New Roman"/>
-        </w:rPr>
-      </w:pPr>
-      <w:r>
-        <w:rPr>
-          <w:rFonts w:ascii="Times New Roman" w:hAnsi="Times New Roman" w:cs="Times New Roman"/>
-        </w:rPr>
-        <w:t>Table 14</w:t>
-      </w:r>
-      <w:r>
-        <w:rPr>
-          <w:rFonts w:ascii="Times New Roman" w:hAnsi="Times New Roman" w:cs="Times New Roman"/>
-        </w:rPr>
-        <w:br/>
-        <w:t>Experimental Results 20 to 39</w:t>
-      </w:r>
-    </w:p>
-    <w:p>
-      <w:pPr>
-        <w:jc w:val="center"/>
-        <w:rPr>
-          <w:rFonts w:ascii="Times New Roman" w:hAnsi="Times New Roman" w:cs="Times New Roman"/>
-        </w:rPr>
-      </w:pPr>
-      <w:r>
-        <w:rPr>
-          <w:rFonts w:ascii="Times New Roman" w:hAnsi="Times New Roman" w:cs="Times New Roman"/>
-          <w:noProof/>
-        </w:rPr>
-        <w:drawing>
-          <wp:inline distT="0" distB="0" distL="0" distR="0" wp14:anchorId="36BB9469" wp14:editId="792F8049">
-            <wp:extent cx="5400000" cy="3374206"/>
-            <wp:effectExtent l="0" t="0" r="0" b="0"/>
-            <wp:docPr id="1093872204" name="Picture 2"/>
-            <wp:cNvGraphicFramePr>
-              <a:graphicFrameLocks xmlns:a="http://schemas.openxmlformats.org/drawingml/2006/main" noChangeAspect="1"/>
-            </wp:cNvGraphicFramePr>
-            <a:graphic xmlns:a="http://schemas.openxmlformats.org/drawingml/2006/main">
-              <a:graphicData uri="http://schemas.openxmlformats.org/drawingml/2006/picture">
-                <pic:pic xmlns:pic="http://schemas.openxmlformats.org/drawingml/2006/picture">
-                  <pic:nvPicPr>
-                    <pic:cNvPr id="0" name="Picture 2"/>
-                    <pic:cNvPicPr>
-                      <a:picLocks noChangeAspect="1" noChangeArrowheads="1"/>
-                    </pic:cNvPicPr>
-                  </pic:nvPicPr>
-                  <pic:blipFill>
-                    <a:blip r:embed="rId15">
-                      <a:extLst>
-                        <a:ext uri="{28A0092B-C50C-407E-A947-70E740481C1C}">
-                          <a14:useLocalDpi xmlns:a14="http://schemas.microsoft.com/office/drawing/2010/main" val="0"/>
-                        </a:ext>
-                      </a:extLst>
-                    </a:blip>
-                    <a:srcRect/>
-                    <a:stretch>
-                      <a:fillRect/>
-                    </a:stretch>
-                  </pic:blipFill>
-                  <pic:spPr bwMode="auto">
-                    <a:xfrm>
-                      <a:off x="0" y="0"/>
-                      <a:ext cx="5400000" cy="3374206"/>
-                    </a:xfrm>
-                    <a:prstGeom prst="rect">
-                      <a:avLst/>
-                    </a:prstGeom>
-                    <a:noFill/>
-                    <a:ln>
-                      <a:noFill/>
-                    </a:ln>
-                  </pic:spPr>
-                </pic:pic>
-              </a:graphicData>
-            </a:graphic>
-          </wp:inline>
-        </w:drawing>
-      </w:r>
-    </w:p>
-    <w:p>
-      <w:pPr>
-        <w:jc w:val="center"/>
-        <w:rPr>
-          <w:rFonts w:ascii="Times New Roman" w:hAnsi="Times New Roman" w:cs="Times New Roman"/>
-        </w:rPr>
-      </w:pPr>
-      <w:r>
-        <w:rPr>
-          <w:rFonts w:ascii="Times New Roman" w:hAnsi="Times New Roman" w:cs="Times New Roman"/>
-        </w:rPr>
-        <w:lastRenderedPageBreak/>
-        <w:t>Table 15</w:t>
-      </w:r>
-      <w:r>
-        <w:rPr>
-          <w:rFonts w:ascii="Times New Roman" w:hAnsi="Times New Roman" w:cs="Times New Roman"/>
-        </w:rPr>
-        <w:br/>
-        <w:t>Experimental Results 40 to 59</w:t>
-      </w:r>
-    </w:p>
-    <w:p>
-      <w:pPr>
-        <w:jc w:val="center"/>
-        <w:rPr>
-          <w:rFonts w:ascii="Times New Roman" w:hAnsi="Times New Roman" w:cs="Times New Roman"/>
-        </w:rPr>
-      </w:pPr>
-      <w:r>
-        <w:rPr>
-          <w:rFonts w:ascii="Times New Roman" w:hAnsi="Times New Roman" w:cs="Times New Roman"/>
-          <w:noProof/>
-        </w:rPr>
-        <w:drawing>
-          <wp:inline distT="0" distB="0" distL="0" distR="0" wp14:anchorId="5BFFC7F9" wp14:editId="676D5943">
-            <wp:extent cx="5400000" cy="3374206"/>
-            <wp:effectExtent l="0" t="0" r="0" b="0"/>
-            <wp:docPr id="2027295623" name="Picture 3"/>
-            <wp:cNvGraphicFramePr>
-              <a:graphicFrameLocks xmlns:a="http://schemas.openxmlformats.org/drawingml/2006/main" noChangeAspect="1"/>
-            </wp:cNvGraphicFramePr>
-            <a:graphic xmlns:a="http://schemas.openxmlformats.org/drawingml/2006/main">
-              <a:graphicData uri="http://schemas.openxmlformats.org/drawingml/2006/picture">
-                <pic:pic xmlns:pic="http://schemas.openxmlformats.org/drawingml/2006/picture">
-                  <pic:nvPicPr>
-                    <pic:cNvPr id="0" name="Picture 3"/>
-                    <pic:cNvPicPr>
-                      <a:picLocks noChangeAspect="1" noChangeArrowheads="1"/>
-                    </pic:cNvPicPr>
-                  </pic:nvPicPr>
-                  <pic:blipFill>
-                    <a:blip r:embed="rId16">
-                      <a:extLst>
-                        <a:ext uri="{28A0092B-C50C-407E-A947-70E740481C1C}">
-                          <a14:useLocalDpi xmlns:a14="http://schemas.microsoft.com/office/drawing/2010/main" val="0"/>
-                        </a:ext>
-                      </a:extLst>
-                    </a:blip>
-                    <a:srcRect/>
-                    <a:stretch>
-                      <a:fillRect/>
-                    </a:stretch>
-                  </pic:blipFill>
-                  <pic:spPr bwMode="auto">
-                    <a:xfrm>
-                      <a:off x="0" y="0"/>
-                      <a:ext cx="5400000" cy="3374206"/>
-                    </a:xfrm>
-                    <a:prstGeom prst="rect">
-                      <a:avLst/>
-                    </a:prstGeom>
-                    <a:noFill/>
-                    <a:ln>
-                      <a:noFill/>
-                    </a:ln>
-                  </pic:spPr>
-                </pic:pic>
-              </a:graphicData>
-            </a:graphic>
-          </wp:inline>
-        </w:drawing>
-      </w:r>
-    </w:p>
-    <w:p>
-      <w:pPr>
-        <w:jc w:val="center"/>
-        <w:rPr>
-          <w:rFonts w:ascii="Times New Roman" w:hAnsi="Times New Roman" w:cs="Times New Roman"/>
-        </w:rPr>
-      </w:pPr>
-    </w:p>
-    <w:p>
-      <w:pPr>
-        <w:jc w:val="center"/>
-        <w:rPr>
-          <w:rFonts w:ascii="Times New Roman" w:hAnsi="Times New Roman" w:cs="Times New Roman"/>
-        </w:rPr>
-      </w:pPr>
-      <w:r>
-        <w:rPr>
-          <w:rFonts w:ascii="Times New Roman" w:hAnsi="Times New Roman" w:cs="Times New Roman"/>
-        </w:rPr>
-        <w:t>Table 16</w:t>
-      </w:r>
-      <w:r>
-        <w:rPr>
-          <w:rFonts w:ascii="Times New Roman" w:hAnsi="Times New Roman" w:cs="Times New Roman"/>
-        </w:rPr>
-        <w:br/>
-        <w:t>Experimental Results 60 to 79</w:t>
-      </w:r>
-    </w:p>
-    <w:p>
-      <w:pPr>
-        <w:jc w:val="center"/>
-        <w:rPr>
-          <w:rFonts w:ascii="Times New Roman" w:hAnsi="Times New Roman" w:cs="Times New Roman"/>
-        </w:rPr>
-      </w:pPr>
-      <w:r>
-        <w:rPr>
-          <w:rFonts w:ascii="Times New Roman" w:hAnsi="Times New Roman" w:cs="Times New Roman"/>
-          <w:noProof/>
-        </w:rPr>
-        <w:drawing>
-          <wp:inline distT="0" distB="0" distL="0" distR="0" wp14:anchorId="48B0E0AA" wp14:editId="28E6C24B">
-            <wp:extent cx="5400000" cy="3374206"/>
-            <wp:effectExtent l="0" t="0" r="0" b="0"/>
-            <wp:docPr id="1792877401" name="Picture 4"/>
-            <wp:cNvGraphicFramePr>
-              <a:graphicFrameLocks xmlns:a="http://schemas.openxmlformats.org/drawingml/2006/main" noChangeAspect="1"/>
-            </wp:cNvGraphicFramePr>
-            <a:graphic xmlns:a="http://schemas.openxmlformats.org/drawingml/2006/main">
-              <a:graphicData uri="http://schemas.openxmlformats.org/drawingml/2006/picture">
-                <pic:pic xmlns:pic="http://schemas.openxmlformats.org/drawingml/2006/picture">
-                  <pic:nvPicPr>
-                    <pic:cNvPr id="0" name="Picture 4"/>
                     <pic:cNvPicPr>
                       <a:picLocks noChangeAspect="1" noChangeArrowheads="1"/>
                     </pic:cNvPicPr>
@@ -23960,15 +24118,281 @@
     </w:p>
     <w:p>
       <w:pPr>
-        <w:rPr>
-          <w:rFonts w:ascii="Times New Roman" w:hAnsi="Times New Roman" w:cs="Times New Roman"/>
-        </w:rPr>
-      </w:pPr>
-      <w:r>
-        <w:rPr>
-          <w:rFonts w:ascii="Times New Roman" w:hAnsi="Times New Roman" w:cs="Times New Roman"/>
+        <w:jc w:val="center"/>
+        <w:rPr>
+          <w:rFonts w:ascii="Times New Roman" w:hAnsi="Times New Roman" w:cs="Times New Roman"/>
+        </w:rPr>
+      </w:pPr>
+    </w:p>
+    <w:p>
+      <w:pPr>
+        <w:jc w:val="center"/>
+        <w:rPr>
+          <w:rFonts w:ascii="Times New Roman" w:hAnsi="Times New Roman" w:cs="Times New Roman"/>
+        </w:rPr>
+      </w:pPr>
+      <w:r>
+        <w:rPr>
+          <w:rFonts w:ascii="Times New Roman" w:hAnsi="Times New Roman" w:cs="Times New Roman"/>
+        </w:rPr>
+        <w:t>Table 14</w:t>
+      </w:r>
+      <w:r>
+        <w:rPr>
+          <w:rFonts w:ascii="Times New Roman" w:hAnsi="Times New Roman" w:cs="Times New Roman"/>
+        </w:rPr>
+        <w:br/>
+        <w:t>Experimental Results 20 to 39</w:t>
+      </w:r>
+    </w:p>
+    <w:p>
+      <w:pPr>
+        <w:jc w:val="center"/>
+        <w:rPr>
+          <w:rFonts w:ascii="Times New Roman" w:hAnsi="Times New Roman" w:cs="Times New Roman"/>
+        </w:rPr>
+      </w:pPr>
+      <w:r>
+        <w:rPr>
+          <w:rFonts w:ascii="Times New Roman" w:hAnsi="Times New Roman" w:cs="Times New Roman"/>
+          <w:noProof/>
         </w:rPr>
         <w:lastRenderedPageBreak/>
+        <w:drawing>
+          <wp:inline distT="0" distB="0" distL="0" distR="0" wp14:anchorId="36BB9469" wp14:editId="792F8049">
+            <wp:extent cx="5400000" cy="3374206"/>
+            <wp:effectExtent l="0" t="0" r="0" b="0"/>
+            <wp:docPr id="1093872204" name="Picture 2"/>
+            <wp:cNvGraphicFramePr>
+              <a:graphicFrameLocks xmlns:a="http://schemas.openxmlformats.org/drawingml/2006/main" noChangeAspect="1"/>
+            </wp:cNvGraphicFramePr>
+            <a:graphic xmlns:a="http://schemas.openxmlformats.org/drawingml/2006/main">
+              <a:graphicData uri="http://schemas.openxmlformats.org/drawingml/2006/picture">
+                <pic:pic xmlns:pic="http://schemas.openxmlformats.org/drawingml/2006/picture">
+                  <pic:nvPicPr>
+                    <pic:cNvPr id="0" name="Picture 2"/>
+                    <pic:cNvPicPr>
+                      <a:picLocks noChangeAspect="1" noChangeArrowheads="1"/>
+                    </pic:cNvPicPr>
+                  </pic:nvPicPr>
+                  <pic:blipFill>
+                    <a:blip r:embed="rId18">
+                      <a:extLst>
+                        <a:ext uri="{28A0092B-C50C-407E-A947-70E740481C1C}">
+                          <a14:useLocalDpi xmlns:a14="http://schemas.microsoft.com/office/drawing/2010/main" val="0"/>
+                        </a:ext>
+                      </a:extLst>
+                    </a:blip>
+                    <a:srcRect/>
+                    <a:stretch>
+                      <a:fillRect/>
+                    </a:stretch>
+                  </pic:blipFill>
+                  <pic:spPr bwMode="auto">
+                    <a:xfrm>
+                      <a:off x="0" y="0"/>
+                      <a:ext cx="5400000" cy="3374206"/>
+                    </a:xfrm>
+                    <a:prstGeom prst="rect">
+                      <a:avLst/>
+                    </a:prstGeom>
+                    <a:noFill/>
+                    <a:ln>
+                      <a:noFill/>
+                    </a:ln>
+                  </pic:spPr>
+                </pic:pic>
+              </a:graphicData>
+            </a:graphic>
+          </wp:inline>
+        </w:drawing>
+      </w:r>
+    </w:p>
+    <w:p>
+      <w:pPr>
+        <w:jc w:val="center"/>
+        <w:rPr>
+          <w:rFonts w:ascii="Times New Roman" w:hAnsi="Times New Roman" w:cs="Times New Roman"/>
+        </w:rPr>
+      </w:pPr>
+      <w:r>
+        <w:rPr>
+          <w:rFonts w:ascii="Times New Roman" w:hAnsi="Times New Roman" w:cs="Times New Roman"/>
+        </w:rPr>
+        <w:t>Table 15</w:t>
+      </w:r>
+      <w:r>
+        <w:rPr>
+          <w:rFonts w:ascii="Times New Roman" w:hAnsi="Times New Roman" w:cs="Times New Roman"/>
+        </w:rPr>
+        <w:br/>
+        <w:t>Experimental Results 40 to 59</w:t>
+      </w:r>
+    </w:p>
+    <w:p>
+      <w:pPr>
+        <w:jc w:val="center"/>
+        <w:rPr>
+          <w:rFonts w:ascii="Times New Roman" w:hAnsi="Times New Roman" w:cs="Times New Roman"/>
+        </w:rPr>
+      </w:pPr>
+      <w:r>
+        <w:rPr>
+          <w:rFonts w:ascii="Times New Roman" w:hAnsi="Times New Roman" w:cs="Times New Roman"/>
+          <w:noProof/>
+        </w:rPr>
+        <w:drawing>
+          <wp:inline distT="0" distB="0" distL="0" distR="0" wp14:anchorId="5BFFC7F9" wp14:editId="676D5943">
+            <wp:extent cx="5400000" cy="3374206"/>
+            <wp:effectExtent l="0" t="0" r="0" b="0"/>
+            <wp:docPr id="2027295623" name="Picture 3"/>
+            <wp:cNvGraphicFramePr>
+              <a:graphicFrameLocks xmlns:a="http://schemas.openxmlformats.org/drawingml/2006/main" noChangeAspect="1"/>
+            </wp:cNvGraphicFramePr>
+            <a:graphic xmlns:a="http://schemas.openxmlformats.org/drawingml/2006/main">
+              <a:graphicData uri="http://schemas.openxmlformats.org/drawingml/2006/picture">
+                <pic:pic xmlns:pic="http://schemas.openxmlformats.org/drawingml/2006/picture">
+                  <pic:nvPicPr>
+                    <pic:cNvPr id="0" name="Picture 3"/>
+                    <pic:cNvPicPr>
+                      <a:picLocks noChangeAspect="1" noChangeArrowheads="1"/>
+                    </pic:cNvPicPr>
+                  </pic:nvPicPr>
+                  <pic:blipFill>
+                    <a:blip r:embed="rId19">
+                      <a:extLst>
+                        <a:ext uri="{28A0092B-C50C-407E-A947-70E740481C1C}">
+                          <a14:useLocalDpi xmlns:a14="http://schemas.microsoft.com/office/drawing/2010/main" val="0"/>
+                        </a:ext>
+                      </a:extLst>
+                    </a:blip>
+                    <a:srcRect/>
+                    <a:stretch>
+                      <a:fillRect/>
+                    </a:stretch>
+                  </pic:blipFill>
+                  <pic:spPr bwMode="auto">
+                    <a:xfrm>
+                      <a:off x="0" y="0"/>
+                      <a:ext cx="5400000" cy="3374206"/>
+                    </a:xfrm>
+                    <a:prstGeom prst="rect">
+                      <a:avLst/>
+                    </a:prstGeom>
+                    <a:noFill/>
+                    <a:ln>
+                      <a:noFill/>
+                    </a:ln>
+                  </pic:spPr>
+                </pic:pic>
+              </a:graphicData>
+            </a:graphic>
+          </wp:inline>
+        </w:drawing>
+      </w:r>
+    </w:p>
+    <w:p>
+      <w:pPr>
+        <w:jc w:val="center"/>
+        <w:rPr>
+          <w:rFonts w:ascii="Times New Roman" w:hAnsi="Times New Roman" w:cs="Times New Roman"/>
+        </w:rPr>
+      </w:pPr>
+    </w:p>
+    <w:p>
+      <w:pPr>
+        <w:jc w:val="center"/>
+        <w:rPr>
+          <w:rFonts w:ascii="Times New Roman" w:hAnsi="Times New Roman" w:cs="Times New Roman"/>
+        </w:rPr>
+      </w:pPr>
+      <w:r>
+        <w:rPr>
+          <w:rFonts w:ascii="Times New Roman" w:hAnsi="Times New Roman" w:cs="Times New Roman"/>
+        </w:rPr>
+        <w:t>Table 16</w:t>
+      </w:r>
+      <w:r>
+        <w:rPr>
+          <w:rFonts w:ascii="Times New Roman" w:hAnsi="Times New Roman" w:cs="Times New Roman"/>
+        </w:rPr>
+        <w:br/>
+        <w:t>Experimental Results 60 to 79</w:t>
+      </w:r>
+    </w:p>
+    <w:p>
+      <w:pPr>
+        <w:jc w:val="center"/>
+        <w:rPr>
+          <w:rFonts w:ascii="Times New Roman" w:hAnsi="Times New Roman" w:cs="Times New Roman"/>
+        </w:rPr>
+      </w:pPr>
+      <w:r>
+        <w:rPr>
+          <w:rFonts w:ascii="Times New Roman" w:hAnsi="Times New Roman" w:cs="Times New Roman"/>
+          <w:noProof/>
+        </w:rPr>
+        <w:lastRenderedPageBreak/>
+        <w:drawing>
+          <wp:inline distT="0" distB="0" distL="0" distR="0" wp14:anchorId="48B0E0AA" wp14:editId="28E6C24B">
+            <wp:extent cx="5400000" cy="3374206"/>
+            <wp:effectExtent l="0" t="0" r="0" b="0"/>
+            <wp:docPr id="1792877401" name="Picture 4"/>
+            <wp:cNvGraphicFramePr>
+              <a:graphicFrameLocks xmlns:a="http://schemas.openxmlformats.org/drawingml/2006/main" noChangeAspect="1"/>
+            </wp:cNvGraphicFramePr>
+            <a:graphic xmlns:a="http://schemas.openxmlformats.org/drawingml/2006/main">
+              <a:graphicData uri="http://schemas.openxmlformats.org/drawingml/2006/picture">
+                <pic:pic xmlns:pic="http://schemas.openxmlformats.org/drawingml/2006/picture">
+                  <pic:nvPicPr>
+                    <pic:cNvPr id="0" name="Picture 4"/>
+                    <pic:cNvPicPr>
+                      <a:picLocks noChangeAspect="1" noChangeArrowheads="1"/>
+                    </pic:cNvPicPr>
+                  </pic:nvPicPr>
+                  <pic:blipFill>
+                    <a:blip r:embed="rId20">
+                      <a:extLst>
+                        <a:ext uri="{28A0092B-C50C-407E-A947-70E740481C1C}">
+                          <a14:useLocalDpi xmlns:a14="http://schemas.microsoft.com/office/drawing/2010/main" val="0"/>
+                        </a:ext>
+                      </a:extLst>
+                    </a:blip>
+                    <a:srcRect/>
+                    <a:stretch>
+                      <a:fillRect/>
+                    </a:stretch>
+                  </pic:blipFill>
+                  <pic:spPr bwMode="auto">
+                    <a:xfrm>
+                      <a:off x="0" y="0"/>
+                      <a:ext cx="5400000" cy="3374206"/>
+                    </a:xfrm>
+                    <a:prstGeom prst="rect">
+                      <a:avLst/>
+                    </a:prstGeom>
+                    <a:noFill/>
+                    <a:ln>
+                      <a:noFill/>
+                    </a:ln>
+                  </pic:spPr>
+                </pic:pic>
+              </a:graphicData>
+            </a:graphic>
+          </wp:inline>
+        </w:drawing>
+      </w:r>
+    </w:p>
+    <w:p>
+      <w:pPr>
+        <w:rPr>
+          <w:rFonts w:ascii="Times New Roman" w:hAnsi="Times New Roman" w:cs="Times New Roman"/>
+        </w:rPr>
+      </w:pPr>
+      <w:r>
+        <w:rPr>
+          <w:rFonts w:ascii="Times New Roman" w:hAnsi="Times New Roman" w:cs="Times New Roman"/>
+        </w:rPr>
         <w:t xml:space="preserve">Table </w:t>
       </w:r>
       <w:r>
@@ -24076,7 +24500,7 @@
                     </pic:cNvPicPr>
                   </pic:nvPicPr>
                   <pic:blipFill>
-                    <a:blip r:embed="rId18">
+                    <a:blip r:embed="rId21">
                       <a:extLst>
                         <a:ext uri="{28A0092B-C50C-407E-A947-70E740481C1C}">
                           <a14:useLocalDpi xmlns:a14="http://schemas.microsoft.com/office/drawing/2010/main" val="0"/>
@@ -24177,6 +24601,7 @@
           <w:rFonts w:ascii="Times New Roman" w:hAnsi="Times New Roman" w:cs="Times New Roman"/>
           <w:noProof/>
         </w:rPr>
+        <w:lastRenderedPageBreak/>
         <w:drawing>
           <wp:inline distT="0" distB="0" distL="0" distR="0" wp14:anchorId="5D7DDE55" wp14:editId="76D6D3DC">
             <wp:extent cx="5935980" cy="2319655"/>
@@ -24195,7 +24620,7 @@
                     </pic:cNvPicPr>
                   </pic:nvPicPr>
                   <pic:blipFill>
-                    <a:blip r:embed="rId19" cstate="print">
+                    <a:blip r:embed="rId22" cstate="print">
                       <a:extLst>
                         <a:ext uri="{28A0092B-C50C-407E-A947-70E740481C1C}">
                           <a14:useLocalDpi xmlns:a14="http://schemas.microsoft.com/office/drawing/2010/main" val="0"/>
@@ -24319,8 +24744,339 @@
         <w:rPr>
           <w:rFonts w:ascii="Times New Roman" w:hAnsi="Times New Roman" w:cs="Times New Roman"/>
         </w:rPr>
+        <w:t>Analyze Results</w:t>
+      </w:r>
+      <w:r>
+        <w:rPr>
+          <w:rFonts w:ascii="Times New Roman" w:hAnsi="Times New Roman" w:cs="Times New Roman"/>
+        </w:rPr>
+        <w:t xml:space="preserve"> - </w:t>
+      </w:r>
+      <w:r>
+        <w:rPr>
+          <w:rFonts w:ascii="Times New Roman" w:hAnsi="Times New Roman" w:cs="Times New Roman"/>
+        </w:rPr>
+        <w:t>December 18</w:t>
+      </w:r>
+      <w:r>
+        <w:rPr>
+          <w:rFonts w:ascii="Times New Roman" w:hAnsi="Times New Roman" w:cs="Times New Roman"/>
+          <w:vertAlign w:val="superscript"/>
+        </w:rPr>
+        <w:t>th</w:t>
+      </w:r>
+      <w:r>
+        <w:rPr>
+          <w:rFonts w:ascii="Times New Roman" w:hAnsi="Times New Roman" w:cs="Times New Roman"/>
+        </w:rPr>
+        <w:t xml:space="preserve"> </w:t>
+      </w:r>
+    </w:p>
+    <w:p>
+      <w:pPr>
+        <w:rPr>
+          <w:rFonts w:ascii="Times New Roman" w:hAnsi="Times New Roman" w:cs="Times New Roman"/>
+        </w:rPr>
+      </w:pPr>
+      <w:r>
+        <w:rPr>
+          <w:rFonts w:ascii="Times New Roman" w:hAnsi="Times New Roman" w:cs="Times New Roman"/>
+        </w:rPr>
+        <w:t>Analyze the results from the simulation. This includes making a correlation matrix, analyzing scatter plots, and other methods to give a complete insight on the data.</w:t>
+      </w:r>
+    </w:p>
+    <w:p>
+      <w:pPr>
+        <w:rPr>
+          <w:rFonts w:ascii="Times New Roman" w:hAnsi="Times New Roman" w:cs="Times New Roman"/>
+        </w:rPr>
+      </w:pPr>
+    </w:p>
+    <w:p>
+      <w:pPr>
+        <w:rPr>
+          <w:rFonts w:ascii="Times New Roman" w:hAnsi="Times New Roman" w:cs="Times New Roman"/>
+        </w:rPr>
+      </w:pPr>
+      <w:r>
+        <w:rPr>
+          <w:rFonts w:ascii="Times New Roman" w:hAnsi="Times New Roman" w:cs="Times New Roman"/>
+        </w:rPr>
+        <w:t xml:space="preserve">Write conference paper for The </w:t>
+      </w:r>
+      <w:r>
+        <w:rPr>
+          <w:rFonts w:ascii="Times New Roman" w:hAnsi="Times New Roman" w:cs="Times New Roman"/>
+          <w:lang w:val="en-US"/>
+        </w:rPr>
+        <w:t>Annual International Conference of the IEEE Engineering in Medicine and Biology Society</w:t>
+      </w:r>
+      <w:r>
+        <w:rPr>
+          <w:rFonts w:ascii="Times New Roman" w:hAnsi="Times New Roman" w:cs="Times New Roman"/>
+        </w:rPr>
+        <w:t xml:space="preserve"> - </w:t>
+      </w:r>
+      <w:r>
+        <w:rPr>
+          <w:rFonts w:ascii="Times New Roman" w:hAnsi="Times New Roman" w:cs="Times New Roman"/>
+        </w:rPr>
+        <w:t>January 20</w:t>
+      </w:r>
+      <w:r>
+        <w:rPr>
+          <w:rFonts w:ascii="Times New Roman" w:hAnsi="Times New Roman" w:cs="Times New Roman"/>
+          <w:vertAlign w:val="superscript"/>
+        </w:rPr>
+        <w:t>th</w:t>
+      </w:r>
+      <w:r>
+        <w:rPr>
+          <w:rFonts w:ascii="Times New Roman" w:hAnsi="Times New Roman" w:cs="Times New Roman"/>
+        </w:rPr>
+        <w:t xml:space="preserve"> </w:t>
+      </w:r>
+    </w:p>
+    <w:p>
+      <w:pPr>
+        <w:rPr>
+          <w:rFonts w:ascii="Times New Roman" w:hAnsi="Times New Roman" w:cs="Times New Roman"/>
+        </w:rPr>
+      </w:pPr>
+      <w:r>
+        <w:rPr>
+          <w:rFonts w:ascii="Times New Roman" w:hAnsi="Times New Roman" w:cs="Times New Roman"/>
+        </w:rPr>
+        <w:t>Combine the methodology and findings so far with the background research done into a paper for EMBC 2026.The due date being towards the end of January should avoid the hectic start of semester while still giving a few days for final edits before the submission deadline.</w:t>
+      </w:r>
+    </w:p>
+    <w:p>
+      <w:pPr>
+        <w:rPr>
+          <w:rFonts w:ascii="Times New Roman" w:hAnsi="Times New Roman" w:cs="Times New Roman"/>
+        </w:rPr>
+      </w:pPr>
+    </w:p>
+    <w:p>
+      <w:pPr>
+        <w:rPr>
+          <w:rFonts w:ascii="Times New Roman" w:hAnsi="Times New Roman" w:cs="Times New Roman"/>
+        </w:rPr>
+      </w:pPr>
+      <w:r>
+        <w:rPr>
+          <w:rFonts w:ascii="Times New Roman" w:hAnsi="Times New Roman" w:cs="Times New Roman"/>
+        </w:rPr>
+        <w:t xml:space="preserve">Submit to The </w:t>
+      </w:r>
+      <w:r>
+        <w:rPr>
+          <w:rFonts w:ascii="Times New Roman" w:hAnsi="Times New Roman" w:cs="Times New Roman"/>
+          <w:lang w:val="en-US"/>
+        </w:rPr>
+        <w:t>Annual International Conference of the IEEE Engineering in Medicine and Biology Society</w:t>
+      </w:r>
+      <w:r>
+        <w:rPr>
+          <w:rFonts w:ascii="Times New Roman" w:hAnsi="Times New Roman" w:cs="Times New Roman"/>
+        </w:rPr>
+        <w:t xml:space="preserve"> - </w:t>
+      </w:r>
+      <w:r>
+        <w:rPr>
+          <w:rFonts w:ascii="Times New Roman" w:hAnsi="Times New Roman" w:cs="Times New Roman"/>
+        </w:rPr>
+        <w:t>January 23</w:t>
+      </w:r>
+      <w:r>
+        <w:rPr>
+          <w:rFonts w:ascii="Times New Roman" w:hAnsi="Times New Roman" w:cs="Times New Roman"/>
+          <w:vertAlign w:val="superscript"/>
+        </w:rPr>
+        <w:t>rd</w:t>
+      </w:r>
+      <w:r>
+        <w:rPr>
+          <w:rFonts w:ascii="Times New Roman" w:hAnsi="Times New Roman" w:cs="Times New Roman"/>
+        </w:rPr>
+        <w:t xml:space="preserve"> </w:t>
+      </w:r>
+    </w:p>
+    <w:p>
+      <w:pPr>
+        <w:rPr>
+          <w:rFonts w:ascii="Times New Roman" w:hAnsi="Times New Roman" w:cs="Times New Roman"/>
+        </w:rPr>
+      </w:pPr>
+      <w:r>
+        <w:rPr>
+          <w:rFonts w:ascii="Times New Roman" w:hAnsi="Times New Roman" w:cs="Times New Roman"/>
+        </w:rPr>
+        <w:t>According to the EMBC 2026 website, January 23</w:t>
+      </w:r>
+      <w:r>
+        <w:rPr>
+          <w:rFonts w:ascii="Times New Roman" w:hAnsi="Times New Roman" w:cs="Times New Roman"/>
+          <w:vertAlign w:val="superscript"/>
+        </w:rPr>
+        <w:t>rd</w:t>
+      </w:r>
+      <w:r>
+        <w:rPr>
+          <w:rFonts w:ascii="Times New Roman" w:hAnsi="Times New Roman" w:cs="Times New Roman"/>
+        </w:rPr>
+        <w:t xml:space="preserve"> is the submission deadline for papers.</w:t>
+      </w:r>
+    </w:p>
+    <w:p>
+      <w:pPr>
+        <w:rPr>
+          <w:rFonts w:ascii="Times New Roman" w:hAnsi="Times New Roman" w:cs="Times New Roman"/>
+        </w:rPr>
+      </w:pPr>
+    </w:p>
+    <w:p>
+      <w:pPr>
+        <w:rPr>
+          <w:rFonts w:ascii="Times New Roman" w:hAnsi="Times New Roman" w:cs="Times New Roman"/>
+        </w:rPr>
+      </w:pPr>
+      <w:r>
+        <w:rPr>
+          <w:rFonts w:ascii="Times New Roman" w:hAnsi="Times New Roman" w:cs="Times New Roman"/>
+        </w:rPr>
+        <w:t>Implement Shift-Add Multiplication</w:t>
+      </w:r>
+      <w:r>
+        <w:rPr>
+          <w:rFonts w:ascii="Times New Roman" w:hAnsi="Times New Roman" w:cs="Times New Roman"/>
+        </w:rPr>
+        <w:t xml:space="preserve"> - </w:t>
+      </w:r>
+      <w:r>
+        <w:rPr>
+          <w:rFonts w:ascii="Times New Roman" w:hAnsi="Times New Roman" w:cs="Times New Roman"/>
+        </w:rPr>
+        <w:t>February 13</w:t>
+      </w:r>
+      <w:r>
+        <w:rPr>
+          <w:rFonts w:ascii="Times New Roman" w:hAnsi="Times New Roman" w:cs="Times New Roman"/>
+          <w:vertAlign w:val="superscript"/>
+        </w:rPr>
+        <w:t>th</w:t>
+      </w:r>
+    </w:p>
+    <w:p>
+      <w:pPr>
+        <w:rPr>
+          <w:rFonts w:ascii="Times New Roman" w:hAnsi="Times New Roman" w:cs="Times New Roman"/>
+        </w:rPr>
+      </w:pPr>
+      <w:r>
+        <w:rPr>
+          <w:rFonts w:ascii="Times New Roman" w:hAnsi="Times New Roman" w:cs="Times New Roman"/>
+        </w:rPr>
+        <w:t xml:space="preserve">Add the usage of shift-add multiplication as an input design parameter. Hindsight on how the prototype was made reveals that this will require a very substantial rewrite of the prototype, thus justifying three </w:t>
+      </w:r>
+      <w:r>
+        <w:rPr>
+          <w:rFonts w:ascii="Times New Roman" w:hAnsi="Times New Roman" w:cs="Times New Roman"/>
+        </w:rPr>
         <w:lastRenderedPageBreak/>
-        <w:t>Analyze Results</w:t>
+        <w:t xml:space="preserve">weeks. However, this rewrite </w:t>
+      </w:r>
+      <w:r>
+        <w:rPr>
+          <w:rFonts w:ascii="Times New Roman" w:hAnsi="Times New Roman" w:cs="Times New Roman"/>
+        </w:rPr>
+        <w:t>should make implementing other hardware optimizations in the future much easier.</w:t>
+      </w:r>
+    </w:p>
+    <w:p>
+      <w:pPr>
+        <w:rPr>
+          <w:rFonts w:ascii="Times New Roman" w:hAnsi="Times New Roman" w:cs="Times New Roman"/>
+        </w:rPr>
+      </w:pPr>
+    </w:p>
+    <w:p>
+      <w:pPr>
+        <w:rPr>
+          <w:rFonts w:ascii="Times New Roman" w:hAnsi="Times New Roman" w:cs="Times New Roman"/>
+        </w:rPr>
+      </w:pPr>
+      <w:r>
+        <w:rPr>
+          <w:rFonts w:ascii="Times New Roman" w:hAnsi="Times New Roman" w:cs="Times New Roman"/>
+        </w:rPr>
+        <w:t>Conduct Simulation</w:t>
+      </w:r>
+      <w:r>
+        <w:rPr>
+          <w:rFonts w:ascii="Times New Roman" w:hAnsi="Times New Roman" w:cs="Times New Roman"/>
+        </w:rPr>
+        <w:t xml:space="preserve"> -</w:t>
+      </w:r>
+      <w:r>
+        <w:rPr>
+          <w:rFonts w:ascii="Times New Roman" w:hAnsi="Times New Roman" w:cs="Times New Roman"/>
+        </w:rPr>
+        <w:t xml:space="preserve"> February 20</w:t>
+      </w:r>
+      <w:r>
+        <w:rPr>
+          <w:rFonts w:ascii="Times New Roman" w:hAnsi="Times New Roman" w:cs="Times New Roman"/>
+          <w:vertAlign w:val="superscript"/>
+        </w:rPr>
+        <w:t>th</w:t>
+      </w:r>
+    </w:p>
+    <w:p>
+      <w:pPr>
+        <w:rPr>
+          <w:rFonts w:ascii="Times New Roman" w:hAnsi="Times New Roman" w:cs="Times New Roman"/>
+        </w:rPr>
+      </w:pPr>
+      <w:r>
+        <w:rPr>
+          <w:rFonts w:ascii="Times New Roman" w:hAnsi="Times New Roman" w:cs="Times New Roman"/>
+        </w:rPr>
+        <w:t xml:space="preserve">Given the long runtime of the simulation, a week has been set aside to run the prototype and </w:t>
+      </w:r>
+      <w:proofErr w:type="gramStart"/>
+      <w:r>
+        <w:rPr>
+          <w:rFonts w:ascii="Times New Roman" w:hAnsi="Times New Roman" w:cs="Times New Roman"/>
+        </w:rPr>
+        <w:t>all of</w:t>
+      </w:r>
+      <w:proofErr w:type="gramEnd"/>
+      <w:r>
+        <w:rPr>
+          <w:rFonts w:ascii="Times New Roman" w:hAnsi="Times New Roman" w:cs="Times New Roman"/>
+        </w:rPr>
+        <w:t xml:space="preserve"> its simulations.</w:t>
+      </w:r>
+    </w:p>
+    <w:p>
+      <w:pPr>
+        <w:rPr>
+          <w:rFonts w:ascii="Times New Roman" w:hAnsi="Times New Roman" w:cs="Times New Roman"/>
+        </w:rPr>
+      </w:pPr>
+    </w:p>
+    <w:p>
+      <w:pPr>
+        <w:rPr>
+          <w:rFonts w:ascii="Times New Roman" w:hAnsi="Times New Roman" w:cs="Times New Roman"/>
+        </w:rPr>
+      </w:pPr>
+      <w:r>
+        <w:rPr>
+          <w:rFonts w:ascii="Times New Roman" w:hAnsi="Times New Roman" w:cs="Times New Roman"/>
+        </w:rPr>
+        <w:t>Analyze Data</w:t>
       </w:r>
       <w:r>
         <w:rPr>
@@ -24332,13 +25088,129 @@
         <w:rPr>
           <w:rFonts w:ascii="Times New Roman" w:hAnsi="Times New Roman" w:cs="Times New Roman"/>
         </w:rPr>
-        <w:t>December 18</w:t>
+        <w:t>March 2</w:t>
       </w:r>
       <w:r>
         <w:rPr>
           <w:rFonts w:ascii="Times New Roman" w:hAnsi="Times New Roman" w:cs="Times New Roman"/>
           <w:vertAlign w:val="superscript"/>
         </w:rPr>
+        <w:t>nd</w:t>
+      </w:r>
+      <w:r>
+        <w:rPr>
+          <w:rFonts w:ascii="Times New Roman" w:hAnsi="Times New Roman" w:cs="Times New Roman"/>
+        </w:rPr>
+        <w:t xml:space="preserve">  </w:t>
+      </w:r>
+    </w:p>
+    <w:p>
+      <w:pPr>
+        <w:rPr>
+          <w:rFonts w:ascii="Times New Roman" w:hAnsi="Times New Roman" w:cs="Times New Roman"/>
+        </w:rPr>
+      </w:pPr>
+      <w:r>
+        <w:rPr>
+          <w:rFonts w:ascii="Times New Roman" w:hAnsi="Times New Roman" w:cs="Times New Roman"/>
+        </w:rPr>
+        <w:t>Analyze the results from the simulation. This includes making a correlation matrix, analyzing scatter plots, and other methods to give a complete insight on the data. Emphasis will be places on comparing designs with shift-add multiplication compared to those without.</w:t>
+      </w:r>
+    </w:p>
+    <w:p>
+      <w:pPr>
+        <w:rPr>
+          <w:rFonts w:ascii="Times New Roman" w:hAnsi="Times New Roman" w:cs="Times New Roman"/>
+        </w:rPr>
+      </w:pPr>
+    </w:p>
+    <w:p>
+      <w:pPr>
+        <w:rPr>
+          <w:rFonts w:ascii="Times New Roman" w:hAnsi="Times New Roman" w:cs="Times New Roman"/>
+        </w:rPr>
+      </w:pPr>
+      <w:r>
+        <w:rPr>
+          <w:rFonts w:ascii="Times New Roman" w:hAnsi="Times New Roman" w:cs="Times New Roman"/>
+        </w:rPr>
+        <w:t>Write Thesis</w:t>
+      </w:r>
+      <w:r>
+        <w:rPr>
+          <w:rFonts w:ascii="Times New Roman" w:hAnsi="Times New Roman" w:cs="Times New Roman"/>
+        </w:rPr>
+        <w:t xml:space="preserve"> - </w:t>
+      </w:r>
+      <w:r>
+        <w:rPr>
+          <w:rFonts w:ascii="Times New Roman" w:hAnsi="Times New Roman" w:cs="Times New Roman"/>
+        </w:rPr>
+        <w:t>April 2</w:t>
+      </w:r>
+      <w:r>
+        <w:rPr>
+          <w:rFonts w:ascii="Times New Roman" w:hAnsi="Times New Roman" w:cs="Times New Roman"/>
+          <w:vertAlign w:val="superscript"/>
+        </w:rPr>
+        <w:t>nd</w:t>
+      </w:r>
+      <w:r>
+        <w:rPr>
+          <w:rFonts w:ascii="Times New Roman" w:hAnsi="Times New Roman" w:cs="Times New Roman"/>
+        </w:rPr>
+        <w:t xml:space="preserve"> </w:t>
+      </w:r>
+    </w:p>
+    <w:p>
+      <w:pPr>
+        <w:rPr>
+          <w:rFonts w:ascii="Times New Roman" w:hAnsi="Times New Roman" w:cs="Times New Roman"/>
+        </w:rPr>
+      </w:pPr>
+      <w:r>
+        <w:rPr>
+          <w:rFonts w:ascii="Times New Roman" w:hAnsi="Times New Roman" w:cs="Times New Roman"/>
+        </w:rPr>
+        <w:t>This step entails writing the entire thesis, as outlined in Proposed Chapter Headings for the Thesis. Due to the scope of this step, a month was allocated.</w:t>
+      </w:r>
+    </w:p>
+    <w:p>
+      <w:pPr>
+        <w:rPr>
+          <w:rFonts w:ascii="Times New Roman" w:hAnsi="Times New Roman" w:cs="Times New Roman"/>
+        </w:rPr>
+      </w:pPr>
+    </w:p>
+    <w:p>
+      <w:pPr>
+        <w:rPr>
+          <w:rFonts w:ascii="Times New Roman" w:hAnsi="Times New Roman" w:cs="Times New Roman"/>
+        </w:rPr>
+      </w:pPr>
+      <w:r>
+        <w:rPr>
+          <w:rFonts w:ascii="Times New Roman" w:hAnsi="Times New Roman" w:cs="Times New Roman"/>
+        </w:rPr>
+        <w:t>Present Thesis</w:t>
+      </w:r>
+      <w:r>
+        <w:rPr>
+          <w:rFonts w:ascii="Times New Roman" w:hAnsi="Times New Roman" w:cs="Times New Roman"/>
+        </w:rPr>
+        <w:t xml:space="preserve"> - </w:t>
+      </w:r>
+      <w:r>
+        <w:rPr>
+          <w:rFonts w:ascii="Times New Roman" w:hAnsi="Times New Roman" w:cs="Times New Roman"/>
+        </w:rPr>
+        <w:t>April 14</w:t>
+      </w:r>
+      <w:r>
+        <w:rPr>
+          <w:rFonts w:ascii="Times New Roman" w:hAnsi="Times New Roman" w:cs="Times New Roman"/>
+          <w:vertAlign w:val="superscript"/>
+        </w:rPr>
         <w:t>th</w:t>
       </w:r>
       <w:r>
@@ -24358,34 +25230,27 @@
         <w:rPr>
           <w:rFonts w:ascii="Times New Roman" w:hAnsi="Times New Roman" w:cs="Times New Roman"/>
         </w:rPr>
-        <w:t>Analyze the results from the simulation. This includes making a correlation matrix, analyzing scatter plots, and other methods to give a complete insight on the data.</w:t>
-      </w:r>
-    </w:p>
-    <w:p>
-      <w:pPr>
-        <w:rPr>
-          <w:rFonts w:ascii="Times New Roman" w:hAnsi="Times New Roman" w:cs="Times New Roman"/>
-        </w:rPr>
-      </w:pPr>
-    </w:p>
-    <w:p>
-      <w:pPr>
-        <w:rPr>
-          <w:rFonts w:ascii="Times New Roman" w:hAnsi="Times New Roman" w:cs="Times New Roman"/>
-        </w:rPr>
-      </w:pPr>
-      <w:r>
-        <w:rPr>
-          <w:rFonts w:ascii="Times New Roman" w:hAnsi="Times New Roman" w:cs="Times New Roman"/>
-        </w:rPr>
-        <w:t xml:space="preserve">Write conference paper for The </w:t>
-      </w:r>
-      <w:r>
-        <w:rPr>
-          <w:rFonts w:ascii="Times New Roman" w:hAnsi="Times New Roman" w:cs="Times New Roman"/>
-          <w:lang w:val="en-US"/>
-        </w:rPr>
-        <w:t>Annual International Conference of the IEEE Engineering in Medicine and Biology Society</w:t>
+        <w:t>A final presentation on the thesis, important results, notable challenges, etc. will be done towards the end of the semester. It will be a presentation version of the thesis document.</w:t>
+      </w:r>
+    </w:p>
+    <w:p>
+      <w:pPr>
+        <w:rPr>
+          <w:rFonts w:ascii="Times New Roman" w:hAnsi="Times New Roman" w:cs="Times New Roman"/>
+        </w:rPr>
+      </w:pPr>
+    </w:p>
+    <w:p>
+      <w:pPr>
+        <w:rPr>
+          <w:rFonts w:ascii="Times New Roman" w:hAnsi="Times New Roman" w:cs="Times New Roman"/>
+        </w:rPr>
+      </w:pPr>
+      <w:r>
+        <w:rPr>
+          <w:rFonts w:ascii="Times New Roman" w:hAnsi="Times New Roman" w:cs="Times New Roman"/>
+        </w:rPr>
+        <w:t>Find Conference to Submit To</w:t>
       </w:r>
       <w:r>
         <w:rPr>
@@ -24397,7 +25262,7 @@
         <w:rPr>
           <w:rFonts w:ascii="Times New Roman" w:hAnsi="Times New Roman" w:cs="Times New Roman"/>
         </w:rPr>
-        <w:t>January 20</w:t>
+        <w:t>April 14</w:t>
       </w:r>
       <w:r>
         <w:rPr>
@@ -24423,34 +25288,27 @@
         <w:rPr>
           <w:rFonts w:ascii="Times New Roman" w:hAnsi="Times New Roman" w:cs="Times New Roman"/>
         </w:rPr>
-        <w:t>Combine the methodology and findings so far with the background research done into a paper for EMBC 2026.The due date being towards the end of January should avoid the hectic start of semester while still giving a few days for final edits before the submission deadline.</w:t>
-      </w:r>
-    </w:p>
-    <w:p>
-      <w:pPr>
-        <w:rPr>
-          <w:rFonts w:ascii="Times New Roman" w:hAnsi="Times New Roman" w:cs="Times New Roman"/>
-        </w:rPr>
-      </w:pPr>
-    </w:p>
-    <w:p>
-      <w:pPr>
-        <w:rPr>
-          <w:rFonts w:ascii="Times New Roman" w:hAnsi="Times New Roman" w:cs="Times New Roman"/>
-        </w:rPr>
-      </w:pPr>
-      <w:r>
-        <w:rPr>
-          <w:rFonts w:ascii="Times New Roman" w:hAnsi="Times New Roman" w:cs="Times New Roman"/>
-        </w:rPr>
-        <w:t xml:space="preserve">Submit to The </w:t>
-      </w:r>
-      <w:r>
-        <w:rPr>
-          <w:rFonts w:ascii="Times New Roman" w:hAnsi="Times New Roman" w:cs="Times New Roman"/>
-          <w:lang w:val="en-US"/>
-        </w:rPr>
-        <w:t>Annual International Conference of the IEEE Engineering in Medicine and Biology Society</w:t>
+        <w:t>Find a conference to submit a reformatted version of the thesis to submit to.</w:t>
+      </w:r>
+    </w:p>
+    <w:p>
+      <w:pPr>
+        <w:rPr>
+          <w:rFonts w:ascii="Times New Roman" w:hAnsi="Times New Roman" w:cs="Times New Roman"/>
+        </w:rPr>
+      </w:pPr>
+    </w:p>
+    <w:p>
+      <w:pPr>
+        <w:rPr>
+          <w:rFonts w:ascii="Times New Roman" w:hAnsi="Times New Roman" w:cs="Times New Roman"/>
+        </w:rPr>
+      </w:pPr>
+      <w:r>
+        <w:rPr>
+          <w:rFonts w:ascii="Times New Roman" w:hAnsi="Times New Roman" w:cs="Times New Roman"/>
+        </w:rPr>
+        <w:t>Submit To Conference</w:t>
       </w:r>
       <w:r>
         <w:rPr>
@@ -24462,14 +25320,14 @@
         <w:rPr>
           <w:rFonts w:ascii="Times New Roman" w:hAnsi="Times New Roman" w:cs="Times New Roman"/>
         </w:rPr>
-        <w:t>January 23</w:t>
+        <w:t>April 30</w:t>
       </w:r>
       <w:r>
         <w:rPr>
           <w:rFonts w:ascii="Times New Roman" w:hAnsi="Times New Roman" w:cs="Times New Roman"/>
           <w:vertAlign w:val="superscript"/>
         </w:rPr>
-        <w:t>rd</w:t>
+        <w:t>th</w:t>
       </w:r>
       <w:r>
         <w:rPr>
@@ -24488,305 +25346,76 @@
         <w:rPr>
           <w:rFonts w:ascii="Times New Roman" w:hAnsi="Times New Roman" w:cs="Times New Roman"/>
         </w:rPr>
-        <w:t>According to the EMBC 2026 website, January 23</w:t>
-      </w:r>
-      <w:r>
-        <w:rPr>
-          <w:rFonts w:ascii="Times New Roman" w:hAnsi="Times New Roman" w:cs="Times New Roman"/>
-          <w:vertAlign w:val="superscript"/>
-        </w:rPr>
-        <w:t>rd</w:t>
-      </w:r>
-      <w:r>
-        <w:rPr>
-          <w:rFonts w:ascii="Times New Roman" w:hAnsi="Times New Roman" w:cs="Times New Roman"/>
-        </w:rPr>
-        <w:t xml:space="preserve"> is the submission deadline for papers.</w:t>
-      </w:r>
-    </w:p>
-    <w:p>
-      <w:pPr>
-        <w:rPr>
-          <w:rFonts w:ascii="Times New Roman" w:hAnsi="Times New Roman" w:cs="Times New Roman"/>
-        </w:rPr>
-      </w:pPr>
-    </w:p>
-    <w:p>
-      <w:pPr>
-        <w:rPr>
-          <w:rFonts w:ascii="Times New Roman" w:hAnsi="Times New Roman" w:cs="Times New Roman"/>
-        </w:rPr>
-      </w:pPr>
-      <w:r>
-        <w:rPr>
-          <w:rFonts w:ascii="Times New Roman" w:hAnsi="Times New Roman" w:cs="Times New Roman"/>
-        </w:rPr>
-        <w:t>Implement Shift-Add Multiplication</w:t>
-      </w:r>
-      <w:r>
-        <w:rPr>
-          <w:rFonts w:ascii="Times New Roman" w:hAnsi="Times New Roman" w:cs="Times New Roman"/>
-        </w:rPr>
-        <w:t xml:space="preserve"> - </w:t>
-      </w:r>
-      <w:r>
-        <w:rPr>
-          <w:rFonts w:ascii="Times New Roman" w:hAnsi="Times New Roman" w:cs="Times New Roman"/>
-        </w:rPr>
-        <w:t>February 13</w:t>
-      </w:r>
-      <w:r>
-        <w:rPr>
-          <w:rFonts w:ascii="Times New Roman" w:hAnsi="Times New Roman" w:cs="Times New Roman"/>
-          <w:vertAlign w:val="superscript"/>
-        </w:rPr>
-        <w:t>th</w:t>
-      </w:r>
-    </w:p>
-    <w:p>
-      <w:pPr>
-        <w:rPr>
-          <w:rFonts w:ascii="Times New Roman" w:hAnsi="Times New Roman" w:cs="Times New Roman"/>
-        </w:rPr>
-      </w:pPr>
-      <w:r>
-        <w:rPr>
-          <w:rFonts w:ascii="Times New Roman" w:hAnsi="Times New Roman" w:cs="Times New Roman"/>
-        </w:rPr>
-        <w:t xml:space="preserve">Add the usage of shift-add multiplication as an input design parameter. Hindsight on how the prototype was made reveals that this will require a very substantial rewrite of the prototype, thus justifying three weeks. However, this rewrite </w:t>
-      </w:r>
-      <w:r>
-        <w:rPr>
-          <w:rFonts w:ascii="Times New Roman" w:hAnsi="Times New Roman" w:cs="Times New Roman"/>
-        </w:rPr>
-        <w:t>should make implementing other hardware optimizations in the future much easier.</w:t>
-      </w:r>
-    </w:p>
-    <w:p>
-      <w:pPr>
-        <w:rPr>
-          <w:rFonts w:ascii="Times New Roman" w:hAnsi="Times New Roman" w:cs="Times New Roman"/>
-        </w:rPr>
-      </w:pPr>
-    </w:p>
-    <w:p>
-      <w:pPr>
-        <w:rPr>
-          <w:rFonts w:ascii="Times New Roman" w:hAnsi="Times New Roman" w:cs="Times New Roman"/>
-        </w:rPr>
-      </w:pPr>
-      <w:r>
-        <w:rPr>
-          <w:rFonts w:ascii="Times New Roman" w:hAnsi="Times New Roman" w:cs="Times New Roman"/>
-        </w:rPr>
-        <w:t>Conduct Simulation</w:t>
-      </w:r>
-      <w:r>
-        <w:rPr>
-          <w:rFonts w:ascii="Times New Roman" w:hAnsi="Times New Roman" w:cs="Times New Roman"/>
-        </w:rPr>
-        <w:t xml:space="preserve"> -</w:t>
-      </w:r>
-      <w:r>
-        <w:rPr>
-          <w:rFonts w:ascii="Times New Roman" w:hAnsi="Times New Roman" w:cs="Times New Roman"/>
-        </w:rPr>
-        <w:t xml:space="preserve"> February 20</w:t>
-      </w:r>
-      <w:r>
-        <w:rPr>
-          <w:rFonts w:ascii="Times New Roman" w:hAnsi="Times New Roman" w:cs="Times New Roman"/>
-          <w:vertAlign w:val="superscript"/>
-        </w:rPr>
-        <w:t>th</w:t>
-      </w:r>
-    </w:p>
-    <w:p>
-      <w:pPr>
-        <w:rPr>
-          <w:rFonts w:ascii="Times New Roman" w:hAnsi="Times New Roman" w:cs="Times New Roman"/>
-        </w:rPr>
-      </w:pPr>
-      <w:r>
-        <w:rPr>
-          <w:rFonts w:ascii="Times New Roman" w:hAnsi="Times New Roman" w:cs="Times New Roman"/>
-        </w:rPr>
-        <w:t xml:space="preserve">Given the long runtime of the simulation, a week has been set aside to run the prototype and </w:t>
-      </w:r>
-      <w:proofErr w:type="gramStart"/>
-      <w:r>
-        <w:rPr>
-          <w:rFonts w:ascii="Times New Roman" w:hAnsi="Times New Roman" w:cs="Times New Roman"/>
-        </w:rPr>
-        <w:t>all of</w:t>
-      </w:r>
-      <w:proofErr w:type="gramEnd"/>
-      <w:r>
-        <w:rPr>
-          <w:rFonts w:ascii="Times New Roman" w:hAnsi="Times New Roman" w:cs="Times New Roman"/>
-        </w:rPr>
-        <w:t xml:space="preserve"> its simulations.</w:t>
-      </w:r>
-    </w:p>
-    <w:p>
-      <w:pPr>
-        <w:rPr>
-          <w:rFonts w:ascii="Times New Roman" w:hAnsi="Times New Roman" w:cs="Times New Roman"/>
-        </w:rPr>
-      </w:pPr>
-    </w:p>
-    <w:p>
-      <w:pPr>
-        <w:rPr>
-          <w:rFonts w:ascii="Times New Roman" w:hAnsi="Times New Roman" w:cs="Times New Roman"/>
-        </w:rPr>
-      </w:pPr>
-      <w:r>
-        <w:rPr>
-          <w:rFonts w:ascii="Times New Roman" w:hAnsi="Times New Roman" w:cs="Times New Roman"/>
-        </w:rPr>
-        <w:t>Analyze Data</w:t>
-      </w:r>
-      <w:r>
-        <w:rPr>
-          <w:rFonts w:ascii="Times New Roman" w:hAnsi="Times New Roman" w:cs="Times New Roman"/>
-        </w:rPr>
-        <w:t xml:space="preserve"> - </w:t>
-      </w:r>
-      <w:r>
-        <w:rPr>
-          <w:rFonts w:ascii="Times New Roman" w:hAnsi="Times New Roman" w:cs="Times New Roman"/>
-        </w:rPr>
-        <w:t>March 2</w:t>
-      </w:r>
-      <w:r>
-        <w:rPr>
-          <w:rFonts w:ascii="Times New Roman" w:hAnsi="Times New Roman" w:cs="Times New Roman"/>
-          <w:vertAlign w:val="superscript"/>
-        </w:rPr>
-        <w:t>nd</w:t>
-      </w:r>
-      <w:r>
-        <w:rPr>
-          <w:rFonts w:ascii="Times New Roman" w:hAnsi="Times New Roman" w:cs="Times New Roman"/>
-        </w:rPr>
-        <w:t xml:space="preserve">  </w:t>
-      </w:r>
-    </w:p>
-    <w:p>
-      <w:pPr>
-        <w:rPr>
-          <w:rFonts w:ascii="Times New Roman" w:hAnsi="Times New Roman" w:cs="Times New Roman"/>
-        </w:rPr>
-      </w:pPr>
-      <w:r>
-        <w:rPr>
-          <w:rFonts w:ascii="Times New Roman" w:hAnsi="Times New Roman" w:cs="Times New Roman"/>
-        </w:rPr>
-        <w:t>Analyze the results from the simulation. This includes making a correlation matrix, analyzing scatter plots, and other methods to give a complete insight on the data. Emphasis will be places on comparing designs with shift-add multiplication compared to those without.</w:t>
-      </w:r>
-    </w:p>
-    <w:p>
-      <w:pPr>
-        <w:rPr>
-          <w:rFonts w:ascii="Times New Roman" w:hAnsi="Times New Roman" w:cs="Times New Roman"/>
-        </w:rPr>
-      </w:pPr>
-    </w:p>
-    <w:p>
-      <w:pPr>
-        <w:rPr>
-          <w:rFonts w:ascii="Times New Roman" w:hAnsi="Times New Roman" w:cs="Times New Roman"/>
-        </w:rPr>
-      </w:pPr>
-      <w:r>
-        <w:rPr>
-          <w:rFonts w:ascii="Times New Roman" w:hAnsi="Times New Roman" w:cs="Times New Roman"/>
-        </w:rPr>
-        <w:t>Write Thesis</w:t>
-      </w:r>
-      <w:r>
-        <w:rPr>
-          <w:rFonts w:ascii="Times New Roman" w:hAnsi="Times New Roman" w:cs="Times New Roman"/>
-        </w:rPr>
-        <w:t xml:space="preserve"> - </w:t>
-      </w:r>
-      <w:r>
-        <w:rPr>
-          <w:rFonts w:ascii="Times New Roman" w:hAnsi="Times New Roman" w:cs="Times New Roman"/>
-        </w:rPr>
-        <w:t>April 2</w:t>
-      </w:r>
-      <w:r>
-        <w:rPr>
-          <w:rFonts w:ascii="Times New Roman" w:hAnsi="Times New Roman" w:cs="Times New Roman"/>
-          <w:vertAlign w:val="superscript"/>
-        </w:rPr>
-        <w:t>nd</w:t>
-      </w:r>
-      <w:r>
-        <w:rPr>
-          <w:rFonts w:ascii="Times New Roman" w:hAnsi="Times New Roman" w:cs="Times New Roman"/>
-        </w:rPr>
-        <w:t xml:space="preserve"> </w:t>
-      </w:r>
-    </w:p>
-    <w:p>
-      <w:pPr>
-        <w:rPr>
-          <w:rFonts w:ascii="Times New Roman" w:hAnsi="Times New Roman" w:cs="Times New Roman"/>
-        </w:rPr>
-      </w:pPr>
-      <w:r>
-        <w:rPr>
-          <w:rFonts w:ascii="Times New Roman" w:hAnsi="Times New Roman" w:cs="Times New Roman"/>
-        </w:rPr>
-        <w:t>This step entails writing the entire thesis, as outlined in Proposed Chapter Headings for the Thesis. Due to the scope of this step, a month was allocated.</w:t>
-      </w:r>
-    </w:p>
-    <w:p>
-      <w:pPr>
-        <w:rPr>
-          <w:rFonts w:ascii="Times New Roman" w:hAnsi="Times New Roman" w:cs="Times New Roman"/>
-        </w:rPr>
-      </w:pPr>
-    </w:p>
-    <w:p>
-      <w:pPr>
-        <w:rPr>
-          <w:rFonts w:ascii="Times New Roman" w:hAnsi="Times New Roman" w:cs="Times New Roman"/>
-        </w:rPr>
-      </w:pPr>
-      <w:r>
-        <w:rPr>
-          <w:rFonts w:ascii="Times New Roman" w:hAnsi="Times New Roman" w:cs="Times New Roman"/>
-        </w:rPr>
-        <w:t>Present Thesis</w:t>
-      </w:r>
-      <w:r>
-        <w:rPr>
-          <w:rFonts w:ascii="Times New Roman" w:hAnsi="Times New Roman" w:cs="Times New Roman"/>
-        </w:rPr>
-        <w:t xml:space="preserve"> - </w:t>
-      </w:r>
-      <w:r>
-        <w:rPr>
-          <w:rFonts w:ascii="Times New Roman" w:hAnsi="Times New Roman" w:cs="Times New Roman"/>
-        </w:rPr>
-        <w:t>April 14</w:t>
-      </w:r>
-      <w:r>
-        <w:rPr>
-          <w:rFonts w:ascii="Times New Roman" w:hAnsi="Times New Roman" w:cs="Times New Roman"/>
-          <w:vertAlign w:val="superscript"/>
-        </w:rPr>
-        <w:t>th</w:t>
-      </w:r>
-      <w:r>
-        <w:rPr>
-          <w:rFonts w:ascii="Times New Roman" w:hAnsi="Times New Roman" w:cs="Times New Roman"/>
-        </w:rPr>
-        <w:t xml:space="preserve"> </w:t>
+        <w:t>According to the conference’s submission deadline, modify the thesis and submit it to said conference.</w:t>
+      </w:r>
+    </w:p>
+    <w:p>
+      <w:pPr>
+        <w:rPr>
+          <w:rFonts w:ascii="Times New Roman" w:hAnsi="Times New Roman" w:cs="Times New Roman"/>
+        </w:rPr>
+      </w:pPr>
+    </w:p>
+    <w:p>
+      <w:pPr>
+        <w:pStyle w:val="Heading1"/>
+        <w:rPr>
+          <w:rFonts w:ascii="Times New Roman" w:hAnsi="Times New Roman" w:cs="Times New Roman"/>
+        </w:rPr>
+      </w:pPr>
+      <w:bookmarkStart w:id="54" w:name="_Toc215006476"/>
+      <w:r>
+        <w:rPr>
+          <w:rFonts w:ascii="Times New Roman" w:hAnsi="Times New Roman" w:cs="Times New Roman"/>
+        </w:rPr>
+        <w:t>Proposed Chapter Headings for the Thesis</w:t>
+      </w:r>
+      <w:bookmarkEnd w:id="54"/>
+    </w:p>
+    <w:p>
+      <w:pPr>
+        <w:rPr>
+          <w:rFonts w:ascii="Times New Roman" w:hAnsi="Times New Roman" w:cs="Times New Roman"/>
+        </w:rPr>
+      </w:pPr>
+      <w:r>
+        <w:rPr>
+          <w:rFonts w:ascii="Times New Roman" w:hAnsi="Times New Roman" w:cs="Times New Roman"/>
+        </w:rPr>
+        <w:t>Chapter 1: Abstract</w:t>
+      </w:r>
+    </w:p>
+    <w:p>
+      <w:pPr>
+        <w:rPr>
+          <w:rFonts w:ascii="Times New Roman" w:hAnsi="Times New Roman" w:cs="Times New Roman"/>
+        </w:rPr>
+      </w:pPr>
+      <w:r>
+        <w:rPr>
+          <w:rFonts w:ascii="Times New Roman" w:hAnsi="Times New Roman" w:cs="Times New Roman"/>
+        </w:rPr>
+        <w:t>A concise summary of the research problem, methodology, key findings, and major conclusions. This chapter will provide a quick overview of the study’s purpose and outcomes.</w:t>
+      </w:r>
+    </w:p>
+    <w:p>
+      <w:pPr>
+        <w:rPr>
+          <w:rFonts w:ascii="Times New Roman" w:hAnsi="Times New Roman" w:cs="Times New Roman"/>
+        </w:rPr>
+      </w:pPr>
+    </w:p>
+    <w:p>
+      <w:pPr>
+        <w:rPr>
+          <w:rFonts w:ascii="Times New Roman" w:hAnsi="Times New Roman" w:cs="Times New Roman"/>
+        </w:rPr>
+      </w:pPr>
+      <w:r>
+        <w:rPr>
+          <w:rFonts w:ascii="Times New Roman" w:hAnsi="Times New Roman" w:cs="Times New Roman"/>
+        </w:rPr>
+        <w:t>Chapter 2: Introduction</w:t>
       </w:r>
     </w:p>
     <w:p>
@@ -24800,123 +25429,238 @@
           <w:rFonts w:ascii="Times New Roman" w:hAnsi="Times New Roman" w:cs="Times New Roman"/>
         </w:rPr>
         <w:lastRenderedPageBreak/>
-        <w:t>A final presentation on the thesis, important results, notable challenges, etc. will be done towards the end of the semester. It will be a presentation version of the thesis document.</w:t>
-      </w:r>
-    </w:p>
-    <w:p>
-      <w:pPr>
-        <w:rPr>
-          <w:rFonts w:ascii="Times New Roman" w:hAnsi="Times New Roman" w:cs="Times New Roman"/>
-        </w:rPr>
-      </w:pPr>
-    </w:p>
-    <w:p>
-      <w:pPr>
-        <w:rPr>
-          <w:rFonts w:ascii="Times New Roman" w:hAnsi="Times New Roman" w:cs="Times New Roman"/>
-        </w:rPr>
-      </w:pPr>
-      <w:r>
-        <w:rPr>
-          <w:rFonts w:ascii="Times New Roman" w:hAnsi="Times New Roman" w:cs="Times New Roman"/>
-        </w:rPr>
-        <w:t>Find Conference to Submit To</w:t>
-      </w:r>
-      <w:r>
-        <w:rPr>
-          <w:rFonts w:ascii="Times New Roman" w:hAnsi="Times New Roman" w:cs="Times New Roman"/>
-        </w:rPr>
-        <w:t xml:space="preserve"> - </w:t>
-      </w:r>
-      <w:r>
-        <w:rPr>
-          <w:rFonts w:ascii="Times New Roman" w:hAnsi="Times New Roman" w:cs="Times New Roman"/>
-        </w:rPr>
-        <w:t>April 14</w:t>
-      </w:r>
-      <w:r>
-        <w:rPr>
-          <w:rFonts w:ascii="Times New Roman" w:hAnsi="Times New Roman" w:cs="Times New Roman"/>
-          <w:vertAlign w:val="superscript"/>
-        </w:rPr>
-        <w:t>th</w:t>
-      </w:r>
-      <w:r>
-        <w:rPr>
-          <w:rFonts w:ascii="Times New Roman" w:hAnsi="Times New Roman" w:cs="Times New Roman"/>
-        </w:rPr>
-        <w:t xml:space="preserve"> </w:t>
-      </w:r>
-    </w:p>
-    <w:p>
-      <w:pPr>
-        <w:rPr>
-          <w:rFonts w:ascii="Times New Roman" w:hAnsi="Times New Roman" w:cs="Times New Roman"/>
-        </w:rPr>
-      </w:pPr>
-      <w:r>
-        <w:rPr>
-          <w:rFonts w:ascii="Times New Roman" w:hAnsi="Times New Roman" w:cs="Times New Roman"/>
-        </w:rPr>
-        <w:t>Find a conference to submit a reformatted version of the thesis to submit to.</w:t>
-      </w:r>
-    </w:p>
-    <w:p>
-      <w:pPr>
-        <w:rPr>
-          <w:rFonts w:ascii="Times New Roman" w:hAnsi="Times New Roman" w:cs="Times New Roman"/>
-        </w:rPr>
-      </w:pPr>
-    </w:p>
-    <w:p>
-      <w:pPr>
-        <w:rPr>
-          <w:rFonts w:ascii="Times New Roman" w:hAnsi="Times New Roman" w:cs="Times New Roman"/>
-        </w:rPr>
-      </w:pPr>
-      <w:r>
-        <w:rPr>
-          <w:rFonts w:ascii="Times New Roman" w:hAnsi="Times New Roman" w:cs="Times New Roman"/>
-        </w:rPr>
-        <w:t>Submit To Conference</w:t>
-      </w:r>
-      <w:r>
-        <w:rPr>
-          <w:rFonts w:ascii="Times New Roman" w:hAnsi="Times New Roman" w:cs="Times New Roman"/>
-        </w:rPr>
-        <w:t xml:space="preserve"> - </w:t>
-      </w:r>
-      <w:r>
-        <w:rPr>
-          <w:rFonts w:ascii="Times New Roman" w:hAnsi="Times New Roman" w:cs="Times New Roman"/>
-        </w:rPr>
-        <w:t>April 30</w:t>
-      </w:r>
-      <w:r>
-        <w:rPr>
-          <w:rFonts w:ascii="Times New Roman" w:hAnsi="Times New Roman" w:cs="Times New Roman"/>
-          <w:vertAlign w:val="superscript"/>
-        </w:rPr>
-        <w:t>th</w:t>
-      </w:r>
-      <w:r>
-        <w:rPr>
-          <w:rFonts w:ascii="Times New Roman" w:hAnsi="Times New Roman" w:cs="Times New Roman"/>
-        </w:rPr>
-        <w:t xml:space="preserve"> </w:t>
-      </w:r>
-    </w:p>
-    <w:p>
-      <w:pPr>
-        <w:rPr>
-          <w:rFonts w:ascii="Times New Roman" w:hAnsi="Times New Roman" w:cs="Times New Roman"/>
-        </w:rPr>
-      </w:pPr>
-      <w:r>
-        <w:rPr>
-          <w:rFonts w:ascii="Times New Roman" w:hAnsi="Times New Roman" w:cs="Times New Roman"/>
-        </w:rPr>
-        <w:t>According to the conference’s submission deadline, modify the thesis and submit it to said conference.</w:t>
+        <w:t>Introduces the research topic, establishes the context and motivation, outlines the problem statement, and defines the study’s objectives and scope. It frames why the research is relevant and what questions it seeks to answer.</w:t>
+      </w:r>
+    </w:p>
+    <w:p>
+      <w:pPr>
+        <w:rPr>
+          <w:rFonts w:ascii="Times New Roman" w:hAnsi="Times New Roman" w:cs="Times New Roman"/>
+        </w:rPr>
+      </w:pPr>
+    </w:p>
+    <w:p>
+      <w:pPr>
+        <w:rPr>
+          <w:rFonts w:ascii="Times New Roman" w:hAnsi="Times New Roman" w:cs="Times New Roman"/>
+        </w:rPr>
+      </w:pPr>
+      <w:r>
+        <w:rPr>
+          <w:rFonts w:ascii="Times New Roman" w:hAnsi="Times New Roman" w:cs="Times New Roman"/>
+        </w:rPr>
+        <w:t>Chapter 3: Literature Review</w:t>
+      </w:r>
+    </w:p>
+    <w:p>
+      <w:pPr>
+        <w:rPr>
+          <w:rFonts w:ascii="Times New Roman" w:hAnsi="Times New Roman" w:cs="Times New Roman"/>
+        </w:rPr>
+      </w:pPr>
+      <w:r>
+        <w:rPr>
+          <w:rFonts w:ascii="Times New Roman" w:hAnsi="Times New Roman" w:cs="Times New Roman"/>
+        </w:rPr>
+        <w:t>Surveys and synthesizes existing academic work related to the topic. This chapter identifies gaps, trends, and theoretical foundations that inform the research design and justify the study’s contribution.</w:t>
+      </w:r>
+    </w:p>
+    <w:p>
+      <w:pPr>
+        <w:rPr>
+          <w:rFonts w:ascii="Times New Roman" w:hAnsi="Times New Roman" w:cs="Times New Roman"/>
+        </w:rPr>
+      </w:pPr>
+    </w:p>
+    <w:p>
+      <w:pPr>
+        <w:rPr>
+          <w:rFonts w:ascii="Times New Roman" w:hAnsi="Times New Roman" w:cs="Times New Roman"/>
+        </w:rPr>
+      </w:pPr>
+      <w:r>
+        <w:rPr>
+          <w:rFonts w:ascii="Times New Roman" w:hAnsi="Times New Roman" w:cs="Times New Roman"/>
+        </w:rPr>
+        <w:t>Chapter 4: Methodology</w:t>
+      </w:r>
+    </w:p>
+    <w:p>
+      <w:pPr>
+        <w:rPr>
+          <w:rFonts w:ascii="Times New Roman" w:hAnsi="Times New Roman" w:cs="Times New Roman"/>
+        </w:rPr>
+      </w:pPr>
+      <w:r>
+        <w:rPr>
+          <w:rFonts w:ascii="Times New Roman" w:hAnsi="Times New Roman" w:cs="Times New Roman"/>
+        </w:rPr>
+        <w:t>Describes the research approach, data collection methods, experimental setup, and analytical techniques. It explains how the study was conducted and why particular methods were chosen.</w:t>
+      </w:r>
+    </w:p>
+    <w:p>
+      <w:pPr>
+        <w:rPr>
+          <w:rFonts w:ascii="Times New Roman" w:hAnsi="Times New Roman" w:cs="Times New Roman"/>
+        </w:rPr>
+      </w:pPr>
+    </w:p>
+    <w:p>
+      <w:pPr>
+        <w:rPr>
+          <w:rFonts w:ascii="Times New Roman" w:hAnsi="Times New Roman" w:cs="Times New Roman"/>
+        </w:rPr>
+      </w:pPr>
+      <w:r>
+        <w:rPr>
+          <w:rFonts w:ascii="Times New Roman" w:hAnsi="Times New Roman" w:cs="Times New Roman"/>
+        </w:rPr>
+        <w:t>Chapter 5: Results</w:t>
+      </w:r>
+    </w:p>
+    <w:p>
+      <w:pPr>
+        <w:rPr>
+          <w:rFonts w:ascii="Times New Roman" w:hAnsi="Times New Roman" w:cs="Times New Roman"/>
+        </w:rPr>
+      </w:pPr>
+      <w:r>
+        <w:rPr>
+          <w:rFonts w:ascii="Times New Roman" w:hAnsi="Times New Roman" w:cs="Times New Roman"/>
+        </w:rPr>
+        <w:t>Presents the findings of the study clearly and objectively, often using tables, figures, or statistical summaries. This chapter focuses on reporting outcomes without interpretation.</w:t>
+      </w:r>
+    </w:p>
+    <w:p>
+      <w:pPr>
+        <w:rPr>
+          <w:rFonts w:ascii="Times New Roman" w:hAnsi="Times New Roman" w:cs="Times New Roman"/>
+        </w:rPr>
+      </w:pPr>
+    </w:p>
+    <w:p>
+      <w:pPr>
+        <w:rPr>
+          <w:rFonts w:ascii="Times New Roman" w:hAnsi="Times New Roman" w:cs="Times New Roman"/>
+        </w:rPr>
+      </w:pPr>
+      <w:r>
+        <w:rPr>
+          <w:rFonts w:ascii="Times New Roman" w:hAnsi="Times New Roman" w:cs="Times New Roman"/>
+        </w:rPr>
+        <w:t>Chapter 6: Discussion</w:t>
+      </w:r>
+    </w:p>
+    <w:p>
+      <w:pPr>
+        <w:rPr>
+          <w:rFonts w:ascii="Times New Roman" w:hAnsi="Times New Roman" w:cs="Times New Roman"/>
+        </w:rPr>
+      </w:pPr>
+      <w:r>
+        <w:rPr>
+          <w:rFonts w:ascii="Times New Roman" w:hAnsi="Times New Roman" w:cs="Times New Roman"/>
+        </w:rPr>
+        <w:t>Interprets the results, links them back to the research questions and literature, and explains their significance. It provides analytical insights, identifies implications, and acknowledges limitations.</w:t>
+      </w:r>
+    </w:p>
+    <w:p>
+      <w:pPr>
+        <w:rPr>
+          <w:rFonts w:ascii="Times New Roman" w:hAnsi="Times New Roman" w:cs="Times New Roman"/>
+        </w:rPr>
+      </w:pPr>
+    </w:p>
+    <w:p>
+      <w:pPr>
+        <w:rPr>
+          <w:rFonts w:ascii="Times New Roman" w:hAnsi="Times New Roman" w:cs="Times New Roman"/>
+        </w:rPr>
+      </w:pPr>
+      <w:r>
+        <w:rPr>
+          <w:rFonts w:ascii="Times New Roman" w:hAnsi="Times New Roman" w:cs="Times New Roman"/>
+        </w:rPr>
+        <w:t>Chapter 7: Future Work</w:t>
+      </w:r>
+    </w:p>
+    <w:p>
+      <w:pPr>
+        <w:rPr>
+          <w:rFonts w:ascii="Times New Roman" w:hAnsi="Times New Roman" w:cs="Times New Roman"/>
+        </w:rPr>
+      </w:pPr>
+      <w:r>
+        <w:rPr>
+          <w:rFonts w:ascii="Times New Roman" w:hAnsi="Times New Roman" w:cs="Times New Roman"/>
+        </w:rPr>
+        <w:t>Outlines potential directions for extending or improving the study. This chapter highlights unresolved questions, proposed enhancements, and opportunities for broader application.</w:t>
+      </w:r>
+    </w:p>
+    <w:p>
+      <w:pPr>
+        <w:rPr>
+          <w:rFonts w:ascii="Times New Roman" w:hAnsi="Times New Roman" w:cs="Times New Roman"/>
+        </w:rPr>
+      </w:pPr>
+    </w:p>
+    <w:p>
+      <w:pPr>
+        <w:rPr>
+          <w:rFonts w:ascii="Times New Roman" w:hAnsi="Times New Roman" w:cs="Times New Roman"/>
+        </w:rPr>
+      </w:pPr>
+      <w:r>
+        <w:rPr>
+          <w:rFonts w:ascii="Times New Roman" w:hAnsi="Times New Roman" w:cs="Times New Roman"/>
+        </w:rPr>
+        <w:t>Chapter 8: Conclusion</w:t>
+      </w:r>
+    </w:p>
+    <w:p>
+      <w:pPr>
+        <w:rPr>
+          <w:rFonts w:ascii="Times New Roman" w:hAnsi="Times New Roman" w:cs="Times New Roman"/>
+        </w:rPr>
+      </w:pPr>
+      <w:r>
+        <w:rPr>
+          <w:rFonts w:ascii="Times New Roman" w:hAnsi="Times New Roman" w:cs="Times New Roman"/>
+        </w:rPr>
+        <w:t>Summarizes the research contributions, reinforces the key findings, and reiterates the study’s importance. It provides a final, cohesive statement that closes the research project.</w:t>
+      </w:r>
+    </w:p>
+    <w:p>
+      <w:pPr>
+        <w:rPr>
+          <w:rFonts w:ascii="Times New Roman" w:hAnsi="Times New Roman" w:cs="Times New Roman"/>
+        </w:rPr>
+      </w:pPr>
+    </w:p>
+    <w:p>
+      <w:pPr>
+        <w:rPr>
+          <w:rFonts w:ascii="Times New Roman" w:hAnsi="Times New Roman" w:cs="Times New Roman"/>
+        </w:rPr>
+      </w:pPr>
+      <w:r>
+        <w:rPr>
+          <w:rFonts w:ascii="Times New Roman" w:hAnsi="Times New Roman" w:cs="Times New Roman"/>
+        </w:rPr>
+        <w:t>Chapter 9: References</w:t>
+      </w:r>
+    </w:p>
+    <w:p>
+      <w:pPr>
+        <w:rPr>
+          <w:rFonts w:ascii="Times New Roman" w:hAnsi="Times New Roman" w:cs="Times New Roman"/>
+        </w:rPr>
+      </w:pPr>
+      <w:r>
+        <w:rPr>
+          <w:rFonts w:ascii="Times New Roman" w:hAnsi="Times New Roman" w:cs="Times New Roman"/>
+        </w:rPr>
+        <w:t>Lists all academic sources cited throughout the document, formatted according to the IEEE citation style.</w:t>
       </w:r>
     </w:p>
     <w:p>
@@ -24933,325 +25677,12 @@
           <w:rFonts w:ascii="Times New Roman" w:hAnsi="Times New Roman" w:cs="Times New Roman"/>
         </w:rPr>
       </w:pPr>
-      <w:bookmarkStart w:id="54" w:name="_Toc215006476"/>
-      <w:r>
-        <w:rPr>
-          <w:rFonts w:ascii="Times New Roman" w:hAnsi="Times New Roman" w:cs="Times New Roman"/>
-        </w:rPr>
-        <w:t>Proposed Chapter Headings for the Thesis</w:t>
-      </w:r>
-      <w:bookmarkEnd w:id="54"/>
-    </w:p>
-    <w:p>
-      <w:pPr>
-        <w:rPr>
-          <w:rFonts w:ascii="Times New Roman" w:hAnsi="Times New Roman" w:cs="Times New Roman"/>
-        </w:rPr>
-      </w:pPr>
-      <w:r>
-        <w:rPr>
-          <w:rFonts w:ascii="Times New Roman" w:hAnsi="Times New Roman" w:cs="Times New Roman"/>
-        </w:rPr>
-        <w:t>Chapter 1: Abstract</w:t>
-      </w:r>
-    </w:p>
-    <w:p>
-      <w:pPr>
-        <w:rPr>
-          <w:rFonts w:ascii="Times New Roman" w:hAnsi="Times New Roman" w:cs="Times New Roman"/>
-        </w:rPr>
-      </w:pPr>
-      <w:r>
-        <w:rPr>
-          <w:rFonts w:ascii="Times New Roman" w:hAnsi="Times New Roman" w:cs="Times New Roman"/>
-        </w:rPr>
-        <w:t>A concise summary of the research problem, methodology, key findings, and major conclusions. This chapter will provide a quick overview of the study’s purpose and outcomes.</w:t>
-      </w:r>
-    </w:p>
-    <w:p>
-      <w:pPr>
-        <w:rPr>
-          <w:rFonts w:ascii="Times New Roman" w:hAnsi="Times New Roman" w:cs="Times New Roman"/>
-        </w:rPr>
-      </w:pPr>
-    </w:p>
-    <w:p>
-      <w:pPr>
-        <w:rPr>
-          <w:rFonts w:ascii="Times New Roman" w:hAnsi="Times New Roman" w:cs="Times New Roman"/>
-        </w:rPr>
-      </w:pPr>
-      <w:r>
-        <w:rPr>
-          <w:rFonts w:ascii="Times New Roman" w:hAnsi="Times New Roman" w:cs="Times New Roman"/>
-        </w:rPr>
-        <w:t>Chapter 2: Introduction</w:t>
-      </w:r>
-    </w:p>
-    <w:p>
-      <w:pPr>
-        <w:rPr>
-          <w:rFonts w:ascii="Times New Roman" w:hAnsi="Times New Roman" w:cs="Times New Roman"/>
-        </w:rPr>
-      </w:pPr>
-      <w:r>
-        <w:rPr>
-          <w:rFonts w:ascii="Times New Roman" w:hAnsi="Times New Roman" w:cs="Times New Roman"/>
-        </w:rPr>
-        <w:t>Introduces the research topic, establishes the context and motivation, outlines the problem statement, and defines the study’s objectives and scope. It frames why the research is relevant and what questions it seeks to answer.</w:t>
-      </w:r>
-    </w:p>
-    <w:p>
-      <w:pPr>
-        <w:rPr>
-          <w:rFonts w:ascii="Times New Roman" w:hAnsi="Times New Roman" w:cs="Times New Roman"/>
-        </w:rPr>
-      </w:pPr>
-    </w:p>
-    <w:p>
-      <w:pPr>
-        <w:rPr>
-          <w:rFonts w:ascii="Times New Roman" w:hAnsi="Times New Roman" w:cs="Times New Roman"/>
-        </w:rPr>
-      </w:pPr>
-      <w:r>
-        <w:rPr>
-          <w:rFonts w:ascii="Times New Roman" w:hAnsi="Times New Roman" w:cs="Times New Roman"/>
-        </w:rPr>
-        <w:t>Chapter 3: Literature Review</w:t>
-      </w:r>
-    </w:p>
-    <w:p>
-      <w:pPr>
-        <w:rPr>
-          <w:rFonts w:ascii="Times New Roman" w:hAnsi="Times New Roman" w:cs="Times New Roman"/>
-        </w:rPr>
-      </w:pPr>
-      <w:r>
-        <w:rPr>
-          <w:rFonts w:ascii="Times New Roman" w:hAnsi="Times New Roman" w:cs="Times New Roman"/>
-        </w:rPr>
-        <w:t>Surveys and synthesizes existing academic work related to the topic. This chapter identifies gaps, trends, and theoretical foundations that inform the research design and justify the study’s contribution.</w:t>
-      </w:r>
-    </w:p>
-    <w:p>
-      <w:pPr>
-        <w:rPr>
-          <w:rFonts w:ascii="Times New Roman" w:hAnsi="Times New Roman" w:cs="Times New Roman"/>
-        </w:rPr>
-      </w:pPr>
-    </w:p>
-    <w:p>
-      <w:pPr>
-        <w:rPr>
-          <w:rFonts w:ascii="Times New Roman" w:hAnsi="Times New Roman" w:cs="Times New Roman"/>
-        </w:rPr>
-      </w:pPr>
-      <w:r>
-        <w:rPr>
-          <w:rFonts w:ascii="Times New Roman" w:hAnsi="Times New Roman" w:cs="Times New Roman"/>
-        </w:rPr>
-        <w:t>Chapter 4: Methodology</w:t>
-      </w:r>
-    </w:p>
-    <w:p>
-      <w:pPr>
-        <w:rPr>
-          <w:rFonts w:ascii="Times New Roman" w:hAnsi="Times New Roman" w:cs="Times New Roman"/>
-        </w:rPr>
-      </w:pPr>
-      <w:r>
-        <w:rPr>
-          <w:rFonts w:ascii="Times New Roman" w:hAnsi="Times New Roman" w:cs="Times New Roman"/>
-        </w:rPr>
-        <w:t>Describes the research approach, data collection methods, experimental setup, and analytical techniques. It explains how the study was conducted and why particular methods were chosen.</w:t>
-      </w:r>
-    </w:p>
-    <w:p>
-      <w:pPr>
-        <w:rPr>
-          <w:rFonts w:ascii="Times New Roman" w:hAnsi="Times New Roman" w:cs="Times New Roman"/>
-        </w:rPr>
-      </w:pPr>
-    </w:p>
-    <w:p>
-      <w:pPr>
-        <w:rPr>
-          <w:rFonts w:ascii="Times New Roman" w:hAnsi="Times New Roman" w:cs="Times New Roman"/>
-        </w:rPr>
-      </w:pPr>
-      <w:r>
-        <w:rPr>
-          <w:rFonts w:ascii="Times New Roman" w:hAnsi="Times New Roman" w:cs="Times New Roman"/>
-        </w:rPr>
-        <w:t>Chapter 5: Results</w:t>
-      </w:r>
-    </w:p>
-    <w:p>
-      <w:pPr>
-        <w:rPr>
-          <w:rFonts w:ascii="Times New Roman" w:hAnsi="Times New Roman" w:cs="Times New Roman"/>
-        </w:rPr>
-      </w:pPr>
-      <w:r>
-        <w:rPr>
-          <w:rFonts w:ascii="Times New Roman" w:hAnsi="Times New Roman" w:cs="Times New Roman"/>
-        </w:rPr>
-        <w:t>Presents the findings of the study clearly and objectively, often using tables, figures, or statistical summaries. This chapter focuses on reporting outcomes without interpretation.</w:t>
-      </w:r>
-    </w:p>
-    <w:p>
-      <w:pPr>
-        <w:rPr>
-          <w:rFonts w:ascii="Times New Roman" w:hAnsi="Times New Roman" w:cs="Times New Roman"/>
-        </w:rPr>
-      </w:pPr>
-    </w:p>
-    <w:p>
-      <w:pPr>
-        <w:rPr>
-          <w:rFonts w:ascii="Times New Roman" w:hAnsi="Times New Roman" w:cs="Times New Roman"/>
-        </w:rPr>
-      </w:pPr>
-      <w:r>
-        <w:rPr>
-          <w:rFonts w:ascii="Times New Roman" w:hAnsi="Times New Roman" w:cs="Times New Roman"/>
-        </w:rPr>
-        <w:t>Chapter 6: Discussion</w:t>
-      </w:r>
-    </w:p>
-    <w:p>
-      <w:pPr>
-        <w:rPr>
-          <w:rFonts w:ascii="Times New Roman" w:hAnsi="Times New Roman" w:cs="Times New Roman"/>
-        </w:rPr>
-      </w:pPr>
+      <w:bookmarkStart w:id="55" w:name="_Toc215006477"/>
       <w:r>
         <w:rPr>
           <w:rFonts w:ascii="Times New Roman" w:hAnsi="Times New Roman" w:cs="Times New Roman"/>
         </w:rPr>
         <w:lastRenderedPageBreak/>
-        <w:t>Interprets the results, links them back to the research questions and literature, and explains their significance. It provides analytical insights, identifies implications, and acknowledges limitations.</w:t>
-      </w:r>
-    </w:p>
-    <w:p>
-      <w:pPr>
-        <w:rPr>
-          <w:rFonts w:ascii="Times New Roman" w:hAnsi="Times New Roman" w:cs="Times New Roman"/>
-        </w:rPr>
-      </w:pPr>
-    </w:p>
-    <w:p>
-      <w:pPr>
-        <w:rPr>
-          <w:rFonts w:ascii="Times New Roman" w:hAnsi="Times New Roman" w:cs="Times New Roman"/>
-        </w:rPr>
-      </w:pPr>
-      <w:r>
-        <w:rPr>
-          <w:rFonts w:ascii="Times New Roman" w:hAnsi="Times New Roman" w:cs="Times New Roman"/>
-        </w:rPr>
-        <w:t>Chapter 7: Future Work</w:t>
-      </w:r>
-    </w:p>
-    <w:p>
-      <w:pPr>
-        <w:rPr>
-          <w:rFonts w:ascii="Times New Roman" w:hAnsi="Times New Roman" w:cs="Times New Roman"/>
-        </w:rPr>
-      </w:pPr>
-      <w:r>
-        <w:rPr>
-          <w:rFonts w:ascii="Times New Roman" w:hAnsi="Times New Roman" w:cs="Times New Roman"/>
-        </w:rPr>
-        <w:t>Outlines potential directions for extending or improving the study. This chapter highlights unresolved questions, proposed enhancements, and opportunities for broader application.</w:t>
-      </w:r>
-    </w:p>
-    <w:p>
-      <w:pPr>
-        <w:rPr>
-          <w:rFonts w:ascii="Times New Roman" w:hAnsi="Times New Roman" w:cs="Times New Roman"/>
-        </w:rPr>
-      </w:pPr>
-    </w:p>
-    <w:p>
-      <w:pPr>
-        <w:rPr>
-          <w:rFonts w:ascii="Times New Roman" w:hAnsi="Times New Roman" w:cs="Times New Roman"/>
-        </w:rPr>
-      </w:pPr>
-      <w:r>
-        <w:rPr>
-          <w:rFonts w:ascii="Times New Roman" w:hAnsi="Times New Roman" w:cs="Times New Roman"/>
-        </w:rPr>
-        <w:t>Chapter 8: Conclusion</w:t>
-      </w:r>
-    </w:p>
-    <w:p>
-      <w:pPr>
-        <w:rPr>
-          <w:rFonts w:ascii="Times New Roman" w:hAnsi="Times New Roman" w:cs="Times New Roman"/>
-        </w:rPr>
-      </w:pPr>
-      <w:r>
-        <w:rPr>
-          <w:rFonts w:ascii="Times New Roman" w:hAnsi="Times New Roman" w:cs="Times New Roman"/>
-        </w:rPr>
-        <w:t>Summarizes the research contributions, reinforces the key findings, and reiterates the study’s importance. It provides a final, cohesive statement that closes the research project.</w:t>
-      </w:r>
-    </w:p>
-    <w:p>
-      <w:pPr>
-        <w:rPr>
-          <w:rFonts w:ascii="Times New Roman" w:hAnsi="Times New Roman" w:cs="Times New Roman"/>
-        </w:rPr>
-      </w:pPr>
-    </w:p>
-    <w:p>
-      <w:pPr>
-        <w:rPr>
-          <w:rFonts w:ascii="Times New Roman" w:hAnsi="Times New Roman" w:cs="Times New Roman"/>
-        </w:rPr>
-      </w:pPr>
-      <w:r>
-        <w:rPr>
-          <w:rFonts w:ascii="Times New Roman" w:hAnsi="Times New Roman" w:cs="Times New Roman"/>
-        </w:rPr>
-        <w:t>Chapter 9: References</w:t>
-      </w:r>
-    </w:p>
-    <w:p>
-      <w:pPr>
-        <w:rPr>
-          <w:rFonts w:ascii="Times New Roman" w:hAnsi="Times New Roman" w:cs="Times New Roman"/>
-        </w:rPr>
-      </w:pPr>
-      <w:r>
-        <w:rPr>
-          <w:rFonts w:ascii="Times New Roman" w:hAnsi="Times New Roman" w:cs="Times New Roman"/>
-        </w:rPr>
-        <w:t>Lists all academic sources cited throughout the document, formatted according to the IEEE citation style.</w:t>
-      </w:r>
-    </w:p>
-    <w:p>
-      <w:pPr>
-        <w:rPr>
-          <w:rFonts w:ascii="Times New Roman" w:hAnsi="Times New Roman" w:cs="Times New Roman"/>
-        </w:rPr>
-      </w:pPr>
-    </w:p>
-    <w:p>
-      <w:pPr>
-        <w:pStyle w:val="Heading1"/>
-        <w:rPr>
-          <w:rFonts w:ascii="Times New Roman" w:hAnsi="Times New Roman" w:cs="Times New Roman"/>
-        </w:rPr>
-      </w:pPr>
-      <w:bookmarkStart w:id="55" w:name="_Toc215006477"/>
-      <w:r>
-        <w:rPr>
-          <w:rFonts w:ascii="Times New Roman" w:hAnsi="Times New Roman" w:cs="Times New Roman"/>
-        </w:rPr>
         <w:t>References</w:t>
       </w:r>
       <w:bookmarkEnd w:id="55"/>
@@ -25643,7 +26074,6 @@
           <w:sz w:val="22"/>
           <w:szCs w:val="22"/>
         </w:rPr>
-        <w:lastRenderedPageBreak/>
         <w:t xml:space="preserve">Y. Gal and Z. Ghahramani, “Dropout as a Bayesian Approximation: Representing Model Uncertainty in Deep Learning,” </w:t>
       </w:r>
       <w:r>
@@ -25946,6 +26376,7 @@
           <w:sz w:val="22"/>
           <w:szCs w:val="22"/>
         </w:rPr>
+        <w:lastRenderedPageBreak/>
         <w:t xml:space="preserve">Z. Cai </w:t>
       </w:r>
       <w:r>
@@ -26269,7 +26700,6 @@
           <w:sz w:val="22"/>
           <w:szCs w:val="22"/>
         </w:rPr>
-        <w:lastRenderedPageBreak/>
         <w:t xml:space="preserve">F. Rivas, J. E. Sierra-Garcia, and J. M. Camara, “Comparison of LSTM- and GRU-type RNN networks for attention and meditation prediction on raw EEG data from low-cost headsets,” </w:t>
       </w:r>
       <w:r>
@@ -26716,6 +27146,7 @@
         <w:rPr>
           <w:rFonts w:ascii="Times New Roman" w:hAnsi="Times New Roman" w:cs="Times New Roman"/>
         </w:rPr>
+        <w:lastRenderedPageBreak/>
         <w:t xml:space="preserve">R. Garcia and A. Volkova, "Toward the Multiple Constant Multiplication at Minimal Hardware Cost," in IEEE Transactions on Circuits and Systems I: Regular Papers, vol. 70, no. 5, pp. 1976-1988, May 2023, </w:t>
       </w:r>
       <w:proofErr w:type="spellStart"/>
@@ -27093,7 +27524,6 @@
         <w:rPr>
           <w:rFonts w:ascii="Times New Roman" w:hAnsi="Times New Roman" w:cs="Times New Roman"/>
         </w:rPr>
-        <w:lastRenderedPageBreak/>
         <w:t xml:space="preserve">S. A. White, "Applications of distributed arithmetic to digital signal processing: a tutorial review," in IEEE ASSP Magazine, vol. 6, no. 3, pp. 4-19, July 1989, </w:t>
       </w:r>
       <w:proofErr w:type="spellStart"/>
@@ -27230,6 +27660,136 @@
         </w:rPr>
         <w:t xml:space="preserve">, “Different Implementation Methods of TANH on FPGAs For Neural Networks Application,” thesis, 2022 </w:t>
       </w:r>
+    </w:p>
+    <w:p>
+      <w:pPr>
+        <w:pStyle w:val="NormalWeb"/>
+        <w:numPr>
+          <w:ilvl w:val="0"/>
+          <w:numId w:val="21"/>
+        </w:numPr>
+        <w:rPr>
+          <w:sz w:val="22"/>
+          <w:szCs w:val="22"/>
+        </w:rPr>
+      </w:pPr>
+    </w:p>
+    <w:p>
+      <w:pPr>
+        <w:pStyle w:val="NormalWeb"/>
+        <w:numPr>
+          <w:ilvl w:val="0"/>
+          <w:numId w:val="21"/>
+        </w:numPr>
+        <w:rPr>
+          <w:sz w:val="22"/>
+          <w:szCs w:val="22"/>
+        </w:rPr>
+      </w:pPr>
+    </w:p>
+    <w:p>
+      <w:pPr>
+        <w:pStyle w:val="NormalWeb"/>
+        <w:numPr>
+          <w:ilvl w:val="0"/>
+          <w:numId w:val="21"/>
+        </w:numPr>
+        <w:rPr>
+          <w:sz w:val="22"/>
+          <w:szCs w:val="22"/>
+        </w:rPr>
+      </w:pPr>
+    </w:p>
+    <w:p>
+      <w:pPr>
+        <w:pStyle w:val="NormalWeb"/>
+        <w:numPr>
+          <w:ilvl w:val="0"/>
+          <w:numId w:val="21"/>
+        </w:numPr>
+        <w:rPr>
+          <w:sz w:val="22"/>
+          <w:szCs w:val="22"/>
+        </w:rPr>
+      </w:pPr>
+    </w:p>
+    <w:p>
+      <w:pPr>
+        <w:pStyle w:val="NormalWeb"/>
+        <w:numPr>
+          <w:ilvl w:val="0"/>
+          <w:numId w:val="21"/>
+        </w:numPr>
+        <w:rPr>
+          <w:sz w:val="22"/>
+          <w:szCs w:val="22"/>
+        </w:rPr>
+      </w:pPr>
+    </w:p>
+    <w:p>
+      <w:pPr>
+        <w:pStyle w:val="NormalWeb"/>
+        <w:numPr>
+          <w:ilvl w:val="0"/>
+          <w:numId w:val="21"/>
+        </w:numPr>
+        <w:rPr>
+          <w:sz w:val="22"/>
+          <w:szCs w:val="22"/>
+        </w:rPr>
+      </w:pPr>
+    </w:p>
+    <w:p>
+      <w:pPr>
+        <w:pStyle w:val="NormalWeb"/>
+        <w:numPr>
+          <w:ilvl w:val="0"/>
+          <w:numId w:val="21"/>
+        </w:numPr>
+        <w:rPr>
+          <w:sz w:val="22"/>
+          <w:szCs w:val="22"/>
+        </w:rPr>
+      </w:pPr>
+    </w:p>
+    <w:p>
+      <w:pPr>
+        <w:pStyle w:val="NormalWeb"/>
+        <w:numPr>
+          <w:ilvl w:val="0"/>
+          <w:numId w:val="21"/>
+        </w:numPr>
+        <w:rPr>
+          <w:sz w:val="22"/>
+          <w:szCs w:val="22"/>
+        </w:rPr>
+      </w:pPr>
+    </w:p>
+    <w:p>
+      <w:pPr>
+        <w:pStyle w:val="NormalWeb"/>
+        <w:numPr>
+          <w:ilvl w:val="0"/>
+          <w:numId w:val="21"/>
+        </w:numPr>
+        <w:rPr>
+          <w:sz w:val="22"/>
+          <w:szCs w:val="22"/>
+        </w:rPr>
+      </w:pPr>
+    </w:p>
+    <w:p>
+      <w:pPr>
+        <w:pStyle w:val="NormalWeb"/>
+        <w:numPr>
+          <w:ilvl w:val="0"/>
+          <w:numId w:val="21"/>
+        </w:numPr>
+        <w:rPr>
+          <w:sz w:val="22"/>
+          <w:szCs w:val="22"/>
+        </w:rPr>
+      </w:pPr>
     </w:p>
     <w:p>
       <w:pPr>

</xml_diff>

<commit_message>
Updates my dear Watson
</commit_message>
<xml_diff>
--- a/Undergraduate Thesis Proposal.docx
+++ b/Undergraduate Thesis Proposal.docx
@@ -4300,14 +4300,12 @@
                 <w:rFonts w:ascii="Times New Roman" w:hAnsi="Times New Roman" w:cs="Times New Roman"/>
               </w:rPr>
             </w:pPr>
-            <w:proofErr w:type="spellStart"/>
             <w:r>
               <w:rPr>
                 <w:rFonts w:ascii="Times New Roman" w:hAnsi="Times New Roman" w:cs="Times New Roman"/>
               </w:rPr>
               <w:t>MuseData</w:t>
             </w:r>
-            <w:proofErr w:type="spellEnd"/>
           </w:p>
         </w:tc>
         <w:tc>
@@ -6829,19 +6827,11 @@
                 <w:rFonts w:ascii="Times New Roman" w:hAnsi="Times New Roman" w:cs="Times New Roman"/>
               </w:rPr>
             </w:pPr>
-            <w:proofErr w:type="spellStart"/>
-            <w:r>
-              <w:rPr>
-                <w:rFonts w:ascii="Times New Roman" w:hAnsi="Times New Roman" w:cs="Times New Roman"/>
-              </w:rPr>
-              <w:t>Güneysu</w:t>
-            </w:r>
-            <w:proofErr w:type="spellEnd"/>
-            <w:r>
-              <w:rPr>
-                <w:rFonts w:ascii="Times New Roman" w:hAnsi="Times New Roman" w:cs="Times New Roman"/>
-              </w:rPr>
-              <w:t xml:space="preserve"> et al. [19]</w:t>
+            <w:r>
+              <w:rPr>
+                <w:rFonts w:ascii="Times New Roman" w:hAnsi="Times New Roman" w:cs="Times New Roman"/>
+              </w:rPr>
+              <w:t>Güneysu et al. [19]</w:t>
             </w:r>
           </w:p>
         </w:tc>
@@ -6896,33 +6886,11 @@
                 <w:rFonts w:ascii="Times New Roman" w:hAnsi="Times New Roman" w:cs="Times New Roman"/>
               </w:rPr>
             </w:pPr>
-            <w:proofErr w:type="spellStart"/>
-            <w:r>
-              <w:rPr>
-                <w:rFonts w:ascii="Times New Roman" w:hAnsi="Times New Roman" w:cs="Times New Roman"/>
-              </w:rPr>
-              <w:t>Martišius</w:t>
-            </w:r>
-            <w:proofErr w:type="spellEnd"/>
-            <w:r>
-              <w:rPr>
-                <w:rFonts w:ascii="Times New Roman" w:hAnsi="Times New Roman" w:cs="Times New Roman"/>
-              </w:rPr>
-              <w:t xml:space="preserve"> and </w:t>
-            </w:r>
-            <w:proofErr w:type="spellStart"/>
-            <w:r>
-              <w:rPr>
-                <w:rFonts w:ascii="Times New Roman" w:hAnsi="Times New Roman" w:cs="Times New Roman"/>
-              </w:rPr>
-              <w:t>Damaševičius</w:t>
-            </w:r>
-            <w:proofErr w:type="spellEnd"/>
-            <w:r>
-              <w:rPr>
-                <w:rFonts w:ascii="Times New Roman" w:hAnsi="Times New Roman" w:cs="Times New Roman"/>
-              </w:rPr>
-              <w:t xml:space="preserve"> [20]</w:t>
+            <w:r>
+              <w:rPr>
+                <w:rFonts w:ascii="Times New Roman" w:hAnsi="Times New Roman" w:cs="Times New Roman"/>
+              </w:rPr>
+              <w:t>Martišius and Damaševičius [20]</w:t>
             </w:r>
           </w:p>
         </w:tc>
@@ -8465,19 +8433,11 @@
           <w:rFonts w:ascii="Times New Roman" w:hAnsi="Times New Roman" w:cs="Times New Roman"/>
         </w:rPr>
       </w:pPr>
-      <w:proofErr w:type="spellStart"/>
-      <w:r>
-        <w:rPr>
-          <w:rFonts w:ascii="Times New Roman" w:hAnsi="Times New Roman" w:cs="Times New Roman"/>
-        </w:rPr>
-        <w:t>Furizal</w:t>
-      </w:r>
-      <w:proofErr w:type="spellEnd"/>
-      <w:r>
-        <w:rPr>
-          <w:rFonts w:ascii="Times New Roman" w:hAnsi="Times New Roman" w:cs="Times New Roman"/>
-        </w:rPr>
-        <w:t xml:space="preserve"> et al. conducted a literature review on LSTMs and GRUs on time series data, specifically temperature forecasting, to determine their performance, summarized in Table 7 [29].</w:t>
+      <w:r>
+        <w:rPr>
+          <w:rFonts w:ascii="Times New Roman" w:hAnsi="Times New Roman" w:cs="Times New Roman"/>
+        </w:rPr>
+        <w:t>Furizal et al. conducted a literature review on LSTMs and GRUs on time series data, specifically temperature forecasting, to determine their performance, summarized in Table 7 [29].</w:t>
       </w:r>
     </w:p>
     <w:p>
@@ -12623,21 +12583,7 @@
         <w:rPr>
           <w:rFonts w:ascii="Times New Roman" w:eastAsiaTheme="minorEastAsia" w:hAnsi="Times New Roman" w:cs="Times New Roman"/>
         </w:rPr>
-        <w:t xml:space="preserve">This is in contrast to the </w:t>
-      </w:r>
-      <w:proofErr w:type="spellStart"/>
-      <w:r>
-        <w:rPr>
-          <w:rFonts w:ascii="Times New Roman" w:eastAsiaTheme="minorEastAsia" w:hAnsi="Times New Roman" w:cs="Times New Roman"/>
-        </w:rPr>
-        <w:t>PyTorch</w:t>
-      </w:r>
-      <w:proofErr w:type="spellEnd"/>
-      <w:r>
-        <w:rPr>
-          <w:rFonts w:ascii="Times New Roman" w:eastAsiaTheme="minorEastAsia" w:hAnsi="Times New Roman" w:cs="Times New Roman"/>
-        </w:rPr>
-        <w:t xml:space="preserve"> implementation, which is done after the multiplication:</w:t>
+        <w:t>This is in contrast to the PyTorch implementation, which is done after the multiplication:</w:t>
       </w:r>
     </w:p>
     <w:p>
@@ -12946,21 +12892,7 @@
         <w:rPr>
           <w:rFonts w:ascii="Times New Roman" w:eastAsiaTheme="minorEastAsia" w:hAnsi="Times New Roman" w:cs="Times New Roman"/>
         </w:rPr>
-        <w:t xml:space="preserve">Ignoring the addition of bias terms, the two candidate activation functions are mathematically equivalent and </w:t>
-      </w:r>
-      <w:proofErr w:type="spellStart"/>
-      <w:r>
-        <w:rPr>
-          <w:rFonts w:ascii="Times New Roman" w:eastAsiaTheme="minorEastAsia" w:hAnsi="Times New Roman" w:cs="Times New Roman"/>
-        </w:rPr>
-        <w:t>PyTorch</w:t>
-      </w:r>
-      <w:proofErr w:type="spellEnd"/>
-      <w:r>
-        <w:rPr>
-          <w:rFonts w:ascii="Times New Roman" w:eastAsiaTheme="minorEastAsia" w:hAnsi="Times New Roman" w:cs="Times New Roman"/>
-        </w:rPr>
-        <w:t xml:space="preserve"> states this is for computational efficiency [31]. </w:t>
+        <w:t xml:space="preserve">Ignoring the addition of bias terms, the two candidate activation functions are mathematically equivalent and PyTorch states this is for computational efficiency [31]. </w:t>
       </w:r>
     </w:p>
     <w:p>
@@ -13010,21 +12942,7 @@
         <w:rPr>
           <w:rFonts w:ascii="Times New Roman" w:hAnsi="Times New Roman" w:cs="Times New Roman"/>
         </w:rPr>
-        <w:t xml:space="preserve">GRUs were first implemented in hardware by </w:t>
-      </w:r>
-      <w:proofErr w:type="spellStart"/>
-      <w:r>
-        <w:rPr>
-          <w:rFonts w:ascii="Times New Roman" w:hAnsi="Times New Roman" w:cs="Times New Roman"/>
-        </w:rPr>
-        <w:t>Zaghoul</w:t>
-      </w:r>
-      <w:proofErr w:type="spellEnd"/>
-      <w:r>
-        <w:rPr>
-          <w:rFonts w:ascii="Times New Roman" w:hAnsi="Times New Roman" w:cs="Times New Roman"/>
-        </w:rPr>
-        <w:t xml:space="preserve"> et al. in 2021 [11] and reimplemented by Rizwan et al. in 2025 [33]. Table 8 shows implementation metrics from the model proposed by Rizwan et al., where N/W size refers to the number of RNN neurons, W refers to the size of the input, U refers to the size of the hidden state, and DSPS refers to the number of DSP Slices.</w:t>
+        <w:t>GRUs were first implemented in hardware by Zaghoul et al. in 2021 [11] and reimplemented by Rizwan et al. in 2025 [33]. Table 8 shows implementation metrics from the model proposed by Rizwan et al., where N/W size refers to the number of RNN neurons, W refers to the size of the input, U refers to the size of the hidden state, and DSPS refers to the number of DSP Slices.</w:t>
       </w:r>
     </w:p>
     <w:p>
@@ -13107,21 +13025,7 @@
               <w:rPr>
                 <w:rFonts w:ascii="Times New Roman" w:hAnsi="Times New Roman" w:cs="Times New Roman"/>
               </w:rPr>
-              <w:t>GRU Speed (</w:t>
-            </w:r>
-            <w:proofErr w:type="spellStart"/>
-            <w:r>
-              <w:rPr>
-                <w:rFonts w:ascii="Times New Roman" w:hAnsi="Times New Roman" w:cs="Times New Roman"/>
-              </w:rPr>
-              <w:t>μs</w:t>
-            </w:r>
-            <w:proofErr w:type="spellEnd"/>
-            <w:r>
-              <w:rPr>
-                <w:rFonts w:ascii="Times New Roman" w:hAnsi="Times New Roman" w:cs="Times New Roman"/>
-              </w:rPr>
-              <w:t>)</w:t>
+              <w:t>GRU Speed (μs)</w:t>
             </w:r>
           </w:p>
         </w:tc>
@@ -15962,19 +15866,11 @@
           <w:rFonts w:ascii="Times New Roman" w:hAnsi="Times New Roman" w:cs="Times New Roman"/>
         </w:rPr>
       </w:pPr>
-      <w:proofErr w:type="spellStart"/>
-      <w:r>
-        <w:rPr>
-          <w:rFonts w:ascii="Times New Roman" w:hAnsi="Times New Roman" w:cs="Times New Roman"/>
-        </w:rPr>
-        <w:t>Soaryaasa</w:t>
-      </w:r>
-      <w:proofErr w:type="spellEnd"/>
-      <w:r>
-        <w:rPr>
-          <w:rFonts w:ascii="Times New Roman" w:hAnsi="Times New Roman" w:cs="Times New Roman"/>
-        </w:rPr>
-        <w:t xml:space="preserve"> et al. compared implementing the hyperbolic tangent function on an FPGA via PLA, LUTs, Range Addressable LUTs (RALUTs), Exponential Approximation with Power of Two (Power of two), and CORDIC Algorithm Approximation. It compared all methods via speed, hardware usage, and power consumption [44]. Results are shown in Table 9 and Table 10.</w:t>
+      <w:r>
+        <w:rPr>
+          <w:rFonts w:ascii="Times New Roman" w:hAnsi="Times New Roman" w:cs="Times New Roman"/>
+        </w:rPr>
+        <w:t>Soaryaasa et al. compared implementing the hyperbolic tangent function on an FPGA via PLA, LUTs, Range Addressable LUTs (RALUTs), Exponential Approximation with Power of Two (Power of two), and CORDIC Algorithm Approximation. It compared all methods via speed, hardware usage, and power consumption [44]. Results are shown in Table 9 and Table 10.</w:t>
       </w:r>
     </w:p>
     <w:p>
@@ -20428,21 +20324,7 @@
         <w:rPr>
           <w:rFonts w:ascii="Times New Roman" w:hAnsi="Times New Roman" w:cs="Times New Roman"/>
         </w:rPr>
-        <w:t>A TCL script (</w:t>
-      </w:r>
-      <w:proofErr w:type="spellStart"/>
-      <w:r>
-        <w:rPr>
-          <w:rFonts w:ascii="Times New Roman" w:hAnsi="Times New Roman" w:cs="Times New Roman"/>
-        </w:rPr>
-        <w:t>run_vivado.tcl</w:t>
-      </w:r>
-      <w:proofErr w:type="spellEnd"/>
-      <w:r>
-        <w:rPr>
-          <w:rFonts w:ascii="Times New Roman" w:hAnsi="Times New Roman" w:cs="Times New Roman"/>
-        </w:rPr>
-        <w:t>) orchestrates the Xilinx Vivado tool to perform simulation, synthesis, optimization, placement, and routing while generating detailed reports.</w:t>
+        <w:t>A TCL script (run_vivado.tcl) orchestrates the Xilinx Vivado tool to perform simulation, synthesis, optimization, placement, and routing while generating detailed reports.</w:t>
       </w:r>
     </w:p>
     <w:p>
@@ -20592,21 +20474,7 @@
         <w:rPr>
           <w:rFonts w:ascii="Times New Roman" w:hAnsi="Times New Roman" w:cs="Times New Roman"/>
         </w:rPr>
-        <w:t xml:space="preserve">generate_top_level_sv.py produces a wrapper module that instantiates the GRU with synthesis preservation directives (keep and </w:t>
-      </w:r>
-      <w:proofErr w:type="spellStart"/>
-      <w:r>
-        <w:rPr>
-          <w:rFonts w:ascii="Times New Roman" w:hAnsi="Times New Roman" w:cs="Times New Roman"/>
-        </w:rPr>
-        <w:t>dont_touch</w:t>
-      </w:r>
-      <w:proofErr w:type="spellEnd"/>
-      <w:r>
-        <w:rPr>
-          <w:rFonts w:ascii="Times New Roman" w:hAnsi="Times New Roman" w:cs="Times New Roman"/>
-        </w:rPr>
-        <w:t xml:space="preserve"> attributes) to prevent optimization from removing logic.</w:t>
+        <w:t>generate_top_level_sv.py produces a wrapper module that instantiates the GRU with synthesis preservation directives (keep and dont_touch attributes) to prevent optimization from removing logic.</w:t>
       </w:r>
     </w:p>
     <w:p>
@@ -20624,7 +20492,19 @@
         <w:rPr>
           <w:rFonts w:ascii="Times New Roman" w:hAnsi="Times New Roman" w:cs="Times New Roman"/>
         </w:rPr>
-        <w:t>generate_gru_tb_sv.py generates a testbench with 100 test vectors using deterministic mathematical functions (sine waves) for reproducible accuracy testing.</w:t>
+        <w:t xml:space="preserve">generate_gru_tb_sv.py generates a testbench with 100 test vectors using </w:t>
+      </w:r>
+      <w:r>
+        <w:rPr>
+          <w:rFonts w:ascii="Times New Roman" w:hAnsi="Times New Roman" w:cs="Times New Roman"/>
+        </w:rPr>
+        <w:t xml:space="preserve">BCI motor imagery data </w:t>
+      </w:r>
+      <w:r>
+        <w:rPr>
+          <w:rFonts w:ascii="Times New Roman" w:hAnsi="Times New Roman" w:cs="Times New Roman"/>
+        </w:rPr>
+        <w:t>for reproducible accuracy testing.</w:t>
       </w:r>
     </w:p>
     <w:p>
@@ -20641,21 +20521,7 @@
         <w:rPr>
           <w:rFonts w:ascii="Times New Roman" w:hAnsi="Times New Roman" w:cs="Times New Roman"/>
         </w:rPr>
-        <w:t>Vivado Execution: The TCL script (</w:t>
-      </w:r>
-      <w:proofErr w:type="spellStart"/>
-      <w:r>
-        <w:rPr>
-          <w:rFonts w:ascii="Times New Roman" w:hAnsi="Times New Roman" w:cs="Times New Roman"/>
-        </w:rPr>
-        <w:t>run_vivado.tcl</w:t>
-      </w:r>
-      <w:proofErr w:type="spellEnd"/>
-      <w:r>
-        <w:rPr>
-          <w:rFonts w:ascii="Times New Roman" w:hAnsi="Times New Roman" w:cs="Times New Roman"/>
-        </w:rPr>
-        <w:t>) performs the following operations:</w:t>
+        <w:t>Vivado Execution: The TCL script (run_vivado.tcl) performs the following operations:</w:t>
       </w:r>
     </w:p>
     <w:p>
@@ -20721,21 +20587,7 @@
         <w:rPr>
           <w:rFonts w:ascii="Times New Roman" w:hAnsi="Times New Roman" w:cs="Times New Roman"/>
         </w:rPr>
-        <w:t xml:space="preserve">Applies timing constraints (100 MHz clock target from </w:t>
-      </w:r>
-      <w:proofErr w:type="spellStart"/>
-      <w:r>
-        <w:rPr>
-          <w:rFonts w:ascii="Times New Roman" w:hAnsi="Times New Roman" w:cs="Times New Roman"/>
-        </w:rPr>
-        <w:t>constraints.xdc</w:t>
-      </w:r>
-      <w:proofErr w:type="spellEnd"/>
-      <w:r>
-        <w:rPr>
-          <w:rFonts w:ascii="Times New Roman" w:hAnsi="Times New Roman" w:cs="Times New Roman"/>
-        </w:rPr>
-        <w:t>)</w:t>
+        <w:t>Applies timing constraints (100 MHz clock target from constraints.xdc)</w:t>
       </w:r>
       <w:r>
         <w:rPr>
@@ -20956,21 +20808,7 @@
         <w:rPr>
           <w:rFonts w:ascii="Times New Roman" w:hAnsi="Times New Roman" w:cs="Times New Roman"/>
         </w:rPr>
-        <w:t xml:space="preserve">MAE is computed between all other configurations and this reference using </w:t>
-      </w:r>
-      <w:proofErr w:type="spellStart"/>
-      <w:r>
-        <w:rPr>
-          <w:rFonts w:ascii="Times New Roman" w:hAnsi="Times New Roman" w:cs="Times New Roman"/>
-        </w:rPr>
-        <w:t>calculate_mae_metrics</w:t>
-      </w:r>
-      <w:proofErr w:type="spellEnd"/>
-      <w:r>
-        <w:rPr>
-          <w:rFonts w:ascii="Times New Roman" w:hAnsi="Times New Roman" w:cs="Times New Roman"/>
-        </w:rPr>
-        <w:t>().</w:t>
+        <w:t>MAE is computed between all other configurations and this reference using calculate_mae_metrics().</w:t>
       </w:r>
       <w:r>
         <w:rPr>
@@ -21472,7 +21310,19 @@
         <w:rPr>
           <w:rFonts w:ascii="Times New Roman" w:hAnsi="Times New Roman" w:cs="Times New Roman"/>
         </w:rPr>
-        <w:t xml:space="preserve"> The dataset used in from the EEG Motor Movement/Imagery Dataset (EEG-MMIDB) </w:t>
+        <w:t xml:space="preserve"> The dataset used i</w:t>
+      </w:r>
+      <w:r>
+        <w:rPr>
+          <w:rFonts w:ascii="Times New Roman" w:hAnsi="Times New Roman" w:cs="Times New Roman"/>
+        </w:rPr>
+        <w:t>s</w:t>
+      </w:r>
+      <w:r>
+        <w:rPr>
+          <w:rFonts w:ascii="Times New Roman" w:hAnsi="Times New Roman" w:cs="Times New Roman"/>
+        </w:rPr>
+        <w:t xml:space="preserve"> from the EEG Motor Movement/Imagery Dataset (EEG-MMIDB) </w:t>
       </w:r>
       <w:r>
         <w:rPr>
@@ -21484,21 +21334,19 @@
         <w:rPr>
           <w:rFonts w:ascii="Times New Roman" w:hAnsi="Times New Roman" w:cs="Times New Roman"/>
         </w:rPr>
-        <w:t xml:space="preserve">. It contains 64 channels, thus 64 will be the upper range for parameter d. </w:t>
-      </w:r>
-      <w:proofErr w:type="spellStart"/>
-      <w:r>
-        <w:rPr>
-          <w:rFonts w:ascii="Times New Roman" w:hAnsi="Times New Roman" w:cs="Times New Roman"/>
-        </w:rPr>
-        <w:t>Özkahraman</w:t>
-      </w:r>
-      <w:proofErr w:type="spellEnd"/>
-      <w:r>
-        <w:rPr>
-          <w:rFonts w:ascii="Times New Roman" w:hAnsi="Times New Roman" w:cs="Times New Roman"/>
-        </w:rPr>
-        <w:t xml:space="preserve"> et al. demonstrated an 83% accuracy using Motor Imager with just 6 channels, thus 6 will be the lower range for parameter d </w:t>
+        <w:t>. It contains 64 channels, thus 64 will be the upper range for parameter d. Özkahraman et al. demonstrated an 83% accuracy using Motor Imager</w:t>
+      </w:r>
+      <w:r>
+        <w:rPr>
+          <w:rFonts w:ascii="Times New Roman" w:hAnsi="Times New Roman" w:cs="Times New Roman"/>
+        </w:rPr>
+        <w:t>y</w:t>
+      </w:r>
+      <w:r>
+        <w:rPr>
+          <w:rFonts w:ascii="Times New Roman" w:hAnsi="Times New Roman" w:cs="Times New Roman"/>
+        </w:rPr>
+        <w:t xml:space="preserve"> with just 6 channels, thus 6 will be the lower range for parameter d </w:t>
       </w:r>
       <w:r>
         <w:rPr>
@@ -21900,21 +21748,7 @@
         <w:rPr>
           <w:rFonts w:ascii="Times New Roman" w:hAnsi="Times New Roman" w:cs="Times New Roman"/>
         </w:rPr>
-        <w:t xml:space="preserve">MAE: Mean Absolute Error of outputs versus ground truth. Calculated using </w:t>
-      </w:r>
-      <w:proofErr w:type="spellStart"/>
-      <w:r>
-        <w:rPr>
-          <w:rFonts w:ascii="Times New Roman" w:hAnsi="Times New Roman" w:cs="Times New Roman"/>
-        </w:rPr>
-        <w:t>calculate_mae</w:t>
-      </w:r>
-      <w:proofErr w:type="spellEnd"/>
-      <w:r>
-        <w:rPr>
-          <w:rFonts w:ascii="Times New Roman" w:hAnsi="Times New Roman" w:cs="Times New Roman"/>
-        </w:rPr>
-        <w:t>() comparing outputs to highest FRAC_WIDTH configuration with matching d, h, INT_WIDTH</w:t>
+        <w:t>MAE: Mean Absolute Error of outputs versus ground truth. Calculated using calculate_mae() comparing outputs to highest FRAC_WIDTH configuration with matching d, h, INT_WIDTH</w:t>
       </w:r>
       <w:r>
         <w:rPr>
@@ -21938,21 +21772,7 @@
         <w:rPr>
           <w:rFonts w:ascii="Times New Roman" w:hAnsi="Times New Roman" w:cs="Times New Roman"/>
         </w:rPr>
-        <w:t xml:space="preserve">RMSE: Root Mean Squared Error of outputs versus ground truth. Will be calculated using </w:t>
-      </w:r>
-      <w:proofErr w:type="spellStart"/>
-      <w:r>
-        <w:rPr>
-          <w:rFonts w:ascii="Times New Roman" w:hAnsi="Times New Roman" w:cs="Times New Roman"/>
-        </w:rPr>
-        <w:t>calculate_rmse</w:t>
-      </w:r>
-      <w:proofErr w:type="spellEnd"/>
-      <w:r>
-        <w:rPr>
-          <w:rFonts w:ascii="Times New Roman" w:hAnsi="Times New Roman" w:cs="Times New Roman"/>
-        </w:rPr>
-        <w:t>() comparing outputs to highest FRAC_WIDTH configuration with matching d, h, INT_WIDTH.</w:t>
+        <w:t>RMSE: Root Mean Squared Error of outputs versus ground truth. Will be calculated using calculate_rmse() comparing outputs to highest FRAC_WIDTH configuration with matching d, h, INT_WIDTH.</w:t>
       </w:r>
     </w:p>
     <w:p>
@@ -22022,21 +21842,7 @@
         <w:rPr>
           <w:rFonts w:ascii="Times New Roman" w:hAnsi="Times New Roman" w:cs="Times New Roman"/>
         </w:rPr>
-        <w:t xml:space="preserve">Clock Frequency: Fixed to 100 </w:t>
-      </w:r>
-      <w:proofErr w:type="spellStart"/>
-      <w:r>
-        <w:rPr>
-          <w:rFonts w:ascii="Times New Roman" w:hAnsi="Times New Roman" w:cs="Times New Roman"/>
-        </w:rPr>
-        <w:t>MHz.</w:t>
-      </w:r>
-      <w:proofErr w:type="spellEnd"/>
-      <w:r>
-        <w:rPr>
-          <w:rFonts w:ascii="Times New Roman" w:hAnsi="Times New Roman" w:cs="Times New Roman"/>
-        </w:rPr>
-        <w:t xml:space="preserve"> Provides a consistent timing target.</w:t>
+        <w:t>Clock Frequency: Fixed to 100 MHz. Provides a consistent timing target.</w:t>
       </w:r>
     </w:p>
     <w:p>
@@ -22120,7 +21926,19 @@
         <w:rPr>
           <w:rFonts w:ascii="Times New Roman" w:hAnsi="Times New Roman" w:cs="Times New Roman"/>
         </w:rPr>
-        <w:t xml:space="preserve">Test Vectors: Deterministic sine-based functions in testbench. Provides reproducible accuracy measurements without random variation. These will be switched to actual BCI signals for better academic merit. </w:t>
+        <w:t xml:space="preserve">Test Vectors: </w:t>
+      </w:r>
+      <w:r>
+        <w:rPr>
+          <w:rFonts w:ascii="Times New Roman" w:hAnsi="Times New Roman" w:cs="Times New Roman"/>
+        </w:rPr>
+        <w:t>The same data is used for every</w:t>
+      </w:r>
+      <w:r>
+        <w:rPr>
+          <w:rFonts w:ascii="Times New Roman" w:hAnsi="Times New Roman" w:cs="Times New Roman"/>
+        </w:rPr>
+        <w:t xml:space="preserve"> testbench. Provides reproducible accuracy measurements without random variation. These will be switched to actual BCI signals for better academic merit. </w:t>
       </w:r>
     </w:p>
     <w:p>
@@ -22198,21 +22016,7 @@
         <w:rPr>
           <w:rFonts w:ascii="Times New Roman" w:hAnsi="Times New Roman" w:cs="Times New Roman"/>
         </w:rPr>
-        <w:t xml:space="preserve">The experimental data is exported to a CSV file using pandas during the main.py execution phase. Post-processing and visualization are performed in a </w:t>
-      </w:r>
-      <w:proofErr w:type="spellStart"/>
-      <w:r>
-        <w:rPr>
-          <w:rFonts w:ascii="Times New Roman" w:hAnsi="Times New Roman" w:cs="Times New Roman"/>
-        </w:rPr>
-        <w:t>Jupyter</w:t>
-      </w:r>
-      <w:proofErr w:type="spellEnd"/>
-      <w:r>
-        <w:rPr>
-          <w:rFonts w:ascii="Times New Roman" w:hAnsi="Times New Roman" w:cs="Times New Roman"/>
-        </w:rPr>
-        <w:t xml:space="preserve"> notebook environment to provide interactive exploration of the multi-dimensional design space.</w:t>
+        <w:t>The experimental data is exported to a CSV file using pandas during the main.py execution phase. Post-processing and visualization are performed in a Jupyter notebook environment to provide interactive exploration of the multi-dimensional design space.</w:t>
       </w:r>
     </w:p>
     <w:p>
@@ -22317,21 +22121,7 @@
         <w:rPr>
           <w:rFonts w:ascii="Times New Roman" w:hAnsi="Times New Roman" w:cs="Times New Roman"/>
         </w:rPr>
-        <w:t xml:space="preserve">Three visualizations have been performed: reduced correlation matrix, descriptive statistics table, and a </w:t>
-      </w:r>
-      <w:proofErr w:type="spellStart"/>
-      <w:r>
-        <w:rPr>
-          <w:rFonts w:ascii="Times New Roman" w:hAnsi="Times New Roman" w:cs="Times New Roman"/>
-        </w:rPr>
-        <w:t>pairplot</w:t>
-      </w:r>
-      <w:proofErr w:type="spellEnd"/>
-      <w:r>
-        <w:rPr>
-          <w:rFonts w:ascii="Times New Roman" w:hAnsi="Times New Roman" w:cs="Times New Roman"/>
-        </w:rPr>
-        <w:t xml:space="preserve"> matrix. However, in the future more visualizations may be used to better understand the data.</w:t>
+        <w:t>Three visualizations have been performed: reduced correlation matrix, descriptive statistics table, and a pairplot matrix. However, in the future more visualizations may be used to better understand the data.</w:t>
       </w:r>
     </w:p>
     <w:p>
@@ -22468,46 +22258,24 @@
           <w:rFonts w:ascii="Times New Roman" w:hAnsi="Times New Roman" w:cs="Times New Roman"/>
         </w:rPr>
       </w:pPr>
-      <w:proofErr w:type="spellStart"/>
-      <w:r>
-        <w:rPr>
-          <w:rFonts w:ascii="Times New Roman" w:hAnsi="Times New Roman" w:cs="Times New Roman"/>
-        </w:rPr>
-        <w:t>Pairplot</w:t>
-      </w:r>
-      <w:proofErr w:type="spellEnd"/>
-      <w:r>
-        <w:rPr>
-          <w:rFonts w:ascii="Times New Roman" w:hAnsi="Times New Roman" w:cs="Times New Roman"/>
-        </w:rPr>
-        <w:t xml:space="preserve"> Matrix</w:t>
-      </w:r>
-    </w:p>
-    <w:p>
-      <w:pPr>
-        <w:rPr>
-          <w:rFonts w:ascii="Times New Roman" w:hAnsi="Times New Roman" w:cs="Times New Roman"/>
-        </w:rPr>
-      </w:pPr>
-      <w:r>
-        <w:rPr>
-          <w:rFonts w:ascii="Times New Roman" w:hAnsi="Times New Roman" w:cs="Times New Roman"/>
-        </w:rPr>
-        <w:t xml:space="preserve">The </w:t>
-      </w:r>
-      <w:proofErr w:type="spellStart"/>
-      <w:r>
-        <w:rPr>
-          <w:rFonts w:ascii="Times New Roman" w:hAnsi="Times New Roman" w:cs="Times New Roman"/>
-        </w:rPr>
-        <w:t>pairplot</w:t>
-      </w:r>
-      <w:proofErr w:type="spellEnd"/>
-      <w:r>
-        <w:rPr>
-          <w:rFonts w:ascii="Times New Roman" w:hAnsi="Times New Roman" w:cs="Times New Roman"/>
-        </w:rPr>
-        <w:t xml:space="preserve"> (pairwise scatter plots between all variables with distribution histograms on the diagonal) enables visual inspection of relationships between all variable pairs. This comprehensive visualization:</w:t>
+      <w:r>
+        <w:rPr>
+          <w:rFonts w:ascii="Times New Roman" w:hAnsi="Times New Roman" w:cs="Times New Roman"/>
+        </w:rPr>
+        <w:t>Pairplot Matrix</w:t>
+      </w:r>
+    </w:p>
+    <w:p>
+      <w:pPr>
+        <w:rPr>
+          <w:rFonts w:ascii="Times New Roman" w:hAnsi="Times New Roman" w:cs="Times New Roman"/>
+        </w:rPr>
+      </w:pPr>
+      <w:r>
+        <w:rPr>
+          <w:rFonts w:ascii="Times New Roman" w:hAnsi="Times New Roman" w:cs="Times New Roman"/>
+        </w:rPr>
+        <w:t>The pairplot (pairwise scatter plots between all variables with distribution histograms on the diagonal) enables visual inspection of relationships between all variable pairs. This comprehensive visualization:</w:t>
       </w:r>
     </w:p>
     <w:p>
@@ -23076,21 +22844,7 @@
         <w:rPr>
           <w:rFonts w:ascii="Times New Roman" w:hAnsi="Times New Roman" w:cs="Times New Roman"/>
         </w:rPr>
-        <w:t xml:space="preserve">For each set of design parameters in the design space, all three generation scripts are ran. Then, </w:t>
-      </w:r>
-      <w:proofErr w:type="spellStart"/>
-      <w:r>
-        <w:rPr>
-          <w:rFonts w:ascii="Times New Roman" w:hAnsi="Times New Roman" w:cs="Times New Roman"/>
-        </w:rPr>
-        <w:t>run_vivado.tcl</w:t>
-      </w:r>
-      <w:proofErr w:type="spellEnd"/>
-      <w:r>
-        <w:rPr>
-          <w:rFonts w:ascii="Times New Roman" w:hAnsi="Times New Roman" w:cs="Times New Roman"/>
-        </w:rPr>
-        <w:t xml:space="preserve"> is executed. This TCL script:</w:t>
+        <w:t>For each set of design parameters in the design space, all three generation scripts are ran. Then, run_vivado.tcl is executed. This TCL script:</w:t>
       </w:r>
     </w:p>
     <w:p>
@@ -23144,21 +22898,7 @@
         <w:rPr>
           <w:rFonts w:ascii="Times New Roman" w:hAnsi="Times New Roman" w:cs="Times New Roman"/>
         </w:rPr>
-        <w:t xml:space="preserve">Applies timing constraints from </w:t>
-      </w:r>
-      <w:proofErr w:type="spellStart"/>
-      <w:r>
-        <w:rPr>
-          <w:rFonts w:ascii="Times New Roman" w:hAnsi="Times New Roman" w:cs="Times New Roman"/>
-        </w:rPr>
-        <w:t>constraints.xdc</w:t>
-      </w:r>
-      <w:proofErr w:type="spellEnd"/>
-      <w:r>
-        <w:rPr>
-          <w:rFonts w:ascii="Times New Roman" w:hAnsi="Times New Roman" w:cs="Times New Roman"/>
-        </w:rPr>
-        <w:t xml:space="preserve"> (100 MHz clock target).</w:t>
+        <w:t>Applies timing constraints from constraints.xdc (100 MHz clock target).</w:t>
       </w:r>
     </w:p>
     <w:p>
@@ -23258,7 +22998,6 @@
         </w:rPr>
         <w:t xml:space="preserve">The system operates as a minimum viable product demonstrating core functionality. When running the prototype, there were multiple key findings. First, </w:t>
       </w:r>
-      <w:proofErr w:type="spellStart"/>
       <w:r>
         <w:rPr>
           <w:rFonts w:ascii="Times New Roman" w:hAnsi="Times New Roman" w:cs="Times New Roman"/>
@@ -23270,14 +23009,7 @@
         <w:rPr>
           <w:rFonts w:ascii="Times New Roman" w:hAnsi="Times New Roman" w:cs="Times New Roman"/>
         </w:rPr>
-        <w:t>rtain</w:t>
-      </w:r>
-      <w:proofErr w:type="spellEnd"/>
-      <w:r>
-        <w:rPr>
-          <w:rFonts w:ascii="Times New Roman" w:hAnsi="Times New Roman" w:cs="Times New Roman"/>
-        </w:rPr>
-        <w:t xml:space="preserve"> designs are too large to implement on an FPGA board, resulting in implementation failures. This suggests bit serial structures could be very valuable to research. </w:t>
+        <w:t xml:space="preserve">rtain designs are too large to implement on an FPGA board, resulting in implementation failures. This suggests bit serial structures could be very valuable to research. </w:t>
       </w:r>
       <w:r>
         <w:rPr>
@@ -23299,14 +23031,12 @@
         </w:rPr>
         <w:t xml:space="preserve"> Finally, a</w:t>
       </w:r>
-      <w:proofErr w:type="spellStart"/>
       <w:r>
         <w:rPr>
           <w:rFonts w:ascii="Times New Roman" w:hAnsi="Times New Roman" w:cs="Times New Roman"/>
         </w:rPr>
         <w:t>necdotal</w:t>
       </w:r>
-      <w:proofErr w:type="spellEnd"/>
       <w:r>
         <w:rPr>
           <w:rFonts w:ascii="Times New Roman" w:hAnsi="Times New Roman" w:cs="Times New Roman"/>
@@ -25146,21 +24876,7 @@
         <w:rPr>
           <w:rFonts w:ascii="Times New Roman" w:hAnsi="Times New Roman" w:cs="Times New Roman"/>
         </w:rPr>
-        <w:t xml:space="preserve">J. R. </w:t>
-      </w:r>
-      <w:proofErr w:type="spellStart"/>
-      <w:r>
-        <w:rPr>
-          <w:rFonts w:ascii="Times New Roman" w:hAnsi="Times New Roman" w:cs="Times New Roman"/>
-        </w:rPr>
-        <w:t>Wolpaw</w:t>
-      </w:r>
-      <w:proofErr w:type="spellEnd"/>
-      <w:r>
-        <w:rPr>
-          <w:rFonts w:ascii="Times New Roman" w:hAnsi="Times New Roman" w:cs="Times New Roman"/>
-        </w:rPr>
-        <w:t xml:space="preserve"> et al., “Brain-Computer Interface Technology: A review of the first international meeting,” IEEE Transactions on Rehabilitation Engineering, vol. 8, no. 2, pp. 164–173, Jun. 2000. doi:10.1109/tre.2000.847807</w:t>
+        <w:t>J. R. Wolpaw et al., “Brain-Computer Interface Technology: A review of the first international meeting,” IEEE Transactions on Rehabilitation Engineering, vol. 8, no. 2, pp. 164–173, Jun. 2000. doi:10.1109/tre.2000.847807</w:t>
       </w:r>
     </w:p>
     <w:p>
@@ -25179,35 +24895,7 @@
         <w:rPr>
           <w:rFonts w:ascii="Times New Roman" w:hAnsi="Times New Roman" w:cs="Times New Roman"/>
         </w:rPr>
-        <w:t xml:space="preserve">E. </w:t>
-      </w:r>
-      <w:proofErr w:type="spellStart"/>
-      <w:r>
-        <w:rPr>
-          <w:rFonts w:ascii="Times New Roman" w:hAnsi="Times New Roman" w:cs="Times New Roman"/>
-        </w:rPr>
-        <w:t>Haselsteiner</w:t>
-      </w:r>
-      <w:proofErr w:type="spellEnd"/>
-      <w:r>
-        <w:rPr>
-          <w:rFonts w:ascii="Times New Roman" w:hAnsi="Times New Roman" w:cs="Times New Roman"/>
-        </w:rPr>
-        <w:t xml:space="preserve"> and G. </w:t>
-      </w:r>
-      <w:proofErr w:type="spellStart"/>
-      <w:r>
-        <w:rPr>
-          <w:rFonts w:ascii="Times New Roman" w:hAnsi="Times New Roman" w:cs="Times New Roman"/>
-        </w:rPr>
-        <w:t>Pfurtscheller</w:t>
-      </w:r>
-      <w:proofErr w:type="spellEnd"/>
-      <w:r>
-        <w:rPr>
-          <w:rFonts w:ascii="Times New Roman" w:hAnsi="Times New Roman" w:cs="Times New Roman"/>
-        </w:rPr>
-        <w:t>, “Using time-dependent neural networks for EEG classification,” IEEE Transactions on Rehabilitation Engineering, vol. 8, no. 4, pp. 457–463, 2000. doi:10.1109/86.895948</w:t>
+        <w:t>E. Haselsteiner and G. Pfurtscheller, “Using time-dependent neural networks for EEG classification,” IEEE Transactions on Rehabilitation Engineering, vol. 8, no. 4, pp. 457–463, 2000. doi:10.1109/86.895948</w:t>
       </w:r>
     </w:p>
     <w:p>
@@ -25259,21 +24947,7 @@
         <w:rPr>
           <w:rFonts w:ascii="Times New Roman" w:hAnsi="Times New Roman" w:cs="Times New Roman"/>
         </w:rPr>
-        <w:t xml:space="preserve">Y. Bengio, P. Simard, and P. </w:t>
-      </w:r>
-      <w:proofErr w:type="spellStart"/>
-      <w:r>
-        <w:rPr>
-          <w:rFonts w:ascii="Times New Roman" w:hAnsi="Times New Roman" w:cs="Times New Roman"/>
-        </w:rPr>
-        <w:t>Frasconi</w:t>
-      </w:r>
-      <w:proofErr w:type="spellEnd"/>
-      <w:r>
-        <w:rPr>
-          <w:rFonts w:ascii="Times New Roman" w:hAnsi="Times New Roman" w:cs="Times New Roman"/>
-        </w:rPr>
-        <w:t xml:space="preserve">, “Learning long-term dependencies with gradient descent is difficult,” </w:t>
+        <w:t xml:space="preserve">Y. Bengio, P. Simard, and P. Frasconi, “Learning long-term dependencies with gradient descent is difficult,” </w:t>
       </w:r>
       <w:r>
         <w:rPr>
@@ -25306,35 +24980,7 @@
         <w:rPr>
           <w:rFonts w:ascii="Times New Roman" w:hAnsi="Times New Roman" w:cs="Times New Roman"/>
         </w:rPr>
-        <w:t xml:space="preserve">S. Hochreiter and J. </w:t>
-      </w:r>
-      <w:proofErr w:type="spellStart"/>
-      <w:r>
-        <w:rPr>
-          <w:rFonts w:ascii="Times New Roman" w:hAnsi="Times New Roman" w:cs="Times New Roman"/>
-        </w:rPr>
-        <w:t>Schmidhuber</w:t>
-      </w:r>
-      <w:proofErr w:type="spellEnd"/>
-      <w:r>
-        <w:rPr>
-          <w:rFonts w:ascii="Times New Roman" w:hAnsi="Times New Roman" w:cs="Times New Roman"/>
-        </w:rPr>
-        <w:t xml:space="preserve">, "Long Short-Term Memory," in Neural Computation, vol. 9, no. 8, pp. 1735-1780, 15 Nov. 1997, </w:t>
-      </w:r>
-      <w:proofErr w:type="spellStart"/>
-      <w:r>
-        <w:rPr>
-          <w:rFonts w:ascii="Times New Roman" w:hAnsi="Times New Roman" w:cs="Times New Roman"/>
-        </w:rPr>
-        <w:t>doi</w:t>
-      </w:r>
-      <w:proofErr w:type="spellEnd"/>
-      <w:r>
-        <w:rPr>
-          <w:rFonts w:ascii="Times New Roman" w:hAnsi="Times New Roman" w:cs="Times New Roman"/>
-        </w:rPr>
-        <w:t>: 10.1162/neco.1997.9.8.1735.</w:t>
+        <w:t>S. Hochreiter and J. Schmidhuber, "Long Short-Term Memory," in Neural Computation, vol. 9, no. 8, pp. 1735-1780, 15 Nov. 1997, doi: 10.1162/neco.1997.9.8.1735.</w:t>
       </w:r>
     </w:p>
     <w:p>
@@ -25408,23 +25054,7 @@
           <w:sz w:val="22"/>
           <w:szCs w:val="22"/>
         </w:rPr>
-        <w:t xml:space="preserve">AIML.com, “Sequence models compared: RNNS, </w:t>
-      </w:r>
-      <w:proofErr w:type="spellStart"/>
-      <w:r>
-        <w:rPr>
-          <w:sz w:val="22"/>
-          <w:szCs w:val="22"/>
-        </w:rPr>
-        <w:t>lstms</w:t>
-      </w:r>
-      <w:proofErr w:type="spellEnd"/>
-      <w:r>
-        <w:rPr>
-          <w:sz w:val="22"/>
-          <w:szCs w:val="22"/>
-        </w:rPr>
-        <w:t xml:space="preserve">, Grus, and Transformers,” AIML.com, https://aiml.com/compare-the-different-sequence-models-rnn-lstm-gru-and-transformers/. </w:t>
+        <w:t xml:space="preserve">AIML.com, “Sequence models compared: RNNS, lstms, Grus, and Transformers,” AIML.com, https://aiml.com/compare-the-different-sequence-models-rnn-lstm-gru-and-transformers/. </w:t>
       </w:r>
     </w:p>
     <w:p>
@@ -25445,23 +25075,7 @@
           <w:sz w:val="22"/>
           <w:szCs w:val="22"/>
         </w:rPr>
-        <w:t xml:space="preserve">J. Chung, C. </w:t>
-      </w:r>
-      <w:proofErr w:type="spellStart"/>
-      <w:r>
-        <w:rPr>
-          <w:sz w:val="22"/>
-          <w:szCs w:val="22"/>
-        </w:rPr>
-        <w:t>Gulcehre</w:t>
-      </w:r>
-      <w:proofErr w:type="spellEnd"/>
-      <w:r>
-        <w:rPr>
-          <w:sz w:val="22"/>
-          <w:szCs w:val="22"/>
-        </w:rPr>
-        <w:t xml:space="preserve">, K. Cho, and Y. Bengio, </w:t>
+        <w:t xml:space="preserve">J. Chung, C. Gulcehre, K. Cho, and Y. Bengio, </w:t>
       </w:r>
       <w:r>
         <w:rPr>
@@ -25534,35 +25148,7 @@
         <w:rPr>
           <w:rFonts w:ascii="Times New Roman" w:hAnsi="Times New Roman" w:cs="Times New Roman"/>
         </w:rPr>
-        <w:t xml:space="preserve">Z. S. Zaghloul and N. Elsayed, "The FPGA Hardware Implementation of the Gated Recurrent Unit Architecture," </w:t>
-      </w:r>
-      <w:proofErr w:type="spellStart"/>
-      <w:r>
-        <w:rPr>
-          <w:rFonts w:ascii="Times New Roman" w:hAnsi="Times New Roman" w:cs="Times New Roman"/>
-        </w:rPr>
-        <w:t>SoutheastCon</w:t>
-      </w:r>
-      <w:proofErr w:type="spellEnd"/>
-      <w:r>
-        <w:rPr>
-          <w:rFonts w:ascii="Times New Roman" w:hAnsi="Times New Roman" w:cs="Times New Roman"/>
-        </w:rPr>
-        <w:t xml:space="preserve"> 2021, Atlanta, GA, USA, 2021, pp. 1-5, </w:t>
-      </w:r>
-      <w:proofErr w:type="spellStart"/>
-      <w:r>
-        <w:rPr>
-          <w:rFonts w:ascii="Times New Roman" w:hAnsi="Times New Roman" w:cs="Times New Roman"/>
-        </w:rPr>
-        <w:t>doi</w:t>
-      </w:r>
-      <w:proofErr w:type="spellEnd"/>
-      <w:r>
-        <w:rPr>
-          <w:rFonts w:ascii="Times New Roman" w:hAnsi="Times New Roman" w:cs="Times New Roman"/>
-        </w:rPr>
-        <w:t>: 10.1109/SoutheastCon45413.2021.9401819.</w:t>
+        <w:t>Z. S. Zaghloul and N. Elsayed, "The FPGA Hardware Implementation of the Gated Recurrent Unit Architecture," SoutheastCon 2021, Atlanta, GA, USA, 2021, pp. 1-5, doi: 10.1109/SoutheastCon45413.2021.9401819.</w:t>
       </w:r>
     </w:p>
     <w:p>
@@ -25713,21 +25299,7 @@
         <w:rPr>
           <w:rFonts w:ascii="Times New Roman" w:hAnsi="Times New Roman" w:cs="Times New Roman"/>
         </w:rPr>
-        <w:t xml:space="preserve">K. -K. Shyu, P. -L. Lee, M. -H. Lee, M. -H. Lin, R. -J. Lai and Y. -J. Chiu, "Development of a Low-Cost FPGA-Based SSVEP BCI Multimedia Control System," in IEEE Transactions on Biomedical Circuits and Systems, vol. 4, no. 2, pp. 125-132, April 2010, </w:t>
-      </w:r>
-      <w:proofErr w:type="spellStart"/>
-      <w:r>
-        <w:rPr>
-          <w:rFonts w:ascii="Times New Roman" w:hAnsi="Times New Roman" w:cs="Times New Roman"/>
-        </w:rPr>
-        <w:t>doi</w:t>
-      </w:r>
-      <w:proofErr w:type="spellEnd"/>
-      <w:r>
-        <w:rPr>
-          <w:rFonts w:ascii="Times New Roman" w:hAnsi="Times New Roman" w:cs="Times New Roman"/>
-        </w:rPr>
-        <w:t>: 10.1109/TBCAS.2010.2042595.</w:t>
+        <w:t>K. -K. Shyu, P. -L. Lee, M. -H. Lee, M. -H. Lin, R. -J. Lai and Y. -J. Chiu, "Development of a Low-Cost FPGA-Based SSVEP BCI Multimedia Control System," in IEEE Transactions on Biomedical Circuits and Systems, vol. 4, no. 2, pp. 125-132, April 2010, doi: 10.1109/TBCAS.2010.2042595.</w:t>
       </w:r>
     </w:p>
     <w:p>
@@ -25746,21 +25318,7 @@
         <w:rPr>
           <w:rFonts w:ascii="Times New Roman" w:hAnsi="Times New Roman" w:cs="Times New Roman"/>
         </w:rPr>
-        <w:t xml:space="preserve">K. -K. Shyu et al., "Total Design of an FPGA-Based Brain–Computer Interface Control Hospital Bed Nursing System," in IEEE Transactions on Industrial Electronics, vol. 60, no. 7, pp. 2731-2739, July 2013, </w:t>
-      </w:r>
-      <w:proofErr w:type="spellStart"/>
-      <w:r>
-        <w:rPr>
-          <w:rFonts w:ascii="Times New Roman" w:hAnsi="Times New Roman" w:cs="Times New Roman"/>
-        </w:rPr>
-        <w:t>doi</w:t>
-      </w:r>
-      <w:proofErr w:type="spellEnd"/>
-      <w:r>
-        <w:rPr>
-          <w:rFonts w:ascii="Times New Roman" w:hAnsi="Times New Roman" w:cs="Times New Roman"/>
-        </w:rPr>
-        <w:t>: 10.1109/TIE.2012.2196897.</w:t>
+        <w:t>K. -K. Shyu et al., "Total Design of an FPGA-Based Brain–Computer Interface Control Hospital Bed Nursing System," in IEEE Transactions on Industrial Electronics, vol. 60, no. 7, pp. 2731-2739, July 2013, doi: 10.1109/TIE.2012.2196897.</w:t>
       </w:r>
     </w:p>
     <w:p>
@@ -25832,35 +25390,7 @@
         <w:rPr>
           <w:rFonts w:ascii="Times New Roman" w:hAnsi="Times New Roman" w:cs="Times New Roman"/>
         </w:rPr>
-        <w:t xml:space="preserve">A. </w:t>
-      </w:r>
-      <w:proofErr w:type="spellStart"/>
-      <w:r>
-        <w:rPr>
-          <w:rFonts w:ascii="Times New Roman" w:hAnsi="Times New Roman" w:cs="Times New Roman"/>
-        </w:rPr>
-        <w:t>Güneysu</w:t>
-      </w:r>
-      <w:proofErr w:type="spellEnd"/>
-      <w:r>
-        <w:rPr>
-          <w:rFonts w:ascii="Times New Roman" w:hAnsi="Times New Roman" w:cs="Times New Roman"/>
-        </w:rPr>
-        <w:t xml:space="preserve"> and H. L. Akin, "An SSVEP based BCI to control a humanoid robot by using portable EEG device," 2013 35th Annual International Conference of the IEEE Engineering in Medicine and Biology Society (EMBC), Osaka, Japan, 2013, pp. 6905-6908, </w:t>
-      </w:r>
-      <w:proofErr w:type="spellStart"/>
-      <w:r>
-        <w:rPr>
-          <w:rFonts w:ascii="Times New Roman" w:hAnsi="Times New Roman" w:cs="Times New Roman"/>
-        </w:rPr>
-        <w:t>doi</w:t>
-      </w:r>
-      <w:proofErr w:type="spellEnd"/>
-      <w:r>
-        <w:rPr>
-          <w:rFonts w:ascii="Times New Roman" w:hAnsi="Times New Roman" w:cs="Times New Roman"/>
-        </w:rPr>
-        <w:t>: 10.1109/EMBC.2013.6611145.</w:t>
+        <w:t>A. Güneysu and H. L. Akin, "An SSVEP based BCI to control a humanoid robot by using portable EEG device," 2013 35th Annual International Conference of the IEEE Engineering in Medicine and Biology Society (EMBC), Osaka, Japan, 2013, pp. 6905-6908, doi: 10.1109/EMBC.2013.6611145.</w:t>
       </w:r>
     </w:p>
     <w:p>
@@ -25881,23 +25411,7 @@
           <w:sz w:val="22"/>
           <w:szCs w:val="22"/>
         </w:rPr>
-        <w:t xml:space="preserve">I. </w:t>
-      </w:r>
-      <w:proofErr w:type="spellStart"/>
-      <w:r>
-        <w:rPr>
-          <w:sz w:val="22"/>
-          <w:szCs w:val="22"/>
-        </w:rPr>
-        <w:t>Martišius</w:t>
-      </w:r>
-      <w:proofErr w:type="spellEnd"/>
-      <w:r>
-        <w:rPr>
-          <w:sz w:val="22"/>
-          <w:szCs w:val="22"/>
-        </w:rPr>
-        <w:t xml:space="preserve"> and R. Damaševičius, “A prototype SSVEP based real time BCI gaming system,” </w:t>
+        <w:t xml:space="preserve">I. Martišius and R. Damaševičius, “A prototype SSVEP based real time BCI gaming system,” </w:t>
       </w:r>
       <w:r>
         <w:rPr>
@@ -25969,35 +25483,7 @@
         <w:rPr>
           <w:rFonts w:ascii="Times New Roman" w:hAnsi="Times New Roman" w:cs="Times New Roman"/>
         </w:rPr>
-        <w:t>S. Zuo, Y. Xie, L. Wu and J. Wu, "</w:t>
-      </w:r>
-      <w:proofErr w:type="spellStart"/>
-      <w:r>
-        <w:rPr>
-          <w:rFonts w:ascii="Times New Roman" w:hAnsi="Times New Roman" w:cs="Times New Roman"/>
-        </w:rPr>
-        <w:t>ApaPRFL</w:t>
-      </w:r>
-      <w:proofErr w:type="spellEnd"/>
-      <w:r>
-        <w:rPr>
-          <w:rFonts w:ascii="Times New Roman" w:hAnsi="Times New Roman" w:cs="Times New Roman"/>
-        </w:rPr>
-        <w:t xml:space="preserve">: Robust Privacy-Preserving Federated Learning Scheme Against Poisoning Adversaries for Intelligent Devices Using Edge Computing," in IEEE Transactions on Consumer Electronics, vol. 70, no. 1, pp. 725-734, Feb. 2024, </w:t>
-      </w:r>
-      <w:proofErr w:type="spellStart"/>
-      <w:r>
-        <w:rPr>
-          <w:rFonts w:ascii="Times New Roman" w:hAnsi="Times New Roman" w:cs="Times New Roman"/>
-        </w:rPr>
-        <w:t>doi</w:t>
-      </w:r>
-      <w:proofErr w:type="spellEnd"/>
-      <w:r>
-        <w:rPr>
-          <w:rFonts w:ascii="Times New Roman" w:hAnsi="Times New Roman" w:cs="Times New Roman"/>
-        </w:rPr>
-        <w:t>: 10.1109/TCE.2024.3376561.</w:t>
+        <w:t>S. Zuo, Y. Xie, L. Wu and J. Wu, "ApaPRFL: Robust Privacy-Preserving Federated Learning Scheme Against Poisoning Adversaries for Intelligent Devices Using Edge Computing," in IEEE Transactions on Consumer Electronics, vol. 70, no. 1, pp. 725-734, Feb. 2024, doi: 10.1109/TCE.2024.3376561.</w:t>
       </w:r>
     </w:p>
     <w:p>
@@ -26016,21 +25502,7 @@
         <w:rPr>
           <w:rFonts w:ascii="Times New Roman" w:hAnsi="Times New Roman" w:cs="Times New Roman"/>
         </w:rPr>
-        <w:t xml:space="preserve">M. Aravind and S. S. Babu, "Embedded implementation of brain computer interface using FPGA," 2016 International Conference on Emerging Technological Trends (ICETT), Kollam, India, 2016, pp. 1-5, </w:t>
-      </w:r>
-      <w:proofErr w:type="spellStart"/>
-      <w:r>
-        <w:rPr>
-          <w:rFonts w:ascii="Times New Roman" w:hAnsi="Times New Roman" w:cs="Times New Roman"/>
-        </w:rPr>
-        <w:t>doi</w:t>
-      </w:r>
-      <w:proofErr w:type="spellEnd"/>
-      <w:r>
-        <w:rPr>
-          <w:rFonts w:ascii="Times New Roman" w:hAnsi="Times New Roman" w:cs="Times New Roman"/>
-        </w:rPr>
-        <w:t>: 10.1109/ICETT.2016.7873633.</w:t>
+        <w:t>M. Aravind and S. S. Babu, "Embedded implementation of brain computer interface using FPGA," 2016 International Conference on Emerging Technological Trends (ICETT), Kollam, India, 2016, pp. 1-5, doi: 10.1109/ICETT.2016.7873633.</w:t>
       </w:r>
     </w:p>
     <w:p>
@@ -26126,23 +25598,7 @@
           <w:sz w:val="22"/>
           <w:szCs w:val="22"/>
         </w:rPr>
-        <w:t>T. Chai and R. R. Draxler, “Root mean square error (RMSE) or mean absolute error (</w:t>
-      </w:r>
-      <w:proofErr w:type="spellStart"/>
-      <w:r>
-        <w:rPr>
-          <w:sz w:val="22"/>
-          <w:szCs w:val="22"/>
-        </w:rPr>
-        <w:t>mae</w:t>
-      </w:r>
-      <w:proofErr w:type="spellEnd"/>
-      <w:r>
-        <w:rPr>
-          <w:sz w:val="22"/>
-          <w:szCs w:val="22"/>
-        </w:rPr>
-        <w:t xml:space="preserve">)? – arguments against avoiding RMSE in the literature,” </w:t>
+        <w:t xml:space="preserve">T. Chai and R. R. Draxler, “Root mean square error (RMSE) or mean absolute error (mae)? – arguments against avoiding RMSE in the literature,” </w:t>
       </w:r>
       <w:r>
         <w:rPr>
@@ -26179,23 +25635,7 @@
           <w:sz w:val="22"/>
           <w:szCs w:val="22"/>
         </w:rPr>
-        <w:t>C. Willmott and K. Matsuura, “Advantages of the mean absolute error (</w:t>
-      </w:r>
-      <w:proofErr w:type="spellStart"/>
-      <w:r>
-        <w:rPr>
-          <w:sz w:val="22"/>
-          <w:szCs w:val="22"/>
-        </w:rPr>
-        <w:t>mae</w:t>
-      </w:r>
-      <w:proofErr w:type="spellEnd"/>
-      <w:r>
-        <w:rPr>
-          <w:sz w:val="22"/>
-          <w:szCs w:val="22"/>
-        </w:rPr>
-        <w:t xml:space="preserve">) over the root mean square error (RMSE) in assessing average model performance,” </w:t>
+        <w:t xml:space="preserve">C. Willmott and K. Matsuura, “Advantages of the mean absolute error (mae) over the root mean square error (RMSE) in assessing average model performance,” </w:t>
       </w:r>
       <w:r>
         <w:rPr>
@@ -26269,23 +25709,7 @@
           <w:sz w:val="22"/>
           <w:szCs w:val="22"/>
         </w:rPr>
-        <w:t xml:space="preserve">F. </w:t>
-      </w:r>
-      <w:proofErr w:type="spellStart"/>
-      <w:r>
-        <w:rPr>
-          <w:sz w:val="22"/>
-          <w:szCs w:val="22"/>
-        </w:rPr>
-        <w:t>Furizal</w:t>
-      </w:r>
-      <w:proofErr w:type="spellEnd"/>
-      <w:r>
-        <w:rPr>
-          <w:sz w:val="22"/>
-          <w:szCs w:val="22"/>
-        </w:rPr>
-        <w:t xml:space="preserve"> </w:t>
+        <w:t xml:space="preserve">F. Furizal </w:t>
       </w:r>
       <w:r>
         <w:rPr>
@@ -26370,37 +25794,12 @@
           <w:szCs w:val="22"/>
         </w:rPr>
       </w:pPr>
-      <w:proofErr w:type="spellStart"/>
       <w:r>
         <w:rPr>
           <w:sz w:val="22"/>
           <w:szCs w:val="22"/>
         </w:rPr>
-        <w:t>PyTorch</w:t>
-      </w:r>
-      <w:proofErr w:type="spellEnd"/>
-      <w:r>
-        <w:rPr>
-          <w:sz w:val="22"/>
-          <w:szCs w:val="22"/>
-        </w:rPr>
-        <w:t xml:space="preserve">, “GRU,” GRU - </w:t>
-      </w:r>
-      <w:proofErr w:type="spellStart"/>
-      <w:r>
-        <w:rPr>
-          <w:sz w:val="22"/>
-          <w:szCs w:val="22"/>
-        </w:rPr>
-        <w:t>PyTorch</w:t>
-      </w:r>
-      <w:proofErr w:type="spellEnd"/>
-      <w:r>
-        <w:rPr>
-          <w:sz w:val="22"/>
-          <w:szCs w:val="22"/>
-        </w:rPr>
-        <w:t xml:space="preserve"> 2.8 documentation, https://docs.pytorch.org/docs/stable/generated/torch.nn.GRU.html. </w:t>
+        <w:t xml:space="preserve">PyTorch, “GRU,” GRU - PyTorch 2.8 documentation, https://docs.pytorch.org/docs/stable/generated/torch.nn.GRU.html. </w:t>
       </w:r>
     </w:p>
     <w:p>
@@ -26440,35 +25839,7 @@
         <w:rPr>
           <w:rFonts w:ascii="Times New Roman" w:hAnsi="Times New Roman" w:cs="Times New Roman"/>
         </w:rPr>
-        <w:t xml:space="preserve">K. S. Mohammed Rizwan, S. Nikhil Gowda, S. Yashwanth and K. </w:t>
-      </w:r>
-      <w:proofErr w:type="spellStart"/>
-      <w:r>
-        <w:rPr>
-          <w:rFonts w:ascii="Times New Roman" w:hAnsi="Times New Roman" w:cs="Times New Roman"/>
-        </w:rPr>
-        <w:t>Anuros</w:t>
-      </w:r>
-      <w:proofErr w:type="spellEnd"/>
-      <w:r>
-        <w:rPr>
-          <w:rFonts w:ascii="Times New Roman" w:hAnsi="Times New Roman" w:cs="Times New Roman"/>
-        </w:rPr>
-        <w:t xml:space="preserve"> Thomas, "Custom Hardware Architecture for FPGA-Based Gated Recurrent Unit," 2025 IEEE 14th International Conference on Communications, Circuits and Systems (ICCCAS), Wuhan, China, 2025, pp. 81-86, </w:t>
-      </w:r>
-      <w:proofErr w:type="spellStart"/>
-      <w:r>
-        <w:rPr>
-          <w:rFonts w:ascii="Times New Roman" w:hAnsi="Times New Roman" w:cs="Times New Roman"/>
-        </w:rPr>
-        <w:t>doi</w:t>
-      </w:r>
-      <w:proofErr w:type="spellEnd"/>
-      <w:r>
-        <w:rPr>
-          <w:rFonts w:ascii="Times New Roman" w:hAnsi="Times New Roman" w:cs="Times New Roman"/>
-        </w:rPr>
-        <w:t>: 10.1109/ICCCAS65806.2025.11102499.</w:t>
+        <w:t>K. S. Mohammed Rizwan, S. Nikhil Gowda, S. Yashwanth and K. Anuros Thomas, "Custom Hardware Architecture for FPGA-Based Gated Recurrent Unit," 2025 IEEE 14th International Conference on Communications, Circuits and Systems (ICCCAS), Wuhan, China, 2025, pp. 81-86, doi: 10.1109/ICCCAS65806.2025.11102499.</w:t>
       </w:r>
     </w:p>
     <w:p>
@@ -26487,21 +25858,7 @@
         <w:rPr>
           <w:rFonts w:ascii="Times New Roman" w:hAnsi="Times New Roman" w:cs="Times New Roman"/>
         </w:rPr>
-        <w:t xml:space="preserve">R. Garcia and A. Volkova, "Toward the Multiple Constant Multiplication at Minimal Hardware Cost," in IEEE Transactions on Circuits and Systems I: Regular Papers, vol. 70, no. 5, pp. 1976-1988, May 2023, </w:t>
-      </w:r>
-      <w:proofErr w:type="spellStart"/>
-      <w:r>
-        <w:rPr>
-          <w:rFonts w:ascii="Times New Roman" w:hAnsi="Times New Roman" w:cs="Times New Roman"/>
-        </w:rPr>
-        <w:t>doi</w:t>
-      </w:r>
-      <w:proofErr w:type="spellEnd"/>
-      <w:r>
-        <w:rPr>
-          <w:rFonts w:ascii="Times New Roman" w:hAnsi="Times New Roman" w:cs="Times New Roman"/>
-        </w:rPr>
-        <w:t>: 10.1109/TCSI.2023.3241859.</w:t>
+        <w:t>R. Garcia and A. Volkova, "Toward the Multiple Constant Multiplication at Minimal Hardware Cost," in IEEE Transactions on Circuits and Systems I: Regular Papers, vol. 70, no. 5, pp. 1976-1988, May 2023, doi: 10.1109/TCSI.2023.3241859.</w:t>
       </w:r>
     </w:p>
     <w:p>
@@ -26522,23 +25879,7 @@
           <w:sz w:val="22"/>
           <w:szCs w:val="22"/>
         </w:rPr>
-        <w:t xml:space="preserve">K. Z. </w:t>
-      </w:r>
-      <w:proofErr w:type="spellStart"/>
-      <w:r>
-        <w:rPr>
-          <w:sz w:val="22"/>
-          <w:szCs w:val="22"/>
-        </w:rPr>
-        <w:t>Pekmestzi</w:t>
-      </w:r>
-      <w:proofErr w:type="spellEnd"/>
-      <w:r>
-        <w:rPr>
-          <w:sz w:val="22"/>
-          <w:szCs w:val="22"/>
-        </w:rPr>
-        <w:t xml:space="preserve"> and P. Kalivas, “Constant number serial pipeline multipliers,” </w:t>
+        <w:t xml:space="preserve">K. Z. Pekmestzi and P. Kalivas, “Constant number serial pipeline multipliers,” </w:t>
       </w:r>
       <w:r>
         <w:rPr>
@@ -26575,55 +25916,7 @@
           <w:sz w:val="22"/>
           <w:szCs w:val="22"/>
         </w:rPr>
-        <w:t xml:space="preserve">Y. </w:t>
-      </w:r>
-      <w:proofErr w:type="spellStart"/>
-      <w:r>
-        <w:rPr>
-          <w:sz w:val="22"/>
-          <w:szCs w:val="22"/>
-        </w:rPr>
-        <w:t>Voronenko</w:t>
-      </w:r>
-      <w:proofErr w:type="spellEnd"/>
-      <w:r>
-        <w:rPr>
-          <w:sz w:val="22"/>
-          <w:szCs w:val="22"/>
-        </w:rPr>
-        <w:t xml:space="preserve"> and M. </w:t>
-      </w:r>
-      <w:proofErr w:type="spellStart"/>
-      <w:r>
-        <w:rPr>
-          <w:sz w:val="22"/>
-          <w:szCs w:val="22"/>
-        </w:rPr>
-        <w:t>Püschel</w:t>
-      </w:r>
-      <w:proofErr w:type="spellEnd"/>
-      <w:r>
-        <w:rPr>
-          <w:sz w:val="22"/>
-          <w:szCs w:val="22"/>
-        </w:rPr>
-        <w:t>, “</w:t>
-      </w:r>
-      <w:proofErr w:type="spellStart"/>
-      <w:r>
-        <w:rPr>
-          <w:sz w:val="22"/>
-          <w:szCs w:val="22"/>
-        </w:rPr>
-        <w:t>Multiplierless</w:t>
-      </w:r>
-      <w:proofErr w:type="spellEnd"/>
-      <w:r>
-        <w:rPr>
-          <w:sz w:val="22"/>
-          <w:szCs w:val="22"/>
-        </w:rPr>
-        <w:t xml:space="preserve"> multiple constant multiplication,” </w:t>
+        <w:t xml:space="preserve">Y. Voronenko and M. Püschel, “Multiplierless multiple constant multiplication,” </w:t>
       </w:r>
       <w:r>
         <w:rPr>
@@ -26681,39 +25974,7 @@
           <w:sz w:val="22"/>
           <w:szCs w:val="22"/>
         </w:rPr>
-        <w:t xml:space="preserve">S. TAKAMAEDA-YAMAZAKI, H. NAKATSUKA, Y. TANAKA, and K. KISE, “Ultrasmall: A Tiny Soft processor architecture with multi-bit serial </w:t>
-      </w:r>
-      <w:proofErr w:type="spellStart"/>
-      <w:r>
-        <w:rPr>
-          <w:sz w:val="22"/>
-          <w:szCs w:val="22"/>
-        </w:rPr>
-        <w:t>datapaths</w:t>
-      </w:r>
-      <w:proofErr w:type="spellEnd"/>
-      <w:r>
-        <w:rPr>
-          <w:sz w:val="22"/>
-          <w:szCs w:val="22"/>
-        </w:rPr>
-        <w:t xml:space="preserve"> for </w:t>
-      </w:r>
-      <w:proofErr w:type="spellStart"/>
-      <w:r>
-        <w:rPr>
-          <w:sz w:val="22"/>
-          <w:szCs w:val="22"/>
-        </w:rPr>
-        <w:t>fpgas</w:t>
-      </w:r>
-      <w:proofErr w:type="spellEnd"/>
-      <w:r>
-        <w:rPr>
-          <w:sz w:val="22"/>
-          <w:szCs w:val="22"/>
-        </w:rPr>
-        <w:t xml:space="preserve">,” </w:t>
+        <w:t xml:space="preserve">S. TAKAMAEDA-YAMAZAKI, H. NAKATSUKA, Y. TANAKA, and K. KISE, “Ultrasmall: A Tiny Soft processor architecture with multi-bit serial datapaths for fpgas,” </w:t>
       </w:r>
       <w:r>
         <w:rPr>
@@ -26750,23 +26011,7 @@
           <w:sz w:val="22"/>
           <w:szCs w:val="22"/>
         </w:rPr>
-        <w:t xml:space="preserve">S. Ajami, A. Mahnam, and V. </w:t>
-      </w:r>
-      <w:proofErr w:type="spellStart"/>
-      <w:r>
-        <w:rPr>
-          <w:sz w:val="22"/>
-          <w:szCs w:val="22"/>
-        </w:rPr>
-        <w:t>Abootalebi</w:t>
-      </w:r>
-      <w:proofErr w:type="spellEnd"/>
-      <w:r>
-        <w:rPr>
-          <w:sz w:val="22"/>
-          <w:szCs w:val="22"/>
-        </w:rPr>
-        <w:t xml:space="preserve">, “Development of a practical high frequency brain–computer interface based on steady-state visual evoked potentials using a single channel of EEG,” </w:t>
+        <w:t xml:space="preserve">S. Ajami, A. Mahnam, and V. Abootalebi, “Development of a practical high frequency brain–computer interface based on steady-state visual evoked potentials using a single channel of EEG,” </w:t>
       </w:r>
       <w:r>
         <w:rPr>
@@ -26801,35 +26046,7 @@
         <w:rPr>
           <w:rFonts w:ascii="Times New Roman" w:hAnsi="Times New Roman" w:cs="Times New Roman"/>
         </w:rPr>
-        <w:t xml:space="preserve">T. Thongkham and Y. </w:t>
-      </w:r>
-      <w:proofErr w:type="spellStart"/>
-      <w:r>
-        <w:rPr>
-          <w:rFonts w:ascii="Times New Roman" w:hAnsi="Times New Roman" w:cs="Times New Roman"/>
-        </w:rPr>
-        <w:t>Jewajinda</w:t>
-      </w:r>
-      <w:proofErr w:type="spellEnd"/>
-      <w:r>
-        <w:rPr>
-          <w:rFonts w:ascii="Times New Roman" w:hAnsi="Times New Roman" w:cs="Times New Roman"/>
-        </w:rPr>
-        <w:t xml:space="preserve">, "A Low-Cost Bit-Serial Hardware Architecture and FPGA implementation of Spiking Neural Network," 2024 28th International Computer Science and Engineering Conference (ICSEC), Khon Kaen, Thailand, 2024, pp. 1-4, </w:t>
-      </w:r>
-      <w:proofErr w:type="spellStart"/>
-      <w:r>
-        <w:rPr>
-          <w:rFonts w:ascii="Times New Roman" w:hAnsi="Times New Roman" w:cs="Times New Roman"/>
-        </w:rPr>
-        <w:t>doi</w:t>
-      </w:r>
-      <w:proofErr w:type="spellEnd"/>
-      <w:r>
-        <w:rPr>
-          <w:rFonts w:ascii="Times New Roman" w:hAnsi="Times New Roman" w:cs="Times New Roman"/>
-        </w:rPr>
-        <w:t xml:space="preserve">: 10.1109/ICSEC62781.2024.10770748. </w:t>
+        <w:t xml:space="preserve">T. Thongkham and Y. Jewajinda, "A Low-Cost Bit-Serial Hardware Architecture and FPGA implementation of Spiking Neural Network," 2024 28th International Computer Science and Engineering Conference (ICSEC), Khon Kaen, Thailand, 2024, pp. 1-4, doi: 10.1109/ICSEC62781.2024.10770748. </w:t>
       </w:r>
     </w:p>
     <w:p>
@@ -26849,21 +26066,7 @@
           <w:rFonts w:ascii="Times New Roman" w:hAnsi="Times New Roman" w:cs="Times New Roman"/>
         </w:rPr>
         <w:lastRenderedPageBreak/>
-        <w:t xml:space="preserve">S. A. White, "Applications of distributed arithmetic to digital signal processing: a tutorial review," in IEEE ASSP Magazine, vol. 6, no. 3, pp. 4-19, July 1989, </w:t>
-      </w:r>
-      <w:proofErr w:type="spellStart"/>
-      <w:r>
-        <w:rPr>
-          <w:rFonts w:ascii="Times New Roman" w:hAnsi="Times New Roman" w:cs="Times New Roman"/>
-        </w:rPr>
-        <w:t>doi</w:t>
-      </w:r>
-      <w:proofErr w:type="spellEnd"/>
-      <w:r>
-        <w:rPr>
-          <w:rFonts w:ascii="Times New Roman" w:hAnsi="Times New Roman" w:cs="Times New Roman"/>
-        </w:rPr>
-        <w:t>: 10.1109/53.29648.</w:t>
+        <w:t>S. A. White, "Applications of distributed arithmetic to digital signal processing: a tutorial review," in IEEE ASSP Magazine, vol. 6, no. 3, pp. 4-19, July 1989, doi: 10.1109/53.29648.</w:t>
       </w:r>
     </w:p>
     <w:p>
@@ -26919,21 +26122,7 @@
         <w:rPr>
           <w:rFonts w:ascii="Times New Roman" w:hAnsi="Times New Roman" w:cs="Times New Roman"/>
         </w:rPr>
-        <w:t xml:space="preserve">D. T. Nguyen, H. Kim and H. -J. Lee, "Layer-Specific Optimization for Mixed Data Flow With Mixed Precision in FPGA Design for CNN-Based Object Detectors," in IEEE Transactions on Circuits and Systems for Video Technology, vol. 31, no. 6, pp. 2450-2464, June 2021, </w:t>
-      </w:r>
-      <w:proofErr w:type="spellStart"/>
-      <w:r>
-        <w:rPr>
-          <w:rFonts w:ascii="Times New Roman" w:hAnsi="Times New Roman" w:cs="Times New Roman"/>
-        </w:rPr>
-        <w:t>doi</w:t>
-      </w:r>
-      <w:proofErr w:type="spellEnd"/>
-      <w:r>
-        <w:rPr>
-          <w:rFonts w:ascii="Times New Roman" w:hAnsi="Times New Roman" w:cs="Times New Roman"/>
-        </w:rPr>
-        <w:t xml:space="preserve">: 10.1109/TCSVT.2020.3020569. </w:t>
+        <w:t xml:space="preserve">D. T. Nguyen, H. Kim and H. -J. Lee, "Layer-Specific Optimization for Mixed Data Flow With Mixed Precision in FPGA Design for CNN-Based Object Detectors," in IEEE Transactions on Circuits and Systems for Video Technology, vol. 31, no. 6, pp. 2450-2464, June 2021, doi: 10.1109/TCSVT.2020.3020569. </w:t>
       </w:r>
     </w:p>
     <w:p>
@@ -26953,23 +26142,7 @@
           <w:sz w:val="22"/>
           <w:szCs w:val="22"/>
         </w:rPr>
-        <w:t xml:space="preserve">S. </w:t>
-      </w:r>
-      <w:proofErr w:type="spellStart"/>
-      <w:r>
-        <w:rPr>
-          <w:sz w:val="22"/>
-          <w:szCs w:val="22"/>
-        </w:rPr>
-        <w:t>Sorayaasa</w:t>
-      </w:r>
-      <w:proofErr w:type="spellEnd"/>
-      <w:r>
-        <w:rPr>
-          <w:sz w:val="22"/>
-          <w:szCs w:val="22"/>
-        </w:rPr>
-        <w:t xml:space="preserve">, “Different Implementation Methods of TANH on FPGAs For Neural Networks Application,” thesis, 2022 </w:t>
+        <w:t xml:space="preserve">S. Sorayaasa, “Different Implementation Methods of TANH on FPGAs For Neural Networks Application,” thesis, 2022 </w:t>
       </w:r>
     </w:p>
     <w:p>
@@ -27009,39 +26182,7 @@
           <w:sz w:val="22"/>
           <w:szCs w:val="22"/>
         </w:rPr>
-        <w:t>A. L. Goldberger et al., “</w:t>
-      </w:r>
-      <w:proofErr w:type="spellStart"/>
-      <w:r>
-        <w:rPr>
-          <w:sz w:val="22"/>
-          <w:szCs w:val="22"/>
-        </w:rPr>
-        <w:t>Physiobank</w:t>
-      </w:r>
-      <w:proofErr w:type="spellEnd"/>
-      <w:r>
-        <w:rPr>
-          <w:sz w:val="22"/>
-          <w:szCs w:val="22"/>
-        </w:rPr>
-        <w:t xml:space="preserve">, </w:t>
-      </w:r>
-      <w:proofErr w:type="spellStart"/>
-      <w:r>
-        <w:rPr>
-          <w:sz w:val="22"/>
-          <w:szCs w:val="22"/>
-        </w:rPr>
-        <w:t>PhysioToolkit</w:t>
-      </w:r>
-      <w:proofErr w:type="spellEnd"/>
-      <w:r>
-        <w:rPr>
-          <w:sz w:val="22"/>
-          <w:szCs w:val="22"/>
-        </w:rPr>
-        <w:t>, and PhysioNet,” Circulation, vol. 101, no. 23, Jun. 2000. doi:10.1161/01.cir.101.23.e215</w:t>
+        <w:t>A. L. Goldberger et al., “Physiobank, PhysioToolkit, and PhysioNet,” Circulation, vol. 101, no. 23, Jun. 2000. doi:10.1161/01.cir.101.23.e215</w:t>
       </w:r>
     </w:p>
     <w:p>
@@ -27061,23 +26202,7 @@
           <w:sz w:val="22"/>
           <w:szCs w:val="22"/>
         </w:rPr>
-        <w:t xml:space="preserve">A. Özkahraman, T. Ölmez, and Z. </w:t>
-      </w:r>
-      <w:proofErr w:type="spellStart"/>
-      <w:r>
-        <w:rPr>
-          <w:sz w:val="22"/>
-          <w:szCs w:val="22"/>
-        </w:rPr>
-        <w:t>Dokur</w:t>
-      </w:r>
-      <w:proofErr w:type="spellEnd"/>
-      <w:r>
-        <w:rPr>
-          <w:sz w:val="22"/>
-          <w:szCs w:val="22"/>
-        </w:rPr>
-        <w:t>, “Performance improvement with reduced number of channels in motor imagery BCI system,” Sensors, vol. 25, no. 1, p. 120, Dec. 2024. doi:10.3390/s25010120</w:t>
+        <w:t>A. Özkahraman, T. Ölmez, and Z. Dokur, “Performance improvement with reduced number of channels in motor imagery BCI system,” Sensors, vol. 25, no. 1, p. 120, Dec. 2024. doi:10.3390/s25010120</w:t>
       </w:r>
     </w:p>
     <w:p>

</xml_diff>